<commit_message>
TFS 12467 - Assign Manager Role to WPPM job codes
git-tfs-id: [https://tfs.omnicloud.local/tfs/cco%20program/]$/eCoaching_V2;C41110
</commit_message>
<xml_diff>
--- a/Unit Test/DB/CCO_eCoaching_Log_Functions_DB_UTD.docx
+++ b/Unit Test/DB/CCO_eCoaching_Log_Functions_DB_UTD.docx
@@ -243,7 +243,7 @@
           <w:sz w:val="18"/>
           <w:szCs w:val="18"/>
         </w:rPr>
-        <w:t>October 12, 2018</w:t>
+        <w:t>October 29, 2018</w:t>
       </w:r>
       <w:r>
         <w:rPr>
@@ -863,6 +863,72 @@
           <w:p>
             <w:r>
               <w:t>TFS 12316 – Historical dashboard access for select analysts</w:t>
+            </w:r>
+          </w:p>
+        </w:tc>
+        <w:tc>
+          <w:tcPr>
+            <w:tcW w:w="0" w:type="auto"/>
+            <w:tcBorders>
+              <w:top w:val="single" w:sz="6" w:space="0" w:color="C0C0C0"/>
+              <w:left w:val="single" w:sz="6" w:space="0" w:color="C0C0C0"/>
+              <w:bottom w:val="single" w:sz="6" w:space="0" w:color="C0C0C0"/>
+              <w:right w:val="single" w:sz="6" w:space="0" w:color="C0C0C0"/>
+            </w:tcBorders>
+          </w:tcPr>
+          <w:p>
+            <w:r>
+              <w:t>Susmitha Palacherla</w:t>
+            </w:r>
+          </w:p>
+        </w:tc>
+      </w:tr>
+      <w:tr>
+        <w:tc>
+          <w:tcPr>
+            <w:tcW w:w="0" w:type="auto"/>
+            <w:tcBorders>
+              <w:top w:val="single" w:sz="6" w:space="0" w:color="C0C0C0"/>
+              <w:left w:val="single" w:sz="6" w:space="0" w:color="C0C0C0"/>
+              <w:bottom w:val="single" w:sz="6" w:space="0" w:color="C0C0C0"/>
+              <w:right w:val="single" w:sz="6" w:space="0" w:color="C0C0C0"/>
+            </w:tcBorders>
+          </w:tcPr>
+          <w:p>
+            <w:r>
+              <w:t>10/29/2018</w:t>
+            </w:r>
+          </w:p>
+        </w:tc>
+        <w:tc>
+          <w:tcPr>
+            <w:tcW w:w="0" w:type="auto"/>
+            <w:tcBorders>
+              <w:top w:val="single" w:sz="6" w:space="0" w:color="C0C0C0"/>
+              <w:left w:val="single" w:sz="6" w:space="0" w:color="C0C0C0"/>
+              <w:bottom w:val="single" w:sz="6" w:space="0" w:color="C0C0C0"/>
+              <w:right w:val="single" w:sz="6" w:space="0" w:color="C0C0C0"/>
+            </w:tcBorders>
+          </w:tcPr>
+          <w:p>
+            <w:r>
+              <w:t>7.0</w:t>
+            </w:r>
+          </w:p>
+        </w:tc>
+        <w:tc>
+          <w:tcPr>
+            <w:tcW w:w="0" w:type="auto"/>
+            <w:tcBorders>
+              <w:top w:val="single" w:sz="6" w:space="0" w:color="C0C0C0"/>
+              <w:left w:val="single" w:sz="6" w:space="0" w:color="C0C0C0"/>
+              <w:bottom w:val="single" w:sz="6" w:space="0" w:color="C0C0C0"/>
+              <w:right w:val="single" w:sz="6" w:space="0" w:color="C0C0C0"/>
+            </w:tcBorders>
+          </w:tcPr>
+          <w:p>
+            <w:r>
+              <w:t>TFS 12467 - Assign Manager Role to WPPM job codes</w:t>
             </w:r>
           </w:p>
         </w:tc>
@@ -956,7 +1022,7 @@
           <w:r>
             <w:fldChar w:fldCharType="separate"/>
           </w:r>
-          <w:hyperlink w:anchor="_Toc527109952" w:history="1">
+          <w:hyperlink w:anchor="_Toc528594438" w:history="1">
             <w:r>
               <w:rPr>
                 <w:rStyle w:val="Hyperlink"/>
@@ -999,7 +1065,7 @@
                 <w:noProof/>
                 <w:webHidden/>
               </w:rPr>
-              <w:instrText xml:space="preserve"> PAGEREF _Toc527109952 \h </w:instrText>
+              <w:instrText xml:space="preserve"> PAGEREF _Toc528594438 \h </w:instrText>
             </w:r>
             <w:r>
               <w:rPr>
@@ -1044,7 +1110,7 @@
               <w:szCs w:val="22"/>
             </w:rPr>
           </w:pPr>
-          <w:hyperlink w:anchor="_Toc527109953" w:history="1">
+          <w:hyperlink w:anchor="_Toc528594439" w:history="1">
             <w:r>
               <w:rPr>
                 <w:rStyle w:val="Hyperlink"/>
@@ -1087,7 +1153,7 @@
                 <w:noProof/>
                 <w:webHidden/>
               </w:rPr>
-              <w:instrText xml:space="preserve"> PAGEREF _Toc527109953 \h </w:instrText>
+              <w:instrText xml:space="preserve"> PAGEREF _Toc528594439 \h </w:instrText>
             </w:r>
             <w:r>
               <w:rPr>
@@ -1132,7 +1198,7 @@
               <w:szCs w:val="22"/>
             </w:rPr>
           </w:pPr>
-          <w:hyperlink w:anchor="_Toc527109954" w:history="1">
+          <w:hyperlink w:anchor="_Toc528594440" w:history="1">
             <w:r>
               <w:rPr>
                 <w:rStyle w:val="Hyperlink"/>
@@ -1175,7 +1241,7 @@
                 <w:noProof/>
                 <w:webHidden/>
               </w:rPr>
-              <w:instrText xml:space="preserve"> PAGEREF _Toc527109954 \h </w:instrText>
+              <w:instrText xml:space="preserve"> PAGEREF _Toc528594440 \h </w:instrText>
             </w:r>
             <w:r>
               <w:rPr>
@@ -1220,7 +1286,7 @@
               <w:szCs w:val="22"/>
             </w:rPr>
           </w:pPr>
-          <w:hyperlink w:anchor="_Toc527109955" w:history="1">
+          <w:hyperlink w:anchor="_Toc528594441" w:history="1">
             <w:r>
               <w:rPr>
                 <w:rStyle w:val="Hyperlink"/>
@@ -1263,7 +1329,7 @@
                 <w:noProof/>
                 <w:webHidden/>
               </w:rPr>
-              <w:instrText xml:space="preserve"> PAGEREF _Toc527109955 \h </w:instrText>
+              <w:instrText xml:space="preserve"> PAGEREF _Toc528594441 \h </w:instrText>
             </w:r>
             <w:r>
               <w:rPr>
@@ -1308,7 +1374,7 @@
               <w:szCs w:val="22"/>
             </w:rPr>
           </w:pPr>
-          <w:hyperlink w:anchor="_Toc527109956" w:history="1">
+          <w:hyperlink w:anchor="_Toc528594442" w:history="1">
             <w:r>
               <w:rPr>
                 <w:rStyle w:val="Hyperlink"/>
@@ -1351,7 +1417,7 @@
                 <w:noProof/>
                 <w:webHidden/>
               </w:rPr>
-              <w:instrText xml:space="preserve"> PAGEREF _Toc527109956 \h </w:instrText>
+              <w:instrText xml:space="preserve"> PAGEREF _Toc528594442 \h </w:instrText>
             </w:r>
             <w:r>
               <w:rPr>
@@ -1396,7 +1462,7 @@
               <w:szCs w:val="22"/>
             </w:rPr>
           </w:pPr>
-          <w:hyperlink w:anchor="_Toc527109957" w:history="1">
+          <w:hyperlink w:anchor="_Toc528594443" w:history="1">
             <w:r>
               <w:rPr>
                 <w:rStyle w:val="Hyperlink"/>
@@ -1439,7 +1505,7 @@
                 <w:noProof/>
                 <w:webHidden/>
               </w:rPr>
-              <w:instrText xml:space="preserve"> PAGEREF _Toc527109957 \h </w:instrText>
+              <w:instrText xml:space="preserve"> PAGEREF _Toc528594443 \h </w:instrText>
             </w:r>
             <w:r>
               <w:rPr>
@@ -1460,6 +1526,94 @@
                 <w:webHidden/>
               </w:rPr>
               <w:t>14</w:t>
+            </w:r>
+            <w:r>
+              <w:rPr>
+                <w:noProof/>
+                <w:webHidden/>
+              </w:rPr>
+              <w:fldChar w:fldCharType="end"/>
+            </w:r>
+          </w:hyperlink>
+        </w:p>
+        <w:p>
+          <w:pPr>
+            <w:pStyle w:val="TOC2"/>
+            <w:tabs>
+              <w:tab w:val="left" w:pos="660"/>
+              <w:tab w:val="right" w:leader="dot" w:pos="13670"/>
+            </w:tabs>
+            <w:rPr>
+              <w:rFonts w:asciiTheme="minorHAnsi" w:eastAsiaTheme="minorEastAsia" w:hAnsiTheme="minorHAnsi" w:cstheme="minorBidi"/>
+              <w:noProof/>
+              <w:sz w:val="22"/>
+              <w:szCs w:val="22"/>
+            </w:rPr>
+          </w:pPr>
+          <w:hyperlink w:anchor="_Toc528594444" w:history="1">
+            <w:r>
+              <w:rPr>
+                <w:rStyle w:val="Hyperlink"/>
+                <w:noProof/>
+              </w:rPr>
+              <w:t>7.</w:t>
+            </w:r>
+            <w:r>
+              <w:rPr>
+                <w:rFonts w:asciiTheme="minorHAnsi" w:eastAsiaTheme="minorEastAsia" w:hAnsiTheme="minorHAnsi" w:cstheme="minorBidi"/>
+                <w:noProof/>
+                <w:sz w:val="22"/>
+                <w:szCs w:val="22"/>
+              </w:rPr>
+              <w:tab/>
+            </w:r>
+            <w:r>
+              <w:rPr>
+                <w:rStyle w:val="Hyperlink"/>
+                <w:noProof/>
+              </w:rPr>
+              <w:t>TFS 12467 - Assign Manager Role to WPPM job codes</w:t>
+            </w:r>
+            <w:r>
+              <w:rPr>
+                <w:noProof/>
+                <w:webHidden/>
+              </w:rPr>
+              <w:tab/>
+            </w:r>
+            <w:r>
+              <w:rPr>
+                <w:noProof/>
+                <w:webHidden/>
+              </w:rPr>
+              <w:fldChar w:fldCharType="begin"/>
+            </w:r>
+            <w:r>
+              <w:rPr>
+                <w:noProof/>
+                <w:webHidden/>
+              </w:rPr>
+              <w:instrText xml:space="preserve"> PAGEREF _Toc528594444 \h </w:instrText>
+            </w:r>
+            <w:r>
+              <w:rPr>
+                <w:noProof/>
+                <w:webHidden/>
+              </w:rPr>
+            </w:r>
+            <w:r>
+              <w:rPr>
+                <w:noProof/>
+                <w:webHidden/>
+              </w:rPr>
+              <w:fldChar w:fldCharType="separate"/>
+            </w:r>
+            <w:r>
+              <w:rPr>
+                <w:noProof/>
+                <w:webHidden/>
+              </w:rPr>
+              <w:t>17</w:t>
             </w:r>
             <w:r>
               <w:rPr>
@@ -1490,14 +1644,14 @@
       </w:pPr>
     </w:p>
     <w:p/>
+    <w:p/>
+    <w:p/>
+    <w:p/>
+    <w:p/>
     <w:p>
       <w:bookmarkStart w:id="15" w:name="_GoBack"/>
       <w:bookmarkEnd w:id="15"/>
     </w:p>
-    <w:p/>
-    <w:p/>
-    <w:p/>
-    <w:p/>
     <w:p/>
     <w:p/>
     <w:p/>
@@ -1536,7 +1690,7 @@
           <w:numId w:val="1"/>
         </w:numPr>
       </w:pPr>
-      <w:bookmarkStart w:id="16" w:name="_Toc527109952"/>
+      <w:bookmarkStart w:id="16" w:name="_Toc528594438"/>
       <w:r>
         <w:t>SCR 1</w:t>
       </w:r>
@@ -3237,7 +3391,7 @@
           <w:numId w:val="1"/>
         </w:numPr>
       </w:pPr>
-      <w:bookmarkStart w:id="17" w:name="_Toc527109953"/>
+      <w:bookmarkStart w:id="17" w:name="_Toc528594439"/>
       <w:r>
         <w:t>SCR 14423 Extend dashboard functionality to senior leadership</w:t>
       </w:r>
@@ -5576,7 +5730,7 @@
           <w:numId w:val="1"/>
         </w:numPr>
       </w:pPr>
-      <w:bookmarkStart w:id="18" w:name="_Toc527109954"/>
+      <w:bookmarkStart w:id="18" w:name="_Toc528594440"/>
       <w:r>
         <w:lastRenderedPageBreak/>
         <w:t xml:space="preserve">SCR 144893 </w:t>
@@ -8266,7 +8420,7 @@
         </w:numPr>
       </w:pPr>
       <w:bookmarkStart w:id="19" w:name="_Toc511681040"/>
-      <w:bookmarkStart w:id="20" w:name="_Toc527109955"/>
+      <w:bookmarkStart w:id="20" w:name="_Toc528594441"/>
       <w:r>
         <w:t>TFS 7136 – Move Submissions to new architecture</w:t>
       </w:r>
@@ -13165,7 +13319,7 @@
           <w:numId w:val="2"/>
         </w:numPr>
       </w:pPr>
-      <w:bookmarkStart w:id="21" w:name="_Toc527109956"/>
+      <w:bookmarkStart w:id="21" w:name="_Toc528594442"/>
       <w:r>
         <w:t xml:space="preserve">TFS 12063 – </w:t>
       </w:r>
@@ -16365,7 +16519,7 @@
           <w:numId w:val="2"/>
         </w:numPr>
       </w:pPr>
-      <w:bookmarkStart w:id="22" w:name="_Toc527109957"/>
+      <w:bookmarkStart w:id="22" w:name="_Toc528594443"/>
       <w:r>
         <w:t>TFS 12316 – Historical dashboard access for select analysts</w:t>
       </w:r>
@@ -16435,7 +16589,13 @@
           </w:tcPr>
           <w:p>
             <w:r>
-              <w:t>60</w:t>
+              <w:t>6</w:t>
+            </w:r>
+            <w:r>
+              <w:t>.</w:t>
+            </w:r>
+            <w:r>
+              <w:t>0</w:t>
             </w:r>
           </w:p>
         </w:tc>
@@ -20907,10 +21067,7 @@
               <w:t>user with</w:t>
             </w:r>
             <w:r>
-              <w:t xml:space="preserve"> WPPM% job code and</w:t>
-            </w:r>
-            <w:r>
-              <w:t xml:space="preserve"> ECL Role in ACL</w:t>
+              <w:t xml:space="preserve"> WPPM% job code and ECL Role in ACL</w:t>
             </w:r>
           </w:p>
         </w:tc>
@@ -21184,6 +21341,3199 @@
         </w:tc>
       </w:tr>
     </w:tbl>
+    <w:p/>
+    <w:p/>
+    <w:p/>
+    <w:p/>
+    <w:p>
+      <w:pPr>
+        <w:pStyle w:val="Heading2"/>
+        <w:numPr>
+          <w:ilvl w:val="0"/>
+          <w:numId w:val="2"/>
+        </w:numPr>
+      </w:pPr>
+      <w:bookmarkStart w:id="23" w:name="_Toc528594444"/>
+      <w:r>
+        <w:t>TFS 12467 - Assign Manager Role to WPPM job codes</w:t>
+      </w:r>
+      <w:bookmarkEnd w:id="23"/>
+    </w:p>
+    <w:tbl>
+      <w:tblPr>
+        <w:tblW w:w="0" w:type="auto"/>
+        <w:tblInd w:w="-612" w:type="dxa"/>
+        <w:tblBorders>
+          <w:top w:val="single" w:sz="4" w:space="0" w:color="auto"/>
+          <w:left w:val="single" w:sz="4" w:space="0" w:color="auto"/>
+          <w:bottom w:val="single" w:sz="4" w:space="0" w:color="auto"/>
+          <w:right w:val="single" w:sz="4" w:space="0" w:color="auto"/>
+          <w:insideH w:val="single" w:sz="4" w:space="0" w:color="auto"/>
+          <w:insideV w:val="single" w:sz="4" w:space="0" w:color="auto"/>
+        </w:tblBorders>
+        <w:tblLayout w:type="fixed"/>
+        <w:tblLook w:val="0000" w:firstRow="0" w:lastRow="0" w:firstColumn="0" w:lastColumn="0" w:noHBand="0" w:noVBand="0"/>
+      </w:tblPr>
+      <w:tblGrid>
+        <w:gridCol w:w="2549"/>
+        <w:gridCol w:w="10455"/>
+      </w:tblGrid>
+      <w:tr>
+        <w:trPr>
+          <w:tblHeader/>
+        </w:trPr>
+        <w:tc>
+          <w:tcPr>
+            <w:tcW w:w="2549" w:type="dxa"/>
+            <w:shd w:val="solid" w:color="auto" w:fill="000000"/>
+          </w:tcPr>
+          <w:p>
+            <w:r>
+              <w:t>Item</w:t>
+            </w:r>
+          </w:p>
+        </w:tc>
+        <w:tc>
+          <w:tcPr>
+            <w:tcW w:w="10455" w:type="dxa"/>
+            <w:shd w:val="solid" w:color="auto" w:fill="000000"/>
+          </w:tcPr>
+          <w:p>
+            <w:r>
+              <w:t>Description</w:t>
+            </w:r>
+          </w:p>
+        </w:tc>
+      </w:tr>
+      <w:tr>
+        <w:tc>
+          <w:tcPr>
+            <w:tcW w:w="2549" w:type="dxa"/>
+          </w:tcPr>
+          <w:p>
+            <w:r>
+              <w:t>Test Case ID</w:t>
+            </w:r>
+          </w:p>
+        </w:tc>
+        <w:tc>
+          <w:tcPr>
+            <w:tcW w:w="10455" w:type="dxa"/>
+          </w:tcPr>
+          <w:p>
+            <w:r>
+              <w:t>7.0</w:t>
+            </w:r>
+          </w:p>
+        </w:tc>
+      </w:tr>
+      <w:tr>
+        <w:tc>
+          <w:tcPr>
+            <w:tcW w:w="2549" w:type="dxa"/>
+          </w:tcPr>
+          <w:p>
+            <w:r>
+              <w:t>Change Type</w:t>
+            </w:r>
+          </w:p>
+        </w:tc>
+        <w:tc>
+          <w:tcPr>
+            <w:tcW w:w="10455" w:type="dxa"/>
+          </w:tcPr>
+          <w:p>
+            <w:r>
+              <w:t>Change Request</w:t>
+            </w:r>
+          </w:p>
+        </w:tc>
+      </w:tr>
+      <w:tr>
+        <w:tc>
+          <w:tcPr>
+            <w:tcW w:w="2549" w:type="dxa"/>
+          </w:tcPr>
+          <w:p>
+            <w:r>
+              <w:t>Change Description</w:t>
+            </w:r>
+          </w:p>
+        </w:tc>
+        <w:tc>
+          <w:tcPr>
+            <w:tcW w:w="10455" w:type="dxa"/>
+          </w:tcPr>
+          <w:p>
+            <w:r>
+              <w:t>Program has requested to assign Manager role to WPPM1% job codes.</w:t>
+            </w:r>
+          </w:p>
+        </w:tc>
+      </w:tr>
+      <w:tr>
+        <w:trPr>
+          <w:trHeight w:val="332"/>
+        </w:trPr>
+        <w:tc>
+          <w:tcPr>
+            <w:tcW w:w="2549" w:type="dxa"/>
+          </w:tcPr>
+          <w:p>
+            <w:r>
+              <w:t>Test Environment</w:t>
+            </w:r>
+          </w:p>
+        </w:tc>
+        <w:tc>
+          <w:tcPr>
+            <w:tcW w:w="10455" w:type="dxa"/>
+          </w:tcPr>
+          <w:p>
+            <w:proofErr w:type="spellStart"/>
+            <w:r>
+              <w:t>eCoachingDev</w:t>
+            </w:r>
+            <w:proofErr w:type="spellEnd"/>
+            <w:r>
+              <w:t xml:space="preserve"> database on F3420-ECLDBD01 </w:t>
+            </w:r>
+          </w:p>
+        </w:tc>
+      </w:tr>
+      <w:tr>
+        <w:tc>
+          <w:tcPr>
+            <w:tcW w:w="2549" w:type="dxa"/>
+          </w:tcPr>
+          <w:p>
+            <w:r>
+              <w:t>Code Modules created/updated</w:t>
+            </w:r>
+          </w:p>
+        </w:tc>
+        <w:tc>
+          <w:tcPr>
+            <w:tcW w:w="10455" w:type="dxa"/>
+          </w:tcPr>
+          <w:p>
+            <w:r>
+              <w:t>1 function</w:t>
+            </w:r>
+          </w:p>
+          <w:p>
+            <w:r>
+              <w:t>[EC].[fn_strGetUserRole]</w:t>
+            </w:r>
+          </w:p>
+        </w:tc>
+      </w:tr>
+      <w:tr>
+        <w:trPr>
+          <w:trHeight w:val="512"/>
+        </w:trPr>
+        <w:tc>
+          <w:tcPr>
+            <w:tcW w:w="2549" w:type="dxa"/>
+          </w:tcPr>
+          <w:p>
+            <w:r>
+              <w:t>Code doc</w:t>
+            </w:r>
+          </w:p>
+        </w:tc>
+        <w:tc>
+          <w:tcPr>
+            <w:tcW w:w="10455" w:type="dxa"/>
+          </w:tcPr>
+          <w:p>
+            <w:proofErr w:type="spellStart"/>
+            <w:r>
+              <w:t>fn_strGetUserRole.sql</w:t>
+            </w:r>
+            <w:proofErr w:type="spellEnd"/>
+          </w:p>
+        </w:tc>
+      </w:tr>
+      <w:tr>
+        <w:tc>
+          <w:tcPr>
+            <w:tcW w:w="2549" w:type="dxa"/>
+          </w:tcPr>
+          <w:p>
+            <w:r>
+              <w:t>Notes</w:t>
+            </w:r>
+          </w:p>
+        </w:tc>
+        <w:tc>
+          <w:tcPr>
+            <w:tcW w:w="10455" w:type="dxa"/>
+          </w:tcPr>
+          <w:p/>
+        </w:tc>
+      </w:tr>
+      <w:tr>
+        <w:tc>
+          <w:tcPr>
+            <w:tcW w:w="2549" w:type="dxa"/>
+          </w:tcPr>
+          <w:p>
+            <w:r>
+              <w:t>Useful sql</w:t>
+            </w:r>
+          </w:p>
+        </w:tc>
+        <w:tc>
+          <w:tcPr>
+            <w:tcW w:w="10455" w:type="dxa"/>
+          </w:tcPr>
+          <w:p>
+            <w:pPr>
+              <w:overflowPunct/>
+              <w:textAlignment w:val="auto"/>
+              <w:rPr>
+                <w:rFonts w:ascii="Consolas" w:hAnsi="Consolas" w:cs="Consolas"/>
+                <w:sz w:val="19"/>
+                <w:szCs w:val="19"/>
+              </w:rPr>
+            </w:pPr>
+            <w:r>
+              <w:rPr>
+                <w:rFonts w:ascii="Consolas" w:hAnsi="Consolas" w:cs="Consolas"/>
+                <w:color w:val="0000FF"/>
+                <w:sz w:val="19"/>
+                <w:szCs w:val="19"/>
+              </w:rPr>
+              <w:t>OPEN</w:t>
+            </w:r>
+            <w:r>
+              <w:rPr>
+                <w:rFonts w:ascii="Consolas" w:hAnsi="Consolas" w:cs="Consolas"/>
+                <w:sz w:val="19"/>
+                <w:szCs w:val="19"/>
+              </w:rPr>
+              <w:t xml:space="preserve"> </w:t>
+            </w:r>
+            <w:r>
+              <w:rPr>
+                <w:rFonts w:ascii="Consolas" w:hAnsi="Consolas" w:cs="Consolas"/>
+                <w:color w:val="0000FF"/>
+                <w:sz w:val="19"/>
+                <w:szCs w:val="19"/>
+              </w:rPr>
+              <w:t>SYMMETRIC</w:t>
+            </w:r>
+            <w:r>
+              <w:rPr>
+                <w:rFonts w:ascii="Consolas" w:hAnsi="Consolas" w:cs="Consolas"/>
+                <w:sz w:val="19"/>
+                <w:szCs w:val="19"/>
+              </w:rPr>
+              <w:t xml:space="preserve"> </w:t>
+            </w:r>
+            <w:r>
+              <w:rPr>
+                <w:rFonts w:ascii="Consolas" w:hAnsi="Consolas" w:cs="Consolas"/>
+                <w:color w:val="0000FF"/>
+                <w:sz w:val="19"/>
+                <w:szCs w:val="19"/>
+              </w:rPr>
+              <w:t>KEY</w:t>
+            </w:r>
+            <w:r>
+              <w:rPr>
+                <w:rFonts w:ascii="Consolas" w:hAnsi="Consolas" w:cs="Consolas"/>
+                <w:sz w:val="19"/>
+                <w:szCs w:val="19"/>
+              </w:rPr>
+              <w:t xml:space="preserve"> </w:t>
+            </w:r>
+            <w:r>
+              <w:rPr>
+                <w:rFonts w:ascii="Consolas" w:hAnsi="Consolas" w:cs="Consolas"/>
+                <w:color w:val="008080"/>
+                <w:sz w:val="19"/>
+                <w:szCs w:val="19"/>
+              </w:rPr>
+              <w:t>[</w:t>
+            </w:r>
+            <w:proofErr w:type="spellStart"/>
+            <w:r>
+              <w:rPr>
+                <w:rFonts w:ascii="Consolas" w:hAnsi="Consolas" w:cs="Consolas"/>
+                <w:color w:val="008080"/>
+                <w:sz w:val="19"/>
+                <w:szCs w:val="19"/>
+              </w:rPr>
+              <w:t>CoachingKey</w:t>
+            </w:r>
+            <w:proofErr w:type="spellEnd"/>
+            <w:r>
+              <w:rPr>
+                <w:rFonts w:ascii="Consolas" w:hAnsi="Consolas" w:cs="Consolas"/>
+                <w:color w:val="008080"/>
+                <w:sz w:val="19"/>
+                <w:szCs w:val="19"/>
+              </w:rPr>
+              <w:t>]</w:t>
+            </w:r>
+            <w:r>
+              <w:rPr>
+                <w:rFonts w:ascii="Consolas" w:hAnsi="Consolas" w:cs="Consolas"/>
+                <w:sz w:val="19"/>
+                <w:szCs w:val="19"/>
+              </w:rPr>
+              <w:t xml:space="preserve">  </w:t>
+            </w:r>
+          </w:p>
+          <w:p>
+            <w:pPr>
+              <w:overflowPunct/>
+              <w:textAlignment w:val="auto"/>
+              <w:rPr>
+                <w:rFonts w:ascii="Consolas" w:hAnsi="Consolas" w:cs="Consolas"/>
+                <w:sz w:val="19"/>
+                <w:szCs w:val="19"/>
+              </w:rPr>
+            </w:pPr>
+            <w:r>
+              <w:rPr>
+                <w:rFonts w:ascii="Consolas" w:hAnsi="Consolas" w:cs="Consolas"/>
+                <w:color w:val="0000FF"/>
+                <w:sz w:val="19"/>
+                <w:szCs w:val="19"/>
+              </w:rPr>
+              <w:t>DECRYPTION</w:t>
+            </w:r>
+            <w:r>
+              <w:rPr>
+                <w:rFonts w:ascii="Consolas" w:hAnsi="Consolas" w:cs="Consolas"/>
+                <w:sz w:val="19"/>
+                <w:szCs w:val="19"/>
+              </w:rPr>
+              <w:t xml:space="preserve"> </w:t>
+            </w:r>
+            <w:r>
+              <w:rPr>
+                <w:rFonts w:ascii="Consolas" w:hAnsi="Consolas" w:cs="Consolas"/>
+                <w:color w:val="0000FF"/>
+                <w:sz w:val="19"/>
+                <w:szCs w:val="19"/>
+              </w:rPr>
+              <w:t>BY</w:t>
+            </w:r>
+            <w:r>
+              <w:rPr>
+                <w:rFonts w:ascii="Consolas" w:hAnsi="Consolas" w:cs="Consolas"/>
+                <w:sz w:val="19"/>
+                <w:szCs w:val="19"/>
+              </w:rPr>
+              <w:t xml:space="preserve"> </w:t>
+            </w:r>
+            <w:r>
+              <w:rPr>
+                <w:rFonts w:ascii="Consolas" w:hAnsi="Consolas" w:cs="Consolas"/>
+                <w:color w:val="0000FF"/>
+                <w:sz w:val="19"/>
+                <w:szCs w:val="19"/>
+              </w:rPr>
+              <w:t>CERTIFICATE</w:t>
+            </w:r>
+            <w:r>
+              <w:rPr>
+                <w:rFonts w:ascii="Consolas" w:hAnsi="Consolas" w:cs="Consolas"/>
+                <w:sz w:val="19"/>
+                <w:szCs w:val="19"/>
+              </w:rPr>
+              <w:t xml:space="preserve"> </w:t>
+            </w:r>
+            <w:r>
+              <w:rPr>
+                <w:rFonts w:ascii="Consolas" w:hAnsi="Consolas" w:cs="Consolas"/>
+                <w:color w:val="008080"/>
+                <w:sz w:val="19"/>
+                <w:szCs w:val="19"/>
+              </w:rPr>
+              <w:t>[</w:t>
+            </w:r>
+            <w:proofErr w:type="spellStart"/>
+            <w:r>
+              <w:rPr>
+                <w:rFonts w:ascii="Consolas" w:hAnsi="Consolas" w:cs="Consolas"/>
+                <w:color w:val="008080"/>
+                <w:sz w:val="19"/>
+                <w:szCs w:val="19"/>
+              </w:rPr>
+              <w:t>CoachingCert</w:t>
+            </w:r>
+            <w:proofErr w:type="spellEnd"/>
+            <w:r>
+              <w:rPr>
+                <w:rFonts w:ascii="Consolas" w:hAnsi="Consolas" w:cs="Consolas"/>
+                <w:color w:val="008080"/>
+                <w:sz w:val="19"/>
+                <w:szCs w:val="19"/>
+              </w:rPr>
+              <w:t>]</w:t>
+            </w:r>
+          </w:p>
+          <w:p>
+            <w:pPr>
+              <w:overflowPunct/>
+              <w:textAlignment w:val="auto"/>
+              <w:rPr>
+                <w:rFonts w:ascii="Consolas" w:hAnsi="Consolas" w:cs="Consolas"/>
+                <w:sz w:val="19"/>
+                <w:szCs w:val="19"/>
+              </w:rPr>
+            </w:pPr>
+          </w:p>
+          <w:p>
+            <w:pPr>
+              <w:overflowPunct/>
+              <w:textAlignment w:val="auto"/>
+              <w:rPr>
+                <w:rFonts w:ascii="Consolas" w:hAnsi="Consolas" w:cs="Consolas"/>
+                <w:sz w:val="19"/>
+                <w:szCs w:val="19"/>
+              </w:rPr>
+            </w:pPr>
+          </w:p>
+          <w:p>
+            <w:pPr>
+              <w:overflowPunct/>
+              <w:textAlignment w:val="auto"/>
+              <w:rPr>
+                <w:rFonts w:ascii="Consolas" w:hAnsi="Consolas" w:cs="Consolas"/>
+                <w:sz w:val="19"/>
+                <w:szCs w:val="19"/>
+              </w:rPr>
+            </w:pPr>
+            <w:r>
+              <w:rPr>
+                <w:rFonts w:ascii="Consolas" w:hAnsi="Consolas" w:cs="Consolas"/>
+                <w:sz w:val="19"/>
+                <w:szCs w:val="19"/>
+              </w:rPr>
+              <w:t xml:space="preserve"> </w:t>
+            </w:r>
+            <w:r>
+              <w:rPr>
+                <w:rFonts w:ascii="Consolas" w:hAnsi="Consolas" w:cs="Consolas"/>
+                <w:color w:val="0000FF"/>
+                <w:sz w:val="19"/>
+                <w:szCs w:val="19"/>
+              </w:rPr>
+              <w:t>SELECT</w:t>
+            </w:r>
+            <w:r>
+              <w:rPr>
+                <w:rFonts w:ascii="Consolas" w:hAnsi="Consolas" w:cs="Consolas"/>
+                <w:sz w:val="19"/>
+                <w:szCs w:val="19"/>
+              </w:rPr>
+              <w:t xml:space="preserve"> [Emp_ID]</w:t>
+            </w:r>
+          </w:p>
+          <w:p>
+            <w:pPr>
+              <w:overflowPunct/>
+              <w:textAlignment w:val="auto"/>
+              <w:rPr>
+                <w:rFonts w:ascii="Consolas" w:hAnsi="Consolas" w:cs="Consolas"/>
+                <w:sz w:val="19"/>
+                <w:szCs w:val="19"/>
+              </w:rPr>
+            </w:pPr>
+            <w:r>
+              <w:rPr>
+                <w:rFonts w:ascii="Consolas" w:hAnsi="Consolas" w:cs="Consolas"/>
+                <w:sz w:val="19"/>
+                <w:szCs w:val="19"/>
+              </w:rPr>
+              <w:t xml:space="preserve">  </w:t>
+            </w:r>
+            <w:r>
+              <w:rPr>
+                <w:rFonts w:ascii="Consolas" w:hAnsi="Consolas" w:cs="Consolas"/>
+                <w:sz w:val="19"/>
+                <w:szCs w:val="19"/>
+              </w:rPr>
+              <w:tab/>
+              <w:t xml:space="preserve"> </w:t>
+            </w:r>
+            <w:r>
+              <w:rPr>
+                <w:rFonts w:ascii="Consolas" w:hAnsi="Consolas" w:cs="Consolas"/>
+                <w:sz w:val="19"/>
+                <w:szCs w:val="19"/>
+              </w:rPr>
+              <w:tab/>
+              <w:t xml:space="preserve">  </w:t>
+            </w:r>
+            <w:r>
+              <w:rPr>
+                <w:rFonts w:ascii="Consolas" w:hAnsi="Consolas" w:cs="Consolas"/>
+                <w:color w:val="808080"/>
+                <w:sz w:val="19"/>
+                <w:szCs w:val="19"/>
+              </w:rPr>
+              <w:t>,</w:t>
+            </w:r>
+            <w:r>
+              <w:rPr>
+                <w:rFonts w:ascii="Consolas" w:hAnsi="Consolas" w:cs="Consolas"/>
+                <w:color w:val="FF00FF"/>
+                <w:sz w:val="19"/>
+                <w:szCs w:val="19"/>
+              </w:rPr>
+              <w:t>CONVERT</w:t>
+            </w:r>
+            <w:r>
+              <w:rPr>
+                <w:rFonts w:ascii="Consolas" w:hAnsi="Consolas" w:cs="Consolas"/>
+                <w:color w:val="808080"/>
+                <w:sz w:val="19"/>
+                <w:szCs w:val="19"/>
+              </w:rPr>
+              <w:t>(</w:t>
+            </w:r>
+            <w:r>
+              <w:rPr>
+                <w:rFonts w:ascii="Consolas" w:hAnsi="Consolas" w:cs="Consolas"/>
+                <w:color w:val="0000FF"/>
+                <w:sz w:val="19"/>
+                <w:szCs w:val="19"/>
+              </w:rPr>
+              <w:t>nvarchar</w:t>
+            </w:r>
+            <w:r>
+              <w:rPr>
+                <w:rFonts w:ascii="Consolas" w:hAnsi="Consolas" w:cs="Consolas"/>
+                <w:color w:val="808080"/>
+                <w:sz w:val="19"/>
+                <w:szCs w:val="19"/>
+              </w:rPr>
+              <w:t>(</w:t>
+            </w:r>
+            <w:r>
+              <w:rPr>
+                <w:rFonts w:ascii="Consolas" w:hAnsi="Consolas" w:cs="Consolas"/>
+                <w:sz w:val="19"/>
+                <w:szCs w:val="19"/>
+              </w:rPr>
+              <w:t>70</w:t>
+            </w:r>
+            <w:r>
+              <w:rPr>
+                <w:rFonts w:ascii="Consolas" w:hAnsi="Consolas" w:cs="Consolas"/>
+                <w:color w:val="808080"/>
+                <w:sz w:val="19"/>
+                <w:szCs w:val="19"/>
+              </w:rPr>
+              <w:t>),</w:t>
+            </w:r>
+            <w:proofErr w:type="spellStart"/>
+            <w:r>
+              <w:rPr>
+                <w:rFonts w:ascii="Consolas" w:hAnsi="Consolas" w:cs="Consolas"/>
+                <w:color w:val="FF00FF"/>
+                <w:sz w:val="19"/>
+                <w:szCs w:val="19"/>
+              </w:rPr>
+              <w:t>DecryptByKey</w:t>
+            </w:r>
+            <w:proofErr w:type="spellEnd"/>
+            <w:r>
+              <w:rPr>
+                <w:rFonts w:ascii="Consolas" w:hAnsi="Consolas" w:cs="Consolas"/>
+                <w:color w:val="808080"/>
+                <w:sz w:val="19"/>
+                <w:szCs w:val="19"/>
+              </w:rPr>
+              <w:t>(</w:t>
+            </w:r>
+            <w:r>
+              <w:rPr>
+                <w:rFonts w:ascii="Consolas" w:hAnsi="Consolas" w:cs="Consolas"/>
+                <w:sz w:val="19"/>
+                <w:szCs w:val="19"/>
+              </w:rPr>
+              <w:t>Emp_Name</w:t>
+            </w:r>
+            <w:r>
+              <w:rPr>
+                <w:rFonts w:ascii="Consolas" w:hAnsi="Consolas" w:cs="Consolas"/>
+                <w:color w:val="808080"/>
+                <w:sz w:val="19"/>
+                <w:szCs w:val="19"/>
+              </w:rPr>
+              <w:t>))</w:t>
+            </w:r>
+            <w:r>
+              <w:rPr>
+                <w:rFonts w:ascii="Consolas" w:hAnsi="Consolas" w:cs="Consolas"/>
+                <w:sz w:val="19"/>
+                <w:szCs w:val="19"/>
+              </w:rPr>
+              <w:t xml:space="preserve"> </w:t>
+            </w:r>
+            <w:r>
+              <w:rPr>
+                <w:rFonts w:ascii="Consolas" w:hAnsi="Consolas" w:cs="Consolas"/>
+                <w:color w:val="0000FF"/>
+                <w:sz w:val="19"/>
+                <w:szCs w:val="19"/>
+              </w:rPr>
+              <w:t>AS</w:t>
+            </w:r>
+            <w:r>
+              <w:rPr>
+                <w:rFonts w:ascii="Consolas" w:hAnsi="Consolas" w:cs="Consolas"/>
+                <w:sz w:val="19"/>
+                <w:szCs w:val="19"/>
+              </w:rPr>
+              <w:t xml:space="preserve"> [Emp_Name]</w:t>
+            </w:r>
+          </w:p>
+          <w:p>
+            <w:pPr>
+              <w:overflowPunct/>
+              <w:textAlignment w:val="auto"/>
+              <w:rPr>
+                <w:rFonts w:ascii="Consolas" w:hAnsi="Consolas" w:cs="Consolas"/>
+                <w:sz w:val="19"/>
+                <w:szCs w:val="19"/>
+              </w:rPr>
+            </w:pPr>
+            <w:r>
+              <w:rPr>
+                <w:rFonts w:ascii="Consolas" w:hAnsi="Consolas" w:cs="Consolas"/>
+                <w:sz w:val="19"/>
+                <w:szCs w:val="19"/>
+              </w:rPr>
+              <w:t xml:space="preserve">      </w:t>
+            </w:r>
+            <w:r>
+              <w:rPr>
+                <w:rFonts w:ascii="Consolas" w:hAnsi="Consolas" w:cs="Consolas"/>
+                <w:color w:val="808080"/>
+                <w:sz w:val="19"/>
+                <w:szCs w:val="19"/>
+              </w:rPr>
+              <w:t>,</w:t>
+            </w:r>
+            <w:r>
+              <w:rPr>
+                <w:rFonts w:ascii="Consolas" w:hAnsi="Consolas" w:cs="Consolas"/>
+                <w:color w:val="FF00FF"/>
+                <w:sz w:val="19"/>
+                <w:szCs w:val="19"/>
+              </w:rPr>
+              <w:t>CONVERT</w:t>
+            </w:r>
+            <w:r>
+              <w:rPr>
+                <w:rFonts w:ascii="Consolas" w:hAnsi="Consolas" w:cs="Consolas"/>
+                <w:color w:val="808080"/>
+                <w:sz w:val="19"/>
+                <w:szCs w:val="19"/>
+              </w:rPr>
+              <w:t>(</w:t>
+            </w:r>
+            <w:r>
+              <w:rPr>
+                <w:rFonts w:ascii="Consolas" w:hAnsi="Consolas" w:cs="Consolas"/>
+                <w:color w:val="0000FF"/>
+                <w:sz w:val="19"/>
+                <w:szCs w:val="19"/>
+              </w:rPr>
+              <w:t>nvarchar</w:t>
+            </w:r>
+            <w:r>
+              <w:rPr>
+                <w:rFonts w:ascii="Consolas" w:hAnsi="Consolas" w:cs="Consolas"/>
+                <w:color w:val="808080"/>
+                <w:sz w:val="19"/>
+                <w:szCs w:val="19"/>
+              </w:rPr>
+              <w:t>(</w:t>
+            </w:r>
+            <w:r>
+              <w:rPr>
+                <w:rFonts w:ascii="Consolas" w:hAnsi="Consolas" w:cs="Consolas"/>
+                <w:sz w:val="19"/>
+                <w:szCs w:val="19"/>
+              </w:rPr>
+              <w:t>50</w:t>
+            </w:r>
+            <w:r>
+              <w:rPr>
+                <w:rFonts w:ascii="Consolas" w:hAnsi="Consolas" w:cs="Consolas"/>
+                <w:color w:val="808080"/>
+                <w:sz w:val="19"/>
+                <w:szCs w:val="19"/>
+              </w:rPr>
+              <w:t>),</w:t>
+            </w:r>
+            <w:proofErr w:type="spellStart"/>
+            <w:r>
+              <w:rPr>
+                <w:rFonts w:ascii="Consolas" w:hAnsi="Consolas" w:cs="Consolas"/>
+                <w:color w:val="FF00FF"/>
+                <w:sz w:val="19"/>
+                <w:szCs w:val="19"/>
+              </w:rPr>
+              <w:t>DecryptByKey</w:t>
+            </w:r>
+            <w:proofErr w:type="spellEnd"/>
+            <w:r>
+              <w:rPr>
+                <w:rFonts w:ascii="Consolas" w:hAnsi="Consolas" w:cs="Consolas"/>
+                <w:color w:val="808080"/>
+                <w:sz w:val="19"/>
+                <w:szCs w:val="19"/>
+              </w:rPr>
+              <w:t>(</w:t>
+            </w:r>
+            <w:r>
+              <w:rPr>
+                <w:rFonts w:ascii="Consolas" w:hAnsi="Consolas" w:cs="Consolas"/>
+                <w:sz w:val="19"/>
+                <w:szCs w:val="19"/>
+              </w:rPr>
+              <w:t>Emp_Email</w:t>
+            </w:r>
+            <w:r>
+              <w:rPr>
+                <w:rFonts w:ascii="Consolas" w:hAnsi="Consolas" w:cs="Consolas"/>
+                <w:color w:val="808080"/>
+                <w:sz w:val="19"/>
+                <w:szCs w:val="19"/>
+              </w:rPr>
+              <w:t>))</w:t>
+            </w:r>
+            <w:r>
+              <w:rPr>
+                <w:rFonts w:ascii="Consolas" w:hAnsi="Consolas" w:cs="Consolas"/>
+                <w:sz w:val="19"/>
+                <w:szCs w:val="19"/>
+              </w:rPr>
+              <w:t xml:space="preserve"> </w:t>
+            </w:r>
+            <w:r>
+              <w:rPr>
+                <w:rFonts w:ascii="Consolas" w:hAnsi="Consolas" w:cs="Consolas"/>
+                <w:color w:val="0000FF"/>
+                <w:sz w:val="19"/>
+                <w:szCs w:val="19"/>
+              </w:rPr>
+              <w:t>AS</w:t>
+            </w:r>
+            <w:r>
+              <w:rPr>
+                <w:rFonts w:ascii="Consolas" w:hAnsi="Consolas" w:cs="Consolas"/>
+                <w:sz w:val="19"/>
+                <w:szCs w:val="19"/>
+              </w:rPr>
+              <w:t xml:space="preserve"> [Emp_Email]</w:t>
+            </w:r>
+          </w:p>
+          <w:p>
+            <w:pPr>
+              <w:overflowPunct/>
+              <w:textAlignment w:val="auto"/>
+              <w:rPr>
+                <w:rFonts w:ascii="Consolas" w:hAnsi="Consolas" w:cs="Consolas"/>
+                <w:sz w:val="19"/>
+                <w:szCs w:val="19"/>
+              </w:rPr>
+            </w:pPr>
+            <w:r>
+              <w:rPr>
+                <w:rFonts w:ascii="Consolas" w:hAnsi="Consolas" w:cs="Consolas"/>
+                <w:sz w:val="19"/>
+                <w:szCs w:val="19"/>
+              </w:rPr>
+              <w:tab/>
+              <w:t xml:space="preserve">  </w:t>
+            </w:r>
+            <w:r>
+              <w:rPr>
+                <w:rFonts w:ascii="Consolas" w:hAnsi="Consolas" w:cs="Consolas"/>
+                <w:color w:val="808080"/>
+                <w:sz w:val="19"/>
+                <w:szCs w:val="19"/>
+              </w:rPr>
+              <w:t>,</w:t>
+            </w:r>
+            <w:r>
+              <w:rPr>
+                <w:rFonts w:ascii="Consolas" w:hAnsi="Consolas" w:cs="Consolas"/>
+                <w:color w:val="FF00FF"/>
+                <w:sz w:val="19"/>
+                <w:szCs w:val="19"/>
+              </w:rPr>
+              <w:t>CONVERT</w:t>
+            </w:r>
+            <w:r>
+              <w:rPr>
+                <w:rFonts w:ascii="Consolas" w:hAnsi="Consolas" w:cs="Consolas"/>
+                <w:color w:val="808080"/>
+                <w:sz w:val="19"/>
+                <w:szCs w:val="19"/>
+              </w:rPr>
+              <w:t>(</w:t>
+            </w:r>
+            <w:r>
+              <w:rPr>
+                <w:rFonts w:ascii="Consolas" w:hAnsi="Consolas" w:cs="Consolas"/>
+                <w:color w:val="0000FF"/>
+                <w:sz w:val="19"/>
+                <w:szCs w:val="19"/>
+              </w:rPr>
+              <w:t>nvarchar</w:t>
+            </w:r>
+            <w:r>
+              <w:rPr>
+                <w:rFonts w:ascii="Consolas" w:hAnsi="Consolas" w:cs="Consolas"/>
+                <w:color w:val="808080"/>
+                <w:sz w:val="19"/>
+                <w:szCs w:val="19"/>
+              </w:rPr>
+              <w:t>(</w:t>
+            </w:r>
+            <w:r>
+              <w:rPr>
+                <w:rFonts w:ascii="Consolas" w:hAnsi="Consolas" w:cs="Consolas"/>
+                <w:sz w:val="19"/>
+                <w:szCs w:val="19"/>
+              </w:rPr>
+              <w:t>30</w:t>
+            </w:r>
+            <w:r>
+              <w:rPr>
+                <w:rFonts w:ascii="Consolas" w:hAnsi="Consolas" w:cs="Consolas"/>
+                <w:color w:val="808080"/>
+                <w:sz w:val="19"/>
+                <w:szCs w:val="19"/>
+              </w:rPr>
+              <w:t>),</w:t>
+            </w:r>
+            <w:proofErr w:type="spellStart"/>
+            <w:r>
+              <w:rPr>
+                <w:rFonts w:ascii="Consolas" w:hAnsi="Consolas" w:cs="Consolas"/>
+                <w:color w:val="FF00FF"/>
+                <w:sz w:val="19"/>
+                <w:szCs w:val="19"/>
+              </w:rPr>
+              <w:t>DecryptByKey</w:t>
+            </w:r>
+            <w:proofErr w:type="spellEnd"/>
+            <w:r>
+              <w:rPr>
+                <w:rFonts w:ascii="Consolas" w:hAnsi="Consolas" w:cs="Consolas"/>
+                <w:color w:val="808080"/>
+                <w:sz w:val="19"/>
+                <w:szCs w:val="19"/>
+              </w:rPr>
+              <w:t>(</w:t>
+            </w:r>
+            <w:r>
+              <w:rPr>
+                <w:rFonts w:ascii="Consolas" w:hAnsi="Consolas" w:cs="Consolas"/>
+                <w:sz w:val="19"/>
+                <w:szCs w:val="19"/>
+              </w:rPr>
+              <w:t>Emp_LanID</w:t>
+            </w:r>
+            <w:r>
+              <w:rPr>
+                <w:rFonts w:ascii="Consolas" w:hAnsi="Consolas" w:cs="Consolas"/>
+                <w:color w:val="808080"/>
+                <w:sz w:val="19"/>
+                <w:szCs w:val="19"/>
+              </w:rPr>
+              <w:t>))</w:t>
+            </w:r>
+            <w:r>
+              <w:rPr>
+                <w:rFonts w:ascii="Consolas" w:hAnsi="Consolas" w:cs="Consolas"/>
+                <w:sz w:val="19"/>
+                <w:szCs w:val="19"/>
+              </w:rPr>
+              <w:t xml:space="preserve"> </w:t>
+            </w:r>
+            <w:r>
+              <w:rPr>
+                <w:rFonts w:ascii="Consolas" w:hAnsi="Consolas" w:cs="Consolas"/>
+                <w:color w:val="0000FF"/>
+                <w:sz w:val="19"/>
+                <w:szCs w:val="19"/>
+              </w:rPr>
+              <w:t>AS</w:t>
+            </w:r>
+            <w:r>
+              <w:rPr>
+                <w:rFonts w:ascii="Consolas" w:hAnsi="Consolas" w:cs="Consolas"/>
+                <w:sz w:val="19"/>
+                <w:szCs w:val="19"/>
+              </w:rPr>
+              <w:t xml:space="preserve"> [Emp_LanID]</w:t>
+            </w:r>
+          </w:p>
+          <w:p>
+            <w:pPr>
+              <w:overflowPunct/>
+              <w:textAlignment w:val="auto"/>
+              <w:rPr>
+                <w:rFonts w:ascii="Consolas" w:hAnsi="Consolas" w:cs="Consolas"/>
+                <w:sz w:val="19"/>
+                <w:szCs w:val="19"/>
+              </w:rPr>
+            </w:pPr>
+            <w:r>
+              <w:rPr>
+                <w:rFonts w:ascii="Consolas" w:hAnsi="Consolas" w:cs="Consolas"/>
+                <w:sz w:val="19"/>
+                <w:szCs w:val="19"/>
+              </w:rPr>
+              <w:tab/>
+              <w:t xml:space="preserve">  </w:t>
+            </w:r>
+            <w:r>
+              <w:rPr>
+                <w:rFonts w:ascii="Consolas" w:hAnsi="Consolas" w:cs="Consolas"/>
+                <w:color w:val="808080"/>
+                <w:sz w:val="19"/>
+                <w:szCs w:val="19"/>
+              </w:rPr>
+              <w:t>,</w:t>
+            </w:r>
+            <w:proofErr w:type="spellStart"/>
+            <w:r>
+              <w:rPr>
+                <w:rFonts w:ascii="Consolas" w:hAnsi="Consolas" w:cs="Consolas"/>
+                <w:sz w:val="19"/>
+                <w:szCs w:val="19"/>
+              </w:rPr>
+              <w:t>emp_job_code</w:t>
+            </w:r>
+            <w:proofErr w:type="spellEnd"/>
+          </w:p>
+          <w:p>
+            <w:pPr>
+              <w:overflowPunct/>
+              <w:textAlignment w:val="auto"/>
+              <w:rPr>
+                <w:rFonts w:ascii="Consolas" w:hAnsi="Consolas" w:cs="Consolas"/>
+                <w:sz w:val="19"/>
+                <w:szCs w:val="19"/>
+              </w:rPr>
+            </w:pPr>
+            <w:r>
+              <w:rPr>
+                <w:rFonts w:ascii="Consolas" w:hAnsi="Consolas" w:cs="Consolas"/>
+                <w:sz w:val="19"/>
+                <w:szCs w:val="19"/>
+              </w:rPr>
+              <w:t xml:space="preserve"> </w:t>
+            </w:r>
+            <w:r>
+              <w:rPr>
+                <w:rFonts w:ascii="Consolas" w:hAnsi="Consolas" w:cs="Consolas"/>
+                <w:color w:val="0000FF"/>
+                <w:sz w:val="19"/>
+                <w:szCs w:val="19"/>
+              </w:rPr>
+              <w:t>FROM</w:t>
+            </w:r>
+            <w:r>
+              <w:rPr>
+                <w:rFonts w:ascii="Consolas" w:hAnsi="Consolas" w:cs="Consolas"/>
+                <w:sz w:val="19"/>
+                <w:szCs w:val="19"/>
+              </w:rPr>
+              <w:t xml:space="preserve"> [EC]</w:t>
+            </w:r>
+            <w:r>
+              <w:rPr>
+                <w:rFonts w:ascii="Consolas" w:hAnsi="Consolas" w:cs="Consolas"/>
+                <w:color w:val="808080"/>
+                <w:sz w:val="19"/>
+                <w:szCs w:val="19"/>
+              </w:rPr>
+              <w:t>.</w:t>
+            </w:r>
+            <w:r>
+              <w:rPr>
+                <w:rFonts w:ascii="Consolas" w:hAnsi="Consolas" w:cs="Consolas"/>
+                <w:sz w:val="19"/>
+                <w:szCs w:val="19"/>
+              </w:rPr>
+              <w:t>[Employee_Hierarchy]</w:t>
+            </w:r>
+          </w:p>
+          <w:p>
+            <w:pPr>
+              <w:overflowPunct/>
+              <w:textAlignment w:val="auto"/>
+              <w:rPr>
+                <w:rFonts w:ascii="Consolas" w:hAnsi="Consolas" w:cs="Consolas"/>
+                <w:sz w:val="19"/>
+                <w:szCs w:val="19"/>
+              </w:rPr>
+            </w:pPr>
+            <w:r>
+              <w:rPr>
+                <w:rFonts w:ascii="Consolas" w:hAnsi="Consolas" w:cs="Consolas"/>
+                <w:sz w:val="19"/>
+                <w:szCs w:val="19"/>
+              </w:rPr>
+              <w:t xml:space="preserve"> </w:t>
+            </w:r>
+            <w:r>
+              <w:rPr>
+                <w:rFonts w:ascii="Consolas" w:hAnsi="Consolas" w:cs="Consolas"/>
+                <w:color w:val="0000FF"/>
+                <w:sz w:val="19"/>
+                <w:szCs w:val="19"/>
+              </w:rPr>
+              <w:t>WHERE</w:t>
+            </w:r>
+            <w:r>
+              <w:rPr>
+                <w:rFonts w:ascii="Consolas" w:hAnsi="Consolas" w:cs="Consolas"/>
+                <w:sz w:val="19"/>
+                <w:szCs w:val="19"/>
+              </w:rPr>
+              <w:t xml:space="preserve"> </w:t>
+            </w:r>
+            <w:proofErr w:type="spellStart"/>
+            <w:r>
+              <w:rPr>
+                <w:rFonts w:ascii="Consolas" w:hAnsi="Consolas" w:cs="Consolas"/>
+                <w:sz w:val="19"/>
+                <w:szCs w:val="19"/>
+              </w:rPr>
+              <w:t>emp_job_code</w:t>
+            </w:r>
+            <w:proofErr w:type="spellEnd"/>
+            <w:r>
+              <w:rPr>
+                <w:rFonts w:ascii="Consolas" w:hAnsi="Consolas" w:cs="Consolas"/>
+                <w:sz w:val="19"/>
+                <w:szCs w:val="19"/>
+              </w:rPr>
+              <w:t xml:space="preserve"> </w:t>
+            </w:r>
+            <w:r>
+              <w:rPr>
+                <w:rFonts w:ascii="Consolas" w:hAnsi="Consolas" w:cs="Consolas"/>
+                <w:color w:val="808080"/>
+                <w:sz w:val="19"/>
+                <w:szCs w:val="19"/>
+              </w:rPr>
+              <w:t>like</w:t>
+            </w:r>
+            <w:r>
+              <w:rPr>
+                <w:rFonts w:ascii="Consolas" w:hAnsi="Consolas" w:cs="Consolas"/>
+                <w:sz w:val="19"/>
+                <w:szCs w:val="19"/>
+              </w:rPr>
+              <w:t xml:space="preserve"> </w:t>
+            </w:r>
+            <w:r>
+              <w:rPr>
+                <w:rFonts w:ascii="Consolas" w:hAnsi="Consolas" w:cs="Consolas"/>
+                <w:color w:val="FF0000"/>
+                <w:sz w:val="19"/>
+                <w:szCs w:val="19"/>
+              </w:rPr>
+              <w:t>'WPPM%'</w:t>
+            </w:r>
+          </w:p>
+          <w:p>
+            <w:pPr>
+              <w:overflowPunct/>
+              <w:textAlignment w:val="auto"/>
+              <w:rPr>
+                <w:rFonts w:ascii="Consolas" w:hAnsi="Consolas" w:cs="Consolas"/>
+                <w:color w:val="FF0000"/>
+                <w:sz w:val="19"/>
+                <w:szCs w:val="19"/>
+              </w:rPr>
+            </w:pPr>
+            <w:r>
+              <w:rPr>
+                <w:rFonts w:ascii="Consolas" w:hAnsi="Consolas" w:cs="Consolas"/>
+                <w:color w:val="808080"/>
+                <w:sz w:val="19"/>
+                <w:szCs w:val="19"/>
+              </w:rPr>
+              <w:t>and</w:t>
+            </w:r>
+            <w:r>
+              <w:rPr>
+                <w:rFonts w:ascii="Consolas" w:hAnsi="Consolas" w:cs="Consolas"/>
+                <w:sz w:val="19"/>
+                <w:szCs w:val="19"/>
+              </w:rPr>
+              <w:t xml:space="preserve"> active </w:t>
+            </w:r>
+            <w:r>
+              <w:rPr>
+                <w:rFonts w:ascii="Consolas" w:hAnsi="Consolas" w:cs="Consolas"/>
+                <w:color w:val="808080"/>
+                <w:sz w:val="19"/>
+                <w:szCs w:val="19"/>
+              </w:rPr>
+              <w:t>=</w:t>
+            </w:r>
+            <w:r>
+              <w:rPr>
+                <w:rFonts w:ascii="Consolas" w:hAnsi="Consolas" w:cs="Consolas"/>
+                <w:sz w:val="19"/>
+                <w:szCs w:val="19"/>
+              </w:rPr>
+              <w:t xml:space="preserve"> </w:t>
+            </w:r>
+            <w:r>
+              <w:rPr>
+                <w:rFonts w:ascii="Consolas" w:hAnsi="Consolas" w:cs="Consolas"/>
+                <w:color w:val="FF0000"/>
+                <w:sz w:val="19"/>
+                <w:szCs w:val="19"/>
+              </w:rPr>
+              <w:t>'A'</w:t>
+            </w:r>
+          </w:p>
+          <w:p>
+            <w:pPr>
+              <w:overflowPunct/>
+              <w:textAlignment w:val="auto"/>
+              <w:rPr>
+                <w:rFonts w:ascii="Consolas" w:hAnsi="Consolas" w:cs="Consolas"/>
+                <w:color w:val="FF0000"/>
+                <w:sz w:val="19"/>
+                <w:szCs w:val="19"/>
+              </w:rPr>
+            </w:pPr>
+          </w:p>
+          <w:p>
+            <w:pPr>
+              <w:overflowPunct/>
+              <w:textAlignment w:val="auto"/>
+              <w:rPr>
+                <w:rFonts w:ascii="Consolas" w:hAnsi="Consolas" w:cs="Consolas"/>
+                <w:sz w:val="19"/>
+                <w:szCs w:val="19"/>
+              </w:rPr>
+            </w:pPr>
+            <w:r>
+              <w:rPr>
+                <w:rFonts w:ascii="Consolas" w:hAnsi="Consolas" w:cs="Consolas"/>
+                <w:color w:val="0000FF"/>
+                <w:sz w:val="19"/>
+                <w:szCs w:val="19"/>
+              </w:rPr>
+              <w:t>SELECT</w:t>
+            </w:r>
+            <w:r>
+              <w:rPr>
+                <w:rFonts w:ascii="Consolas" w:hAnsi="Consolas" w:cs="Consolas"/>
+                <w:sz w:val="19"/>
+                <w:szCs w:val="19"/>
+              </w:rPr>
+              <w:t xml:space="preserve"> [Emp_ID]</w:t>
+            </w:r>
+          </w:p>
+          <w:p>
+            <w:pPr>
+              <w:overflowPunct/>
+              <w:textAlignment w:val="auto"/>
+              <w:rPr>
+                <w:rFonts w:ascii="Consolas" w:hAnsi="Consolas" w:cs="Consolas"/>
+                <w:sz w:val="19"/>
+                <w:szCs w:val="19"/>
+              </w:rPr>
+            </w:pPr>
+            <w:r>
+              <w:rPr>
+                <w:rFonts w:ascii="Consolas" w:hAnsi="Consolas" w:cs="Consolas"/>
+                <w:sz w:val="19"/>
+                <w:szCs w:val="19"/>
+              </w:rPr>
+              <w:t xml:space="preserve">  </w:t>
+            </w:r>
+            <w:r>
+              <w:rPr>
+                <w:rFonts w:ascii="Consolas" w:hAnsi="Consolas" w:cs="Consolas"/>
+                <w:sz w:val="19"/>
+                <w:szCs w:val="19"/>
+              </w:rPr>
+              <w:tab/>
+              <w:t xml:space="preserve"> </w:t>
+            </w:r>
+            <w:r>
+              <w:rPr>
+                <w:rFonts w:ascii="Consolas" w:hAnsi="Consolas" w:cs="Consolas"/>
+                <w:sz w:val="19"/>
+                <w:szCs w:val="19"/>
+              </w:rPr>
+              <w:tab/>
+              <w:t xml:space="preserve"> </w:t>
+            </w:r>
+            <w:r>
+              <w:rPr>
+                <w:rFonts w:ascii="Consolas" w:hAnsi="Consolas" w:cs="Consolas"/>
+                <w:color w:val="808080"/>
+                <w:sz w:val="19"/>
+                <w:szCs w:val="19"/>
+              </w:rPr>
+              <w:t>,</w:t>
+            </w:r>
+            <w:r>
+              <w:rPr>
+                <w:rFonts w:ascii="Consolas" w:hAnsi="Consolas" w:cs="Consolas"/>
+                <w:color w:val="FF00FF"/>
+                <w:sz w:val="19"/>
+                <w:szCs w:val="19"/>
+              </w:rPr>
+              <w:t>CONVERT</w:t>
+            </w:r>
+            <w:r>
+              <w:rPr>
+                <w:rFonts w:ascii="Consolas" w:hAnsi="Consolas" w:cs="Consolas"/>
+                <w:color w:val="808080"/>
+                <w:sz w:val="19"/>
+                <w:szCs w:val="19"/>
+              </w:rPr>
+              <w:t>(</w:t>
+            </w:r>
+            <w:r>
+              <w:rPr>
+                <w:rFonts w:ascii="Consolas" w:hAnsi="Consolas" w:cs="Consolas"/>
+                <w:color w:val="0000FF"/>
+                <w:sz w:val="19"/>
+                <w:szCs w:val="19"/>
+              </w:rPr>
+              <w:t>nvarchar</w:t>
+            </w:r>
+            <w:r>
+              <w:rPr>
+                <w:rFonts w:ascii="Consolas" w:hAnsi="Consolas" w:cs="Consolas"/>
+                <w:color w:val="808080"/>
+                <w:sz w:val="19"/>
+                <w:szCs w:val="19"/>
+              </w:rPr>
+              <w:t>(</w:t>
+            </w:r>
+            <w:r>
+              <w:rPr>
+                <w:rFonts w:ascii="Consolas" w:hAnsi="Consolas" w:cs="Consolas"/>
+                <w:sz w:val="19"/>
+                <w:szCs w:val="19"/>
+              </w:rPr>
+              <w:t>70</w:t>
+            </w:r>
+            <w:r>
+              <w:rPr>
+                <w:rFonts w:ascii="Consolas" w:hAnsi="Consolas" w:cs="Consolas"/>
+                <w:color w:val="808080"/>
+                <w:sz w:val="19"/>
+                <w:szCs w:val="19"/>
+              </w:rPr>
+              <w:t>),</w:t>
+            </w:r>
+            <w:proofErr w:type="spellStart"/>
+            <w:r>
+              <w:rPr>
+                <w:rFonts w:ascii="Consolas" w:hAnsi="Consolas" w:cs="Consolas"/>
+                <w:color w:val="FF00FF"/>
+                <w:sz w:val="19"/>
+                <w:szCs w:val="19"/>
+              </w:rPr>
+              <w:t>DecryptByKey</w:t>
+            </w:r>
+            <w:proofErr w:type="spellEnd"/>
+            <w:r>
+              <w:rPr>
+                <w:rFonts w:ascii="Consolas" w:hAnsi="Consolas" w:cs="Consolas"/>
+                <w:color w:val="808080"/>
+                <w:sz w:val="19"/>
+                <w:szCs w:val="19"/>
+              </w:rPr>
+              <w:t>(</w:t>
+            </w:r>
+            <w:r>
+              <w:rPr>
+                <w:rFonts w:ascii="Consolas" w:hAnsi="Consolas" w:cs="Consolas"/>
+                <w:sz w:val="19"/>
+                <w:szCs w:val="19"/>
+              </w:rPr>
+              <w:t>Emp_Name</w:t>
+            </w:r>
+            <w:r>
+              <w:rPr>
+                <w:rFonts w:ascii="Consolas" w:hAnsi="Consolas" w:cs="Consolas"/>
+                <w:color w:val="808080"/>
+                <w:sz w:val="19"/>
+                <w:szCs w:val="19"/>
+              </w:rPr>
+              <w:t>))</w:t>
+            </w:r>
+            <w:r>
+              <w:rPr>
+                <w:rFonts w:ascii="Consolas" w:hAnsi="Consolas" w:cs="Consolas"/>
+                <w:sz w:val="19"/>
+                <w:szCs w:val="19"/>
+              </w:rPr>
+              <w:t xml:space="preserve"> </w:t>
+            </w:r>
+            <w:r>
+              <w:rPr>
+                <w:rFonts w:ascii="Consolas" w:hAnsi="Consolas" w:cs="Consolas"/>
+                <w:color w:val="0000FF"/>
+                <w:sz w:val="19"/>
+                <w:szCs w:val="19"/>
+              </w:rPr>
+              <w:t>AS</w:t>
+            </w:r>
+            <w:r>
+              <w:rPr>
+                <w:rFonts w:ascii="Consolas" w:hAnsi="Consolas" w:cs="Consolas"/>
+                <w:sz w:val="19"/>
+                <w:szCs w:val="19"/>
+              </w:rPr>
+              <w:t xml:space="preserve"> [Emp_Name]</w:t>
+            </w:r>
+          </w:p>
+          <w:p>
+            <w:pPr>
+              <w:overflowPunct/>
+              <w:textAlignment w:val="auto"/>
+              <w:rPr>
+                <w:rFonts w:ascii="Consolas" w:hAnsi="Consolas" w:cs="Consolas"/>
+                <w:sz w:val="19"/>
+                <w:szCs w:val="19"/>
+              </w:rPr>
+            </w:pPr>
+            <w:r>
+              <w:rPr>
+                <w:rFonts w:ascii="Consolas" w:hAnsi="Consolas" w:cs="Consolas"/>
+                <w:sz w:val="19"/>
+                <w:szCs w:val="19"/>
+              </w:rPr>
+              <w:tab/>
+              <w:t xml:space="preserve">     </w:t>
+            </w:r>
+            <w:r>
+              <w:rPr>
+                <w:rFonts w:ascii="Consolas" w:hAnsi="Consolas" w:cs="Consolas"/>
+                <w:color w:val="808080"/>
+                <w:sz w:val="19"/>
+                <w:szCs w:val="19"/>
+              </w:rPr>
+              <w:t>,</w:t>
+            </w:r>
+            <w:r>
+              <w:rPr>
+                <w:rFonts w:ascii="Consolas" w:hAnsi="Consolas" w:cs="Consolas"/>
+                <w:color w:val="FF00FF"/>
+                <w:sz w:val="19"/>
+                <w:szCs w:val="19"/>
+              </w:rPr>
+              <w:t>CONVERT</w:t>
+            </w:r>
+            <w:r>
+              <w:rPr>
+                <w:rFonts w:ascii="Consolas" w:hAnsi="Consolas" w:cs="Consolas"/>
+                <w:color w:val="808080"/>
+                <w:sz w:val="19"/>
+                <w:szCs w:val="19"/>
+              </w:rPr>
+              <w:t>(</w:t>
+            </w:r>
+            <w:r>
+              <w:rPr>
+                <w:rFonts w:ascii="Consolas" w:hAnsi="Consolas" w:cs="Consolas"/>
+                <w:color w:val="0000FF"/>
+                <w:sz w:val="19"/>
+                <w:szCs w:val="19"/>
+              </w:rPr>
+              <w:t>nvarchar</w:t>
+            </w:r>
+            <w:r>
+              <w:rPr>
+                <w:rFonts w:ascii="Consolas" w:hAnsi="Consolas" w:cs="Consolas"/>
+                <w:color w:val="808080"/>
+                <w:sz w:val="19"/>
+                <w:szCs w:val="19"/>
+              </w:rPr>
+              <w:t>(</w:t>
+            </w:r>
+            <w:r>
+              <w:rPr>
+                <w:rFonts w:ascii="Consolas" w:hAnsi="Consolas" w:cs="Consolas"/>
+                <w:sz w:val="19"/>
+                <w:szCs w:val="19"/>
+              </w:rPr>
+              <w:t>30</w:t>
+            </w:r>
+            <w:r>
+              <w:rPr>
+                <w:rFonts w:ascii="Consolas" w:hAnsi="Consolas" w:cs="Consolas"/>
+                <w:color w:val="808080"/>
+                <w:sz w:val="19"/>
+                <w:szCs w:val="19"/>
+              </w:rPr>
+              <w:t>),</w:t>
+            </w:r>
+            <w:proofErr w:type="spellStart"/>
+            <w:r>
+              <w:rPr>
+                <w:rFonts w:ascii="Consolas" w:hAnsi="Consolas" w:cs="Consolas"/>
+                <w:color w:val="FF00FF"/>
+                <w:sz w:val="19"/>
+                <w:szCs w:val="19"/>
+              </w:rPr>
+              <w:t>DecryptByKey</w:t>
+            </w:r>
+            <w:proofErr w:type="spellEnd"/>
+            <w:r>
+              <w:rPr>
+                <w:rFonts w:ascii="Consolas" w:hAnsi="Consolas" w:cs="Consolas"/>
+                <w:color w:val="808080"/>
+                <w:sz w:val="19"/>
+                <w:szCs w:val="19"/>
+              </w:rPr>
+              <w:t>(</w:t>
+            </w:r>
+            <w:r>
+              <w:rPr>
+                <w:rFonts w:ascii="Consolas" w:hAnsi="Consolas" w:cs="Consolas"/>
+                <w:sz w:val="19"/>
+                <w:szCs w:val="19"/>
+              </w:rPr>
+              <w:t>Emp_LanID</w:t>
+            </w:r>
+            <w:r>
+              <w:rPr>
+                <w:rFonts w:ascii="Consolas" w:hAnsi="Consolas" w:cs="Consolas"/>
+                <w:color w:val="808080"/>
+                <w:sz w:val="19"/>
+                <w:szCs w:val="19"/>
+              </w:rPr>
+              <w:t>))</w:t>
+            </w:r>
+            <w:r>
+              <w:rPr>
+                <w:rFonts w:ascii="Consolas" w:hAnsi="Consolas" w:cs="Consolas"/>
+                <w:sz w:val="19"/>
+                <w:szCs w:val="19"/>
+              </w:rPr>
+              <w:t xml:space="preserve"> </w:t>
+            </w:r>
+            <w:r>
+              <w:rPr>
+                <w:rFonts w:ascii="Consolas" w:hAnsi="Consolas" w:cs="Consolas"/>
+                <w:color w:val="0000FF"/>
+                <w:sz w:val="19"/>
+                <w:szCs w:val="19"/>
+              </w:rPr>
+              <w:t>AS</w:t>
+            </w:r>
+            <w:r>
+              <w:rPr>
+                <w:rFonts w:ascii="Consolas" w:hAnsi="Consolas" w:cs="Consolas"/>
+                <w:sz w:val="19"/>
+                <w:szCs w:val="19"/>
+              </w:rPr>
+              <w:t xml:space="preserve"> [Emp_LanID]</w:t>
+            </w:r>
+          </w:p>
+          <w:p>
+            <w:pPr>
+              <w:overflowPunct/>
+              <w:textAlignment w:val="auto"/>
+              <w:rPr>
+                <w:rFonts w:ascii="Consolas" w:hAnsi="Consolas" w:cs="Consolas"/>
+                <w:sz w:val="19"/>
+                <w:szCs w:val="19"/>
+              </w:rPr>
+            </w:pPr>
+            <w:r>
+              <w:rPr>
+                <w:rFonts w:ascii="Consolas" w:hAnsi="Consolas" w:cs="Consolas"/>
+                <w:sz w:val="19"/>
+                <w:szCs w:val="19"/>
+              </w:rPr>
+              <w:tab/>
+              <w:t xml:space="preserve">     </w:t>
+            </w:r>
+            <w:r>
+              <w:rPr>
+                <w:rFonts w:ascii="Consolas" w:hAnsi="Consolas" w:cs="Consolas"/>
+                <w:color w:val="808080"/>
+                <w:sz w:val="19"/>
+                <w:szCs w:val="19"/>
+              </w:rPr>
+              <w:t>,</w:t>
+            </w:r>
+            <w:proofErr w:type="spellStart"/>
+            <w:r>
+              <w:rPr>
+                <w:rFonts w:ascii="Consolas" w:hAnsi="Consolas" w:cs="Consolas"/>
+                <w:sz w:val="19"/>
+                <w:szCs w:val="19"/>
+              </w:rPr>
+              <w:t>emp_job_code</w:t>
+            </w:r>
+            <w:proofErr w:type="spellEnd"/>
+          </w:p>
+          <w:p>
+            <w:pPr>
+              <w:overflowPunct/>
+              <w:textAlignment w:val="auto"/>
+              <w:rPr>
+                <w:rFonts w:ascii="Consolas" w:hAnsi="Consolas" w:cs="Consolas"/>
+                <w:sz w:val="19"/>
+                <w:szCs w:val="19"/>
+              </w:rPr>
+            </w:pPr>
+            <w:r>
+              <w:rPr>
+                <w:rFonts w:ascii="Consolas" w:hAnsi="Consolas" w:cs="Consolas"/>
+                <w:sz w:val="19"/>
+                <w:szCs w:val="19"/>
+              </w:rPr>
+              <w:t xml:space="preserve"> </w:t>
+            </w:r>
+            <w:r>
+              <w:rPr>
+                <w:rFonts w:ascii="Consolas" w:hAnsi="Consolas" w:cs="Consolas"/>
+                <w:color w:val="0000FF"/>
+                <w:sz w:val="19"/>
+                <w:szCs w:val="19"/>
+              </w:rPr>
+              <w:t>FROM</w:t>
+            </w:r>
+            <w:r>
+              <w:rPr>
+                <w:rFonts w:ascii="Consolas" w:hAnsi="Consolas" w:cs="Consolas"/>
+                <w:sz w:val="19"/>
+                <w:szCs w:val="19"/>
+              </w:rPr>
+              <w:t xml:space="preserve"> [EC]</w:t>
+            </w:r>
+            <w:r>
+              <w:rPr>
+                <w:rFonts w:ascii="Consolas" w:hAnsi="Consolas" w:cs="Consolas"/>
+                <w:color w:val="808080"/>
+                <w:sz w:val="19"/>
+                <w:szCs w:val="19"/>
+              </w:rPr>
+              <w:t>.</w:t>
+            </w:r>
+            <w:r>
+              <w:rPr>
+                <w:rFonts w:ascii="Consolas" w:hAnsi="Consolas" w:cs="Consolas"/>
+                <w:sz w:val="19"/>
+                <w:szCs w:val="19"/>
+              </w:rPr>
+              <w:t>[Employee_Hierarchy]</w:t>
+            </w:r>
+          </w:p>
+          <w:p>
+            <w:pPr>
+              <w:overflowPunct/>
+              <w:textAlignment w:val="auto"/>
+              <w:rPr>
+                <w:rFonts w:ascii="Consolas" w:hAnsi="Consolas" w:cs="Consolas"/>
+                <w:color w:val="FF0000"/>
+                <w:sz w:val="19"/>
+                <w:szCs w:val="19"/>
+              </w:rPr>
+            </w:pPr>
+            <w:r>
+              <w:rPr>
+                <w:rFonts w:ascii="Consolas" w:hAnsi="Consolas" w:cs="Consolas"/>
+                <w:sz w:val="19"/>
+                <w:szCs w:val="19"/>
+              </w:rPr>
+              <w:t xml:space="preserve"> </w:t>
+            </w:r>
+            <w:r>
+              <w:rPr>
+                <w:rFonts w:ascii="Consolas" w:hAnsi="Consolas" w:cs="Consolas"/>
+                <w:color w:val="0000FF"/>
+                <w:sz w:val="19"/>
+                <w:szCs w:val="19"/>
+              </w:rPr>
+              <w:t>WHERE</w:t>
+            </w:r>
+            <w:r>
+              <w:rPr>
+                <w:rFonts w:ascii="Consolas" w:hAnsi="Consolas" w:cs="Consolas"/>
+                <w:sz w:val="19"/>
+                <w:szCs w:val="19"/>
+              </w:rPr>
+              <w:t xml:space="preserve"> </w:t>
+            </w:r>
+            <w:r>
+              <w:rPr>
+                <w:rFonts w:ascii="Consolas" w:hAnsi="Consolas" w:cs="Consolas"/>
+                <w:color w:val="FF00FF"/>
+                <w:sz w:val="19"/>
+                <w:szCs w:val="19"/>
+              </w:rPr>
+              <w:t>CONVERT</w:t>
+            </w:r>
+            <w:r>
+              <w:rPr>
+                <w:rFonts w:ascii="Consolas" w:hAnsi="Consolas" w:cs="Consolas"/>
+                <w:color w:val="808080"/>
+                <w:sz w:val="19"/>
+                <w:szCs w:val="19"/>
+              </w:rPr>
+              <w:t>(</w:t>
+            </w:r>
+            <w:r>
+              <w:rPr>
+                <w:rFonts w:ascii="Consolas" w:hAnsi="Consolas" w:cs="Consolas"/>
+                <w:color w:val="0000FF"/>
+                <w:sz w:val="19"/>
+                <w:szCs w:val="19"/>
+              </w:rPr>
+              <w:t>nvarchar</w:t>
+            </w:r>
+            <w:r>
+              <w:rPr>
+                <w:rFonts w:ascii="Consolas" w:hAnsi="Consolas" w:cs="Consolas"/>
+                <w:color w:val="808080"/>
+                <w:sz w:val="19"/>
+                <w:szCs w:val="19"/>
+              </w:rPr>
+              <w:t>(</w:t>
+            </w:r>
+            <w:r>
+              <w:rPr>
+                <w:rFonts w:ascii="Consolas" w:hAnsi="Consolas" w:cs="Consolas"/>
+                <w:sz w:val="19"/>
+                <w:szCs w:val="19"/>
+              </w:rPr>
+              <w:t>30</w:t>
+            </w:r>
+            <w:r>
+              <w:rPr>
+                <w:rFonts w:ascii="Consolas" w:hAnsi="Consolas" w:cs="Consolas"/>
+                <w:color w:val="808080"/>
+                <w:sz w:val="19"/>
+                <w:szCs w:val="19"/>
+              </w:rPr>
+              <w:t>),</w:t>
+            </w:r>
+            <w:proofErr w:type="spellStart"/>
+            <w:r>
+              <w:rPr>
+                <w:rFonts w:ascii="Consolas" w:hAnsi="Consolas" w:cs="Consolas"/>
+                <w:color w:val="FF00FF"/>
+                <w:sz w:val="19"/>
+                <w:szCs w:val="19"/>
+              </w:rPr>
+              <w:t>DecryptByKey</w:t>
+            </w:r>
+            <w:proofErr w:type="spellEnd"/>
+            <w:r>
+              <w:rPr>
+                <w:rFonts w:ascii="Consolas" w:hAnsi="Consolas" w:cs="Consolas"/>
+                <w:color w:val="808080"/>
+                <w:sz w:val="19"/>
+                <w:szCs w:val="19"/>
+              </w:rPr>
+              <w:t>(</w:t>
+            </w:r>
+            <w:r>
+              <w:rPr>
+                <w:rFonts w:ascii="Consolas" w:hAnsi="Consolas" w:cs="Consolas"/>
+                <w:sz w:val="19"/>
+                <w:szCs w:val="19"/>
+              </w:rPr>
+              <w:t>Emp_LanID</w:t>
+            </w:r>
+            <w:r>
+              <w:rPr>
+                <w:rFonts w:ascii="Consolas" w:hAnsi="Consolas" w:cs="Consolas"/>
+                <w:color w:val="808080"/>
+                <w:sz w:val="19"/>
+                <w:szCs w:val="19"/>
+              </w:rPr>
+              <w:t>))=</w:t>
+            </w:r>
+            <w:r>
+              <w:rPr>
+                <w:rFonts w:ascii="Consolas" w:hAnsi="Consolas" w:cs="Consolas"/>
+                <w:sz w:val="19"/>
+                <w:szCs w:val="19"/>
+              </w:rPr>
+              <w:t xml:space="preserve"> </w:t>
+            </w:r>
+            <w:r>
+              <w:rPr>
+                <w:rFonts w:ascii="Consolas" w:hAnsi="Consolas" w:cs="Consolas"/>
+                <w:color w:val="FF0000"/>
+                <w:sz w:val="19"/>
+                <w:szCs w:val="19"/>
+              </w:rPr>
+              <w:t>'</w:t>
+            </w:r>
+            <w:proofErr w:type="spellStart"/>
+            <w:r>
+              <w:rPr>
+                <w:rFonts w:ascii="Consolas" w:hAnsi="Consolas" w:cs="Consolas"/>
+                <w:color w:val="FF0000"/>
+                <w:sz w:val="19"/>
+                <w:szCs w:val="19"/>
+              </w:rPr>
+              <w:t>joseph.barnes</w:t>
+            </w:r>
+            <w:proofErr w:type="spellEnd"/>
+            <w:r>
+              <w:rPr>
+                <w:rFonts w:ascii="Consolas" w:hAnsi="Consolas" w:cs="Consolas"/>
+                <w:color w:val="FF0000"/>
+                <w:sz w:val="19"/>
+                <w:szCs w:val="19"/>
+              </w:rPr>
+              <w:t>'</w:t>
+            </w:r>
+          </w:p>
+          <w:p>
+            <w:pPr>
+              <w:overflowPunct/>
+              <w:textAlignment w:val="auto"/>
+              <w:rPr>
+                <w:rFonts w:ascii="Consolas" w:hAnsi="Consolas" w:cs="Consolas"/>
+                <w:color w:val="FF0000"/>
+                <w:sz w:val="19"/>
+                <w:szCs w:val="19"/>
+              </w:rPr>
+            </w:pPr>
+          </w:p>
+          <w:p>
+            <w:pPr>
+              <w:overflowPunct/>
+              <w:textAlignment w:val="auto"/>
+              <w:rPr>
+                <w:rFonts w:ascii="Consolas" w:hAnsi="Consolas" w:cs="Consolas"/>
+                <w:sz w:val="19"/>
+                <w:szCs w:val="19"/>
+              </w:rPr>
+            </w:pPr>
+          </w:p>
+          <w:p>
+            <w:pPr>
+              <w:overflowPunct/>
+              <w:textAlignment w:val="auto"/>
+              <w:rPr>
+                <w:rFonts w:ascii="Consolas" w:hAnsi="Consolas" w:cs="Consolas"/>
+                <w:sz w:val="19"/>
+                <w:szCs w:val="19"/>
+              </w:rPr>
+            </w:pPr>
+            <w:r>
+              <w:rPr>
+                <w:rFonts w:ascii="Consolas" w:hAnsi="Consolas" w:cs="Consolas"/>
+                <w:color w:val="008000"/>
+                <w:sz w:val="19"/>
+                <w:szCs w:val="19"/>
+              </w:rPr>
+              <w:t>--OPEN SYMMETRIC KEY [</w:t>
+            </w:r>
+            <w:proofErr w:type="spellStart"/>
+            <w:r>
+              <w:rPr>
+                <w:rFonts w:ascii="Consolas" w:hAnsi="Consolas" w:cs="Consolas"/>
+                <w:color w:val="008000"/>
+                <w:sz w:val="19"/>
+                <w:szCs w:val="19"/>
+              </w:rPr>
+              <w:t>CoachingKey</w:t>
+            </w:r>
+            <w:proofErr w:type="spellEnd"/>
+            <w:r>
+              <w:rPr>
+                <w:rFonts w:ascii="Consolas" w:hAnsi="Consolas" w:cs="Consolas"/>
+                <w:color w:val="008000"/>
+                <w:sz w:val="19"/>
+                <w:szCs w:val="19"/>
+              </w:rPr>
+              <w:t>]  DECRYPTION BY CERTIFICATE [</w:t>
+            </w:r>
+            <w:proofErr w:type="spellStart"/>
+            <w:r>
+              <w:rPr>
+                <w:rFonts w:ascii="Consolas" w:hAnsi="Consolas" w:cs="Consolas"/>
+                <w:color w:val="008000"/>
+                <w:sz w:val="19"/>
+                <w:szCs w:val="19"/>
+              </w:rPr>
+              <w:t>CoachingCert</w:t>
+            </w:r>
+            <w:proofErr w:type="spellEnd"/>
+            <w:r>
+              <w:rPr>
+                <w:rFonts w:ascii="Consolas" w:hAnsi="Consolas" w:cs="Consolas"/>
+                <w:color w:val="008000"/>
+                <w:sz w:val="19"/>
+                <w:szCs w:val="19"/>
+              </w:rPr>
+              <w:t>]</w:t>
+            </w:r>
+          </w:p>
+          <w:p>
+            <w:pPr>
+              <w:overflowPunct/>
+              <w:textAlignment w:val="auto"/>
+              <w:rPr>
+                <w:rFonts w:ascii="Consolas" w:hAnsi="Consolas" w:cs="Consolas"/>
+                <w:sz w:val="19"/>
+                <w:szCs w:val="19"/>
+              </w:rPr>
+            </w:pPr>
+            <w:r>
+              <w:rPr>
+                <w:rFonts w:ascii="Consolas" w:hAnsi="Consolas" w:cs="Consolas"/>
+                <w:color w:val="0000FF"/>
+                <w:sz w:val="19"/>
+                <w:szCs w:val="19"/>
+              </w:rPr>
+              <w:t>SELECT</w:t>
+            </w:r>
+            <w:r>
+              <w:rPr>
+                <w:rFonts w:ascii="Consolas" w:hAnsi="Consolas" w:cs="Consolas"/>
+                <w:sz w:val="19"/>
+                <w:szCs w:val="19"/>
+              </w:rPr>
+              <w:t xml:space="preserve"> [EC]</w:t>
+            </w:r>
+            <w:r>
+              <w:rPr>
+                <w:rFonts w:ascii="Consolas" w:hAnsi="Consolas" w:cs="Consolas"/>
+                <w:color w:val="808080"/>
+                <w:sz w:val="19"/>
+                <w:szCs w:val="19"/>
+              </w:rPr>
+              <w:t>.</w:t>
+            </w:r>
+            <w:r>
+              <w:rPr>
+                <w:rFonts w:ascii="Consolas" w:hAnsi="Consolas" w:cs="Consolas"/>
+                <w:sz w:val="19"/>
+                <w:szCs w:val="19"/>
+              </w:rPr>
+              <w:t>[fn_strGetUserRole]</w:t>
+            </w:r>
+            <w:r>
+              <w:rPr>
+                <w:rFonts w:ascii="Consolas" w:hAnsi="Consolas" w:cs="Consolas"/>
+                <w:color w:val="0000FF"/>
+                <w:sz w:val="19"/>
+                <w:szCs w:val="19"/>
+              </w:rPr>
+              <w:t xml:space="preserve"> </w:t>
+            </w:r>
+            <w:r>
+              <w:rPr>
+                <w:rFonts w:ascii="Consolas" w:hAnsi="Consolas" w:cs="Consolas"/>
+                <w:color w:val="808080"/>
+                <w:sz w:val="19"/>
+                <w:szCs w:val="19"/>
+              </w:rPr>
+              <w:t>(</w:t>
+            </w:r>
+            <w:r>
+              <w:rPr>
+                <w:rFonts w:ascii="Consolas" w:hAnsi="Consolas" w:cs="Consolas"/>
+                <w:color w:val="FF0000"/>
+                <w:sz w:val="19"/>
+                <w:szCs w:val="19"/>
+              </w:rPr>
+              <w:t>'333592'</w:t>
+            </w:r>
+            <w:r>
+              <w:rPr>
+                <w:rFonts w:ascii="Consolas" w:hAnsi="Consolas" w:cs="Consolas"/>
+                <w:color w:val="808080"/>
+                <w:sz w:val="19"/>
+                <w:szCs w:val="19"/>
+              </w:rPr>
+              <w:t>)</w:t>
+            </w:r>
+          </w:p>
+          <w:p>
+            <w:pPr>
+              <w:overflowPunct/>
+              <w:textAlignment w:val="auto"/>
+              <w:rPr>
+                <w:rFonts w:ascii="Consolas" w:hAnsi="Consolas" w:cs="Consolas"/>
+                <w:sz w:val="19"/>
+                <w:szCs w:val="19"/>
+              </w:rPr>
+            </w:pPr>
+            <w:r>
+              <w:rPr>
+                <w:rFonts w:ascii="Consolas" w:hAnsi="Consolas" w:cs="Consolas"/>
+                <w:sz w:val="19"/>
+                <w:szCs w:val="19"/>
+              </w:rPr>
+              <w:t xml:space="preserve"> </w:t>
+            </w:r>
+          </w:p>
+          <w:p>
+            <w:pPr>
+              <w:overflowPunct/>
+              <w:textAlignment w:val="auto"/>
+              <w:rPr>
+                <w:rFonts w:ascii="Consolas" w:hAnsi="Consolas" w:cs="Consolas"/>
+                <w:color w:val="0000FF"/>
+                <w:sz w:val="19"/>
+                <w:szCs w:val="19"/>
+              </w:rPr>
+            </w:pPr>
+            <w:r>
+              <w:rPr>
+                <w:rFonts w:ascii="Consolas" w:hAnsi="Consolas" w:cs="Consolas"/>
+                <w:color w:val="0000FF"/>
+                <w:sz w:val="19"/>
+                <w:szCs w:val="19"/>
+              </w:rPr>
+              <w:t>GO</w:t>
+            </w:r>
+          </w:p>
+          <w:p>
+            <w:pPr>
+              <w:overflowPunct/>
+              <w:textAlignment w:val="auto"/>
+              <w:rPr>
+                <w:rFonts w:ascii="Consolas" w:hAnsi="Consolas" w:cs="Consolas"/>
+                <w:sz w:val="19"/>
+                <w:szCs w:val="19"/>
+              </w:rPr>
+            </w:pPr>
+          </w:p>
+          <w:p>
+            <w:pPr>
+              <w:overflowPunct/>
+              <w:textAlignment w:val="auto"/>
+              <w:rPr>
+                <w:rFonts w:ascii="Consolas" w:hAnsi="Consolas" w:cs="Consolas"/>
+                <w:sz w:val="19"/>
+                <w:szCs w:val="19"/>
+              </w:rPr>
+            </w:pPr>
+          </w:p>
+          <w:p/>
+        </w:tc>
+      </w:tr>
+    </w:tbl>
+    <w:p/>
+    <w:p/>
+    <w:p/>
+    <w:tbl>
+      <w:tblPr>
+        <w:tblW w:w="13500" w:type="dxa"/>
+        <w:tblInd w:w="-612" w:type="dxa"/>
+        <w:tblBorders>
+          <w:top w:val="double" w:sz="4" w:space="0" w:color="auto"/>
+          <w:left w:val="double" w:sz="4" w:space="0" w:color="auto"/>
+          <w:bottom w:val="double" w:sz="4" w:space="0" w:color="auto"/>
+          <w:right w:val="double" w:sz="4" w:space="0" w:color="auto"/>
+          <w:insideH w:val="single" w:sz="6" w:space="0" w:color="auto"/>
+          <w:insideV w:val="single" w:sz="6" w:space="0" w:color="auto"/>
+        </w:tblBorders>
+        <w:tblLayout w:type="fixed"/>
+        <w:tblLook w:val="0000" w:firstRow="0" w:lastRow="0" w:firstColumn="0" w:lastColumn="0" w:noHBand="0" w:noVBand="0"/>
+      </w:tblPr>
+      <w:tblGrid>
+        <w:gridCol w:w="900"/>
+        <w:gridCol w:w="3960"/>
+        <w:gridCol w:w="4500"/>
+        <w:gridCol w:w="1260"/>
+        <w:gridCol w:w="2880"/>
+      </w:tblGrid>
+      <w:tr>
+        <w:trPr>
+          <w:cantSplit/>
+          <w:tblHeader/>
+        </w:trPr>
+        <w:tc>
+          <w:tcPr>
+            <w:tcW w:w="900" w:type="dxa"/>
+            <w:shd w:val="clear" w:color="auto" w:fill="A6A6A6"/>
+          </w:tcPr>
+          <w:p>
+            <w:pPr>
+              <w:rPr>
+                <w:i/>
+              </w:rPr>
+            </w:pPr>
+            <w:r>
+              <w:t>TEST#</w:t>
+            </w:r>
+          </w:p>
+        </w:tc>
+        <w:tc>
+          <w:tcPr>
+            <w:tcW w:w="3960" w:type="dxa"/>
+            <w:shd w:val="clear" w:color="auto" w:fill="A6A6A6"/>
+          </w:tcPr>
+          <w:p>
+            <w:pPr>
+              <w:rPr>
+                <w:i/>
+              </w:rPr>
+            </w:pPr>
+            <w:r>
+              <w:t>ACTION</w:t>
+            </w:r>
+          </w:p>
+        </w:tc>
+        <w:tc>
+          <w:tcPr>
+            <w:tcW w:w="4500" w:type="dxa"/>
+            <w:shd w:val="clear" w:color="auto" w:fill="A6A6A6"/>
+          </w:tcPr>
+          <w:p>
+            <w:pPr>
+              <w:rPr>
+                <w:i/>
+              </w:rPr>
+            </w:pPr>
+            <w:r>
+              <w:t xml:space="preserve">EXPECTED RESULTS </w:t>
+            </w:r>
+          </w:p>
+        </w:tc>
+        <w:tc>
+          <w:tcPr>
+            <w:tcW w:w="1260" w:type="dxa"/>
+            <w:shd w:val="clear" w:color="auto" w:fill="A6A6A6"/>
+          </w:tcPr>
+          <w:p>
+            <w:pPr>
+              <w:rPr>
+                <w:i/>
+              </w:rPr>
+            </w:pPr>
+            <w:r>
+              <w:t>RESULTS</w:t>
+            </w:r>
+          </w:p>
+          <w:p>
+            <w:pPr>
+              <w:rPr>
+                <w:i/>
+              </w:rPr>
+            </w:pPr>
+            <w:r>
+              <w:t>P/F/I</w:t>
+            </w:r>
+          </w:p>
+        </w:tc>
+        <w:tc>
+          <w:tcPr>
+            <w:tcW w:w="2880" w:type="dxa"/>
+            <w:shd w:val="clear" w:color="auto" w:fill="A6A6A6"/>
+          </w:tcPr>
+          <w:p>
+            <w:pPr>
+              <w:rPr>
+                <w:i/>
+              </w:rPr>
+            </w:pPr>
+            <w:r>
+              <w:t>COMMENTS</w:t>
+            </w:r>
+          </w:p>
+        </w:tc>
+      </w:tr>
+      <w:tr>
+        <w:trPr>
+          <w:cantSplit/>
+        </w:trPr>
+        <w:tc>
+          <w:tcPr>
+            <w:tcW w:w="900" w:type="dxa"/>
+          </w:tcPr>
+          <w:p>
+            <w:pPr>
+              <w:rPr>
+                <w:i/>
+              </w:rPr>
+            </w:pPr>
+            <w:r>
+              <w:rPr>
+                <w:rFonts w:asciiTheme="minorHAnsi" w:hAnsiTheme="minorHAnsi"/>
+                <w:bCs/>
+              </w:rPr>
+              <w:t>7.1</w:t>
+            </w:r>
+          </w:p>
+        </w:tc>
+        <w:tc>
+          <w:tcPr>
+            <w:tcW w:w="3960" w:type="dxa"/>
+          </w:tcPr>
+          <w:p>
+            <w:pPr>
+              <w:overflowPunct/>
+              <w:textAlignment w:val="auto"/>
+              <w:rPr>
+                <w:rFonts w:ascii="Consolas" w:hAnsi="Consolas" w:cs="Consolas"/>
+                <w:sz w:val="19"/>
+                <w:szCs w:val="19"/>
+              </w:rPr>
+            </w:pPr>
+            <w:r>
+              <w:rPr>
+                <w:rFonts w:ascii="Consolas" w:hAnsi="Consolas" w:cs="Consolas"/>
+                <w:color w:val="0000FF"/>
+                <w:sz w:val="19"/>
+                <w:szCs w:val="19"/>
+              </w:rPr>
+              <w:t>SELECT</w:t>
+            </w:r>
+            <w:r>
+              <w:rPr>
+                <w:rFonts w:ascii="Consolas" w:hAnsi="Consolas" w:cs="Consolas"/>
+                <w:sz w:val="19"/>
+                <w:szCs w:val="19"/>
+              </w:rPr>
+              <w:t xml:space="preserve"> </w:t>
+            </w:r>
+            <w:r>
+              <w:rPr>
+                <w:rFonts w:ascii="Consolas" w:hAnsi="Consolas" w:cs="Consolas"/>
+                <w:color w:val="808080"/>
+                <w:sz w:val="19"/>
+                <w:szCs w:val="19"/>
+              </w:rPr>
+              <w:t>*</w:t>
+            </w:r>
+          </w:p>
+          <w:p>
+            <w:pPr>
+              <w:overflowPunct/>
+              <w:textAlignment w:val="auto"/>
+              <w:rPr>
+                <w:rFonts w:ascii="Consolas" w:hAnsi="Consolas" w:cs="Consolas"/>
+                <w:sz w:val="19"/>
+                <w:szCs w:val="19"/>
+              </w:rPr>
+            </w:pPr>
+            <w:r>
+              <w:rPr>
+                <w:rFonts w:ascii="Consolas" w:hAnsi="Consolas" w:cs="Consolas"/>
+                <w:sz w:val="19"/>
+                <w:szCs w:val="19"/>
+              </w:rPr>
+              <w:t xml:space="preserve">  </w:t>
+            </w:r>
+            <w:r>
+              <w:rPr>
+                <w:rFonts w:ascii="Consolas" w:hAnsi="Consolas" w:cs="Consolas"/>
+                <w:color w:val="0000FF"/>
+                <w:sz w:val="19"/>
+                <w:szCs w:val="19"/>
+              </w:rPr>
+              <w:t>FROM</w:t>
+            </w:r>
+            <w:r>
+              <w:rPr>
+                <w:rFonts w:ascii="Consolas" w:hAnsi="Consolas" w:cs="Consolas"/>
+                <w:sz w:val="19"/>
+                <w:szCs w:val="19"/>
+              </w:rPr>
+              <w:t xml:space="preserve"> [EC]</w:t>
+            </w:r>
+            <w:r>
+              <w:rPr>
+                <w:rFonts w:ascii="Consolas" w:hAnsi="Consolas" w:cs="Consolas"/>
+                <w:color w:val="808080"/>
+                <w:sz w:val="19"/>
+                <w:szCs w:val="19"/>
+              </w:rPr>
+              <w:t>.</w:t>
+            </w:r>
+            <w:r>
+              <w:rPr>
+                <w:rFonts w:ascii="Consolas" w:hAnsi="Consolas" w:cs="Consolas"/>
+                <w:sz w:val="19"/>
+                <w:szCs w:val="19"/>
+              </w:rPr>
+              <w:t>[</w:t>
+            </w:r>
+            <w:proofErr w:type="spellStart"/>
+            <w:r>
+              <w:rPr>
+                <w:rFonts w:ascii="Consolas" w:hAnsi="Consolas" w:cs="Consolas"/>
+                <w:sz w:val="19"/>
+                <w:szCs w:val="19"/>
+              </w:rPr>
+              <w:t>UI_User_Role</w:t>
+            </w:r>
+            <w:proofErr w:type="spellEnd"/>
+            <w:r>
+              <w:rPr>
+                <w:rFonts w:ascii="Consolas" w:hAnsi="Consolas" w:cs="Consolas"/>
+                <w:sz w:val="19"/>
+                <w:szCs w:val="19"/>
+              </w:rPr>
+              <w:t>]</w:t>
+            </w:r>
+          </w:p>
+          <w:p>
+            <w:pPr>
+              <w:overflowPunct/>
+              <w:textAlignment w:val="auto"/>
+              <w:rPr>
+                <w:rFonts w:ascii="Consolas" w:hAnsi="Consolas" w:cs="Consolas"/>
+                <w:sz w:val="19"/>
+                <w:szCs w:val="19"/>
+              </w:rPr>
+            </w:pPr>
+            <w:r>
+              <w:rPr>
+                <w:rFonts w:ascii="Consolas" w:hAnsi="Consolas" w:cs="Consolas"/>
+                <w:sz w:val="19"/>
+                <w:szCs w:val="19"/>
+              </w:rPr>
+              <w:t xml:space="preserve">  </w:t>
+            </w:r>
+            <w:r>
+              <w:rPr>
+                <w:rFonts w:ascii="Consolas" w:hAnsi="Consolas" w:cs="Consolas"/>
+                <w:color w:val="0000FF"/>
+                <w:sz w:val="19"/>
+                <w:szCs w:val="19"/>
+              </w:rPr>
+              <w:t>WHERE</w:t>
+            </w:r>
+            <w:r>
+              <w:rPr>
+                <w:rFonts w:ascii="Consolas" w:hAnsi="Consolas" w:cs="Consolas"/>
+                <w:sz w:val="19"/>
+                <w:szCs w:val="19"/>
+              </w:rPr>
+              <w:t xml:space="preserve"> RoleName </w:t>
+            </w:r>
+            <w:r>
+              <w:rPr>
+                <w:rFonts w:ascii="Consolas" w:hAnsi="Consolas" w:cs="Consolas"/>
+                <w:color w:val="808080"/>
+                <w:sz w:val="19"/>
+                <w:szCs w:val="19"/>
+              </w:rPr>
+              <w:t>=</w:t>
+            </w:r>
+            <w:r>
+              <w:rPr>
+                <w:rFonts w:ascii="Consolas" w:hAnsi="Consolas" w:cs="Consolas"/>
+                <w:sz w:val="19"/>
+                <w:szCs w:val="19"/>
+              </w:rPr>
+              <w:t xml:space="preserve"> </w:t>
+            </w:r>
+            <w:r>
+              <w:rPr>
+                <w:rFonts w:ascii="Consolas" w:hAnsi="Consolas" w:cs="Consolas"/>
+                <w:color w:val="FF0000"/>
+                <w:sz w:val="19"/>
+                <w:szCs w:val="19"/>
+              </w:rPr>
+              <w:t>'Manager'</w:t>
+            </w:r>
+          </w:p>
+          <w:p>
+            <w:pPr>
+              <w:overflowPunct/>
+              <w:textAlignment w:val="auto"/>
+              <w:rPr>
+                <w:rFonts w:ascii="Consolas" w:hAnsi="Consolas" w:cs="Consolas"/>
+                <w:color w:val="0000FF"/>
+                <w:sz w:val="19"/>
+                <w:szCs w:val="19"/>
+              </w:rPr>
+            </w:pPr>
+            <w:r>
+              <w:rPr>
+                <w:rFonts w:ascii="Consolas" w:hAnsi="Consolas" w:cs="Consolas"/>
+                <w:color w:val="0000FF"/>
+                <w:sz w:val="19"/>
+                <w:szCs w:val="19"/>
+              </w:rPr>
+              <w:t>GO</w:t>
+            </w:r>
+          </w:p>
+          <w:p>
+            <w:pPr>
+              <w:overflowPunct/>
+              <w:textAlignment w:val="auto"/>
+              <w:rPr>
+                <w:rFonts w:asciiTheme="minorHAnsi" w:hAnsiTheme="minorHAnsi"/>
+                <w:bCs/>
+              </w:rPr>
+            </w:pPr>
+          </w:p>
+        </w:tc>
+        <w:tc>
+          <w:tcPr>
+            <w:tcW w:w="4500" w:type="dxa"/>
+          </w:tcPr>
+          <w:p>
+            <w:pPr>
+              <w:rPr>
+                <w:rFonts w:asciiTheme="minorHAnsi" w:hAnsiTheme="minorHAnsi"/>
+                <w:bCs/>
+              </w:rPr>
+            </w:pPr>
+            <w:r>
+              <w:rPr>
+                <w:rFonts w:asciiTheme="minorHAnsi" w:hAnsiTheme="minorHAnsi"/>
+                <w:bCs/>
+              </w:rPr>
+              <w:t>RoleId</w:t>
+            </w:r>
+            <w:r>
+              <w:rPr>
+                <w:rFonts w:asciiTheme="minorHAnsi" w:hAnsiTheme="minorHAnsi"/>
+                <w:bCs/>
+              </w:rPr>
+              <w:tab/>
+              <w:t>RoleName</w:t>
+            </w:r>
+            <w:r>
+              <w:rPr>
+                <w:rFonts w:asciiTheme="minorHAnsi" w:hAnsiTheme="minorHAnsi"/>
+                <w:bCs/>
+              </w:rPr>
+              <w:tab/>
+              <w:t>RoleDescription</w:t>
+            </w:r>
+          </w:p>
+          <w:p>
+            <w:pPr>
+              <w:rPr>
+                <w:rFonts w:asciiTheme="minorHAnsi" w:hAnsiTheme="minorHAnsi"/>
+                <w:bCs/>
+              </w:rPr>
+            </w:pPr>
+            <w:r>
+              <w:rPr>
+                <w:rFonts w:asciiTheme="minorHAnsi" w:hAnsiTheme="minorHAnsi"/>
+                <w:bCs/>
+              </w:rPr>
+              <w:t>104</w:t>
+            </w:r>
+            <w:r>
+              <w:rPr>
+                <w:rFonts w:asciiTheme="minorHAnsi" w:hAnsiTheme="minorHAnsi"/>
+                <w:bCs/>
+              </w:rPr>
+              <w:tab/>
+              <w:t>Manager</w:t>
+            </w:r>
+            <w:r>
+              <w:rPr>
+                <w:rFonts w:asciiTheme="minorHAnsi" w:hAnsiTheme="minorHAnsi"/>
+                <w:bCs/>
+              </w:rPr>
+              <w:tab/>
+              <w:t>%50 or %60 or %70 or WEEX% or WISO% or WISY% or WPWL% or WSTE% or WPPM%</w:t>
+            </w:r>
+          </w:p>
+        </w:tc>
+        <w:tc>
+          <w:tcPr>
+            <w:tcW w:w="1260" w:type="dxa"/>
+          </w:tcPr>
+          <w:p>
+            <w:pPr>
+              <w:rPr>
+                <w:rFonts w:asciiTheme="minorHAnsi" w:hAnsiTheme="minorHAnsi"/>
+                <w:bCs/>
+              </w:rPr>
+            </w:pPr>
+            <w:r>
+              <w:rPr>
+                <w:rFonts w:asciiTheme="minorHAnsi" w:hAnsiTheme="minorHAnsi"/>
+                <w:bCs/>
+              </w:rPr>
+              <w:t>P</w:t>
+            </w:r>
+          </w:p>
+        </w:tc>
+        <w:tc>
+          <w:tcPr>
+            <w:tcW w:w="2880" w:type="dxa"/>
+          </w:tcPr>
+          <w:p>
+            <w:pPr>
+              <w:rPr>
+                <w:i/>
+              </w:rPr>
+            </w:pPr>
+          </w:p>
+        </w:tc>
+      </w:tr>
+      <w:tr>
+        <w:trPr>
+          <w:cantSplit/>
+        </w:trPr>
+        <w:tc>
+          <w:tcPr>
+            <w:tcW w:w="900" w:type="dxa"/>
+          </w:tcPr>
+          <w:p>
+            <w:pPr>
+              <w:rPr>
+                <w:rFonts w:asciiTheme="minorHAnsi" w:hAnsiTheme="minorHAnsi"/>
+                <w:bCs/>
+              </w:rPr>
+            </w:pPr>
+            <w:r>
+              <w:rPr>
+                <w:rFonts w:asciiTheme="minorHAnsi" w:hAnsiTheme="minorHAnsi"/>
+                <w:bCs/>
+              </w:rPr>
+              <w:t>7.</w:t>
+            </w:r>
+            <w:r>
+              <w:rPr>
+                <w:rFonts w:asciiTheme="minorHAnsi" w:hAnsiTheme="minorHAnsi"/>
+                <w:bCs/>
+              </w:rPr>
+              <w:t>2</w:t>
+            </w:r>
+          </w:p>
+        </w:tc>
+        <w:tc>
+          <w:tcPr>
+            <w:tcW w:w="3960" w:type="dxa"/>
+          </w:tcPr>
+          <w:p>
+            <w:pPr>
+              <w:overflowPunct/>
+              <w:textAlignment w:val="auto"/>
+              <w:rPr>
+                <w:rFonts w:ascii="Courier New" w:hAnsi="Courier New" w:cs="Courier New"/>
+                <w:noProof/>
+                <w:color w:val="008000"/>
+              </w:rPr>
+            </w:pPr>
+            <w:r>
+              <w:t>Check Role for user with</w:t>
+            </w:r>
+            <w:r>
+              <w:rPr>
+                <w:rFonts w:ascii="Courier New" w:hAnsi="Courier New" w:cs="Courier New"/>
+                <w:noProof/>
+                <w:color w:val="008000"/>
+              </w:rPr>
+              <w:t xml:space="preserve"> </w:t>
+            </w:r>
+            <w:r>
+              <w:t>WPPM% job code and NO ECL Role in ACL</w:t>
+            </w:r>
+          </w:p>
+          <w:p>
+            <w:pPr>
+              <w:overflowPunct/>
+              <w:textAlignment w:val="auto"/>
+              <w:rPr>
+                <w:rFonts w:ascii="Courier New" w:hAnsi="Courier New" w:cs="Courier New"/>
+                <w:noProof/>
+                <w:color w:val="008000"/>
+              </w:rPr>
+            </w:pPr>
+          </w:p>
+          <w:p>
+            <w:pPr>
+              <w:overflowPunct/>
+              <w:textAlignment w:val="auto"/>
+              <w:rPr>
+                <w:rFonts w:ascii="Consolas" w:hAnsi="Consolas" w:cs="Consolas"/>
+                <w:sz w:val="19"/>
+                <w:szCs w:val="19"/>
+              </w:rPr>
+            </w:pPr>
+            <w:r>
+              <w:rPr>
+                <w:rFonts w:ascii="Consolas" w:hAnsi="Consolas" w:cs="Consolas"/>
+                <w:color w:val="0000FF"/>
+                <w:sz w:val="19"/>
+                <w:szCs w:val="19"/>
+              </w:rPr>
+              <w:t>SELECT</w:t>
+            </w:r>
+            <w:r>
+              <w:rPr>
+                <w:rFonts w:ascii="Consolas" w:hAnsi="Consolas" w:cs="Consolas"/>
+                <w:sz w:val="19"/>
+                <w:szCs w:val="19"/>
+              </w:rPr>
+              <w:t xml:space="preserve"> [EC]</w:t>
+            </w:r>
+            <w:r>
+              <w:rPr>
+                <w:rFonts w:ascii="Consolas" w:hAnsi="Consolas" w:cs="Consolas"/>
+                <w:color w:val="808080"/>
+                <w:sz w:val="19"/>
+                <w:szCs w:val="19"/>
+              </w:rPr>
+              <w:t>.</w:t>
+            </w:r>
+            <w:r>
+              <w:rPr>
+                <w:rFonts w:ascii="Consolas" w:hAnsi="Consolas" w:cs="Consolas"/>
+                <w:sz w:val="19"/>
+                <w:szCs w:val="19"/>
+              </w:rPr>
+              <w:t>[fn_strGetUserRole]</w:t>
+            </w:r>
+            <w:r>
+              <w:rPr>
+                <w:rFonts w:ascii="Consolas" w:hAnsi="Consolas" w:cs="Consolas"/>
+                <w:color w:val="0000FF"/>
+                <w:sz w:val="19"/>
+                <w:szCs w:val="19"/>
+              </w:rPr>
+              <w:t xml:space="preserve"> </w:t>
+            </w:r>
+            <w:r>
+              <w:rPr>
+                <w:rFonts w:ascii="Consolas" w:hAnsi="Consolas" w:cs="Consolas"/>
+                <w:color w:val="808080"/>
+                <w:sz w:val="19"/>
+                <w:szCs w:val="19"/>
+              </w:rPr>
+              <w:t>(</w:t>
+            </w:r>
+            <w:r>
+              <w:rPr>
+                <w:rFonts w:ascii="Consolas" w:hAnsi="Consolas" w:cs="Consolas"/>
+                <w:color w:val="FF0000"/>
+                <w:sz w:val="19"/>
+                <w:szCs w:val="19"/>
+              </w:rPr>
+              <w:t>'333592'</w:t>
+            </w:r>
+            <w:r>
+              <w:rPr>
+                <w:rFonts w:ascii="Consolas" w:hAnsi="Consolas" w:cs="Consolas"/>
+                <w:color w:val="808080"/>
+                <w:sz w:val="19"/>
+                <w:szCs w:val="19"/>
+              </w:rPr>
+              <w:t>)</w:t>
+            </w:r>
+          </w:p>
+          <w:p>
+            <w:pPr>
+              <w:overflowPunct/>
+              <w:textAlignment w:val="auto"/>
+              <w:rPr>
+                <w:rFonts w:ascii="Consolas" w:hAnsi="Consolas" w:cs="Consolas"/>
+                <w:color w:val="0000FF"/>
+                <w:sz w:val="19"/>
+                <w:szCs w:val="19"/>
+              </w:rPr>
+            </w:pPr>
+            <w:r>
+              <w:rPr>
+                <w:rFonts w:ascii="Consolas" w:hAnsi="Consolas" w:cs="Consolas"/>
+                <w:sz w:val="19"/>
+                <w:szCs w:val="19"/>
+              </w:rPr>
+              <w:t xml:space="preserve"> </w:t>
+            </w:r>
+            <w:r>
+              <w:rPr>
+                <w:rFonts w:ascii="Consolas" w:hAnsi="Consolas" w:cs="Consolas"/>
+                <w:color w:val="0000FF"/>
+                <w:sz w:val="19"/>
+                <w:szCs w:val="19"/>
+              </w:rPr>
+              <w:t>GO</w:t>
+            </w:r>
+          </w:p>
+          <w:p>
+            <w:pPr>
+              <w:overflowPunct/>
+              <w:textAlignment w:val="auto"/>
+              <w:rPr>
+                <w:rFonts w:ascii="Consolas" w:hAnsi="Consolas" w:cs="Consolas"/>
+                <w:sz w:val="19"/>
+                <w:szCs w:val="19"/>
+              </w:rPr>
+            </w:pPr>
+          </w:p>
+          <w:p>
+            <w:pPr>
+              <w:overflowPunct/>
+              <w:textAlignment w:val="auto"/>
+              <w:rPr>
+                <w:rFonts w:ascii="Courier New" w:hAnsi="Courier New" w:cs="Courier New"/>
+                <w:noProof/>
+                <w:color w:val="008000"/>
+              </w:rPr>
+            </w:pPr>
+          </w:p>
+        </w:tc>
+        <w:tc>
+          <w:tcPr>
+            <w:tcW w:w="4500" w:type="dxa"/>
+          </w:tcPr>
+          <w:p>
+            <w:pPr>
+              <w:rPr>
+                <w:rFonts w:asciiTheme="minorHAnsi" w:hAnsiTheme="minorHAnsi"/>
+                <w:bCs/>
+              </w:rPr>
+            </w:pPr>
+            <w:r>
+              <w:rPr>
+                <w:rFonts w:asciiTheme="minorHAnsi" w:hAnsiTheme="minorHAnsi"/>
+                <w:bCs/>
+              </w:rPr>
+              <w:t>Manager</w:t>
+            </w:r>
+          </w:p>
+        </w:tc>
+        <w:tc>
+          <w:tcPr>
+            <w:tcW w:w="1260" w:type="dxa"/>
+          </w:tcPr>
+          <w:p>
+            <w:pPr>
+              <w:rPr>
+                <w:rFonts w:asciiTheme="minorHAnsi" w:hAnsiTheme="minorHAnsi"/>
+                <w:bCs/>
+              </w:rPr>
+            </w:pPr>
+            <w:r>
+              <w:rPr>
+                <w:rFonts w:asciiTheme="minorHAnsi" w:hAnsiTheme="minorHAnsi"/>
+                <w:bCs/>
+              </w:rPr>
+              <w:t>P</w:t>
+            </w:r>
+          </w:p>
+        </w:tc>
+        <w:tc>
+          <w:tcPr>
+            <w:tcW w:w="2880" w:type="dxa"/>
+          </w:tcPr>
+          <w:p>
+            <w:pPr>
+              <w:overflowPunct/>
+              <w:textAlignment w:val="auto"/>
+            </w:pPr>
+          </w:p>
+        </w:tc>
+      </w:tr>
+      <w:tr>
+        <w:trPr>
+          <w:cantSplit/>
+        </w:trPr>
+        <w:tc>
+          <w:tcPr>
+            <w:tcW w:w="900" w:type="dxa"/>
+          </w:tcPr>
+          <w:p>
+            <w:pPr>
+              <w:rPr>
+                <w:rFonts w:asciiTheme="minorHAnsi" w:hAnsiTheme="minorHAnsi"/>
+                <w:bCs/>
+              </w:rPr>
+            </w:pPr>
+            <w:r>
+              <w:rPr>
+                <w:rFonts w:asciiTheme="minorHAnsi" w:hAnsiTheme="minorHAnsi"/>
+                <w:bCs/>
+              </w:rPr>
+              <w:t>7.3</w:t>
+            </w:r>
+          </w:p>
+          <w:p>
+            <w:pPr>
+              <w:rPr>
+                <w:rFonts w:asciiTheme="minorHAnsi" w:hAnsiTheme="minorHAnsi"/>
+                <w:bCs/>
+              </w:rPr>
+            </w:pPr>
+          </w:p>
+        </w:tc>
+        <w:tc>
+          <w:tcPr>
+            <w:tcW w:w="3960" w:type="dxa"/>
+          </w:tcPr>
+          <w:p>
+            <w:pPr>
+              <w:overflowPunct/>
+              <w:textAlignment w:val="auto"/>
+              <w:rPr>
+                <w:rFonts w:ascii="Courier New" w:hAnsi="Courier New" w:cs="Courier New"/>
+                <w:noProof/>
+                <w:color w:val="008000"/>
+              </w:rPr>
+            </w:pPr>
+            <w:r>
+              <w:t xml:space="preserve">Login to UI </w:t>
+            </w:r>
+            <w:r>
+              <w:t>user with</w:t>
+            </w:r>
+            <w:r>
+              <w:t xml:space="preserve"> WPPM% job code and NO ECL Role in ACL</w:t>
+            </w:r>
+            <w:r>
+              <w:t xml:space="preserve"> but has direct reports.</w:t>
+            </w:r>
+          </w:p>
+        </w:tc>
+        <w:tc>
+          <w:tcPr>
+            <w:tcW w:w="4500" w:type="dxa"/>
+          </w:tcPr>
+          <w:p>
+            <w:pPr>
+              <w:rPr>
+                <w:rFonts w:asciiTheme="minorHAnsi" w:hAnsiTheme="minorHAnsi"/>
+                <w:bCs/>
+              </w:rPr>
+            </w:pPr>
+            <w:r>
+              <w:rPr>
+                <w:rFonts w:asciiTheme="minorHAnsi" w:hAnsiTheme="minorHAnsi"/>
+                <w:bCs/>
+              </w:rPr>
+              <w:t>New submission</w:t>
+            </w:r>
+            <w:r>
+              <w:rPr>
+                <w:rFonts w:asciiTheme="minorHAnsi" w:hAnsiTheme="minorHAnsi"/>
+                <w:bCs/>
+              </w:rPr>
+              <w:t xml:space="preserve">, My submitted and </w:t>
+            </w:r>
+            <w:r>
+              <w:rPr>
+                <w:rFonts w:asciiTheme="minorHAnsi" w:hAnsiTheme="minorHAnsi"/>
+                <w:bCs/>
+              </w:rPr>
+              <w:t>Historical dashboard tabs</w:t>
+            </w:r>
+            <w:r>
+              <w:rPr>
+                <w:rFonts w:asciiTheme="minorHAnsi" w:hAnsiTheme="minorHAnsi"/>
+                <w:bCs/>
+              </w:rPr>
+              <w:t>. Able to review logs in hierarchy only.</w:t>
+            </w:r>
+          </w:p>
+        </w:tc>
+        <w:tc>
+          <w:tcPr>
+            <w:tcW w:w="1260" w:type="dxa"/>
+          </w:tcPr>
+          <w:p>
+            <w:pPr>
+              <w:rPr>
+                <w:rFonts w:asciiTheme="minorHAnsi" w:hAnsiTheme="minorHAnsi"/>
+                <w:bCs/>
+              </w:rPr>
+            </w:pPr>
+            <w:r>
+              <w:rPr>
+                <w:rFonts w:asciiTheme="minorHAnsi" w:hAnsiTheme="minorHAnsi"/>
+                <w:bCs/>
+              </w:rPr>
+              <w:t>P</w:t>
+            </w:r>
+          </w:p>
+        </w:tc>
+        <w:tc>
+          <w:tcPr>
+            <w:tcW w:w="2880" w:type="dxa"/>
+          </w:tcPr>
+          <w:p>
+            <w:pPr>
+              <w:rPr>
+                <w:i/>
+              </w:rPr>
+            </w:pPr>
+          </w:p>
+        </w:tc>
+      </w:tr>
+      <w:tr>
+        <w:trPr>
+          <w:cantSplit/>
+        </w:trPr>
+        <w:tc>
+          <w:tcPr>
+            <w:tcW w:w="900" w:type="dxa"/>
+          </w:tcPr>
+          <w:p>
+            <w:pPr>
+              <w:rPr>
+                <w:rFonts w:asciiTheme="minorHAnsi" w:hAnsiTheme="minorHAnsi"/>
+                <w:bCs/>
+              </w:rPr>
+            </w:pPr>
+            <w:r>
+              <w:rPr>
+                <w:rFonts w:asciiTheme="minorHAnsi" w:hAnsiTheme="minorHAnsi"/>
+                <w:bCs/>
+              </w:rPr>
+              <w:t>7</w:t>
+            </w:r>
+            <w:r>
+              <w:rPr>
+                <w:rFonts w:asciiTheme="minorHAnsi" w:hAnsiTheme="minorHAnsi"/>
+                <w:bCs/>
+              </w:rPr>
+              <w:t>.4</w:t>
+            </w:r>
+          </w:p>
+          <w:p>
+            <w:pPr>
+              <w:rPr>
+                <w:rFonts w:asciiTheme="minorHAnsi" w:hAnsiTheme="minorHAnsi"/>
+                <w:bCs/>
+              </w:rPr>
+            </w:pPr>
+          </w:p>
+        </w:tc>
+        <w:tc>
+          <w:tcPr>
+            <w:tcW w:w="3960" w:type="dxa"/>
+          </w:tcPr>
+          <w:p>
+            <w:pPr>
+              <w:overflowPunct/>
+              <w:textAlignment w:val="auto"/>
+              <w:rPr>
+                <w:rFonts w:ascii="Courier New" w:hAnsi="Courier New" w:cs="Courier New"/>
+                <w:noProof/>
+                <w:color w:val="008000"/>
+              </w:rPr>
+            </w:pPr>
+            <w:r>
+              <w:t xml:space="preserve">Login to UI </w:t>
+            </w:r>
+            <w:r>
+              <w:t>user with</w:t>
+            </w:r>
+            <w:r>
+              <w:t xml:space="preserve"> WPPM% job code and ECL Role in ACL</w:t>
+            </w:r>
+            <w:r>
+              <w:t>. No direct reports.</w:t>
+            </w:r>
+          </w:p>
+        </w:tc>
+        <w:tc>
+          <w:tcPr>
+            <w:tcW w:w="4500" w:type="dxa"/>
+          </w:tcPr>
+          <w:p>
+            <w:pPr>
+              <w:rPr>
+                <w:rFonts w:asciiTheme="minorHAnsi" w:hAnsiTheme="minorHAnsi"/>
+                <w:bCs/>
+              </w:rPr>
+            </w:pPr>
+            <w:r>
+              <w:rPr>
+                <w:rFonts w:asciiTheme="minorHAnsi" w:hAnsiTheme="minorHAnsi"/>
+                <w:bCs/>
+              </w:rPr>
+              <w:t xml:space="preserve"> </w:t>
+            </w:r>
+            <w:r>
+              <w:rPr>
+                <w:rFonts w:asciiTheme="minorHAnsi" w:hAnsiTheme="minorHAnsi"/>
+                <w:bCs/>
+              </w:rPr>
+              <w:t>New submission, My submitted and Historical dashboard tabs. Able to review logs in hierarchy only.</w:t>
+            </w:r>
+            <w:r>
+              <w:rPr>
+                <w:rFonts w:asciiTheme="minorHAnsi" w:hAnsiTheme="minorHAnsi"/>
+                <w:bCs/>
+              </w:rPr>
+              <w:t xml:space="preserve"> Able to review all logs</w:t>
+            </w:r>
+          </w:p>
+        </w:tc>
+        <w:tc>
+          <w:tcPr>
+            <w:tcW w:w="1260" w:type="dxa"/>
+          </w:tcPr>
+          <w:p>
+            <w:pPr>
+              <w:rPr>
+                <w:rFonts w:asciiTheme="minorHAnsi" w:hAnsiTheme="minorHAnsi"/>
+                <w:bCs/>
+              </w:rPr>
+            </w:pPr>
+            <w:r>
+              <w:rPr>
+                <w:rFonts w:asciiTheme="minorHAnsi" w:hAnsiTheme="minorHAnsi"/>
+                <w:bCs/>
+              </w:rPr>
+              <w:t>P</w:t>
+            </w:r>
+          </w:p>
+        </w:tc>
+        <w:tc>
+          <w:tcPr>
+            <w:tcW w:w="2880" w:type="dxa"/>
+          </w:tcPr>
+          <w:p>
+            <w:pPr>
+              <w:rPr>
+                <w:i/>
+              </w:rPr>
+            </w:pPr>
+          </w:p>
+        </w:tc>
+      </w:tr>
+      <w:tr>
+        <w:trPr>
+          <w:cantSplit/>
+        </w:trPr>
+        <w:tc>
+          <w:tcPr>
+            <w:tcW w:w="900" w:type="dxa"/>
+          </w:tcPr>
+          <w:p>
+            <w:pPr>
+              <w:rPr>
+                <w:rFonts w:asciiTheme="minorHAnsi" w:hAnsiTheme="minorHAnsi"/>
+                <w:bCs/>
+              </w:rPr>
+            </w:pPr>
+          </w:p>
+        </w:tc>
+        <w:tc>
+          <w:tcPr>
+            <w:tcW w:w="3960" w:type="dxa"/>
+          </w:tcPr>
+          <w:p>
+            <w:pPr>
+              <w:overflowPunct/>
+              <w:textAlignment w:val="auto"/>
+              <w:rPr>
+                <w:rFonts w:ascii="Courier New" w:hAnsi="Courier New" w:cs="Courier New"/>
+                <w:noProof/>
+                <w:color w:val="0000FF"/>
+              </w:rPr>
+            </w:pPr>
+          </w:p>
+        </w:tc>
+        <w:tc>
+          <w:tcPr>
+            <w:tcW w:w="4500" w:type="dxa"/>
+          </w:tcPr>
+          <w:p>
+            <w:pPr>
+              <w:rPr>
+                <w:rFonts w:asciiTheme="minorHAnsi" w:hAnsiTheme="minorHAnsi"/>
+                <w:bCs/>
+              </w:rPr>
+            </w:pPr>
+          </w:p>
+        </w:tc>
+        <w:tc>
+          <w:tcPr>
+            <w:tcW w:w="1260" w:type="dxa"/>
+          </w:tcPr>
+          <w:p>
+            <w:pPr>
+              <w:rPr>
+                <w:rFonts w:asciiTheme="minorHAnsi" w:hAnsiTheme="minorHAnsi"/>
+                <w:bCs/>
+              </w:rPr>
+            </w:pPr>
+          </w:p>
+        </w:tc>
+        <w:tc>
+          <w:tcPr>
+            <w:tcW w:w="2880" w:type="dxa"/>
+          </w:tcPr>
+          <w:p>
+            <w:pPr>
+              <w:rPr>
+                <w:i/>
+              </w:rPr>
+            </w:pPr>
+          </w:p>
+        </w:tc>
+      </w:tr>
+      <w:tr>
+        <w:trPr>
+          <w:cantSplit/>
+        </w:trPr>
+        <w:tc>
+          <w:tcPr>
+            <w:tcW w:w="900" w:type="dxa"/>
+          </w:tcPr>
+          <w:p>
+            <w:pPr>
+              <w:rPr>
+                <w:rFonts w:asciiTheme="minorHAnsi" w:hAnsiTheme="minorHAnsi"/>
+                <w:bCs/>
+              </w:rPr>
+            </w:pPr>
+          </w:p>
+        </w:tc>
+        <w:tc>
+          <w:tcPr>
+            <w:tcW w:w="3960" w:type="dxa"/>
+          </w:tcPr>
+          <w:p>
+            <w:pPr>
+              <w:overflowPunct/>
+              <w:textAlignment w:val="auto"/>
+              <w:rPr>
+                <w:rFonts w:ascii="Courier New" w:hAnsi="Courier New" w:cs="Courier New"/>
+                <w:noProof/>
+                <w:color w:val="0000FF"/>
+              </w:rPr>
+            </w:pPr>
+          </w:p>
+        </w:tc>
+        <w:tc>
+          <w:tcPr>
+            <w:tcW w:w="4500" w:type="dxa"/>
+          </w:tcPr>
+          <w:p>
+            <w:pPr>
+              <w:rPr>
+                <w:rFonts w:asciiTheme="minorHAnsi" w:hAnsiTheme="minorHAnsi"/>
+                <w:bCs/>
+              </w:rPr>
+            </w:pPr>
+          </w:p>
+        </w:tc>
+        <w:tc>
+          <w:tcPr>
+            <w:tcW w:w="1260" w:type="dxa"/>
+          </w:tcPr>
+          <w:p>
+            <w:pPr>
+              <w:rPr>
+                <w:rFonts w:asciiTheme="minorHAnsi" w:hAnsiTheme="minorHAnsi"/>
+                <w:bCs/>
+              </w:rPr>
+            </w:pPr>
+          </w:p>
+        </w:tc>
+        <w:tc>
+          <w:tcPr>
+            <w:tcW w:w="2880" w:type="dxa"/>
+          </w:tcPr>
+          <w:p>
+            <w:pPr>
+              <w:rPr>
+                <w:i/>
+              </w:rPr>
+            </w:pPr>
+          </w:p>
+        </w:tc>
+      </w:tr>
+      <w:tr>
+        <w:trPr>
+          <w:cantSplit/>
+        </w:trPr>
+        <w:tc>
+          <w:tcPr>
+            <w:tcW w:w="900" w:type="dxa"/>
+          </w:tcPr>
+          <w:p>
+            <w:pPr>
+              <w:rPr>
+                <w:rFonts w:asciiTheme="minorHAnsi" w:hAnsiTheme="minorHAnsi"/>
+                <w:bCs/>
+              </w:rPr>
+            </w:pPr>
+          </w:p>
+        </w:tc>
+        <w:tc>
+          <w:tcPr>
+            <w:tcW w:w="3960" w:type="dxa"/>
+          </w:tcPr>
+          <w:p>
+            <w:pPr>
+              <w:overflowPunct/>
+              <w:textAlignment w:val="auto"/>
+              <w:rPr>
+                <w:rFonts w:ascii="Courier New" w:hAnsi="Courier New" w:cs="Courier New"/>
+                <w:noProof/>
+                <w:color w:val="0000FF"/>
+              </w:rPr>
+            </w:pPr>
+          </w:p>
+        </w:tc>
+        <w:tc>
+          <w:tcPr>
+            <w:tcW w:w="4500" w:type="dxa"/>
+          </w:tcPr>
+          <w:p>
+            <w:pPr>
+              <w:rPr>
+                <w:rFonts w:asciiTheme="minorHAnsi" w:hAnsiTheme="minorHAnsi"/>
+                <w:bCs/>
+              </w:rPr>
+            </w:pPr>
+          </w:p>
+        </w:tc>
+        <w:tc>
+          <w:tcPr>
+            <w:tcW w:w="1260" w:type="dxa"/>
+          </w:tcPr>
+          <w:p>
+            <w:pPr>
+              <w:rPr>
+                <w:rFonts w:asciiTheme="minorHAnsi" w:hAnsiTheme="minorHAnsi"/>
+                <w:bCs/>
+              </w:rPr>
+            </w:pPr>
+          </w:p>
+        </w:tc>
+        <w:tc>
+          <w:tcPr>
+            <w:tcW w:w="2880" w:type="dxa"/>
+          </w:tcPr>
+          <w:p>
+            <w:pPr>
+              <w:rPr>
+                <w:i/>
+              </w:rPr>
+            </w:pPr>
+          </w:p>
+        </w:tc>
+      </w:tr>
+    </w:tbl>
+    <w:p/>
     <w:p/>
     <w:p/>
     <w:sectPr>
@@ -21340,7 +24690,7 @@
         <w:sz w:val="18"/>
         <w:szCs w:val="18"/>
       </w:rPr>
-      <w:t>16</w:t>
+      <w:t>4</w:t>
     </w:r>
     <w:r>
       <w:rPr>
@@ -21389,7 +24739,7 @@
         <w:sz w:val="18"/>
         <w:szCs w:val="18"/>
       </w:rPr>
-      <w:t>16</w:t>
+      <w:t>18</w:t>
     </w:r>
     <w:r>
       <w:rPr>
@@ -21941,7 +25291,7 @@
     <w:lsdException w:name="E-mail Signature" w:semiHidden="1" w:unhideWhenUsed="1"/>
     <w:lsdException w:name="HTML Top of Form" w:semiHidden="1" w:unhideWhenUsed="1"/>
     <w:lsdException w:name="HTML Bottom of Form" w:semiHidden="1" w:unhideWhenUsed="1"/>
-    <w:lsdException w:name="Normal (Web)" w:semiHidden="1" w:unhideWhenUsed="1"/>
+    <w:lsdException w:name="Normal (Web)" w:semiHidden="1" w:uiPriority="99" w:unhideWhenUsed="1"/>
     <w:lsdException w:name="HTML Acronym" w:semiHidden="1" w:unhideWhenUsed="1"/>
     <w:lsdException w:name="HTML Address" w:semiHidden="1" w:unhideWhenUsed="1"/>
     <w:lsdException w:name="HTML Cite" w:semiHidden="1" w:unhideWhenUsed="1"/>
@@ -22839,6 +26189,26 @@
     <w:basedOn w:val="DefaultParagraphFont"/>
     <w:rsid w:val="006A02FC"/>
   </w:style>
+  <w:style w:type="paragraph" w:styleId="NormalWeb">
+    <w:name w:val="Normal (Web)"/>
+    <w:basedOn w:val="Normal"/>
+    <w:uiPriority w:val="99"/>
+    <w:semiHidden/>
+    <w:unhideWhenUsed/>
+    <w:rsid w:val="00723387"/>
+    <w:pPr>
+      <w:overflowPunct/>
+      <w:autoSpaceDE/>
+      <w:autoSpaceDN/>
+      <w:adjustRightInd/>
+      <w:spacing w:before="100" w:beforeAutospacing="1" w:after="100" w:afterAutospacing="1"/>
+      <w:textAlignment w:val="auto"/>
+    </w:pPr>
+    <w:rPr>
+      <w:sz w:val="24"/>
+      <w:szCs w:val="24"/>
+    </w:rPr>
+  </w:style>
 </w:styles>
 </file>
 
@@ -23130,7 +26500,7 @@
 </file>
 
 <file path=customXml/itemProps1.xml><?xml version="1.0" encoding="utf-8"?>
-<ds:datastoreItem xmlns:ds="http://schemas.openxmlformats.org/officeDocument/2006/customXml" ds:itemID="{C0511A4B-2856-47AD-8F44-AC52858E11F9}">
+<ds:datastoreItem xmlns:ds="http://schemas.openxmlformats.org/officeDocument/2006/customXml" ds:itemID="{82C45EA5-895F-462F-9701-7D31B9A74D57}">
   <ds:schemaRefs>
     <ds:schemaRef ds:uri="http://schemas.openxmlformats.org/officeDocument/2006/bibliography"/>
   </ds:schemaRefs>

</xml_diff>

<commit_message>
TFS 16389 - Historical dashboard access to amy job code WPSM%
git-tfs-id: [https://tfs.omnicloud.local/tfs/cco%20program/]$/eCoaching_V2;C44393
</commit_message>
<xml_diff>
--- a/Unit Test/DB/CCO_eCoaching_Log_Functions_DB_UTD.docx
+++ b/Unit Test/DB/CCO_eCoaching_Log_Functions_DB_UTD.docx
@@ -243,7 +243,7 @@
           <w:sz w:val="18"/>
           <w:szCs w:val="18"/>
         </w:rPr>
-        <w:t>October 29, 2018</w:t>
+        <w:t>January 14, 2020</w:t>
       </w:r>
       <w:r>
         <w:rPr>
@@ -946,6 +946,83 @@
             <w:r>
               <w:t>Susmitha Palacherla</w:t>
             </w:r>
+          </w:p>
+        </w:tc>
+      </w:tr>
+      <w:tr>
+        <w:tc>
+          <w:tcPr>
+            <w:tcW w:w="0" w:type="auto"/>
+            <w:tcBorders>
+              <w:top w:val="single" w:sz="6" w:space="0" w:color="C0C0C0"/>
+              <w:left w:val="single" w:sz="6" w:space="0" w:color="C0C0C0"/>
+              <w:bottom w:val="single" w:sz="6" w:space="0" w:color="C0C0C0"/>
+              <w:right w:val="single" w:sz="6" w:space="0" w:color="C0C0C0"/>
+            </w:tcBorders>
+          </w:tcPr>
+          <w:p>
+            <w:r>
+              <w:t>01/14/2020</w:t>
+            </w:r>
+          </w:p>
+        </w:tc>
+        <w:tc>
+          <w:tcPr>
+            <w:tcW w:w="0" w:type="auto"/>
+            <w:tcBorders>
+              <w:top w:val="single" w:sz="6" w:space="0" w:color="C0C0C0"/>
+              <w:left w:val="single" w:sz="6" w:space="0" w:color="C0C0C0"/>
+              <w:bottom w:val="single" w:sz="6" w:space="0" w:color="C0C0C0"/>
+              <w:right w:val="single" w:sz="6" w:space="0" w:color="C0C0C0"/>
+            </w:tcBorders>
+          </w:tcPr>
+          <w:p>
+            <w:r>
+              <w:t xml:space="preserve">8.0 </w:t>
+            </w:r>
+          </w:p>
+        </w:tc>
+        <w:tc>
+          <w:tcPr>
+            <w:tcW w:w="0" w:type="auto"/>
+            <w:tcBorders>
+              <w:top w:val="single" w:sz="6" w:space="0" w:color="C0C0C0"/>
+              <w:left w:val="single" w:sz="6" w:space="0" w:color="C0C0C0"/>
+              <w:bottom w:val="single" w:sz="6" w:space="0" w:color="C0C0C0"/>
+              <w:right w:val="single" w:sz="6" w:space="0" w:color="C0C0C0"/>
+            </w:tcBorders>
+          </w:tcPr>
+          <w:p>
+            <w:r>
+              <w:t xml:space="preserve">TFS </w:t>
+            </w:r>
+            <w:r>
+              <w:t>16389 - His</w:t>
+            </w:r>
+            <w:r>
+              <w:t xml:space="preserve">torical dashboard access to </w:t>
+            </w:r>
+            <w:r>
+              <w:t>job code WPSM%</w:t>
+            </w:r>
+          </w:p>
+        </w:tc>
+        <w:tc>
+          <w:tcPr>
+            <w:tcW w:w="0" w:type="auto"/>
+            <w:tcBorders>
+              <w:top w:val="single" w:sz="6" w:space="0" w:color="C0C0C0"/>
+              <w:left w:val="single" w:sz="6" w:space="0" w:color="C0C0C0"/>
+              <w:bottom w:val="single" w:sz="6" w:space="0" w:color="C0C0C0"/>
+              <w:right w:val="single" w:sz="6" w:space="0" w:color="C0C0C0"/>
+            </w:tcBorders>
+          </w:tcPr>
+          <w:p>
+            <w:r>
+              <w:t>Susmitha Palacherla</w:t>
+            </w:r>
+            <w:bookmarkStart w:id="15" w:name="_GoBack"/>
+            <w:bookmarkEnd w:id="15"/>
           </w:p>
         </w:tc>
       </w:tr>
@@ -1022,7 +1099,7 @@
           <w:r>
             <w:fldChar w:fldCharType="separate"/>
           </w:r>
-          <w:hyperlink w:anchor="_Toc528594438" w:history="1">
+          <w:hyperlink w:anchor="_Toc29884153" w:history="1">
             <w:r>
               <w:rPr>
                 <w:rStyle w:val="Hyperlink"/>
@@ -1065,7 +1142,7 @@
                 <w:noProof/>
                 <w:webHidden/>
               </w:rPr>
-              <w:instrText xml:space="preserve"> PAGEREF _Toc528594438 \h </w:instrText>
+              <w:instrText xml:space="preserve"> PAGEREF _Toc29884153 \h </w:instrText>
             </w:r>
             <w:r>
               <w:rPr>
@@ -1110,7 +1187,7 @@
               <w:szCs w:val="22"/>
             </w:rPr>
           </w:pPr>
-          <w:hyperlink w:anchor="_Toc528594439" w:history="1">
+          <w:hyperlink w:anchor="_Toc29884154" w:history="1">
             <w:r>
               <w:rPr>
                 <w:rStyle w:val="Hyperlink"/>
@@ -1153,7 +1230,7 @@
                 <w:noProof/>
                 <w:webHidden/>
               </w:rPr>
-              <w:instrText xml:space="preserve"> PAGEREF _Toc528594439 \h </w:instrText>
+              <w:instrText xml:space="preserve"> PAGEREF _Toc29884154 \h </w:instrText>
             </w:r>
             <w:r>
               <w:rPr>
@@ -1198,7 +1275,7 @@
               <w:szCs w:val="22"/>
             </w:rPr>
           </w:pPr>
-          <w:hyperlink w:anchor="_Toc528594440" w:history="1">
+          <w:hyperlink w:anchor="_Toc29884155" w:history="1">
             <w:r>
               <w:rPr>
                 <w:rStyle w:val="Hyperlink"/>
@@ -1241,7 +1318,7 @@
                 <w:noProof/>
                 <w:webHidden/>
               </w:rPr>
-              <w:instrText xml:space="preserve"> PAGEREF _Toc528594440 \h </w:instrText>
+              <w:instrText xml:space="preserve"> PAGEREF _Toc29884155 \h </w:instrText>
             </w:r>
             <w:r>
               <w:rPr>
@@ -1286,7 +1363,7 @@
               <w:szCs w:val="22"/>
             </w:rPr>
           </w:pPr>
-          <w:hyperlink w:anchor="_Toc528594441" w:history="1">
+          <w:hyperlink w:anchor="_Toc29884156" w:history="1">
             <w:r>
               <w:rPr>
                 <w:rStyle w:val="Hyperlink"/>
@@ -1329,7 +1406,7 @@
                 <w:noProof/>
                 <w:webHidden/>
               </w:rPr>
-              <w:instrText xml:space="preserve"> PAGEREF _Toc528594441 \h </w:instrText>
+              <w:instrText xml:space="preserve"> PAGEREF _Toc29884156 \h </w:instrText>
             </w:r>
             <w:r>
               <w:rPr>
@@ -1374,7 +1451,7 @@
               <w:szCs w:val="22"/>
             </w:rPr>
           </w:pPr>
-          <w:hyperlink w:anchor="_Toc528594442" w:history="1">
+          <w:hyperlink w:anchor="_Toc29884157" w:history="1">
             <w:r>
               <w:rPr>
                 <w:rStyle w:val="Hyperlink"/>
@@ -1417,7 +1494,7 @@
                 <w:noProof/>
                 <w:webHidden/>
               </w:rPr>
-              <w:instrText xml:space="preserve"> PAGEREF _Toc528594442 \h </w:instrText>
+              <w:instrText xml:space="preserve"> PAGEREF _Toc29884157 \h </w:instrText>
             </w:r>
             <w:r>
               <w:rPr>
@@ -1462,7 +1539,7 @@
               <w:szCs w:val="22"/>
             </w:rPr>
           </w:pPr>
-          <w:hyperlink w:anchor="_Toc528594443" w:history="1">
+          <w:hyperlink w:anchor="_Toc29884158" w:history="1">
             <w:r>
               <w:rPr>
                 <w:rStyle w:val="Hyperlink"/>
@@ -1505,7 +1582,7 @@
                 <w:noProof/>
                 <w:webHidden/>
               </w:rPr>
-              <w:instrText xml:space="preserve"> PAGEREF _Toc528594443 \h </w:instrText>
+              <w:instrText xml:space="preserve"> PAGEREF _Toc29884158 \h </w:instrText>
             </w:r>
             <w:r>
               <w:rPr>
@@ -1550,7 +1627,7 @@
               <w:szCs w:val="22"/>
             </w:rPr>
           </w:pPr>
-          <w:hyperlink w:anchor="_Toc528594444" w:history="1">
+          <w:hyperlink w:anchor="_Toc29884159" w:history="1">
             <w:r>
               <w:rPr>
                 <w:rStyle w:val="Hyperlink"/>
@@ -1593,7 +1670,7 @@
                 <w:noProof/>
                 <w:webHidden/>
               </w:rPr>
-              <w:instrText xml:space="preserve"> PAGEREF _Toc528594444 \h </w:instrText>
+              <w:instrText xml:space="preserve"> PAGEREF _Toc29884159 \h </w:instrText>
             </w:r>
             <w:r>
               <w:rPr>
@@ -1614,6 +1691,94 @@
                 <w:webHidden/>
               </w:rPr>
               <w:t>17</w:t>
+            </w:r>
+            <w:r>
+              <w:rPr>
+                <w:noProof/>
+                <w:webHidden/>
+              </w:rPr>
+              <w:fldChar w:fldCharType="end"/>
+            </w:r>
+          </w:hyperlink>
+        </w:p>
+        <w:p>
+          <w:pPr>
+            <w:pStyle w:val="TOC2"/>
+            <w:tabs>
+              <w:tab w:val="left" w:pos="660"/>
+              <w:tab w:val="right" w:leader="dot" w:pos="13670"/>
+            </w:tabs>
+            <w:rPr>
+              <w:rFonts w:asciiTheme="minorHAnsi" w:eastAsiaTheme="minorEastAsia" w:hAnsiTheme="minorHAnsi" w:cstheme="minorBidi"/>
+              <w:noProof/>
+              <w:sz w:val="22"/>
+              <w:szCs w:val="22"/>
+            </w:rPr>
+          </w:pPr>
+          <w:hyperlink w:anchor="_Toc29884160" w:history="1">
+            <w:r>
+              <w:rPr>
+                <w:rStyle w:val="Hyperlink"/>
+                <w:noProof/>
+              </w:rPr>
+              <w:t>8.</w:t>
+            </w:r>
+            <w:r>
+              <w:rPr>
+                <w:rFonts w:asciiTheme="minorHAnsi" w:eastAsiaTheme="minorEastAsia" w:hAnsiTheme="minorHAnsi" w:cstheme="minorBidi"/>
+                <w:noProof/>
+                <w:sz w:val="22"/>
+                <w:szCs w:val="22"/>
+              </w:rPr>
+              <w:tab/>
+            </w:r>
+            <w:r>
+              <w:rPr>
+                <w:rStyle w:val="Hyperlink"/>
+                <w:noProof/>
+              </w:rPr>
+              <w:t>TFS 16389 - Assign Manager Role to WPSM job codes</w:t>
+            </w:r>
+            <w:r>
+              <w:rPr>
+                <w:noProof/>
+                <w:webHidden/>
+              </w:rPr>
+              <w:tab/>
+            </w:r>
+            <w:r>
+              <w:rPr>
+                <w:noProof/>
+                <w:webHidden/>
+              </w:rPr>
+              <w:fldChar w:fldCharType="begin"/>
+            </w:r>
+            <w:r>
+              <w:rPr>
+                <w:noProof/>
+                <w:webHidden/>
+              </w:rPr>
+              <w:instrText xml:space="preserve"> PAGEREF _Toc29884160 \h </w:instrText>
+            </w:r>
+            <w:r>
+              <w:rPr>
+                <w:noProof/>
+                <w:webHidden/>
+              </w:rPr>
+            </w:r>
+            <w:r>
+              <w:rPr>
+                <w:noProof/>
+                <w:webHidden/>
+              </w:rPr>
+              <w:fldChar w:fldCharType="separate"/>
+            </w:r>
+            <w:r>
+              <w:rPr>
+                <w:noProof/>
+                <w:webHidden/>
+              </w:rPr>
+              <w:t>18</w:t>
             </w:r>
             <w:r>
               <w:rPr>
@@ -1648,10 +1813,7 @@
     <w:p/>
     <w:p/>
     <w:p/>
-    <w:p>
-      <w:bookmarkStart w:id="15" w:name="_GoBack"/>
-      <w:bookmarkEnd w:id="15"/>
-    </w:p>
+    <w:p/>
     <w:p/>
     <w:p/>
     <w:p/>
@@ -1690,7 +1852,7 @@
           <w:numId w:val="1"/>
         </w:numPr>
       </w:pPr>
-      <w:bookmarkStart w:id="16" w:name="_Toc528594438"/>
+      <w:bookmarkStart w:id="16" w:name="_Toc29884153"/>
       <w:r>
         <w:t>SCR 1</w:t>
       </w:r>
@@ -3391,7 +3553,7 @@
           <w:numId w:val="1"/>
         </w:numPr>
       </w:pPr>
-      <w:bookmarkStart w:id="17" w:name="_Toc528594439"/>
+      <w:bookmarkStart w:id="17" w:name="_Toc29884154"/>
       <w:r>
         <w:t>SCR 14423 Extend dashboard functionality to senior leadership</w:t>
       </w:r>
@@ -5730,7 +5892,7 @@
           <w:numId w:val="1"/>
         </w:numPr>
       </w:pPr>
-      <w:bookmarkStart w:id="18" w:name="_Toc528594440"/>
+      <w:bookmarkStart w:id="18" w:name="_Toc29884155"/>
       <w:r>
         <w:lastRenderedPageBreak/>
         <w:t xml:space="preserve">SCR 144893 </w:t>
@@ -8420,7 +8582,7 @@
         </w:numPr>
       </w:pPr>
       <w:bookmarkStart w:id="19" w:name="_Toc511681040"/>
-      <w:bookmarkStart w:id="20" w:name="_Toc528594441"/>
+      <w:bookmarkStart w:id="20" w:name="_Toc29884156"/>
       <w:r>
         <w:t>TFS 7136 – Move Submissions to new architecture</w:t>
       </w:r>
@@ -13319,7 +13481,7 @@
           <w:numId w:val="2"/>
         </w:numPr>
       </w:pPr>
-      <w:bookmarkStart w:id="21" w:name="_Toc528594442"/>
+      <w:bookmarkStart w:id="21" w:name="_Toc29884157"/>
       <w:r>
         <w:t xml:space="preserve">TFS 12063 – </w:t>
       </w:r>
@@ -16519,7 +16681,7 @@
           <w:numId w:val="2"/>
         </w:numPr>
       </w:pPr>
-      <w:bookmarkStart w:id="22" w:name="_Toc528594443"/>
+      <w:bookmarkStart w:id="22" w:name="_Toc29884158"/>
       <w:r>
         <w:t>TFS 12316 – Historical dashboard access for select analysts</w:t>
       </w:r>
@@ -21353,7 +21515,7 @@
           <w:numId w:val="2"/>
         </w:numPr>
       </w:pPr>
-      <w:bookmarkStart w:id="23" w:name="_Toc528594444"/>
+      <w:bookmarkStart w:id="23" w:name="_Toc29884159"/>
       <w:r>
         <w:t>TFS 12467 - Assign Manager Role to WPPM job codes</w:t>
       </w:r>
@@ -23089,27 +23251,7 @@
                 <w:sz w:val="19"/>
                 <w:szCs w:val="19"/>
               </w:rPr>
-              <w:t>'</w:t>
-            </w:r>
-            <w:proofErr w:type="spellStart"/>
-            <w:r>
-              <w:rPr>
-                <w:rFonts w:ascii="Consolas" w:hAnsi="Consolas" w:cs="Consolas"/>
-                <w:color w:val="FF0000"/>
-                <w:sz w:val="19"/>
-                <w:szCs w:val="19"/>
-              </w:rPr>
-              <w:t>joseph.barnes</w:t>
-            </w:r>
-            <w:proofErr w:type="spellEnd"/>
-            <w:r>
-              <w:rPr>
-                <w:rFonts w:ascii="Consolas" w:hAnsi="Consolas" w:cs="Consolas"/>
-                <w:color w:val="FF0000"/>
-                <w:sz w:val="19"/>
-                <w:szCs w:val="19"/>
-              </w:rPr>
-              <w:t>'</w:t>
+              <w:t>'joseph.barnes'</w:t>
             </w:r>
           </w:p>
           <w:p>
@@ -24124,28 +24266,7 @@
                 <w:rFonts w:asciiTheme="minorHAnsi" w:hAnsiTheme="minorHAnsi"/>
                 <w:bCs/>
               </w:rPr>
-              <w:t>New submission</w:t>
-            </w:r>
-            <w:r>
-              <w:rPr>
-                <w:rFonts w:asciiTheme="minorHAnsi" w:hAnsiTheme="minorHAnsi"/>
-                <w:bCs/>
-              </w:rPr>
-              <w:t xml:space="preserve">, My submitted and </w:t>
-            </w:r>
-            <w:r>
-              <w:rPr>
-                <w:rFonts w:asciiTheme="minorHAnsi" w:hAnsiTheme="minorHAnsi"/>
-                <w:bCs/>
-              </w:rPr>
-              <w:t>Historical dashboard tabs</w:t>
-            </w:r>
-            <w:r>
-              <w:rPr>
-                <w:rFonts w:asciiTheme="minorHAnsi" w:hAnsiTheme="minorHAnsi"/>
-                <w:bCs/>
-              </w:rPr>
-              <w:t>. Able to review logs in hierarchy only.</w:t>
+              <w:t>New submission, My submitted and Historical dashboard tabs. Able to review logs in hierarchy only.</w:t>
             </w:r>
           </w:p>
         </w:tc>
@@ -24272,14 +24393,7 @@
                 <w:rFonts w:asciiTheme="minorHAnsi" w:hAnsiTheme="minorHAnsi"/>
                 <w:bCs/>
               </w:rPr>
-              <w:t>New submission, My submitted and Historical dashboard tabs. Able to review logs in hierarchy only.</w:t>
-            </w:r>
-            <w:r>
-              <w:rPr>
-                <w:rFonts w:asciiTheme="minorHAnsi" w:hAnsiTheme="minorHAnsi"/>
-                <w:bCs/>
-              </w:rPr>
-              <w:t xml:space="preserve"> Able to review all logs</w:t>
+              <w:t>New submission, My submitted and Historical dashboard tabs. Able to review logs in hierarchy only. Able to review all logs</w:t>
             </w:r>
           </w:p>
         </w:tc>
@@ -24533,6 +24647,3048 @@
         </w:tc>
       </w:tr>
     </w:tbl>
+    <w:p/>
+    <w:p/>
+    <w:p>
+      <w:pPr>
+        <w:pStyle w:val="Heading2"/>
+        <w:numPr>
+          <w:ilvl w:val="0"/>
+          <w:numId w:val="2"/>
+        </w:numPr>
+      </w:pPr>
+      <w:bookmarkStart w:id="24" w:name="_Toc29884160"/>
+      <w:r>
+        <w:t>TFS 16389 - Assign Manager Role to WPS</w:t>
+      </w:r>
+      <w:r>
+        <w:t>M job codes</w:t>
+      </w:r>
+      <w:bookmarkEnd w:id="24"/>
+    </w:p>
+    <w:tbl>
+      <w:tblPr>
+        <w:tblW w:w="0" w:type="auto"/>
+        <w:tblInd w:w="-612" w:type="dxa"/>
+        <w:tblBorders>
+          <w:top w:val="single" w:sz="4" w:space="0" w:color="auto"/>
+          <w:left w:val="single" w:sz="4" w:space="0" w:color="auto"/>
+          <w:bottom w:val="single" w:sz="4" w:space="0" w:color="auto"/>
+          <w:right w:val="single" w:sz="4" w:space="0" w:color="auto"/>
+          <w:insideH w:val="single" w:sz="4" w:space="0" w:color="auto"/>
+          <w:insideV w:val="single" w:sz="4" w:space="0" w:color="auto"/>
+        </w:tblBorders>
+        <w:tblLayout w:type="fixed"/>
+        <w:tblLook w:val="0000" w:firstRow="0" w:lastRow="0" w:firstColumn="0" w:lastColumn="0" w:noHBand="0" w:noVBand="0"/>
+      </w:tblPr>
+      <w:tblGrid>
+        <w:gridCol w:w="2549"/>
+        <w:gridCol w:w="10455"/>
+      </w:tblGrid>
+      <w:tr>
+        <w:trPr>
+          <w:tblHeader/>
+        </w:trPr>
+        <w:tc>
+          <w:tcPr>
+            <w:tcW w:w="2549" w:type="dxa"/>
+            <w:shd w:val="solid" w:color="auto" w:fill="000000"/>
+          </w:tcPr>
+          <w:p>
+            <w:r>
+              <w:t>Item</w:t>
+            </w:r>
+          </w:p>
+        </w:tc>
+        <w:tc>
+          <w:tcPr>
+            <w:tcW w:w="10455" w:type="dxa"/>
+            <w:shd w:val="solid" w:color="auto" w:fill="000000"/>
+          </w:tcPr>
+          <w:p>
+            <w:r>
+              <w:t>Description</w:t>
+            </w:r>
+          </w:p>
+        </w:tc>
+      </w:tr>
+      <w:tr>
+        <w:tc>
+          <w:tcPr>
+            <w:tcW w:w="2549" w:type="dxa"/>
+          </w:tcPr>
+          <w:p>
+            <w:r>
+              <w:t>Test Case ID</w:t>
+            </w:r>
+          </w:p>
+        </w:tc>
+        <w:tc>
+          <w:tcPr>
+            <w:tcW w:w="10455" w:type="dxa"/>
+          </w:tcPr>
+          <w:p>
+            <w:r>
+              <w:t>8.0</w:t>
+            </w:r>
+          </w:p>
+        </w:tc>
+      </w:tr>
+      <w:tr>
+        <w:tc>
+          <w:tcPr>
+            <w:tcW w:w="2549" w:type="dxa"/>
+          </w:tcPr>
+          <w:p>
+            <w:r>
+              <w:t>Change Type</w:t>
+            </w:r>
+          </w:p>
+        </w:tc>
+        <w:tc>
+          <w:tcPr>
+            <w:tcW w:w="10455" w:type="dxa"/>
+          </w:tcPr>
+          <w:p>
+            <w:r>
+              <w:t>Change Request</w:t>
+            </w:r>
+          </w:p>
+        </w:tc>
+      </w:tr>
+      <w:tr>
+        <w:tc>
+          <w:tcPr>
+            <w:tcW w:w="2549" w:type="dxa"/>
+          </w:tcPr>
+          <w:p>
+            <w:r>
+              <w:t>Change Description</w:t>
+            </w:r>
+          </w:p>
+        </w:tc>
+        <w:tc>
+          <w:tcPr>
+            <w:tcW w:w="10455" w:type="dxa"/>
+          </w:tcPr>
+          <w:p>
+            <w:r>
+              <w:t>Program has requested to assign Manager role to WPSM1% job codes.</w:t>
+            </w:r>
+          </w:p>
+        </w:tc>
+      </w:tr>
+      <w:tr>
+        <w:trPr>
+          <w:trHeight w:val="332"/>
+        </w:trPr>
+        <w:tc>
+          <w:tcPr>
+            <w:tcW w:w="2549" w:type="dxa"/>
+          </w:tcPr>
+          <w:p>
+            <w:r>
+              <w:t>Test Environment</w:t>
+            </w:r>
+          </w:p>
+        </w:tc>
+        <w:tc>
+          <w:tcPr>
+            <w:tcW w:w="10455" w:type="dxa"/>
+          </w:tcPr>
+          <w:p>
+            <w:proofErr w:type="spellStart"/>
+            <w:r>
+              <w:t>eCoachingDev</w:t>
+            </w:r>
+            <w:proofErr w:type="spellEnd"/>
+            <w:r>
+              <w:t xml:space="preserve"> database on F3420-ECLDBD01 </w:t>
+            </w:r>
+          </w:p>
+        </w:tc>
+      </w:tr>
+      <w:tr>
+        <w:tc>
+          <w:tcPr>
+            <w:tcW w:w="2549" w:type="dxa"/>
+          </w:tcPr>
+          <w:p>
+            <w:r>
+              <w:t>Code Modules created/updated</w:t>
+            </w:r>
+          </w:p>
+        </w:tc>
+        <w:tc>
+          <w:tcPr>
+            <w:tcW w:w="10455" w:type="dxa"/>
+          </w:tcPr>
+          <w:p>
+            <w:r>
+              <w:t>1 function</w:t>
+            </w:r>
+          </w:p>
+          <w:p>
+            <w:r>
+              <w:t>[EC].[fn_strGetUserRole]</w:t>
+            </w:r>
+          </w:p>
+        </w:tc>
+      </w:tr>
+      <w:tr>
+        <w:trPr>
+          <w:trHeight w:val="512"/>
+        </w:trPr>
+        <w:tc>
+          <w:tcPr>
+            <w:tcW w:w="2549" w:type="dxa"/>
+          </w:tcPr>
+          <w:p>
+            <w:r>
+              <w:t>Code doc</w:t>
+            </w:r>
+          </w:p>
+        </w:tc>
+        <w:tc>
+          <w:tcPr>
+            <w:tcW w:w="10455" w:type="dxa"/>
+          </w:tcPr>
+          <w:p>
+            <w:proofErr w:type="spellStart"/>
+            <w:r>
+              <w:t>fn_strGetUserRole.sql</w:t>
+            </w:r>
+            <w:proofErr w:type="spellEnd"/>
+          </w:p>
+        </w:tc>
+      </w:tr>
+      <w:tr>
+        <w:tc>
+          <w:tcPr>
+            <w:tcW w:w="2549" w:type="dxa"/>
+          </w:tcPr>
+          <w:p>
+            <w:r>
+              <w:lastRenderedPageBreak/>
+              <w:t>Notes</w:t>
+            </w:r>
+          </w:p>
+        </w:tc>
+        <w:tc>
+          <w:tcPr>
+            <w:tcW w:w="10455" w:type="dxa"/>
+          </w:tcPr>
+          <w:p/>
+        </w:tc>
+      </w:tr>
+      <w:tr>
+        <w:tc>
+          <w:tcPr>
+            <w:tcW w:w="2549" w:type="dxa"/>
+          </w:tcPr>
+          <w:p>
+            <w:r>
+              <w:t>Useful sql</w:t>
+            </w:r>
+          </w:p>
+        </w:tc>
+        <w:tc>
+          <w:tcPr>
+            <w:tcW w:w="10455" w:type="dxa"/>
+          </w:tcPr>
+          <w:p>
+            <w:pPr>
+              <w:overflowPunct/>
+              <w:textAlignment w:val="auto"/>
+              <w:rPr>
+                <w:rFonts w:ascii="Consolas" w:hAnsi="Consolas" w:cs="Consolas"/>
+                <w:sz w:val="19"/>
+                <w:szCs w:val="19"/>
+              </w:rPr>
+            </w:pPr>
+            <w:r>
+              <w:rPr>
+                <w:rFonts w:ascii="Consolas" w:hAnsi="Consolas" w:cs="Consolas"/>
+                <w:color w:val="0000FF"/>
+                <w:sz w:val="19"/>
+                <w:szCs w:val="19"/>
+              </w:rPr>
+              <w:t>OPEN</w:t>
+            </w:r>
+            <w:r>
+              <w:rPr>
+                <w:rFonts w:ascii="Consolas" w:hAnsi="Consolas" w:cs="Consolas"/>
+                <w:sz w:val="19"/>
+                <w:szCs w:val="19"/>
+              </w:rPr>
+              <w:t xml:space="preserve"> </w:t>
+            </w:r>
+            <w:r>
+              <w:rPr>
+                <w:rFonts w:ascii="Consolas" w:hAnsi="Consolas" w:cs="Consolas"/>
+                <w:color w:val="0000FF"/>
+                <w:sz w:val="19"/>
+                <w:szCs w:val="19"/>
+              </w:rPr>
+              <w:t>SYMMETRIC</w:t>
+            </w:r>
+            <w:r>
+              <w:rPr>
+                <w:rFonts w:ascii="Consolas" w:hAnsi="Consolas" w:cs="Consolas"/>
+                <w:sz w:val="19"/>
+                <w:szCs w:val="19"/>
+              </w:rPr>
+              <w:t xml:space="preserve"> </w:t>
+            </w:r>
+            <w:r>
+              <w:rPr>
+                <w:rFonts w:ascii="Consolas" w:hAnsi="Consolas" w:cs="Consolas"/>
+                <w:color w:val="0000FF"/>
+                <w:sz w:val="19"/>
+                <w:szCs w:val="19"/>
+              </w:rPr>
+              <w:t>KEY</w:t>
+            </w:r>
+            <w:r>
+              <w:rPr>
+                <w:rFonts w:ascii="Consolas" w:hAnsi="Consolas" w:cs="Consolas"/>
+                <w:sz w:val="19"/>
+                <w:szCs w:val="19"/>
+              </w:rPr>
+              <w:t xml:space="preserve"> </w:t>
+            </w:r>
+            <w:r>
+              <w:rPr>
+                <w:rFonts w:ascii="Consolas" w:hAnsi="Consolas" w:cs="Consolas"/>
+                <w:color w:val="008080"/>
+                <w:sz w:val="19"/>
+                <w:szCs w:val="19"/>
+              </w:rPr>
+              <w:t>[</w:t>
+            </w:r>
+            <w:proofErr w:type="spellStart"/>
+            <w:r>
+              <w:rPr>
+                <w:rFonts w:ascii="Consolas" w:hAnsi="Consolas" w:cs="Consolas"/>
+                <w:color w:val="008080"/>
+                <w:sz w:val="19"/>
+                <w:szCs w:val="19"/>
+              </w:rPr>
+              <w:t>CoachingKey</w:t>
+            </w:r>
+            <w:proofErr w:type="spellEnd"/>
+            <w:r>
+              <w:rPr>
+                <w:rFonts w:ascii="Consolas" w:hAnsi="Consolas" w:cs="Consolas"/>
+                <w:color w:val="008080"/>
+                <w:sz w:val="19"/>
+                <w:szCs w:val="19"/>
+              </w:rPr>
+              <w:t>]</w:t>
+            </w:r>
+            <w:r>
+              <w:rPr>
+                <w:rFonts w:ascii="Consolas" w:hAnsi="Consolas" w:cs="Consolas"/>
+                <w:sz w:val="19"/>
+                <w:szCs w:val="19"/>
+              </w:rPr>
+              <w:t xml:space="preserve">  </w:t>
+            </w:r>
+          </w:p>
+          <w:p>
+            <w:pPr>
+              <w:overflowPunct/>
+              <w:textAlignment w:val="auto"/>
+              <w:rPr>
+                <w:rFonts w:ascii="Consolas" w:hAnsi="Consolas" w:cs="Consolas"/>
+                <w:sz w:val="19"/>
+                <w:szCs w:val="19"/>
+              </w:rPr>
+            </w:pPr>
+            <w:r>
+              <w:rPr>
+                <w:rFonts w:ascii="Consolas" w:hAnsi="Consolas" w:cs="Consolas"/>
+                <w:color w:val="0000FF"/>
+                <w:sz w:val="19"/>
+                <w:szCs w:val="19"/>
+              </w:rPr>
+              <w:t>DECRYPTION</w:t>
+            </w:r>
+            <w:r>
+              <w:rPr>
+                <w:rFonts w:ascii="Consolas" w:hAnsi="Consolas" w:cs="Consolas"/>
+                <w:sz w:val="19"/>
+                <w:szCs w:val="19"/>
+              </w:rPr>
+              <w:t xml:space="preserve"> </w:t>
+            </w:r>
+            <w:r>
+              <w:rPr>
+                <w:rFonts w:ascii="Consolas" w:hAnsi="Consolas" w:cs="Consolas"/>
+                <w:color w:val="0000FF"/>
+                <w:sz w:val="19"/>
+                <w:szCs w:val="19"/>
+              </w:rPr>
+              <w:t>BY</w:t>
+            </w:r>
+            <w:r>
+              <w:rPr>
+                <w:rFonts w:ascii="Consolas" w:hAnsi="Consolas" w:cs="Consolas"/>
+                <w:sz w:val="19"/>
+                <w:szCs w:val="19"/>
+              </w:rPr>
+              <w:t xml:space="preserve"> </w:t>
+            </w:r>
+            <w:r>
+              <w:rPr>
+                <w:rFonts w:ascii="Consolas" w:hAnsi="Consolas" w:cs="Consolas"/>
+                <w:color w:val="0000FF"/>
+                <w:sz w:val="19"/>
+                <w:szCs w:val="19"/>
+              </w:rPr>
+              <w:t>CERTIFICATE</w:t>
+            </w:r>
+            <w:r>
+              <w:rPr>
+                <w:rFonts w:ascii="Consolas" w:hAnsi="Consolas" w:cs="Consolas"/>
+                <w:sz w:val="19"/>
+                <w:szCs w:val="19"/>
+              </w:rPr>
+              <w:t xml:space="preserve"> </w:t>
+            </w:r>
+            <w:r>
+              <w:rPr>
+                <w:rFonts w:ascii="Consolas" w:hAnsi="Consolas" w:cs="Consolas"/>
+                <w:color w:val="008080"/>
+                <w:sz w:val="19"/>
+                <w:szCs w:val="19"/>
+              </w:rPr>
+              <w:t>[</w:t>
+            </w:r>
+            <w:proofErr w:type="spellStart"/>
+            <w:r>
+              <w:rPr>
+                <w:rFonts w:ascii="Consolas" w:hAnsi="Consolas" w:cs="Consolas"/>
+                <w:color w:val="008080"/>
+                <w:sz w:val="19"/>
+                <w:szCs w:val="19"/>
+              </w:rPr>
+              <w:t>CoachingCert</w:t>
+            </w:r>
+            <w:proofErr w:type="spellEnd"/>
+            <w:r>
+              <w:rPr>
+                <w:rFonts w:ascii="Consolas" w:hAnsi="Consolas" w:cs="Consolas"/>
+                <w:color w:val="008080"/>
+                <w:sz w:val="19"/>
+                <w:szCs w:val="19"/>
+              </w:rPr>
+              <w:t>]</w:t>
+            </w:r>
+          </w:p>
+          <w:p>
+            <w:pPr>
+              <w:overflowPunct/>
+              <w:textAlignment w:val="auto"/>
+              <w:rPr>
+                <w:rFonts w:ascii="Consolas" w:hAnsi="Consolas" w:cs="Consolas"/>
+                <w:sz w:val="19"/>
+                <w:szCs w:val="19"/>
+              </w:rPr>
+            </w:pPr>
+          </w:p>
+          <w:p>
+            <w:pPr>
+              <w:overflowPunct/>
+              <w:textAlignment w:val="auto"/>
+              <w:rPr>
+                <w:rFonts w:ascii="Consolas" w:hAnsi="Consolas" w:cs="Consolas"/>
+                <w:sz w:val="19"/>
+                <w:szCs w:val="19"/>
+              </w:rPr>
+            </w:pPr>
+          </w:p>
+          <w:p>
+            <w:pPr>
+              <w:overflowPunct/>
+              <w:textAlignment w:val="auto"/>
+              <w:rPr>
+                <w:rFonts w:ascii="Consolas" w:hAnsi="Consolas" w:cs="Consolas"/>
+                <w:sz w:val="19"/>
+                <w:szCs w:val="19"/>
+              </w:rPr>
+            </w:pPr>
+            <w:r>
+              <w:rPr>
+                <w:rFonts w:ascii="Consolas" w:hAnsi="Consolas" w:cs="Consolas"/>
+                <w:sz w:val="19"/>
+                <w:szCs w:val="19"/>
+              </w:rPr>
+              <w:t xml:space="preserve"> </w:t>
+            </w:r>
+            <w:r>
+              <w:rPr>
+                <w:rFonts w:ascii="Consolas" w:hAnsi="Consolas" w:cs="Consolas"/>
+                <w:color w:val="0000FF"/>
+                <w:sz w:val="19"/>
+                <w:szCs w:val="19"/>
+              </w:rPr>
+              <w:t>SELECT</w:t>
+            </w:r>
+            <w:r>
+              <w:rPr>
+                <w:rFonts w:ascii="Consolas" w:hAnsi="Consolas" w:cs="Consolas"/>
+                <w:sz w:val="19"/>
+                <w:szCs w:val="19"/>
+              </w:rPr>
+              <w:t xml:space="preserve"> [Emp_ID]</w:t>
+            </w:r>
+          </w:p>
+          <w:p>
+            <w:pPr>
+              <w:overflowPunct/>
+              <w:textAlignment w:val="auto"/>
+              <w:rPr>
+                <w:rFonts w:ascii="Consolas" w:hAnsi="Consolas" w:cs="Consolas"/>
+                <w:sz w:val="19"/>
+                <w:szCs w:val="19"/>
+              </w:rPr>
+            </w:pPr>
+            <w:r>
+              <w:rPr>
+                <w:rFonts w:ascii="Consolas" w:hAnsi="Consolas" w:cs="Consolas"/>
+                <w:sz w:val="19"/>
+                <w:szCs w:val="19"/>
+              </w:rPr>
+              <w:t xml:space="preserve">  </w:t>
+            </w:r>
+            <w:r>
+              <w:rPr>
+                <w:rFonts w:ascii="Consolas" w:hAnsi="Consolas" w:cs="Consolas"/>
+                <w:sz w:val="19"/>
+                <w:szCs w:val="19"/>
+              </w:rPr>
+              <w:tab/>
+              <w:t xml:space="preserve"> </w:t>
+            </w:r>
+            <w:r>
+              <w:rPr>
+                <w:rFonts w:ascii="Consolas" w:hAnsi="Consolas" w:cs="Consolas"/>
+                <w:sz w:val="19"/>
+                <w:szCs w:val="19"/>
+              </w:rPr>
+              <w:tab/>
+              <w:t xml:space="preserve">  </w:t>
+            </w:r>
+            <w:r>
+              <w:rPr>
+                <w:rFonts w:ascii="Consolas" w:hAnsi="Consolas" w:cs="Consolas"/>
+                <w:color w:val="808080"/>
+                <w:sz w:val="19"/>
+                <w:szCs w:val="19"/>
+              </w:rPr>
+              <w:t>,</w:t>
+            </w:r>
+            <w:r>
+              <w:rPr>
+                <w:rFonts w:ascii="Consolas" w:hAnsi="Consolas" w:cs="Consolas"/>
+                <w:color w:val="FF00FF"/>
+                <w:sz w:val="19"/>
+                <w:szCs w:val="19"/>
+              </w:rPr>
+              <w:t>CONVERT</w:t>
+            </w:r>
+            <w:r>
+              <w:rPr>
+                <w:rFonts w:ascii="Consolas" w:hAnsi="Consolas" w:cs="Consolas"/>
+                <w:color w:val="808080"/>
+                <w:sz w:val="19"/>
+                <w:szCs w:val="19"/>
+              </w:rPr>
+              <w:t>(</w:t>
+            </w:r>
+            <w:r>
+              <w:rPr>
+                <w:rFonts w:ascii="Consolas" w:hAnsi="Consolas" w:cs="Consolas"/>
+                <w:color w:val="0000FF"/>
+                <w:sz w:val="19"/>
+                <w:szCs w:val="19"/>
+              </w:rPr>
+              <w:t>nvarchar</w:t>
+            </w:r>
+            <w:r>
+              <w:rPr>
+                <w:rFonts w:ascii="Consolas" w:hAnsi="Consolas" w:cs="Consolas"/>
+                <w:color w:val="808080"/>
+                <w:sz w:val="19"/>
+                <w:szCs w:val="19"/>
+              </w:rPr>
+              <w:t>(</w:t>
+            </w:r>
+            <w:r>
+              <w:rPr>
+                <w:rFonts w:ascii="Consolas" w:hAnsi="Consolas" w:cs="Consolas"/>
+                <w:sz w:val="19"/>
+                <w:szCs w:val="19"/>
+              </w:rPr>
+              <w:t>70</w:t>
+            </w:r>
+            <w:r>
+              <w:rPr>
+                <w:rFonts w:ascii="Consolas" w:hAnsi="Consolas" w:cs="Consolas"/>
+                <w:color w:val="808080"/>
+                <w:sz w:val="19"/>
+                <w:szCs w:val="19"/>
+              </w:rPr>
+              <w:t>),</w:t>
+            </w:r>
+            <w:proofErr w:type="spellStart"/>
+            <w:r>
+              <w:rPr>
+                <w:rFonts w:ascii="Consolas" w:hAnsi="Consolas" w:cs="Consolas"/>
+                <w:color w:val="FF00FF"/>
+                <w:sz w:val="19"/>
+                <w:szCs w:val="19"/>
+              </w:rPr>
+              <w:t>DecryptByKey</w:t>
+            </w:r>
+            <w:proofErr w:type="spellEnd"/>
+            <w:r>
+              <w:rPr>
+                <w:rFonts w:ascii="Consolas" w:hAnsi="Consolas" w:cs="Consolas"/>
+                <w:color w:val="808080"/>
+                <w:sz w:val="19"/>
+                <w:szCs w:val="19"/>
+              </w:rPr>
+              <w:t>(</w:t>
+            </w:r>
+            <w:r>
+              <w:rPr>
+                <w:rFonts w:ascii="Consolas" w:hAnsi="Consolas" w:cs="Consolas"/>
+                <w:sz w:val="19"/>
+                <w:szCs w:val="19"/>
+              </w:rPr>
+              <w:t>Emp_Name</w:t>
+            </w:r>
+            <w:r>
+              <w:rPr>
+                <w:rFonts w:ascii="Consolas" w:hAnsi="Consolas" w:cs="Consolas"/>
+                <w:color w:val="808080"/>
+                <w:sz w:val="19"/>
+                <w:szCs w:val="19"/>
+              </w:rPr>
+              <w:t>))</w:t>
+            </w:r>
+            <w:r>
+              <w:rPr>
+                <w:rFonts w:ascii="Consolas" w:hAnsi="Consolas" w:cs="Consolas"/>
+                <w:sz w:val="19"/>
+                <w:szCs w:val="19"/>
+              </w:rPr>
+              <w:t xml:space="preserve"> </w:t>
+            </w:r>
+            <w:r>
+              <w:rPr>
+                <w:rFonts w:ascii="Consolas" w:hAnsi="Consolas" w:cs="Consolas"/>
+                <w:color w:val="0000FF"/>
+                <w:sz w:val="19"/>
+                <w:szCs w:val="19"/>
+              </w:rPr>
+              <w:t>AS</w:t>
+            </w:r>
+            <w:r>
+              <w:rPr>
+                <w:rFonts w:ascii="Consolas" w:hAnsi="Consolas" w:cs="Consolas"/>
+                <w:sz w:val="19"/>
+                <w:szCs w:val="19"/>
+              </w:rPr>
+              <w:t xml:space="preserve"> [Emp_Name]</w:t>
+            </w:r>
+          </w:p>
+          <w:p>
+            <w:pPr>
+              <w:overflowPunct/>
+              <w:textAlignment w:val="auto"/>
+              <w:rPr>
+                <w:rFonts w:ascii="Consolas" w:hAnsi="Consolas" w:cs="Consolas"/>
+                <w:sz w:val="19"/>
+                <w:szCs w:val="19"/>
+              </w:rPr>
+            </w:pPr>
+            <w:r>
+              <w:rPr>
+                <w:rFonts w:ascii="Consolas" w:hAnsi="Consolas" w:cs="Consolas"/>
+                <w:sz w:val="19"/>
+                <w:szCs w:val="19"/>
+              </w:rPr>
+              <w:t xml:space="preserve">      </w:t>
+            </w:r>
+            <w:r>
+              <w:rPr>
+                <w:rFonts w:ascii="Consolas" w:hAnsi="Consolas" w:cs="Consolas"/>
+                <w:color w:val="808080"/>
+                <w:sz w:val="19"/>
+                <w:szCs w:val="19"/>
+              </w:rPr>
+              <w:t>,</w:t>
+            </w:r>
+            <w:r>
+              <w:rPr>
+                <w:rFonts w:ascii="Consolas" w:hAnsi="Consolas" w:cs="Consolas"/>
+                <w:color w:val="FF00FF"/>
+                <w:sz w:val="19"/>
+                <w:szCs w:val="19"/>
+              </w:rPr>
+              <w:t>CONVERT</w:t>
+            </w:r>
+            <w:r>
+              <w:rPr>
+                <w:rFonts w:ascii="Consolas" w:hAnsi="Consolas" w:cs="Consolas"/>
+                <w:color w:val="808080"/>
+                <w:sz w:val="19"/>
+                <w:szCs w:val="19"/>
+              </w:rPr>
+              <w:t>(</w:t>
+            </w:r>
+            <w:r>
+              <w:rPr>
+                <w:rFonts w:ascii="Consolas" w:hAnsi="Consolas" w:cs="Consolas"/>
+                <w:color w:val="0000FF"/>
+                <w:sz w:val="19"/>
+                <w:szCs w:val="19"/>
+              </w:rPr>
+              <w:t>nvarchar</w:t>
+            </w:r>
+            <w:r>
+              <w:rPr>
+                <w:rFonts w:ascii="Consolas" w:hAnsi="Consolas" w:cs="Consolas"/>
+                <w:color w:val="808080"/>
+                <w:sz w:val="19"/>
+                <w:szCs w:val="19"/>
+              </w:rPr>
+              <w:t>(</w:t>
+            </w:r>
+            <w:r>
+              <w:rPr>
+                <w:rFonts w:ascii="Consolas" w:hAnsi="Consolas" w:cs="Consolas"/>
+                <w:sz w:val="19"/>
+                <w:szCs w:val="19"/>
+              </w:rPr>
+              <w:t>50</w:t>
+            </w:r>
+            <w:r>
+              <w:rPr>
+                <w:rFonts w:ascii="Consolas" w:hAnsi="Consolas" w:cs="Consolas"/>
+                <w:color w:val="808080"/>
+                <w:sz w:val="19"/>
+                <w:szCs w:val="19"/>
+              </w:rPr>
+              <w:t>),</w:t>
+            </w:r>
+            <w:proofErr w:type="spellStart"/>
+            <w:r>
+              <w:rPr>
+                <w:rFonts w:ascii="Consolas" w:hAnsi="Consolas" w:cs="Consolas"/>
+                <w:color w:val="FF00FF"/>
+                <w:sz w:val="19"/>
+                <w:szCs w:val="19"/>
+              </w:rPr>
+              <w:t>DecryptByKey</w:t>
+            </w:r>
+            <w:proofErr w:type="spellEnd"/>
+            <w:r>
+              <w:rPr>
+                <w:rFonts w:ascii="Consolas" w:hAnsi="Consolas" w:cs="Consolas"/>
+                <w:color w:val="808080"/>
+                <w:sz w:val="19"/>
+                <w:szCs w:val="19"/>
+              </w:rPr>
+              <w:t>(</w:t>
+            </w:r>
+            <w:r>
+              <w:rPr>
+                <w:rFonts w:ascii="Consolas" w:hAnsi="Consolas" w:cs="Consolas"/>
+                <w:sz w:val="19"/>
+                <w:szCs w:val="19"/>
+              </w:rPr>
+              <w:t>Emp_Email</w:t>
+            </w:r>
+            <w:r>
+              <w:rPr>
+                <w:rFonts w:ascii="Consolas" w:hAnsi="Consolas" w:cs="Consolas"/>
+                <w:color w:val="808080"/>
+                <w:sz w:val="19"/>
+                <w:szCs w:val="19"/>
+              </w:rPr>
+              <w:t>))</w:t>
+            </w:r>
+            <w:r>
+              <w:rPr>
+                <w:rFonts w:ascii="Consolas" w:hAnsi="Consolas" w:cs="Consolas"/>
+                <w:sz w:val="19"/>
+                <w:szCs w:val="19"/>
+              </w:rPr>
+              <w:t xml:space="preserve"> </w:t>
+            </w:r>
+            <w:r>
+              <w:rPr>
+                <w:rFonts w:ascii="Consolas" w:hAnsi="Consolas" w:cs="Consolas"/>
+                <w:color w:val="0000FF"/>
+                <w:sz w:val="19"/>
+                <w:szCs w:val="19"/>
+              </w:rPr>
+              <w:t>AS</w:t>
+            </w:r>
+            <w:r>
+              <w:rPr>
+                <w:rFonts w:ascii="Consolas" w:hAnsi="Consolas" w:cs="Consolas"/>
+                <w:sz w:val="19"/>
+                <w:szCs w:val="19"/>
+              </w:rPr>
+              <w:t xml:space="preserve"> [Emp_Email]</w:t>
+            </w:r>
+          </w:p>
+          <w:p>
+            <w:pPr>
+              <w:overflowPunct/>
+              <w:textAlignment w:val="auto"/>
+              <w:rPr>
+                <w:rFonts w:ascii="Consolas" w:hAnsi="Consolas" w:cs="Consolas"/>
+                <w:sz w:val="19"/>
+                <w:szCs w:val="19"/>
+              </w:rPr>
+            </w:pPr>
+            <w:r>
+              <w:rPr>
+                <w:rFonts w:ascii="Consolas" w:hAnsi="Consolas" w:cs="Consolas"/>
+                <w:sz w:val="19"/>
+                <w:szCs w:val="19"/>
+              </w:rPr>
+              <w:tab/>
+              <w:t xml:space="preserve">  </w:t>
+            </w:r>
+            <w:r>
+              <w:rPr>
+                <w:rFonts w:ascii="Consolas" w:hAnsi="Consolas" w:cs="Consolas"/>
+                <w:color w:val="808080"/>
+                <w:sz w:val="19"/>
+                <w:szCs w:val="19"/>
+              </w:rPr>
+              <w:t>,</w:t>
+            </w:r>
+            <w:r>
+              <w:rPr>
+                <w:rFonts w:ascii="Consolas" w:hAnsi="Consolas" w:cs="Consolas"/>
+                <w:color w:val="FF00FF"/>
+                <w:sz w:val="19"/>
+                <w:szCs w:val="19"/>
+              </w:rPr>
+              <w:t>CONVERT</w:t>
+            </w:r>
+            <w:r>
+              <w:rPr>
+                <w:rFonts w:ascii="Consolas" w:hAnsi="Consolas" w:cs="Consolas"/>
+                <w:color w:val="808080"/>
+                <w:sz w:val="19"/>
+                <w:szCs w:val="19"/>
+              </w:rPr>
+              <w:t>(</w:t>
+            </w:r>
+            <w:r>
+              <w:rPr>
+                <w:rFonts w:ascii="Consolas" w:hAnsi="Consolas" w:cs="Consolas"/>
+                <w:color w:val="0000FF"/>
+                <w:sz w:val="19"/>
+                <w:szCs w:val="19"/>
+              </w:rPr>
+              <w:t>nvarchar</w:t>
+            </w:r>
+            <w:r>
+              <w:rPr>
+                <w:rFonts w:ascii="Consolas" w:hAnsi="Consolas" w:cs="Consolas"/>
+                <w:color w:val="808080"/>
+                <w:sz w:val="19"/>
+                <w:szCs w:val="19"/>
+              </w:rPr>
+              <w:t>(</w:t>
+            </w:r>
+            <w:r>
+              <w:rPr>
+                <w:rFonts w:ascii="Consolas" w:hAnsi="Consolas" w:cs="Consolas"/>
+                <w:sz w:val="19"/>
+                <w:szCs w:val="19"/>
+              </w:rPr>
+              <w:t>30</w:t>
+            </w:r>
+            <w:r>
+              <w:rPr>
+                <w:rFonts w:ascii="Consolas" w:hAnsi="Consolas" w:cs="Consolas"/>
+                <w:color w:val="808080"/>
+                <w:sz w:val="19"/>
+                <w:szCs w:val="19"/>
+              </w:rPr>
+              <w:t>),</w:t>
+            </w:r>
+            <w:proofErr w:type="spellStart"/>
+            <w:r>
+              <w:rPr>
+                <w:rFonts w:ascii="Consolas" w:hAnsi="Consolas" w:cs="Consolas"/>
+                <w:color w:val="FF00FF"/>
+                <w:sz w:val="19"/>
+                <w:szCs w:val="19"/>
+              </w:rPr>
+              <w:t>DecryptByKey</w:t>
+            </w:r>
+            <w:proofErr w:type="spellEnd"/>
+            <w:r>
+              <w:rPr>
+                <w:rFonts w:ascii="Consolas" w:hAnsi="Consolas" w:cs="Consolas"/>
+                <w:color w:val="808080"/>
+                <w:sz w:val="19"/>
+                <w:szCs w:val="19"/>
+              </w:rPr>
+              <w:t>(</w:t>
+            </w:r>
+            <w:r>
+              <w:rPr>
+                <w:rFonts w:ascii="Consolas" w:hAnsi="Consolas" w:cs="Consolas"/>
+                <w:sz w:val="19"/>
+                <w:szCs w:val="19"/>
+              </w:rPr>
+              <w:t>Emp_LanID</w:t>
+            </w:r>
+            <w:r>
+              <w:rPr>
+                <w:rFonts w:ascii="Consolas" w:hAnsi="Consolas" w:cs="Consolas"/>
+                <w:color w:val="808080"/>
+                <w:sz w:val="19"/>
+                <w:szCs w:val="19"/>
+              </w:rPr>
+              <w:t>))</w:t>
+            </w:r>
+            <w:r>
+              <w:rPr>
+                <w:rFonts w:ascii="Consolas" w:hAnsi="Consolas" w:cs="Consolas"/>
+                <w:sz w:val="19"/>
+                <w:szCs w:val="19"/>
+              </w:rPr>
+              <w:t xml:space="preserve"> </w:t>
+            </w:r>
+            <w:r>
+              <w:rPr>
+                <w:rFonts w:ascii="Consolas" w:hAnsi="Consolas" w:cs="Consolas"/>
+                <w:color w:val="0000FF"/>
+                <w:sz w:val="19"/>
+                <w:szCs w:val="19"/>
+              </w:rPr>
+              <w:t>AS</w:t>
+            </w:r>
+            <w:r>
+              <w:rPr>
+                <w:rFonts w:ascii="Consolas" w:hAnsi="Consolas" w:cs="Consolas"/>
+                <w:sz w:val="19"/>
+                <w:szCs w:val="19"/>
+              </w:rPr>
+              <w:t xml:space="preserve"> [Emp_LanID]</w:t>
+            </w:r>
+          </w:p>
+          <w:p>
+            <w:pPr>
+              <w:overflowPunct/>
+              <w:textAlignment w:val="auto"/>
+              <w:rPr>
+                <w:rFonts w:ascii="Consolas" w:hAnsi="Consolas" w:cs="Consolas"/>
+                <w:sz w:val="19"/>
+                <w:szCs w:val="19"/>
+              </w:rPr>
+            </w:pPr>
+            <w:r>
+              <w:rPr>
+                <w:rFonts w:ascii="Consolas" w:hAnsi="Consolas" w:cs="Consolas"/>
+                <w:sz w:val="19"/>
+                <w:szCs w:val="19"/>
+              </w:rPr>
+              <w:tab/>
+              <w:t xml:space="preserve">  </w:t>
+            </w:r>
+            <w:r>
+              <w:rPr>
+                <w:rFonts w:ascii="Consolas" w:hAnsi="Consolas" w:cs="Consolas"/>
+                <w:color w:val="808080"/>
+                <w:sz w:val="19"/>
+                <w:szCs w:val="19"/>
+              </w:rPr>
+              <w:t>,</w:t>
+            </w:r>
+            <w:proofErr w:type="spellStart"/>
+            <w:r>
+              <w:rPr>
+                <w:rFonts w:ascii="Consolas" w:hAnsi="Consolas" w:cs="Consolas"/>
+                <w:sz w:val="19"/>
+                <w:szCs w:val="19"/>
+              </w:rPr>
+              <w:t>emp_job_code</w:t>
+            </w:r>
+            <w:proofErr w:type="spellEnd"/>
+          </w:p>
+          <w:p>
+            <w:pPr>
+              <w:overflowPunct/>
+              <w:textAlignment w:val="auto"/>
+              <w:rPr>
+                <w:rFonts w:ascii="Consolas" w:hAnsi="Consolas" w:cs="Consolas"/>
+                <w:sz w:val="19"/>
+                <w:szCs w:val="19"/>
+              </w:rPr>
+            </w:pPr>
+            <w:r>
+              <w:rPr>
+                <w:rFonts w:ascii="Consolas" w:hAnsi="Consolas" w:cs="Consolas"/>
+                <w:sz w:val="19"/>
+                <w:szCs w:val="19"/>
+              </w:rPr>
+              <w:t xml:space="preserve"> </w:t>
+            </w:r>
+            <w:r>
+              <w:rPr>
+                <w:rFonts w:ascii="Consolas" w:hAnsi="Consolas" w:cs="Consolas"/>
+                <w:color w:val="0000FF"/>
+                <w:sz w:val="19"/>
+                <w:szCs w:val="19"/>
+              </w:rPr>
+              <w:t>FROM</w:t>
+            </w:r>
+            <w:r>
+              <w:rPr>
+                <w:rFonts w:ascii="Consolas" w:hAnsi="Consolas" w:cs="Consolas"/>
+                <w:sz w:val="19"/>
+                <w:szCs w:val="19"/>
+              </w:rPr>
+              <w:t xml:space="preserve"> [EC]</w:t>
+            </w:r>
+            <w:r>
+              <w:rPr>
+                <w:rFonts w:ascii="Consolas" w:hAnsi="Consolas" w:cs="Consolas"/>
+                <w:color w:val="808080"/>
+                <w:sz w:val="19"/>
+                <w:szCs w:val="19"/>
+              </w:rPr>
+              <w:t>.</w:t>
+            </w:r>
+            <w:r>
+              <w:rPr>
+                <w:rFonts w:ascii="Consolas" w:hAnsi="Consolas" w:cs="Consolas"/>
+                <w:sz w:val="19"/>
+                <w:szCs w:val="19"/>
+              </w:rPr>
+              <w:t>[Employee_Hierarchy]</w:t>
+            </w:r>
+          </w:p>
+          <w:p>
+            <w:pPr>
+              <w:overflowPunct/>
+              <w:textAlignment w:val="auto"/>
+              <w:rPr>
+                <w:rFonts w:ascii="Consolas" w:hAnsi="Consolas" w:cs="Consolas"/>
+                <w:sz w:val="19"/>
+                <w:szCs w:val="19"/>
+              </w:rPr>
+            </w:pPr>
+            <w:r>
+              <w:rPr>
+                <w:rFonts w:ascii="Consolas" w:hAnsi="Consolas" w:cs="Consolas"/>
+                <w:sz w:val="19"/>
+                <w:szCs w:val="19"/>
+              </w:rPr>
+              <w:t xml:space="preserve"> </w:t>
+            </w:r>
+            <w:r>
+              <w:rPr>
+                <w:rFonts w:ascii="Consolas" w:hAnsi="Consolas" w:cs="Consolas"/>
+                <w:color w:val="0000FF"/>
+                <w:sz w:val="19"/>
+                <w:szCs w:val="19"/>
+              </w:rPr>
+              <w:t>WHERE</w:t>
+            </w:r>
+            <w:r>
+              <w:rPr>
+                <w:rFonts w:ascii="Consolas" w:hAnsi="Consolas" w:cs="Consolas"/>
+                <w:sz w:val="19"/>
+                <w:szCs w:val="19"/>
+              </w:rPr>
+              <w:t xml:space="preserve"> </w:t>
+            </w:r>
+            <w:proofErr w:type="spellStart"/>
+            <w:r>
+              <w:rPr>
+                <w:rFonts w:ascii="Consolas" w:hAnsi="Consolas" w:cs="Consolas"/>
+                <w:sz w:val="19"/>
+                <w:szCs w:val="19"/>
+              </w:rPr>
+              <w:t>emp_job_code</w:t>
+            </w:r>
+            <w:proofErr w:type="spellEnd"/>
+            <w:r>
+              <w:rPr>
+                <w:rFonts w:ascii="Consolas" w:hAnsi="Consolas" w:cs="Consolas"/>
+                <w:sz w:val="19"/>
+                <w:szCs w:val="19"/>
+              </w:rPr>
+              <w:t xml:space="preserve"> </w:t>
+            </w:r>
+            <w:r>
+              <w:rPr>
+                <w:rFonts w:ascii="Consolas" w:hAnsi="Consolas" w:cs="Consolas"/>
+                <w:color w:val="808080"/>
+                <w:sz w:val="19"/>
+                <w:szCs w:val="19"/>
+              </w:rPr>
+              <w:t>like</w:t>
+            </w:r>
+            <w:r>
+              <w:rPr>
+                <w:rFonts w:ascii="Consolas" w:hAnsi="Consolas" w:cs="Consolas"/>
+                <w:sz w:val="19"/>
+                <w:szCs w:val="19"/>
+              </w:rPr>
+              <w:t xml:space="preserve"> </w:t>
+            </w:r>
+            <w:r>
+              <w:rPr>
+                <w:rFonts w:ascii="Consolas" w:hAnsi="Consolas" w:cs="Consolas"/>
+                <w:color w:val="FF0000"/>
+                <w:sz w:val="19"/>
+                <w:szCs w:val="19"/>
+              </w:rPr>
+              <w:t>'WPSM%'</w:t>
+            </w:r>
+          </w:p>
+          <w:p>
+            <w:pPr>
+              <w:overflowPunct/>
+              <w:textAlignment w:val="auto"/>
+              <w:rPr>
+                <w:rFonts w:ascii="Consolas" w:hAnsi="Consolas" w:cs="Consolas"/>
+                <w:color w:val="FF0000"/>
+                <w:sz w:val="19"/>
+                <w:szCs w:val="19"/>
+              </w:rPr>
+            </w:pPr>
+            <w:r>
+              <w:rPr>
+                <w:rFonts w:ascii="Consolas" w:hAnsi="Consolas" w:cs="Consolas"/>
+                <w:color w:val="808080"/>
+                <w:sz w:val="19"/>
+                <w:szCs w:val="19"/>
+              </w:rPr>
+              <w:t>and</w:t>
+            </w:r>
+            <w:r>
+              <w:rPr>
+                <w:rFonts w:ascii="Consolas" w:hAnsi="Consolas" w:cs="Consolas"/>
+                <w:sz w:val="19"/>
+                <w:szCs w:val="19"/>
+              </w:rPr>
+              <w:t xml:space="preserve"> active </w:t>
+            </w:r>
+            <w:r>
+              <w:rPr>
+                <w:rFonts w:ascii="Consolas" w:hAnsi="Consolas" w:cs="Consolas"/>
+                <w:color w:val="808080"/>
+                <w:sz w:val="19"/>
+                <w:szCs w:val="19"/>
+              </w:rPr>
+              <w:t>=</w:t>
+            </w:r>
+            <w:r>
+              <w:rPr>
+                <w:rFonts w:ascii="Consolas" w:hAnsi="Consolas" w:cs="Consolas"/>
+                <w:sz w:val="19"/>
+                <w:szCs w:val="19"/>
+              </w:rPr>
+              <w:t xml:space="preserve"> </w:t>
+            </w:r>
+            <w:r>
+              <w:rPr>
+                <w:rFonts w:ascii="Consolas" w:hAnsi="Consolas" w:cs="Consolas"/>
+                <w:color w:val="FF0000"/>
+                <w:sz w:val="19"/>
+                <w:szCs w:val="19"/>
+              </w:rPr>
+              <w:t>'A'</w:t>
+            </w:r>
+          </w:p>
+          <w:p>
+            <w:pPr>
+              <w:overflowPunct/>
+              <w:textAlignment w:val="auto"/>
+              <w:rPr>
+                <w:rFonts w:ascii="Consolas" w:hAnsi="Consolas" w:cs="Consolas"/>
+                <w:color w:val="FF0000"/>
+                <w:sz w:val="19"/>
+                <w:szCs w:val="19"/>
+              </w:rPr>
+            </w:pPr>
+          </w:p>
+          <w:p>
+            <w:pPr>
+              <w:overflowPunct/>
+              <w:textAlignment w:val="auto"/>
+              <w:rPr>
+                <w:rFonts w:ascii="Consolas" w:hAnsi="Consolas" w:cs="Consolas"/>
+                <w:sz w:val="19"/>
+                <w:szCs w:val="19"/>
+              </w:rPr>
+            </w:pPr>
+            <w:r>
+              <w:rPr>
+                <w:rFonts w:ascii="Consolas" w:hAnsi="Consolas" w:cs="Consolas"/>
+                <w:color w:val="0000FF"/>
+                <w:sz w:val="19"/>
+                <w:szCs w:val="19"/>
+              </w:rPr>
+              <w:t>SELECT</w:t>
+            </w:r>
+            <w:r>
+              <w:rPr>
+                <w:rFonts w:ascii="Consolas" w:hAnsi="Consolas" w:cs="Consolas"/>
+                <w:sz w:val="19"/>
+                <w:szCs w:val="19"/>
+              </w:rPr>
+              <w:t xml:space="preserve"> [Emp_ID]</w:t>
+            </w:r>
+          </w:p>
+          <w:p>
+            <w:pPr>
+              <w:overflowPunct/>
+              <w:textAlignment w:val="auto"/>
+              <w:rPr>
+                <w:rFonts w:ascii="Consolas" w:hAnsi="Consolas" w:cs="Consolas"/>
+                <w:sz w:val="19"/>
+                <w:szCs w:val="19"/>
+              </w:rPr>
+            </w:pPr>
+            <w:r>
+              <w:rPr>
+                <w:rFonts w:ascii="Consolas" w:hAnsi="Consolas" w:cs="Consolas"/>
+                <w:sz w:val="19"/>
+                <w:szCs w:val="19"/>
+              </w:rPr>
+              <w:t xml:space="preserve">  </w:t>
+            </w:r>
+            <w:r>
+              <w:rPr>
+                <w:rFonts w:ascii="Consolas" w:hAnsi="Consolas" w:cs="Consolas"/>
+                <w:sz w:val="19"/>
+                <w:szCs w:val="19"/>
+              </w:rPr>
+              <w:tab/>
+              <w:t xml:space="preserve"> </w:t>
+            </w:r>
+            <w:r>
+              <w:rPr>
+                <w:rFonts w:ascii="Consolas" w:hAnsi="Consolas" w:cs="Consolas"/>
+                <w:sz w:val="19"/>
+                <w:szCs w:val="19"/>
+              </w:rPr>
+              <w:tab/>
+              <w:t xml:space="preserve"> </w:t>
+            </w:r>
+            <w:r>
+              <w:rPr>
+                <w:rFonts w:ascii="Consolas" w:hAnsi="Consolas" w:cs="Consolas"/>
+                <w:color w:val="808080"/>
+                <w:sz w:val="19"/>
+                <w:szCs w:val="19"/>
+              </w:rPr>
+              <w:t>,</w:t>
+            </w:r>
+            <w:r>
+              <w:rPr>
+                <w:rFonts w:ascii="Consolas" w:hAnsi="Consolas" w:cs="Consolas"/>
+                <w:color w:val="FF00FF"/>
+                <w:sz w:val="19"/>
+                <w:szCs w:val="19"/>
+              </w:rPr>
+              <w:t>CONVERT</w:t>
+            </w:r>
+            <w:r>
+              <w:rPr>
+                <w:rFonts w:ascii="Consolas" w:hAnsi="Consolas" w:cs="Consolas"/>
+                <w:color w:val="808080"/>
+                <w:sz w:val="19"/>
+                <w:szCs w:val="19"/>
+              </w:rPr>
+              <w:t>(</w:t>
+            </w:r>
+            <w:r>
+              <w:rPr>
+                <w:rFonts w:ascii="Consolas" w:hAnsi="Consolas" w:cs="Consolas"/>
+                <w:color w:val="0000FF"/>
+                <w:sz w:val="19"/>
+                <w:szCs w:val="19"/>
+              </w:rPr>
+              <w:t>nvarchar</w:t>
+            </w:r>
+            <w:r>
+              <w:rPr>
+                <w:rFonts w:ascii="Consolas" w:hAnsi="Consolas" w:cs="Consolas"/>
+                <w:color w:val="808080"/>
+                <w:sz w:val="19"/>
+                <w:szCs w:val="19"/>
+              </w:rPr>
+              <w:t>(</w:t>
+            </w:r>
+            <w:r>
+              <w:rPr>
+                <w:rFonts w:ascii="Consolas" w:hAnsi="Consolas" w:cs="Consolas"/>
+                <w:sz w:val="19"/>
+                <w:szCs w:val="19"/>
+              </w:rPr>
+              <w:t>70</w:t>
+            </w:r>
+            <w:r>
+              <w:rPr>
+                <w:rFonts w:ascii="Consolas" w:hAnsi="Consolas" w:cs="Consolas"/>
+                <w:color w:val="808080"/>
+                <w:sz w:val="19"/>
+                <w:szCs w:val="19"/>
+              </w:rPr>
+              <w:t>),</w:t>
+            </w:r>
+            <w:proofErr w:type="spellStart"/>
+            <w:r>
+              <w:rPr>
+                <w:rFonts w:ascii="Consolas" w:hAnsi="Consolas" w:cs="Consolas"/>
+                <w:color w:val="FF00FF"/>
+                <w:sz w:val="19"/>
+                <w:szCs w:val="19"/>
+              </w:rPr>
+              <w:t>DecryptByKey</w:t>
+            </w:r>
+            <w:proofErr w:type="spellEnd"/>
+            <w:r>
+              <w:rPr>
+                <w:rFonts w:ascii="Consolas" w:hAnsi="Consolas" w:cs="Consolas"/>
+                <w:color w:val="808080"/>
+                <w:sz w:val="19"/>
+                <w:szCs w:val="19"/>
+              </w:rPr>
+              <w:t>(</w:t>
+            </w:r>
+            <w:r>
+              <w:rPr>
+                <w:rFonts w:ascii="Consolas" w:hAnsi="Consolas" w:cs="Consolas"/>
+                <w:sz w:val="19"/>
+                <w:szCs w:val="19"/>
+              </w:rPr>
+              <w:t>Emp_Name</w:t>
+            </w:r>
+            <w:r>
+              <w:rPr>
+                <w:rFonts w:ascii="Consolas" w:hAnsi="Consolas" w:cs="Consolas"/>
+                <w:color w:val="808080"/>
+                <w:sz w:val="19"/>
+                <w:szCs w:val="19"/>
+              </w:rPr>
+              <w:t>))</w:t>
+            </w:r>
+            <w:r>
+              <w:rPr>
+                <w:rFonts w:ascii="Consolas" w:hAnsi="Consolas" w:cs="Consolas"/>
+                <w:sz w:val="19"/>
+                <w:szCs w:val="19"/>
+              </w:rPr>
+              <w:t xml:space="preserve"> </w:t>
+            </w:r>
+            <w:r>
+              <w:rPr>
+                <w:rFonts w:ascii="Consolas" w:hAnsi="Consolas" w:cs="Consolas"/>
+                <w:color w:val="0000FF"/>
+                <w:sz w:val="19"/>
+                <w:szCs w:val="19"/>
+              </w:rPr>
+              <w:t>AS</w:t>
+            </w:r>
+            <w:r>
+              <w:rPr>
+                <w:rFonts w:ascii="Consolas" w:hAnsi="Consolas" w:cs="Consolas"/>
+                <w:sz w:val="19"/>
+                <w:szCs w:val="19"/>
+              </w:rPr>
+              <w:t xml:space="preserve"> [Emp_Name]</w:t>
+            </w:r>
+          </w:p>
+          <w:p>
+            <w:pPr>
+              <w:overflowPunct/>
+              <w:textAlignment w:val="auto"/>
+              <w:rPr>
+                <w:rFonts w:ascii="Consolas" w:hAnsi="Consolas" w:cs="Consolas"/>
+                <w:sz w:val="19"/>
+                <w:szCs w:val="19"/>
+              </w:rPr>
+            </w:pPr>
+            <w:r>
+              <w:rPr>
+                <w:rFonts w:ascii="Consolas" w:hAnsi="Consolas" w:cs="Consolas"/>
+                <w:sz w:val="19"/>
+                <w:szCs w:val="19"/>
+              </w:rPr>
+              <w:tab/>
+              <w:t xml:space="preserve">     </w:t>
+            </w:r>
+            <w:r>
+              <w:rPr>
+                <w:rFonts w:ascii="Consolas" w:hAnsi="Consolas" w:cs="Consolas"/>
+                <w:color w:val="808080"/>
+                <w:sz w:val="19"/>
+                <w:szCs w:val="19"/>
+              </w:rPr>
+              <w:t>,</w:t>
+            </w:r>
+            <w:r>
+              <w:rPr>
+                <w:rFonts w:ascii="Consolas" w:hAnsi="Consolas" w:cs="Consolas"/>
+                <w:color w:val="FF00FF"/>
+                <w:sz w:val="19"/>
+                <w:szCs w:val="19"/>
+              </w:rPr>
+              <w:t>CONVERT</w:t>
+            </w:r>
+            <w:r>
+              <w:rPr>
+                <w:rFonts w:ascii="Consolas" w:hAnsi="Consolas" w:cs="Consolas"/>
+                <w:color w:val="808080"/>
+                <w:sz w:val="19"/>
+                <w:szCs w:val="19"/>
+              </w:rPr>
+              <w:t>(</w:t>
+            </w:r>
+            <w:r>
+              <w:rPr>
+                <w:rFonts w:ascii="Consolas" w:hAnsi="Consolas" w:cs="Consolas"/>
+                <w:color w:val="0000FF"/>
+                <w:sz w:val="19"/>
+                <w:szCs w:val="19"/>
+              </w:rPr>
+              <w:t>nvarchar</w:t>
+            </w:r>
+            <w:r>
+              <w:rPr>
+                <w:rFonts w:ascii="Consolas" w:hAnsi="Consolas" w:cs="Consolas"/>
+                <w:color w:val="808080"/>
+                <w:sz w:val="19"/>
+                <w:szCs w:val="19"/>
+              </w:rPr>
+              <w:t>(</w:t>
+            </w:r>
+            <w:r>
+              <w:rPr>
+                <w:rFonts w:ascii="Consolas" w:hAnsi="Consolas" w:cs="Consolas"/>
+                <w:sz w:val="19"/>
+                <w:szCs w:val="19"/>
+              </w:rPr>
+              <w:t>30</w:t>
+            </w:r>
+            <w:r>
+              <w:rPr>
+                <w:rFonts w:ascii="Consolas" w:hAnsi="Consolas" w:cs="Consolas"/>
+                <w:color w:val="808080"/>
+                <w:sz w:val="19"/>
+                <w:szCs w:val="19"/>
+              </w:rPr>
+              <w:t>),</w:t>
+            </w:r>
+            <w:proofErr w:type="spellStart"/>
+            <w:r>
+              <w:rPr>
+                <w:rFonts w:ascii="Consolas" w:hAnsi="Consolas" w:cs="Consolas"/>
+                <w:color w:val="FF00FF"/>
+                <w:sz w:val="19"/>
+                <w:szCs w:val="19"/>
+              </w:rPr>
+              <w:t>DecryptByKey</w:t>
+            </w:r>
+            <w:proofErr w:type="spellEnd"/>
+            <w:r>
+              <w:rPr>
+                <w:rFonts w:ascii="Consolas" w:hAnsi="Consolas" w:cs="Consolas"/>
+                <w:color w:val="808080"/>
+                <w:sz w:val="19"/>
+                <w:szCs w:val="19"/>
+              </w:rPr>
+              <w:t>(</w:t>
+            </w:r>
+            <w:r>
+              <w:rPr>
+                <w:rFonts w:ascii="Consolas" w:hAnsi="Consolas" w:cs="Consolas"/>
+                <w:sz w:val="19"/>
+                <w:szCs w:val="19"/>
+              </w:rPr>
+              <w:t>Emp_LanID</w:t>
+            </w:r>
+            <w:r>
+              <w:rPr>
+                <w:rFonts w:ascii="Consolas" w:hAnsi="Consolas" w:cs="Consolas"/>
+                <w:color w:val="808080"/>
+                <w:sz w:val="19"/>
+                <w:szCs w:val="19"/>
+              </w:rPr>
+              <w:t>))</w:t>
+            </w:r>
+            <w:r>
+              <w:rPr>
+                <w:rFonts w:ascii="Consolas" w:hAnsi="Consolas" w:cs="Consolas"/>
+                <w:sz w:val="19"/>
+                <w:szCs w:val="19"/>
+              </w:rPr>
+              <w:t xml:space="preserve"> </w:t>
+            </w:r>
+            <w:r>
+              <w:rPr>
+                <w:rFonts w:ascii="Consolas" w:hAnsi="Consolas" w:cs="Consolas"/>
+                <w:color w:val="0000FF"/>
+                <w:sz w:val="19"/>
+                <w:szCs w:val="19"/>
+              </w:rPr>
+              <w:t>AS</w:t>
+            </w:r>
+            <w:r>
+              <w:rPr>
+                <w:rFonts w:ascii="Consolas" w:hAnsi="Consolas" w:cs="Consolas"/>
+                <w:sz w:val="19"/>
+                <w:szCs w:val="19"/>
+              </w:rPr>
+              <w:t xml:space="preserve"> [Emp_LanID]</w:t>
+            </w:r>
+          </w:p>
+          <w:p>
+            <w:pPr>
+              <w:overflowPunct/>
+              <w:textAlignment w:val="auto"/>
+              <w:rPr>
+                <w:rFonts w:ascii="Consolas" w:hAnsi="Consolas" w:cs="Consolas"/>
+                <w:sz w:val="19"/>
+                <w:szCs w:val="19"/>
+              </w:rPr>
+            </w:pPr>
+            <w:r>
+              <w:rPr>
+                <w:rFonts w:ascii="Consolas" w:hAnsi="Consolas" w:cs="Consolas"/>
+                <w:sz w:val="19"/>
+                <w:szCs w:val="19"/>
+              </w:rPr>
+              <w:tab/>
+              <w:t xml:space="preserve">     </w:t>
+            </w:r>
+            <w:r>
+              <w:rPr>
+                <w:rFonts w:ascii="Consolas" w:hAnsi="Consolas" w:cs="Consolas"/>
+                <w:color w:val="808080"/>
+                <w:sz w:val="19"/>
+                <w:szCs w:val="19"/>
+              </w:rPr>
+              <w:t>,</w:t>
+            </w:r>
+            <w:proofErr w:type="spellStart"/>
+            <w:r>
+              <w:rPr>
+                <w:rFonts w:ascii="Consolas" w:hAnsi="Consolas" w:cs="Consolas"/>
+                <w:sz w:val="19"/>
+                <w:szCs w:val="19"/>
+              </w:rPr>
+              <w:t>emp_job_code</w:t>
+            </w:r>
+            <w:proofErr w:type="spellEnd"/>
+          </w:p>
+          <w:p>
+            <w:pPr>
+              <w:overflowPunct/>
+              <w:textAlignment w:val="auto"/>
+              <w:rPr>
+                <w:rFonts w:ascii="Consolas" w:hAnsi="Consolas" w:cs="Consolas"/>
+                <w:sz w:val="19"/>
+                <w:szCs w:val="19"/>
+              </w:rPr>
+            </w:pPr>
+            <w:r>
+              <w:rPr>
+                <w:rFonts w:ascii="Consolas" w:hAnsi="Consolas" w:cs="Consolas"/>
+                <w:sz w:val="19"/>
+                <w:szCs w:val="19"/>
+              </w:rPr>
+              <w:t xml:space="preserve"> </w:t>
+            </w:r>
+            <w:r>
+              <w:rPr>
+                <w:rFonts w:ascii="Consolas" w:hAnsi="Consolas" w:cs="Consolas"/>
+                <w:color w:val="0000FF"/>
+                <w:sz w:val="19"/>
+                <w:szCs w:val="19"/>
+              </w:rPr>
+              <w:t>FROM</w:t>
+            </w:r>
+            <w:r>
+              <w:rPr>
+                <w:rFonts w:ascii="Consolas" w:hAnsi="Consolas" w:cs="Consolas"/>
+                <w:sz w:val="19"/>
+                <w:szCs w:val="19"/>
+              </w:rPr>
+              <w:t xml:space="preserve"> [EC]</w:t>
+            </w:r>
+            <w:r>
+              <w:rPr>
+                <w:rFonts w:ascii="Consolas" w:hAnsi="Consolas" w:cs="Consolas"/>
+                <w:color w:val="808080"/>
+                <w:sz w:val="19"/>
+                <w:szCs w:val="19"/>
+              </w:rPr>
+              <w:t>.</w:t>
+            </w:r>
+            <w:r>
+              <w:rPr>
+                <w:rFonts w:ascii="Consolas" w:hAnsi="Consolas" w:cs="Consolas"/>
+                <w:sz w:val="19"/>
+                <w:szCs w:val="19"/>
+              </w:rPr>
+              <w:t>[Employee_Hierarchy]</w:t>
+            </w:r>
+          </w:p>
+          <w:p>
+            <w:pPr>
+              <w:overflowPunct/>
+              <w:textAlignment w:val="auto"/>
+              <w:rPr>
+                <w:rFonts w:ascii="Consolas" w:hAnsi="Consolas" w:cs="Consolas"/>
+                <w:color w:val="FF0000"/>
+                <w:sz w:val="19"/>
+                <w:szCs w:val="19"/>
+              </w:rPr>
+            </w:pPr>
+            <w:r>
+              <w:rPr>
+                <w:rFonts w:ascii="Consolas" w:hAnsi="Consolas" w:cs="Consolas"/>
+                <w:sz w:val="19"/>
+                <w:szCs w:val="19"/>
+              </w:rPr>
+              <w:t xml:space="preserve"> </w:t>
+            </w:r>
+            <w:r>
+              <w:rPr>
+                <w:rFonts w:ascii="Consolas" w:hAnsi="Consolas" w:cs="Consolas"/>
+                <w:color w:val="0000FF"/>
+                <w:sz w:val="19"/>
+                <w:szCs w:val="19"/>
+              </w:rPr>
+              <w:t>WHERE</w:t>
+            </w:r>
+            <w:r>
+              <w:rPr>
+                <w:rFonts w:ascii="Consolas" w:hAnsi="Consolas" w:cs="Consolas"/>
+                <w:sz w:val="19"/>
+                <w:szCs w:val="19"/>
+              </w:rPr>
+              <w:t xml:space="preserve"> </w:t>
+            </w:r>
+            <w:r>
+              <w:rPr>
+                <w:rFonts w:ascii="Consolas" w:hAnsi="Consolas" w:cs="Consolas"/>
+                <w:color w:val="FF00FF"/>
+                <w:sz w:val="19"/>
+                <w:szCs w:val="19"/>
+              </w:rPr>
+              <w:t>CONVERT</w:t>
+            </w:r>
+            <w:r>
+              <w:rPr>
+                <w:rFonts w:ascii="Consolas" w:hAnsi="Consolas" w:cs="Consolas"/>
+                <w:color w:val="808080"/>
+                <w:sz w:val="19"/>
+                <w:szCs w:val="19"/>
+              </w:rPr>
+              <w:t>(</w:t>
+            </w:r>
+            <w:r>
+              <w:rPr>
+                <w:rFonts w:ascii="Consolas" w:hAnsi="Consolas" w:cs="Consolas"/>
+                <w:color w:val="0000FF"/>
+                <w:sz w:val="19"/>
+                <w:szCs w:val="19"/>
+              </w:rPr>
+              <w:t>nvarchar</w:t>
+            </w:r>
+            <w:r>
+              <w:rPr>
+                <w:rFonts w:ascii="Consolas" w:hAnsi="Consolas" w:cs="Consolas"/>
+                <w:color w:val="808080"/>
+                <w:sz w:val="19"/>
+                <w:szCs w:val="19"/>
+              </w:rPr>
+              <w:t>(</w:t>
+            </w:r>
+            <w:r>
+              <w:rPr>
+                <w:rFonts w:ascii="Consolas" w:hAnsi="Consolas" w:cs="Consolas"/>
+                <w:sz w:val="19"/>
+                <w:szCs w:val="19"/>
+              </w:rPr>
+              <w:t>30</w:t>
+            </w:r>
+            <w:r>
+              <w:rPr>
+                <w:rFonts w:ascii="Consolas" w:hAnsi="Consolas" w:cs="Consolas"/>
+                <w:color w:val="808080"/>
+                <w:sz w:val="19"/>
+                <w:szCs w:val="19"/>
+              </w:rPr>
+              <w:t>),</w:t>
+            </w:r>
+            <w:proofErr w:type="spellStart"/>
+            <w:r>
+              <w:rPr>
+                <w:rFonts w:ascii="Consolas" w:hAnsi="Consolas" w:cs="Consolas"/>
+                <w:color w:val="FF00FF"/>
+                <w:sz w:val="19"/>
+                <w:szCs w:val="19"/>
+              </w:rPr>
+              <w:t>DecryptByKey</w:t>
+            </w:r>
+            <w:proofErr w:type="spellEnd"/>
+            <w:r>
+              <w:rPr>
+                <w:rFonts w:ascii="Consolas" w:hAnsi="Consolas" w:cs="Consolas"/>
+                <w:color w:val="808080"/>
+                <w:sz w:val="19"/>
+                <w:szCs w:val="19"/>
+              </w:rPr>
+              <w:t>(</w:t>
+            </w:r>
+            <w:r>
+              <w:rPr>
+                <w:rFonts w:ascii="Consolas" w:hAnsi="Consolas" w:cs="Consolas"/>
+                <w:sz w:val="19"/>
+                <w:szCs w:val="19"/>
+              </w:rPr>
+              <w:t>Emp_LanID</w:t>
+            </w:r>
+            <w:r>
+              <w:rPr>
+                <w:rFonts w:ascii="Consolas" w:hAnsi="Consolas" w:cs="Consolas"/>
+                <w:color w:val="808080"/>
+                <w:sz w:val="19"/>
+                <w:szCs w:val="19"/>
+              </w:rPr>
+              <w:t>))=</w:t>
+            </w:r>
+            <w:r>
+              <w:rPr>
+                <w:rFonts w:ascii="Consolas" w:hAnsi="Consolas" w:cs="Consolas"/>
+                <w:sz w:val="19"/>
+                <w:szCs w:val="19"/>
+              </w:rPr>
+              <w:t xml:space="preserve"> </w:t>
+            </w:r>
+            <w:r>
+              <w:rPr>
+                <w:rFonts w:ascii="Consolas" w:hAnsi="Consolas" w:cs="Consolas"/>
+                <w:color w:val="FF0000"/>
+                <w:sz w:val="19"/>
+                <w:szCs w:val="19"/>
+              </w:rPr>
+              <w:t>'</w:t>
+            </w:r>
+            <w:proofErr w:type="spellStart"/>
+            <w:r>
+              <w:rPr>
+                <w:rFonts w:ascii="Consolas" w:hAnsi="Consolas" w:cs="Consolas"/>
+                <w:color w:val="FF0000"/>
+                <w:sz w:val="19"/>
+                <w:szCs w:val="19"/>
+              </w:rPr>
+              <w:t>Amy.Kennedy</w:t>
+            </w:r>
+            <w:proofErr w:type="spellEnd"/>
+            <w:r>
+              <w:rPr>
+                <w:rFonts w:ascii="Consolas" w:hAnsi="Consolas" w:cs="Consolas"/>
+                <w:color w:val="FF0000"/>
+                <w:sz w:val="19"/>
+                <w:szCs w:val="19"/>
+              </w:rPr>
+              <w:t>'</w:t>
+            </w:r>
+          </w:p>
+          <w:p>
+            <w:pPr>
+              <w:overflowPunct/>
+              <w:textAlignment w:val="auto"/>
+              <w:rPr>
+                <w:rFonts w:ascii="Consolas" w:hAnsi="Consolas" w:cs="Consolas"/>
+                <w:color w:val="FF0000"/>
+                <w:sz w:val="19"/>
+                <w:szCs w:val="19"/>
+              </w:rPr>
+            </w:pPr>
+          </w:p>
+          <w:p>
+            <w:pPr>
+              <w:overflowPunct/>
+              <w:textAlignment w:val="auto"/>
+              <w:rPr>
+                <w:rFonts w:ascii="Consolas" w:hAnsi="Consolas" w:cs="Consolas"/>
+                <w:sz w:val="19"/>
+                <w:szCs w:val="19"/>
+              </w:rPr>
+            </w:pPr>
+          </w:p>
+          <w:p>
+            <w:pPr>
+              <w:overflowPunct/>
+              <w:textAlignment w:val="auto"/>
+              <w:rPr>
+                <w:rFonts w:ascii="Consolas" w:hAnsi="Consolas" w:cs="Consolas"/>
+                <w:sz w:val="19"/>
+                <w:szCs w:val="19"/>
+              </w:rPr>
+            </w:pPr>
+            <w:r>
+              <w:rPr>
+                <w:rFonts w:ascii="Consolas" w:hAnsi="Consolas" w:cs="Consolas"/>
+                <w:color w:val="008000"/>
+                <w:sz w:val="19"/>
+                <w:szCs w:val="19"/>
+              </w:rPr>
+              <w:t>--OPEN SYMMETRIC KEY [</w:t>
+            </w:r>
+            <w:proofErr w:type="spellStart"/>
+            <w:r>
+              <w:rPr>
+                <w:rFonts w:ascii="Consolas" w:hAnsi="Consolas" w:cs="Consolas"/>
+                <w:color w:val="008000"/>
+                <w:sz w:val="19"/>
+                <w:szCs w:val="19"/>
+              </w:rPr>
+              <w:t>CoachingKey</w:t>
+            </w:r>
+            <w:proofErr w:type="spellEnd"/>
+            <w:r>
+              <w:rPr>
+                <w:rFonts w:ascii="Consolas" w:hAnsi="Consolas" w:cs="Consolas"/>
+                <w:color w:val="008000"/>
+                <w:sz w:val="19"/>
+                <w:szCs w:val="19"/>
+              </w:rPr>
+              <w:t>]  DECRYPTION BY CERTIFICATE [</w:t>
+            </w:r>
+            <w:proofErr w:type="spellStart"/>
+            <w:r>
+              <w:rPr>
+                <w:rFonts w:ascii="Consolas" w:hAnsi="Consolas" w:cs="Consolas"/>
+                <w:color w:val="008000"/>
+                <w:sz w:val="19"/>
+                <w:szCs w:val="19"/>
+              </w:rPr>
+              <w:t>CoachingCert</w:t>
+            </w:r>
+            <w:proofErr w:type="spellEnd"/>
+            <w:r>
+              <w:rPr>
+                <w:rFonts w:ascii="Consolas" w:hAnsi="Consolas" w:cs="Consolas"/>
+                <w:color w:val="008000"/>
+                <w:sz w:val="19"/>
+                <w:szCs w:val="19"/>
+              </w:rPr>
+              <w:t>]</w:t>
+            </w:r>
+          </w:p>
+          <w:p>
+            <w:pPr>
+              <w:overflowPunct/>
+              <w:textAlignment w:val="auto"/>
+              <w:rPr>
+                <w:rFonts w:ascii="Consolas" w:hAnsi="Consolas" w:cs="Consolas"/>
+                <w:sz w:val="19"/>
+                <w:szCs w:val="19"/>
+              </w:rPr>
+            </w:pPr>
+          </w:p>
+          <w:p>
+            <w:pPr>
+              <w:overflowPunct/>
+              <w:textAlignment w:val="auto"/>
+              <w:rPr>
+                <w:rFonts w:ascii="Consolas" w:hAnsi="Consolas" w:cs="Consolas"/>
+                <w:sz w:val="19"/>
+                <w:szCs w:val="19"/>
+              </w:rPr>
+            </w:pPr>
+          </w:p>
+          <w:p>
+            <w:pPr>
+              <w:overflowPunct/>
+              <w:textAlignment w:val="auto"/>
+              <w:rPr>
+                <w:rFonts w:ascii="Consolas" w:hAnsi="Consolas" w:cs="Consolas"/>
+                <w:sz w:val="19"/>
+                <w:szCs w:val="19"/>
+              </w:rPr>
+            </w:pPr>
+          </w:p>
+          <w:p>
+            <w:pPr>
+              <w:overflowPunct/>
+              <w:textAlignment w:val="auto"/>
+              <w:rPr>
+                <w:rFonts w:ascii="Consolas" w:hAnsi="Consolas" w:cs="Consolas"/>
+                <w:sz w:val="19"/>
+                <w:szCs w:val="19"/>
+              </w:rPr>
+            </w:pPr>
+          </w:p>
+          <w:p>
+            <w:pPr>
+              <w:overflowPunct/>
+              <w:textAlignment w:val="auto"/>
+              <w:rPr>
+                <w:rFonts w:ascii="Consolas" w:hAnsi="Consolas" w:cs="Consolas"/>
+                <w:sz w:val="19"/>
+                <w:szCs w:val="19"/>
+              </w:rPr>
+            </w:pPr>
+          </w:p>
+          <w:p/>
+        </w:tc>
+      </w:tr>
+    </w:tbl>
+    <w:p/>
+    <w:p/>
+    <w:p/>
+    <w:tbl>
+      <w:tblPr>
+        <w:tblW w:w="13500" w:type="dxa"/>
+        <w:tblInd w:w="-612" w:type="dxa"/>
+        <w:tblBorders>
+          <w:top w:val="double" w:sz="4" w:space="0" w:color="auto"/>
+          <w:left w:val="double" w:sz="4" w:space="0" w:color="auto"/>
+          <w:bottom w:val="double" w:sz="4" w:space="0" w:color="auto"/>
+          <w:right w:val="double" w:sz="4" w:space="0" w:color="auto"/>
+          <w:insideH w:val="single" w:sz="6" w:space="0" w:color="auto"/>
+          <w:insideV w:val="single" w:sz="6" w:space="0" w:color="auto"/>
+        </w:tblBorders>
+        <w:tblLayout w:type="fixed"/>
+        <w:tblLook w:val="0000" w:firstRow="0" w:lastRow="0" w:firstColumn="0" w:lastColumn="0" w:noHBand="0" w:noVBand="0"/>
+      </w:tblPr>
+      <w:tblGrid>
+        <w:gridCol w:w="900"/>
+        <w:gridCol w:w="3960"/>
+        <w:gridCol w:w="4500"/>
+        <w:gridCol w:w="1260"/>
+        <w:gridCol w:w="2880"/>
+      </w:tblGrid>
+      <w:tr>
+        <w:trPr>
+          <w:cantSplit/>
+          <w:tblHeader/>
+        </w:trPr>
+        <w:tc>
+          <w:tcPr>
+            <w:tcW w:w="900" w:type="dxa"/>
+            <w:shd w:val="clear" w:color="auto" w:fill="A6A6A6"/>
+          </w:tcPr>
+          <w:p>
+            <w:pPr>
+              <w:rPr>
+                <w:i/>
+              </w:rPr>
+            </w:pPr>
+            <w:r>
+              <w:t>TEST#</w:t>
+            </w:r>
+          </w:p>
+        </w:tc>
+        <w:tc>
+          <w:tcPr>
+            <w:tcW w:w="3960" w:type="dxa"/>
+            <w:shd w:val="clear" w:color="auto" w:fill="A6A6A6"/>
+          </w:tcPr>
+          <w:p>
+            <w:pPr>
+              <w:rPr>
+                <w:i/>
+              </w:rPr>
+            </w:pPr>
+            <w:r>
+              <w:t>ACTION</w:t>
+            </w:r>
+          </w:p>
+        </w:tc>
+        <w:tc>
+          <w:tcPr>
+            <w:tcW w:w="4500" w:type="dxa"/>
+            <w:shd w:val="clear" w:color="auto" w:fill="A6A6A6"/>
+          </w:tcPr>
+          <w:p>
+            <w:pPr>
+              <w:rPr>
+                <w:i/>
+              </w:rPr>
+            </w:pPr>
+            <w:r>
+              <w:t xml:space="preserve">EXPECTED RESULTS </w:t>
+            </w:r>
+          </w:p>
+        </w:tc>
+        <w:tc>
+          <w:tcPr>
+            <w:tcW w:w="1260" w:type="dxa"/>
+            <w:shd w:val="clear" w:color="auto" w:fill="A6A6A6"/>
+          </w:tcPr>
+          <w:p>
+            <w:pPr>
+              <w:rPr>
+                <w:i/>
+              </w:rPr>
+            </w:pPr>
+            <w:r>
+              <w:t>RESULTS</w:t>
+            </w:r>
+          </w:p>
+          <w:p>
+            <w:pPr>
+              <w:rPr>
+                <w:i/>
+              </w:rPr>
+            </w:pPr>
+            <w:r>
+              <w:t>P/F/I</w:t>
+            </w:r>
+          </w:p>
+        </w:tc>
+        <w:tc>
+          <w:tcPr>
+            <w:tcW w:w="2880" w:type="dxa"/>
+            <w:shd w:val="clear" w:color="auto" w:fill="A6A6A6"/>
+          </w:tcPr>
+          <w:p>
+            <w:pPr>
+              <w:rPr>
+                <w:i/>
+              </w:rPr>
+            </w:pPr>
+            <w:r>
+              <w:t>COMMENTS</w:t>
+            </w:r>
+          </w:p>
+        </w:tc>
+      </w:tr>
+      <w:tr>
+        <w:trPr>
+          <w:cantSplit/>
+        </w:trPr>
+        <w:tc>
+          <w:tcPr>
+            <w:tcW w:w="900" w:type="dxa"/>
+          </w:tcPr>
+          <w:p>
+            <w:pPr>
+              <w:rPr>
+                <w:i/>
+              </w:rPr>
+            </w:pPr>
+            <w:r>
+              <w:rPr>
+                <w:rFonts w:asciiTheme="minorHAnsi" w:hAnsiTheme="minorHAnsi"/>
+                <w:bCs/>
+              </w:rPr>
+              <w:t>8.</w:t>
+            </w:r>
+            <w:r>
+              <w:rPr>
+                <w:rFonts w:asciiTheme="minorHAnsi" w:hAnsiTheme="minorHAnsi"/>
+                <w:bCs/>
+              </w:rPr>
+              <w:t>1</w:t>
+            </w:r>
+          </w:p>
+        </w:tc>
+        <w:tc>
+          <w:tcPr>
+            <w:tcW w:w="3960" w:type="dxa"/>
+          </w:tcPr>
+          <w:p>
+            <w:pPr>
+              <w:overflowPunct/>
+              <w:textAlignment w:val="auto"/>
+              <w:rPr>
+                <w:rFonts w:ascii="Consolas" w:hAnsi="Consolas" w:cs="Consolas"/>
+                <w:sz w:val="19"/>
+                <w:szCs w:val="19"/>
+              </w:rPr>
+            </w:pPr>
+            <w:r>
+              <w:rPr>
+                <w:rFonts w:ascii="Consolas" w:hAnsi="Consolas" w:cs="Consolas"/>
+                <w:color w:val="0000FF"/>
+                <w:sz w:val="19"/>
+                <w:szCs w:val="19"/>
+              </w:rPr>
+              <w:t>SELECT</w:t>
+            </w:r>
+            <w:r>
+              <w:rPr>
+                <w:rFonts w:ascii="Consolas" w:hAnsi="Consolas" w:cs="Consolas"/>
+                <w:sz w:val="19"/>
+                <w:szCs w:val="19"/>
+              </w:rPr>
+              <w:t xml:space="preserve"> </w:t>
+            </w:r>
+            <w:r>
+              <w:rPr>
+                <w:rFonts w:ascii="Consolas" w:hAnsi="Consolas" w:cs="Consolas"/>
+                <w:color w:val="808080"/>
+                <w:sz w:val="19"/>
+                <w:szCs w:val="19"/>
+              </w:rPr>
+              <w:t>*</w:t>
+            </w:r>
+          </w:p>
+          <w:p>
+            <w:pPr>
+              <w:overflowPunct/>
+              <w:textAlignment w:val="auto"/>
+              <w:rPr>
+                <w:rFonts w:ascii="Consolas" w:hAnsi="Consolas" w:cs="Consolas"/>
+                <w:sz w:val="19"/>
+                <w:szCs w:val="19"/>
+              </w:rPr>
+            </w:pPr>
+            <w:r>
+              <w:rPr>
+                <w:rFonts w:ascii="Consolas" w:hAnsi="Consolas" w:cs="Consolas"/>
+                <w:sz w:val="19"/>
+                <w:szCs w:val="19"/>
+              </w:rPr>
+              <w:t xml:space="preserve">  </w:t>
+            </w:r>
+            <w:r>
+              <w:rPr>
+                <w:rFonts w:ascii="Consolas" w:hAnsi="Consolas" w:cs="Consolas"/>
+                <w:color w:val="0000FF"/>
+                <w:sz w:val="19"/>
+                <w:szCs w:val="19"/>
+              </w:rPr>
+              <w:t>FROM</w:t>
+            </w:r>
+            <w:r>
+              <w:rPr>
+                <w:rFonts w:ascii="Consolas" w:hAnsi="Consolas" w:cs="Consolas"/>
+                <w:sz w:val="19"/>
+                <w:szCs w:val="19"/>
+              </w:rPr>
+              <w:t xml:space="preserve"> [EC]</w:t>
+            </w:r>
+            <w:r>
+              <w:rPr>
+                <w:rFonts w:ascii="Consolas" w:hAnsi="Consolas" w:cs="Consolas"/>
+                <w:color w:val="808080"/>
+                <w:sz w:val="19"/>
+                <w:szCs w:val="19"/>
+              </w:rPr>
+              <w:t>.</w:t>
+            </w:r>
+            <w:r>
+              <w:rPr>
+                <w:rFonts w:ascii="Consolas" w:hAnsi="Consolas" w:cs="Consolas"/>
+                <w:sz w:val="19"/>
+                <w:szCs w:val="19"/>
+              </w:rPr>
+              <w:t>[</w:t>
+            </w:r>
+            <w:proofErr w:type="spellStart"/>
+            <w:r>
+              <w:rPr>
+                <w:rFonts w:ascii="Consolas" w:hAnsi="Consolas" w:cs="Consolas"/>
+                <w:sz w:val="19"/>
+                <w:szCs w:val="19"/>
+              </w:rPr>
+              <w:t>UI_User_Role</w:t>
+            </w:r>
+            <w:proofErr w:type="spellEnd"/>
+            <w:r>
+              <w:rPr>
+                <w:rFonts w:ascii="Consolas" w:hAnsi="Consolas" w:cs="Consolas"/>
+                <w:sz w:val="19"/>
+                <w:szCs w:val="19"/>
+              </w:rPr>
+              <w:t>]</w:t>
+            </w:r>
+          </w:p>
+          <w:p>
+            <w:pPr>
+              <w:overflowPunct/>
+              <w:textAlignment w:val="auto"/>
+              <w:rPr>
+                <w:rFonts w:ascii="Consolas" w:hAnsi="Consolas" w:cs="Consolas"/>
+                <w:sz w:val="19"/>
+                <w:szCs w:val="19"/>
+              </w:rPr>
+            </w:pPr>
+            <w:r>
+              <w:rPr>
+                <w:rFonts w:ascii="Consolas" w:hAnsi="Consolas" w:cs="Consolas"/>
+                <w:sz w:val="19"/>
+                <w:szCs w:val="19"/>
+              </w:rPr>
+              <w:t xml:space="preserve">  </w:t>
+            </w:r>
+            <w:r>
+              <w:rPr>
+                <w:rFonts w:ascii="Consolas" w:hAnsi="Consolas" w:cs="Consolas"/>
+                <w:color w:val="0000FF"/>
+                <w:sz w:val="19"/>
+                <w:szCs w:val="19"/>
+              </w:rPr>
+              <w:t>WHERE</w:t>
+            </w:r>
+            <w:r>
+              <w:rPr>
+                <w:rFonts w:ascii="Consolas" w:hAnsi="Consolas" w:cs="Consolas"/>
+                <w:sz w:val="19"/>
+                <w:szCs w:val="19"/>
+              </w:rPr>
+              <w:t xml:space="preserve"> RoleName </w:t>
+            </w:r>
+            <w:r>
+              <w:rPr>
+                <w:rFonts w:ascii="Consolas" w:hAnsi="Consolas" w:cs="Consolas"/>
+                <w:color w:val="808080"/>
+                <w:sz w:val="19"/>
+                <w:szCs w:val="19"/>
+              </w:rPr>
+              <w:t>=</w:t>
+            </w:r>
+            <w:r>
+              <w:rPr>
+                <w:rFonts w:ascii="Consolas" w:hAnsi="Consolas" w:cs="Consolas"/>
+                <w:sz w:val="19"/>
+                <w:szCs w:val="19"/>
+              </w:rPr>
+              <w:t xml:space="preserve"> </w:t>
+            </w:r>
+            <w:r>
+              <w:rPr>
+                <w:rFonts w:ascii="Consolas" w:hAnsi="Consolas" w:cs="Consolas"/>
+                <w:color w:val="FF0000"/>
+                <w:sz w:val="19"/>
+                <w:szCs w:val="19"/>
+              </w:rPr>
+              <w:t>'Manager'</w:t>
+            </w:r>
+          </w:p>
+          <w:p>
+            <w:pPr>
+              <w:overflowPunct/>
+              <w:textAlignment w:val="auto"/>
+              <w:rPr>
+                <w:rFonts w:ascii="Consolas" w:hAnsi="Consolas" w:cs="Consolas"/>
+                <w:color w:val="0000FF"/>
+                <w:sz w:val="19"/>
+                <w:szCs w:val="19"/>
+              </w:rPr>
+            </w:pPr>
+            <w:r>
+              <w:rPr>
+                <w:rFonts w:ascii="Consolas" w:hAnsi="Consolas" w:cs="Consolas"/>
+                <w:color w:val="0000FF"/>
+                <w:sz w:val="19"/>
+                <w:szCs w:val="19"/>
+              </w:rPr>
+              <w:t>GO</w:t>
+            </w:r>
+          </w:p>
+          <w:p>
+            <w:pPr>
+              <w:overflowPunct/>
+              <w:textAlignment w:val="auto"/>
+              <w:rPr>
+                <w:rFonts w:asciiTheme="minorHAnsi" w:hAnsiTheme="minorHAnsi"/>
+                <w:bCs/>
+              </w:rPr>
+            </w:pPr>
+          </w:p>
+        </w:tc>
+        <w:tc>
+          <w:tcPr>
+            <w:tcW w:w="4500" w:type="dxa"/>
+          </w:tcPr>
+          <w:p>
+            <w:pPr>
+              <w:rPr>
+                <w:rFonts w:asciiTheme="minorHAnsi" w:hAnsiTheme="minorHAnsi"/>
+                <w:bCs/>
+              </w:rPr>
+            </w:pPr>
+            <w:r>
+              <w:rPr>
+                <w:rFonts w:asciiTheme="minorHAnsi" w:hAnsiTheme="minorHAnsi"/>
+                <w:bCs/>
+              </w:rPr>
+              <w:t>%50 or %60 or %70 or WEEX% or WISO% or WISY% or WPWL% or WSTE% or WPPM%</w:t>
+            </w:r>
+          </w:p>
+        </w:tc>
+        <w:tc>
+          <w:tcPr>
+            <w:tcW w:w="1260" w:type="dxa"/>
+          </w:tcPr>
+          <w:p>
+            <w:pPr>
+              <w:rPr>
+                <w:rFonts w:asciiTheme="minorHAnsi" w:hAnsiTheme="minorHAnsi"/>
+                <w:bCs/>
+              </w:rPr>
+            </w:pPr>
+            <w:r>
+              <w:rPr>
+                <w:rFonts w:asciiTheme="minorHAnsi" w:hAnsiTheme="minorHAnsi"/>
+                <w:bCs/>
+              </w:rPr>
+              <w:t>P</w:t>
+            </w:r>
+          </w:p>
+        </w:tc>
+        <w:tc>
+          <w:tcPr>
+            <w:tcW w:w="2880" w:type="dxa"/>
+          </w:tcPr>
+          <w:p>
+            <w:pPr>
+              <w:rPr>
+                <w:i/>
+              </w:rPr>
+            </w:pPr>
+          </w:p>
+        </w:tc>
+      </w:tr>
+      <w:tr>
+        <w:trPr>
+          <w:cantSplit/>
+        </w:trPr>
+        <w:tc>
+          <w:tcPr>
+            <w:tcW w:w="900" w:type="dxa"/>
+          </w:tcPr>
+          <w:p>
+            <w:pPr>
+              <w:rPr>
+                <w:rFonts w:asciiTheme="minorHAnsi" w:hAnsiTheme="minorHAnsi"/>
+                <w:bCs/>
+              </w:rPr>
+            </w:pPr>
+            <w:r>
+              <w:rPr>
+                <w:rFonts w:asciiTheme="minorHAnsi" w:hAnsiTheme="minorHAnsi"/>
+                <w:bCs/>
+              </w:rPr>
+              <w:lastRenderedPageBreak/>
+              <w:t>8.</w:t>
+            </w:r>
+            <w:r>
+              <w:rPr>
+                <w:rFonts w:asciiTheme="minorHAnsi" w:hAnsiTheme="minorHAnsi"/>
+                <w:bCs/>
+              </w:rPr>
+              <w:t>2</w:t>
+            </w:r>
+          </w:p>
+        </w:tc>
+        <w:tc>
+          <w:tcPr>
+            <w:tcW w:w="3960" w:type="dxa"/>
+          </w:tcPr>
+          <w:p>
+            <w:pPr>
+              <w:overflowPunct/>
+              <w:textAlignment w:val="auto"/>
+              <w:rPr>
+                <w:rFonts w:ascii="Courier New" w:hAnsi="Courier New" w:cs="Courier New"/>
+                <w:noProof/>
+                <w:color w:val="008000"/>
+              </w:rPr>
+            </w:pPr>
+            <w:r>
+              <w:t>Check Role for user with</w:t>
+            </w:r>
+            <w:r>
+              <w:rPr>
+                <w:rFonts w:ascii="Courier New" w:hAnsi="Courier New" w:cs="Courier New"/>
+                <w:noProof/>
+                <w:color w:val="008000"/>
+              </w:rPr>
+              <w:t xml:space="preserve"> </w:t>
+            </w:r>
+            <w:r>
+              <w:t>WPS</w:t>
+            </w:r>
+            <w:r>
+              <w:t xml:space="preserve">M% job code </w:t>
+            </w:r>
+          </w:p>
+          <w:p>
+            <w:pPr>
+              <w:overflowPunct/>
+              <w:textAlignment w:val="auto"/>
+              <w:rPr>
+                <w:rFonts w:ascii="Courier New" w:hAnsi="Courier New" w:cs="Courier New"/>
+                <w:noProof/>
+                <w:color w:val="008000"/>
+              </w:rPr>
+            </w:pPr>
+          </w:p>
+          <w:p>
+            <w:pPr>
+              <w:overflowPunct/>
+              <w:textAlignment w:val="auto"/>
+              <w:rPr>
+                <w:rFonts w:ascii="Consolas" w:hAnsi="Consolas" w:cs="Consolas"/>
+                <w:sz w:val="19"/>
+                <w:szCs w:val="19"/>
+              </w:rPr>
+            </w:pPr>
+            <w:r>
+              <w:rPr>
+                <w:rFonts w:ascii="Consolas" w:hAnsi="Consolas" w:cs="Consolas"/>
+                <w:color w:val="0000FF"/>
+                <w:sz w:val="19"/>
+                <w:szCs w:val="19"/>
+              </w:rPr>
+              <w:t>SELECT</w:t>
+            </w:r>
+            <w:r>
+              <w:rPr>
+                <w:rFonts w:ascii="Consolas" w:hAnsi="Consolas" w:cs="Consolas"/>
+                <w:sz w:val="19"/>
+                <w:szCs w:val="19"/>
+              </w:rPr>
+              <w:t xml:space="preserve"> [EC]</w:t>
+            </w:r>
+            <w:r>
+              <w:rPr>
+                <w:rFonts w:ascii="Consolas" w:hAnsi="Consolas" w:cs="Consolas"/>
+                <w:color w:val="808080"/>
+                <w:sz w:val="19"/>
+                <w:szCs w:val="19"/>
+              </w:rPr>
+              <w:t>.</w:t>
+            </w:r>
+            <w:r>
+              <w:rPr>
+                <w:rFonts w:ascii="Consolas" w:hAnsi="Consolas" w:cs="Consolas"/>
+                <w:sz w:val="19"/>
+                <w:szCs w:val="19"/>
+              </w:rPr>
+              <w:t>[fn_strGetUserRole]</w:t>
+            </w:r>
+            <w:r>
+              <w:rPr>
+                <w:rFonts w:ascii="Consolas" w:hAnsi="Consolas" w:cs="Consolas"/>
+                <w:color w:val="0000FF"/>
+                <w:sz w:val="19"/>
+                <w:szCs w:val="19"/>
+              </w:rPr>
+              <w:t xml:space="preserve"> </w:t>
+            </w:r>
+            <w:r>
+              <w:rPr>
+                <w:rFonts w:ascii="Consolas" w:hAnsi="Consolas" w:cs="Consolas"/>
+                <w:color w:val="808080"/>
+                <w:sz w:val="19"/>
+                <w:szCs w:val="19"/>
+              </w:rPr>
+              <w:t>(</w:t>
+            </w:r>
+            <w:r>
+              <w:rPr>
+                <w:rFonts w:ascii="Consolas" w:hAnsi="Consolas" w:cs="Consolas"/>
+                <w:color w:val="FF0000"/>
+                <w:sz w:val="19"/>
+                <w:szCs w:val="19"/>
+              </w:rPr>
+              <w:t>'236424'</w:t>
+            </w:r>
+            <w:r>
+              <w:rPr>
+                <w:rFonts w:ascii="Consolas" w:hAnsi="Consolas" w:cs="Consolas"/>
+                <w:color w:val="808080"/>
+                <w:sz w:val="19"/>
+                <w:szCs w:val="19"/>
+              </w:rPr>
+              <w:t>)</w:t>
+            </w:r>
+          </w:p>
+          <w:p>
+            <w:pPr>
+              <w:overflowPunct/>
+              <w:textAlignment w:val="auto"/>
+              <w:rPr>
+                <w:rFonts w:ascii="Consolas" w:hAnsi="Consolas" w:cs="Consolas"/>
+                <w:sz w:val="19"/>
+                <w:szCs w:val="19"/>
+              </w:rPr>
+            </w:pPr>
+          </w:p>
+          <w:p>
+            <w:pPr>
+              <w:overflowPunct/>
+              <w:textAlignment w:val="auto"/>
+              <w:rPr>
+                <w:rFonts w:ascii="Courier New" w:hAnsi="Courier New" w:cs="Courier New"/>
+                <w:noProof/>
+                <w:color w:val="008000"/>
+              </w:rPr>
+            </w:pPr>
+          </w:p>
+        </w:tc>
+        <w:tc>
+          <w:tcPr>
+            <w:tcW w:w="4500" w:type="dxa"/>
+          </w:tcPr>
+          <w:p>
+            <w:pPr>
+              <w:rPr>
+                <w:rFonts w:asciiTheme="minorHAnsi" w:hAnsiTheme="minorHAnsi"/>
+                <w:bCs/>
+              </w:rPr>
+            </w:pPr>
+            <w:r>
+              <w:rPr>
+                <w:rFonts w:asciiTheme="minorHAnsi" w:hAnsiTheme="minorHAnsi"/>
+                <w:bCs/>
+              </w:rPr>
+              <w:t>Manager</w:t>
+            </w:r>
+          </w:p>
+        </w:tc>
+        <w:tc>
+          <w:tcPr>
+            <w:tcW w:w="1260" w:type="dxa"/>
+          </w:tcPr>
+          <w:p>
+            <w:pPr>
+              <w:rPr>
+                <w:rFonts w:asciiTheme="minorHAnsi" w:hAnsiTheme="minorHAnsi"/>
+                <w:bCs/>
+              </w:rPr>
+            </w:pPr>
+            <w:r>
+              <w:rPr>
+                <w:rFonts w:asciiTheme="minorHAnsi" w:hAnsiTheme="minorHAnsi"/>
+                <w:bCs/>
+              </w:rPr>
+              <w:t>P</w:t>
+            </w:r>
+          </w:p>
+        </w:tc>
+        <w:tc>
+          <w:tcPr>
+            <w:tcW w:w="2880" w:type="dxa"/>
+          </w:tcPr>
+          <w:p>
+            <w:pPr>
+              <w:overflowPunct/>
+              <w:textAlignment w:val="auto"/>
+            </w:pPr>
+          </w:p>
+        </w:tc>
+      </w:tr>
+      <w:tr>
+        <w:trPr>
+          <w:cantSplit/>
+        </w:trPr>
+        <w:tc>
+          <w:tcPr>
+            <w:tcW w:w="900" w:type="dxa"/>
+          </w:tcPr>
+          <w:p>
+            <w:pPr>
+              <w:rPr>
+                <w:rFonts w:asciiTheme="minorHAnsi" w:hAnsiTheme="minorHAnsi"/>
+                <w:bCs/>
+              </w:rPr>
+            </w:pPr>
+            <w:r>
+              <w:rPr>
+                <w:rFonts w:asciiTheme="minorHAnsi" w:hAnsiTheme="minorHAnsi"/>
+                <w:bCs/>
+              </w:rPr>
+              <w:t>8.</w:t>
+            </w:r>
+            <w:r>
+              <w:rPr>
+                <w:rFonts w:asciiTheme="minorHAnsi" w:hAnsiTheme="minorHAnsi"/>
+                <w:bCs/>
+              </w:rPr>
+              <w:t>3</w:t>
+            </w:r>
+          </w:p>
+          <w:p>
+            <w:pPr>
+              <w:rPr>
+                <w:rFonts w:asciiTheme="minorHAnsi" w:hAnsiTheme="minorHAnsi"/>
+                <w:bCs/>
+              </w:rPr>
+            </w:pPr>
+          </w:p>
+        </w:tc>
+        <w:tc>
+          <w:tcPr>
+            <w:tcW w:w="3960" w:type="dxa"/>
+          </w:tcPr>
+          <w:p>
+            <w:pPr>
+              <w:overflowPunct/>
+              <w:textAlignment w:val="auto"/>
+              <w:rPr>
+                <w:rFonts w:ascii="Courier New" w:hAnsi="Courier New" w:cs="Courier New"/>
+                <w:noProof/>
+                <w:color w:val="008000"/>
+              </w:rPr>
+            </w:pPr>
+            <w:r>
+              <w:t xml:space="preserve">Login to UI </w:t>
+            </w:r>
+            <w:r>
+              <w:t>user with</w:t>
+            </w:r>
+            <w:r>
+              <w:t xml:space="preserve"> WPS</w:t>
+            </w:r>
+            <w:r>
+              <w:t xml:space="preserve">M% job code </w:t>
+            </w:r>
+            <w:r>
+              <w:t xml:space="preserve">and </w:t>
+            </w:r>
+            <w:r>
+              <w:t xml:space="preserve">no </w:t>
+            </w:r>
+            <w:r>
+              <w:t>ECL Role in ACL</w:t>
+            </w:r>
+            <w:r>
+              <w:t>.</w:t>
+            </w:r>
+          </w:p>
+        </w:tc>
+        <w:tc>
+          <w:tcPr>
+            <w:tcW w:w="4500" w:type="dxa"/>
+          </w:tcPr>
+          <w:p>
+            <w:pPr>
+              <w:rPr>
+                <w:rFonts w:asciiTheme="minorHAnsi" w:hAnsiTheme="minorHAnsi"/>
+                <w:bCs/>
+              </w:rPr>
+            </w:pPr>
+            <w:r>
+              <w:rPr>
+                <w:rFonts w:asciiTheme="minorHAnsi" w:hAnsiTheme="minorHAnsi"/>
+                <w:bCs/>
+              </w:rPr>
+              <w:t xml:space="preserve">New submission, My submitted and Historical dashboard tabs. </w:t>
+            </w:r>
+            <w:r>
+              <w:rPr>
+                <w:rFonts w:asciiTheme="minorHAnsi" w:hAnsiTheme="minorHAnsi"/>
+                <w:bCs/>
+              </w:rPr>
+              <w:t>Not able to review logs.</w:t>
+            </w:r>
+          </w:p>
+        </w:tc>
+        <w:tc>
+          <w:tcPr>
+            <w:tcW w:w="1260" w:type="dxa"/>
+          </w:tcPr>
+          <w:p>
+            <w:pPr>
+              <w:rPr>
+                <w:rFonts w:asciiTheme="minorHAnsi" w:hAnsiTheme="minorHAnsi"/>
+                <w:bCs/>
+              </w:rPr>
+            </w:pPr>
+            <w:r>
+              <w:rPr>
+                <w:rFonts w:asciiTheme="minorHAnsi" w:hAnsiTheme="minorHAnsi"/>
+                <w:bCs/>
+              </w:rPr>
+              <w:t>P</w:t>
+            </w:r>
+          </w:p>
+        </w:tc>
+        <w:tc>
+          <w:tcPr>
+            <w:tcW w:w="2880" w:type="dxa"/>
+          </w:tcPr>
+          <w:p>
+            <w:pPr>
+              <w:rPr>
+                <w:i/>
+              </w:rPr>
+            </w:pPr>
+          </w:p>
+        </w:tc>
+      </w:tr>
+      <w:tr>
+        <w:trPr>
+          <w:cantSplit/>
+        </w:trPr>
+        <w:tc>
+          <w:tcPr>
+            <w:tcW w:w="900" w:type="dxa"/>
+          </w:tcPr>
+          <w:p>
+            <w:pPr>
+              <w:rPr>
+                <w:rFonts w:asciiTheme="minorHAnsi" w:hAnsiTheme="minorHAnsi"/>
+                <w:bCs/>
+              </w:rPr>
+            </w:pPr>
+            <w:r>
+              <w:rPr>
+                <w:rFonts w:asciiTheme="minorHAnsi" w:hAnsiTheme="minorHAnsi"/>
+                <w:bCs/>
+              </w:rPr>
+              <w:t>8.</w:t>
+            </w:r>
+            <w:r>
+              <w:rPr>
+                <w:rFonts w:asciiTheme="minorHAnsi" w:hAnsiTheme="minorHAnsi"/>
+                <w:bCs/>
+              </w:rPr>
+              <w:t>4</w:t>
+            </w:r>
+          </w:p>
+          <w:p>
+            <w:pPr>
+              <w:rPr>
+                <w:rFonts w:asciiTheme="minorHAnsi" w:hAnsiTheme="minorHAnsi"/>
+                <w:bCs/>
+              </w:rPr>
+            </w:pPr>
+          </w:p>
+        </w:tc>
+        <w:tc>
+          <w:tcPr>
+            <w:tcW w:w="3960" w:type="dxa"/>
+          </w:tcPr>
+          <w:p>
+            <w:pPr>
+              <w:overflowPunct/>
+              <w:textAlignment w:val="auto"/>
+              <w:rPr>
+                <w:rFonts w:ascii="Courier New" w:hAnsi="Courier New" w:cs="Courier New"/>
+                <w:noProof/>
+                <w:color w:val="008000"/>
+              </w:rPr>
+            </w:pPr>
+            <w:r>
+              <w:t xml:space="preserve">Login to UI </w:t>
+            </w:r>
+            <w:r>
+              <w:t>user with</w:t>
+            </w:r>
+            <w:r>
+              <w:t xml:space="preserve"> WP</w:t>
+            </w:r>
+            <w:r>
+              <w:t>S</w:t>
+            </w:r>
+            <w:r>
+              <w:t xml:space="preserve">M% job code </w:t>
+            </w:r>
+            <w:r>
+              <w:t>and ECL Role in ACL</w:t>
+            </w:r>
+            <w:r>
+              <w:t>.</w:t>
+            </w:r>
+          </w:p>
+        </w:tc>
+        <w:tc>
+          <w:tcPr>
+            <w:tcW w:w="4500" w:type="dxa"/>
+          </w:tcPr>
+          <w:p>
+            <w:pPr>
+              <w:rPr>
+                <w:rFonts w:asciiTheme="minorHAnsi" w:hAnsiTheme="minorHAnsi"/>
+                <w:bCs/>
+              </w:rPr>
+            </w:pPr>
+            <w:r>
+              <w:rPr>
+                <w:rFonts w:asciiTheme="minorHAnsi" w:hAnsiTheme="minorHAnsi"/>
+                <w:bCs/>
+              </w:rPr>
+              <w:t xml:space="preserve"> New submission, My submitted and Historical dashboard tabs. Able to review logs in hierarchy only. Able to review all logs</w:t>
+            </w:r>
+          </w:p>
+        </w:tc>
+        <w:tc>
+          <w:tcPr>
+            <w:tcW w:w="1260" w:type="dxa"/>
+          </w:tcPr>
+          <w:p>
+            <w:pPr>
+              <w:rPr>
+                <w:rFonts w:asciiTheme="minorHAnsi" w:hAnsiTheme="minorHAnsi"/>
+                <w:bCs/>
+              </w:rPr>
+            </w:pPr>
+            <w:r>
+              <w:rPr>
+                <w:rFonts w:asciiTheme="minorHAnsi" w:hAnsiTheme="minorHAnsi"/>
+                <w:bCs/>
+              </w:rPr>
+              <w:t>P</w:t>
+            </w:r>
+          </w:p>
+        </w:tc>
+        <w:tc>
+          <w:tcPr>
+            <w:tcW w:w="2880" w:type="dxa"/>
+          </w:tcPr>
+          <w:p>
+            <w:pPr>
+              <w:rPr>
+                <w:i/>
+              </w:rPr>
+            </w:pPr>
+          </w:p>
+        </w:tc>
+      </w:tr>
+      <w:tr>
+        <w:trPr>
+          <w:cantSplit/>
+        </w:trPr>
+        <w:tc>
+          <w:tcPr>
+            <w:tcW w:w="900" w:type="dxa"/>
+          </w:tcPr>
+          <w:p>
+            <w:pPr>
+              <w:rPr>
+                <w:rFonts w:asciiTheme="minorHAnsi" w:hAnsiTheme="minorHAnsi"/>
+                <w:bCs/>
+              </w:rPr>
+            </w:pPr>
+          </w:p>
+        </w:tc>
+        <w:tc>
+          <w:tcPr>
+            <w:tcW w:w="3960" w:type="dxa"/>
+          </w:tcPr>
+          <w:p>
+            <w:pPr>
+              <w:overflowPunct/>
+              <w:textAlignment w:val="auto"/>
+              <w:rPr>
+                <w:rFonts w:ascii="Courier New" w:hAnsi="Courier New" w:cs="Courier New"/>
+                <w:noProof/>
+                <w:color w:val="0000FF"/>
+              </w:rPr>
+            </w:pPr>
+          </w:p>
+        </w:tc>
+        <w:tc>
+          <w:tcPr>
+            <w:tcW w:w="4500" w:type="dxa"/>
+          </w:tcPr>
+          <w:p>
+            <w:pPr>
+              <w:rPr>
+                <w:rFonts w:asciiTheme="minorHAnsi" w:hAnsiTheme="minorHAnsi"/>
+                <w:bCs/>
+              </w:rPr>
+            </w:pPr>
+          </w:p>
+        </w:tc>
+        <w:tc>
+          <w:tcPr>
+            <w:tcW w:w="1260" w:type="dxa"/>
+          </w:tcPr>
+          <w:p>
+            <w:pPr>
+              <w:rPr>
+                <w:rFonts w:asciiTheme="minorHAnsi" w:hAnsiTheme="minorHAnsi"/>
+                <w:bCs/>
+              </w:rPr>
+            </w:pPr>
+          </w:p>
+        </w:tc>
+        <w:tc>
+          <w:tcPr>
+            <w:tcW w:w="2880" w:type="dxa"/>
+          </w:tcPr>
+          <w:p>
+            <w:pPr>
+              <w:rPr>
+                <w:i/>
+              </w:rPr>
+            </w:pPr>
+          </w:p>
+        </w:tc>
+      </w:tr>
+      <w:tr>
+        <w:trPr>
+          <w:cantSplit/>
+        </w:trPr>
+        <w:tc>
+          <w:tcPr>
+            <w:tcW w:w="900" w:type="dxa"/>
+          </w:tcPr>
+          <w:p>
+            <w:pPr>
+              <w:rPr>
+                <w:rFonts w:asciiTheme="minorHAnsi" w:hAnsiTheme="minorHAnsi"/>
+                <w:bCs/>
+              </w:rPr>
+            </w:pPr>
+          </w:p>
+        </w:tc>
+        <w:tc>
+          <w:tcPr>
+            <w:tcW w:w="3960" w:type="dxa"/>
+          </w:tcPr>
+          <w:p>
+            <w:pPr>
+              <w:overflowPunct/>
+              <w:textAlignment w:val="auto"/>
+              <w:rPr>
+                <w:rFonts w:ascii="Courier New" w:hAnsi="Courier New" w:cs="Courier New"/>
+                <w:noProof/>
+                <w:color w:val="0000FF"/>
+              </w:rPr>
+            </w:pPr>
+          </w:p>
+        </w:tc>
+        <w:tc>
+          <w:tcPr>
+            <w:tcW w:w="4500" w:type="dxa"/>
+          </w:tcPr>
+          <w:p>
+            <w:pPr>
+              <w:rPr>
+                <w:rFonts w:asciiTheme="minorHAnsi" w:hAnsiTheme="minorHAnsi"/>
+                <w:bCs/>
+              </w:rPr>
+            </w:pPr>
+          </w:p>
+        </w:tc>
+        <w:tc>
+          <w:tcPr>
+            <w:tcW w:w="1260" w:type="dxa"/>
+          </w:tcPr>
+          <w:p>
+            <w:pPr>
+              <w:rPr>
+                <w:rFonts w:asciiTheme="minorHAnsi" w:hAnsiTheme="minorHAnsi"/>
+                <w:bCs/>
+              </w:rPr>
+            </w:pPr>
+          </w:p>
+        </w:tc>
+        <w:tc>
+          <w:tcPr>
+            <w:tcW w:w="2880" w:type="dxa"/>
+          </w:tcPr>
+          <w:p>
+            <w:pPr>
+              <w:rPr>
+                <w:i/>
+              </w:rPr>
+            </w:pPr>
+          </w:p>
+        </w:tc>
+      </w:tr>
+      <w:tr>
+        <w:trPr>
+          <w:cantSplit/>
+        </w:trPr>
+        <w:tc>
+          <w:tcPr>
+            <w:tcW w:w="900" w:type="dxa"/>
+          </w:tcPr>
+          <w:p>
+            <w:pPr>
+              <w:rPr>
+                <w:rFonts w:asciiTheme="minorHAnsi" w:hAnsiTheme="minorHAnsi"/>
+                <w:bCs/>
+              </w:rPr>
+            </w:pPr>
+          </w:p>
+        </w:tc>
+        <w:tc>
+          <w:tcPr>
+            <w:tcW w:w="3960" w:type="dxa"/>
+          </w:tcPr>
+          <w:p>
+            <w:pPr>
+              <w:overflowPunct/>
+              <w:textAlignment w:val="auto"/>
+              <w:rPr>
+                <w:rFonts w:ascii="Courier New" w:hAnsi="Courier New" w:cs="Courier New"/>
+                <w:noProof/>
+                <w:color w:val="0000FF"/>
+              </w:rPr>
+            </w:pPr>
+          </w:p>
+        </w:tc>
+        <w:tc>
+          <w:tcPr>
+            <w:tcW w:w="4500" w:type="dxa"/>
+          </w:tcPr>
+          <w:p>
+            <w:pPr>
+              <w:rPr>
+                <w:rFonts w:asciiTheme="minorHAnsi" w:hAnsiTheme="minorHAnsi"/>
+                <w:bCs/>
+              </w:rPr>
+            </w:pPr>
+          </w:p>
+        </w:tc>
+        <w:tc>
+          <w:tcPr>
+            <w:tcW w:w="1260" w:type="dxa"/>
+          </w:tcPr>
+          <w:p>
+            <w:pPr>
+              <w:rPr>
+                <w:rFonts w:asciiTheme="minorHAnsi" w:hAnsiTheme="minorHAnsi"/>
+                <w:bCs/>
+              </w:rPr>
+            </w:pPr>
+          </w:p>
+        </w:tc>
+        <w:tc>
+          <w:tcPr>
+            <w:tcW w:w="2880" w:type="dxa"/>
+          </w:tcPr>
+          <w:p>
+            <w:pPr>
+              <w:rPr>
+                <w:i/>
+              </w:rPr>
+            </w:pPr>
+          </w:p>
+        </w:tc>
+      </w:tr>
+    </w:tbl>
+    <w:p/>
     <w:p/>
     <w:p/>
     <w:p/>
@@ -24690,7 +27846,7 @@
         <w:sz w:val="18"/>
         <w:szCs w:val="18"/>
       </w:rPr>
-      <w:t>4</w:t>
+      <w:t>16</w:t>
     </w:r>
     <w:r>
       <w:rPr>
@@ -24739,7 +27895,7 @@
         <w:sz w:val="18"/>
         <w:szCs w:val="18"/>
       </w:rPr>
-      <w:t>18</w:t>
+      <w:t>20</w:t>
     </w:r>
     <w:r>
       <w:rPr>
@@ -26500,7 +29656,7 @@
 </file>
 
 <file path=customXml/itemProps1.xml><?xml version="1.0" encoding="utf-8"?>
-<ds:datastoreItem xmlns:ds="http://schemas.openxmlformats.org/officeDocument/2006/customXml" ds:itemID="{82C45EA5-895F-462F-9701-7D31B9A74D57}">
+<ds:datastoreItem xmlns:ds="http://schemas.openxmlformats.org/officeDocument/2006/customXml" ds:itemID="{58E5E036-893B-4276-BB53-018E664C64C0}">
   <ds:schemaRefs>
     <ds:schemaRef ds:uri="http://schemas.openxmlformats.org/officeDocument/2006/bibliography"/>
   </ds:schemaRefs>

</xml_diff>

<commit_message>
TFS 25634 - Need to sanitize data before displaying
git-tfs-id: [https://tfs.omnicloud.local/tfs/cco%20program/]$/eCoaching_V2;C52135
</commit_message>
<xml_diff>
--- a/Unit Test/DB/CCO_eCoaching_Log_Functions_DB_UTD.docx
+++ b/Unit Test/DB/CCO_eCoaching_Log_Functions_DB_UTD.docx
@@ -1,6 +1,6 @@
 
 <file path=word/document.xml><?xml version="1.0" encoding="utf-8"?>
-<w:document xmlns:wpc="http://schemas.microsoft.com/office/word/2010/wordprocessingCanvas" xmlns:cx="http://schemas.microsoft.com/office/drawing/2014/chartex" xmlns:cx1="http://schemas.microsoft.com/office/drawing/2015/9/8/chartex" xmlns:mc="http://schemas.openxmlformats.org/markup-compatibility/2006" xmlns:o="urn:schemas-microsoft-com:office:office" xmlns:r="http://schemas.openxmlformats.org/officeDocument/2006/relationships" xmlns:m="http://schemas.openxmlformats.org/officeDocument/2006/math" xmlns:v="urn:schemas-microsoft-com:vml" xmlns:wp14="http://schemas.microsoft.com/office/word/2010/wordprocessingDrawing" xmlns:wp="http://schemas.openxmlformats.org/drawingml/2006/wordprocessingDrawing" xmlns:w10="urn:schemas-microsoft-com:office:word" xmlns:w="http://schemas.openxmlformats.org/wordprocessingml/2006/main" xmlns:w14="http://schemas.microsoft.com/office/word/2010/wordml" xmlns:w15="http://schemas.microsoft.com/office/word/2012/wordml" xmlns:w16se="http://schemas.microsoft.com/office/word/2015/wordml/symex" xmlns:wpg="http://schemas.microsoft.com/office/word/2010/wordprocessingGroup" xmlns:wpi="http://schemas.microsoft.com/office/word/2010/wordprocessingInk" xmlns:wne="http://schemas.microsoft.com/office/word/2006/wordml" xmlns:wps="http://schemas.microsoft.com/office/word/2010/wordprocessingShape" mc:Ignorable="w14 w15 w16se wp14">
+<w:document xmlns:wpc="http://schemas.microsoft.com/office/word/2010/wordprocessingCanvas" xmlns:cx="http://schemas.microsoft.com/office/drawing/2014/chartex" xmlns:cx1="http://schemas.microsoft.com/office/drawing/2015/9/8/chartex" xmlns:cx2="http://schemas.microsoft.com/office/drawing/2015/10/21/chartex" xmlns:cx3="http://schemas.microsoft.com/office/drawing/2016/5/9/chartex" xmlns:cx4="http://schemas.microsoft.com/office/drawing/2016/5/10/chartex" xmlns:cx5="http://schemas.microsoft.com/office/drawing/2016/5/11/chartex" xmlns:cx6="http://schemas.microsoft.com/office/drawing/2016/5/12/chartex" xmlns:cx7="http://schemas.microsoft.com/office/drawing/2016/5/13/chartex" xmlns:cx8="http://schemas.microsoft.com/office/drawing/2016/5/14/chartex" xmlns:mc="http://schemas.openxmlformats.org/markup-compatibility/2006" xmlns:aink="http://schemas.microsoft.com/office/drawing/2016/ink" xmlns:am3d="http://schemas.microsoft.com/office/drawing/2017/model3d" xmlns:o="urn:schemas-microsoft-com:office:office" xmlns:r="http://schemas.openxmlformats.org/officeDocument/2006/relationships" xmlns:m="http://schemas.openxmlformats.org/officeDocument/2006/math" xmlns:v="urn:schemas-microsoft-com:vml" xmlns:wp14="http://schemas.microsoft.com/office/word/2010/wordprocessingDrawing" xmlns:wp="http://schemas.openxmlformats.org/drawingml/2006/wordprocessingDrawing" xmlns:w10="urn:schemas-microsoft-com:office:word" xmlns:w="http://schemas.openxmlformats.org/wordprocessingml/2006/main" xmlns:w14="http://schemas.microsoft.com/office/word/2010/wordml" xmlns:w15="http://schemas.microsoft.com/office/word/2012/wordml" xmlns:w16cex="http://schemas.microsoft.com/office/word/2018/wordml/cex" xmlns:w16cid="http://schemas.microsoft.com/office/word/2016/wordml/cid" xmlns:w16="http://schemas.microsoft.com/office/word/2018/wordml" xmlns:w16sdtdh="http://schemas.microsoft.com/office/word/2020/wordml/sdtdatahash" xmlns:w16se="http://schemas.microsoft.com/office/word/2015/wordml/symex" xmlns:wpg="http://schemas.microsoft.com/office/word/2010/wordprocessingGroup" xmlns:wpi="http://schemas.microsoft.com/office/word/2010/wordprocessingInk" xmlns:wne="http://schemas.microsoft.com/office/word/2006/wordml" xmlns:wps="http://schemas.microsoft.com/office/word/2010/wordprocessingShape" mc:Ignorable="w14 w15 w16se w16cid w16 w16cex w16sdtdh wp14">
   <w:body>
     <w:p>
       <w:pPr>
@@ -426,7 +426,23 @@
               <w:t>-</w:t>
             </w:r>
             <w:r>
-              <w:t xml:space="preserve"> 14375 – Fix bug in Fn that looks up site id from lan id to handle multiple emp ids mapped to lan id</w:t>
+              <w:t xml:space="preserve"> 14375 – Fix bug in Fn that looks up site id from </w:t>
+            </w:r>
+            <w:proofErr w:type="spellStart"/>
+            <w:r>
+              <w:t>lan</w:t>
+            </w:r>
+            <w:proofErr w:type="spellEnd"/>
+            <w:r>
+              <w:t xml:space="preserve"> id to handle multiple emp ids mapped to </w:t>
+            </w:r>
+            <w:proofErr w:type="spellStart"/>
+            <w:r>
+              <w:t>lan</w:t>
+            </w:r>
+            <w:proofErr w:type="spellEnd"/>
+            <w:r>
+              <w:t xml:space="preserve"> id</w:t>
             </w:r>
           </w:p>
         </w:tc>
@@ -1033,10 +1049,7 @@
           </w:tcPr>
           <w:p>
             <w:r>
-              <w:t>10</w:t>
-            </w:r>
-            <w:r>
-              <w:t>.0</w:t>
+              <w:t>10.0</w:t>
             </w:r>
           </w:p>
         </w:tc>
@@ -1071,6 +1084,172 @@
               <w:t>Susmitha Palacherla</w:t>
             </w:r>
           </w:p>
+        </w:tc>
+      </w:tr>
+      <w:tr>
+        <w:tc>
+          <w:tcPr>
+            <w:tcW w:w="0" w:type="auto"/>
+            <w:tcBorders>
+              <w:top w:val="single" w:sz="6" w:space="0" w:color="C0C0C0"/>
+              <w:left w:val="single" w:sz="6" w:space="0" w:color="C0C0C0"/>
+              <w:bottom w:val="single" w:sz="6" w:space="0" w:color="C0C0C0"/>
+              <w:right w:val="single" w:sz="6" w:space="0" w:color="C0C0C0"/>
+            </w:tcBorders>
+          </w:tcPr>
+          <w:p>
+            <w:r>
+              <w:t>10/21/2022</w:t>
+            </w:r>
+          </w:p>
+        </w:tc>
+        <w:tc>
+          <w:tcPr>
+            <w:tcW w:w="0" w:type="auto"/>
+            <w:tcBorders>
+              <w:top w:val="single" w:sz="6" w:space="0" w:color="C0C0C0"/>
+              <w:left w:val="single" w:sz="6" w:space="0" w:color="C0C0C0"/>
+              <w:bottom w:val="single" w:sz="6" w:space="0" w:color="C0C0C0"/>
+              <w:right w:val="single" w:sz="6" w:space="0" w:color="C0C0C0"/>
+            </w:tcBorders>
+          </w:tcPr>
+          <w:p>
+            <w:r>
+              <w:t>11.0</w:t>
+            </w:r>
+          </w:p>
+        </w:tc>
+        <w:tc>
+          <w:tcPr>
+            <w:tcW w:w="0" w:type="auto"/>
+            <w:tcBorders>
+              <w:top w:val="single" w:sz="6" w:space="0" w:color="C0C0C0"/>
+              <w:left w:val="single" w:sz="6" w:space="0" w:color="C0C0C0"/>
+              <w:bottom w:val="single" w:sz="6" w:space="0" w:color="C0C0C0"/>
+              <w:right w:val="single" w:sz="6" w:space="0" w:color="C0C0C0"/>
+            </w:tcBorders>
+          </w:tcPr>
+          <w:p>
+            <w:r>
+              <w:t>TFS 25634 - Need to sanitize data before displaying</w:t>
+            </w:r>
+          </w:p>
+        </w:tc>
+        <w:tc>
+          <w:tcPr>
+            <w:tcW w:w="0" w:type="auto"/>
+            <w:tcBorders>
+              <w:top w:val="single" w:sz="6" w:space="0" w:color="C0C0C0"/>
+              <w:left w:val="single" w:sz="6" w:space="0" w:color="C0C0C0"/>
+              <w:bottom w:val="single" w:sz="6" w:space="0" w:color="C0C0C0"/>
+              <w:right w:val="single" w:sz="6" w:space="0" w:color="C0C0C0"/>
+            </w:tcBorders>
+          </w:tcPr>
+          <w:p>
+            <w:r>
+              <w:t>Susmitha Palacherla</w:t>
+            </w:r>
+          </w:p>
+        </w:tc>
+      </w:tr>
+      <w:tr>
+        <w:tc>
+          <w:tcPr>
+            <w:tcW w:w="0" w:type="auto"/>
+            <w:tcBorders>
+              <w:top w:val="single" w:sz="6" w:space="0" w:color="C0C0C0"/>
+              <w:left w:val="single" w:sz="6" w:space="0" w:color="C0C0C0"/>
+              <w:bottom w:val="single" w:sz="6" w:space="0" w:color="C0C0C0"/>
+              <w:right w:val="single" w:sz="6" w:space="0" w:color="C0C0C0"/>
+            </w:tcBorders>
+          </w:tcPr>
+          <w:p/>
+        </w:tc>
+        <w:tc>
+          <w:tcPr>
+            <w:tcW w:w="0" w:type="auto"/>
+            <w:tcBorders>
+              <w:top w:val="single" w:sz="6" w:space="0" w:color="C0C0C0"/>
+              <w:left w:val="single" w:sz="6" w:space="0" w:color="C0C0C0"/>
+              <w:bottom w:val="single" w:sz="6" w:space="0" w:color="C0C0C0"/>
+              <w:right w:val="single" w:sz="6" w:space="0" w:color="C0C0C0"/>
+            </w:tcBorders>
+          </w:tcPr>
+          <w:p/>
+        </w:tc>
+        <w:tc>
+          <w:tcPr>
+            <w:tcW w:w="0" w:type="auto"/>
+            <w:tcBorders>
+              <w:top w:val="single" w:sz="6" w:space="0" w:color="C0C0C0"/>
+              <w:left w:val="single" w:sz="6" w:space="0" w:color="C0C0C0"/>
+              <w:bottom w:val="single" w:sz="6" w:space="0" w:color="C0C0C0"/>
+              <w:right w:val="single" w:sz="6" w:space="0" w:color="C0C0C0"/>
+            </w:tcBorders>
+          </w:tcPr>
+          <w:p/>
+        </w:tc>
+        <w:tc>
+          <w:tcPr>
+            <w:tcW w:w="0" w:type="auto"/>
+            <w:tcBorders>
+              <w:top w:val="single" w:sz="6" w:space="0" w:color="C0C0C0"/>
+              <w:left w:val="single" w:sz="6" w:space="0" w:color="C0C0C0"/>
+              <w:bottom w:val="single" w:sz="6" w:space="0" w:color="C0C0C0"/>
+              <w:right w:val="single" w:sz="6" w:space="0" w:color="C0C0C0"/>
+            </w:tcBorders>
+          </w:tcPr>
+          <w:p/>
+        </w:tc>
+      </w:tr>
+      <w:tr>
+        <w:tc>
+          <w:tcPr>
+            <w:tcW w:w="0" w:type="auto"/>
+            <w:tcBorders>
+              <w:top w:val="single" w:sz="6" w:space="0" w:color="C0C0C0"/>
+              <w:left w:val="single" w:sz="6" w:space="0" w:color="C0C0C0"/>
+              <w:bottom w:val="single" w:sz="6" w:space="0" w:color="C0C0C0"/>
+              <w:right w:val="single" w:sz="6" w:space="0" w:color="C0C0C0"/>
+            </w:tcBorders>
+          </w:tcPr>
+          <w:p/>
+        </w:tc>
+        <w:tc>
+          <w:tcPr>
+            <w:tcW w:w="0" w:type="auto"/>
+            <w:tcBorders>
+              <w:top w:val="single" w:sz="6" w:space="0" w:color="C0C0C0"/>
+              <w:left w:val="single" w:sz="6" w:space="0" w:color="C0C0C0"/>
+              <w:bottom w:val="single" w:sz="6" w:space="0" w:color="C0C0C0"/>
+              <w:right w:val="single" w:sz="6" w:space="0" w:color="C0C0C0"/>
+            </w:tcBorders>
+          </w:tcPr>
+          <w:p/>
+        </w:tc>
+        <w:tc>
+          <w:tcPr>
+            <w:tcW w:w="0" w:type="auto"/>
+            <w:tcBorders>
+              <w:top w:val="single" w:sz="6" w:space="0" w:color="C0C0C0"/>
+              <w:left w:val="single" w:sz="6" w:space="0" w:color="C0C0C0"/>
+              <w:bottom w:val="single" w:sz="6" w:space="0" w:color="C0C0C0"/>
+              <w:right w:val="single" w:sz="6" w:space="0" w:color="C0C0C0"/>
+            </w:tcBorders>
+          </w:tcPr>
+          <w:p/>
+        </w:tc>
+        <w:tc>
+          <w:tcPr>
+            <w:tcW w:w="0" w:type="auto"/>
+            <w:tcBorders>
+              <w:top w:val="single" w:sz="6" w:space="0" w:color="C0C0C0"/>
+              <w:left w:val="single" w:sz="6" w:space="0" w:color="C0C0C0"/>
+              <w:bottom w:val="single" w:sz="6" w:space="0" w:color="C0C0C0"/>
+              <w:right w:val="single" w:sz="6" w:space="0" w:color="C0C0C0"/>
+            </w:tcBorders>
+          </w:tcPr>
+          <w:p/>
         </w:tc>
       </w:tr>
     </w:tbl>
@@ -1090,8 +1269,6 @@
       <w:r>
         <w:br w:type="page"/>
       </w:r>
-      <w:bookmarkStart w:id="15" w:name="_GoBack"/>
-      <w:bookmarkEnd w:id="15"/>
     </w:p>
     <w:p/>
     <w:sdt>
@@ -1148,7 +1325,7 @@
           <w:r>
             <w:fldChar w:fldCharType="separate"/>
           </w:r>
-          <w:hyperlink w:anchor="_Toc35328752" w:history="1">
+          <w:hyperlink w:anchor="_Toc117259499" w:history="1">
             <w:r>
               <w:rPr>
                 <w:rStyle w:val="Hyperlink"/>
@@ -1191,7 +1368,7 @@
                 <w:noProof/>
                 <w:webHidden/>
               </w:rPr>
-              <w:instrText xml:space="preserve"> PAGEREF _Toc35328752 \h </w:instrText>
+              <w:instrText xml:space="preserve"> PAGEREF _Toc117259499 \h </w:instrText>
             </w:r>
             <w:r>
               <w:rPr>
@@ -1236,7 +1413,7 @@
               <w:szCs w:val="22"/>
             </w:rPr>
           </w:pPr>
-          <w:hyperlink w:anchor="_Toc35328753" w:history="1">
+          <w:hyperlink w:anchor="_Toc117259500" w:history="1">
             <w:r>
               <w:rPr>
                 <w:rStyle w:val="Hyperlink"/>
@@ -1279,7 +1456,7 @@
                 <w:noProof/>
                 <w:webHidden/>
               </w:rPr>
-              <w:instrText xml:space="preserve"> PAGEREF _Toc35328753 \h </w:instrText>
+              <w:instrText xml:space="preserve"> PAGEREF _Toc117259500 \h </w:instrText>
             </w:r>
             <w:r>
               <w:rPr>
@@ -1324,7 +1501,7 @@
               <w:szCs w:val="22"/>
             </w:rPr>
           </w:pPr>
-          <w:hyperlink w:anchor="_Toc35328754" w:history="1">
+          <w:hyperlink w:anchor="_Toc117259501" w:history="1">
             <w:r>
               <w:rPr>
                 <w:rStyle w:val="Hyperlink"/>
@@ -1367,7 +1544,7 @@
                 <w:noProof/>
                 <w:webHidden/>
               </w:rPr>
-              <w:instrText xml:space="preserve"> PAGEREF _Toc35328754 \h </w:instrText>
+              <w:instrText xml:space="preserve"> PAGEREF _Toc117259501 \h </w:instrText>
             </w:r>
             <w:r>
               <w:rPr>
@@ -1412,7 +1589,7 @@
               <w:szCs w:val="22"/>
             </w:rPr>
           </w:pPr>
-          <w:hyperlink w:anchor="_Toc35328755" w:history="1">
+          <w:hyperlink w:anchor="_Toc117259502" w:history="1">
             <w:r>
               <w:rPr>
                 <w:rStyle w:val="Hyperlink"/>
@@ -1455,7 +1632,7 @@
                 <w:noProof/>
                 <w:webHidden/>
               </w:rPr>
-              <w:instrText xml:space="preserve"> PAGEREF _Toc35328755 \h </w:instrText>
+              <w:instrText xml:space="preserve"> PAGEREF _Toc117259502 \h </w:instrText>
             </w:r>
             <w:r>
               <w:rPr>
@@ -1500,7 +1677,7 @@
               <w:szCs w:val="22"/>
             </w:rPr>
           </w:pPr>
-          <w:hyperlink w:anchor="_Toc35328756" w:history="1">
+          <w:hyperlink w:anchor="_Toc117259503" w:history="1">
             <w:r>
               <w:rPr>
                 <w:rStyle w:val="Hyperlink"/>
@@ -1543,7 +1720,7 @@
                 <w:noProof/>
                 <w:webHidden/>
               </w:rPr>
-              <w:instrText xml:space="preserve"> PAGEREF _Toc35328756 \h </w:instrText>
+              <w:instrText xml:space="preserve"> PAGEREF _Toc117259503 \h </w:instrText>
             </w:r>
             <w:r>
               <w:rPr>
@@ -1588,7 +1765,7 @@
               <w:szCs w:val="22"/>
             </w:rPr>
           </w:pPr>
-          <w:hyperlink w:anchor="_Toc35328757" w:history="1">
+          <w:hyperlink w:anchor="_Toc117259504" w:history="1">
             <w:r>
               <w:rPr>
                 <w:rStyle w:val="Hyperlink"/>
@@ -1631,7 +1808,7 @@
                 <w:noProof/>
                 <w:webHidden/>
               </w:rPr>
-              <w:instrText xml:space="preserve"> PAGEREF _Toc35328757 \h </w:instrText>
+              <w:instrText xml:space="preserve"> PAGEREF _Toc117259504 \h </w:instrText>
             </w:r>
             <w:r>
               <w:rPr>
@@ -1676,7 +1853,7 @@
               <w:szCs w:val="22"/>
             </w:rPr>
           </w:pPr>
-          <w:hyperlink w:anchor="_Toc35328758" w:history="1">
+          <w:hyperlink w:anchor="_Toc117259505" w:history="1">
             <w:r>
               <w:rPr>
                 <w:rStyle w:val="Hyperlink"/>
@@ -1719,7 +1896,7 @@
                 <w:noProof/>
                 <w:webHidden/>
               </w:rPr>
-              <w:instrText xml:space="preserve"> PAGEREF _Toc35328758 \h </w:instrText>
+              <w:instrText xml:space="preserve"> PAGEREF _Toc117259505 \h </w:instrText>
             </w:r>
             <w:r>
               <w:rPr>
@@ -1764,7 +1941,7 @@
               <w:szCs w:val="22"/>
             </w:rPr>
           </w:pPr>
-          <w:hyperlink w:anchor="_Toc35328759" w:history="1">
+          <w:hyperlink w:anchor="_Toc117259506" w:history="1">
             <w:r>
               <w:rPr>
                 <w:rStyle w:val="Hyperlink"/>
@@ -1807,7 +1984,7 @@
                 <w:noProof/>
                 <w:webHidden/>
               </w:rPr>
-              <w:instrText xml:space="preserve"> PAGEREF _Toc35328759 \h </w:instrText>
+              <w:instrText xml:space="preserve"> PAGEREF _Toc117259506 \h </w:instrText>
             </w:r>
             <w:r>
               <w:rPr>
@@ -1827,7 +2004,7 @@
                 <w:noProof/>
                 <w:webHidden/>
               </w:rPr>
-              <w:t>18</w:t>
+              <w:t>19</w:t>
             </w:r>
             <w:r>
               <w:rPr>
@@ -1852,7 +2029,7 @@
               <w:szCs w:val="22"/>
             </w:rPr>
           </w:pPr>
-          <w:hyperlink w:anchor="_Toc35328760" w:history="1">
+          <w:hyperlink w:anchor="_Toc117259507" w:history="1">
             <w:r>
               <w:rPr>
                 <w:rStyle w:val="Hyperlink"/>
@@ -1895,7 +2072,7 @@
                 <w:noProof/>
                 <w:webHidden/>
               </w:rPr>
-              <w:instrText xml:space="preserve"> PAGEREF _Toc35328760 \h </w:instrText>
+              <w:instrText xml:space="preserve"> PAGEREF _Toc117259507 \h </w:instrText>
             </w:r>
             <w:r>
               <w:rPr>
@@ -1916,6 +2093,94 @@
                 <w:webHidden/>
               </w:rPr>
               <w:t>20</w:t>
+            </w:r>
+            <w:r>
+              <w:rPr>
+                <w:noProof/>
+                <w:webHidden/>
+              </w:rPr>
+              <w:fldChar w:fldCharType="end"/>
+            </w:r>
+          </w:hyperlink>
+        </w:p>
+        <w:p>
+          <w:pPr>
+            <w:pStyle w:val="TOC2"/>
+            <w:tabs>
+              <w:tab w:val="left" w:pos="880"/>
+              <w:tab w:val="right" w:leader="dot" w:pos="13670"/>
+            </w:tabs>
+            <w:rPr>
+              <w:rFonts w:asciiTheme="minorHAnsi" w:eastAsiaTheme="minorEastAsia" w:hAnsiTheme="minorHAnsi" w:cstheme="minorBidi"/>
+              <w:noProof/>
+              <w:sz w:val="22"/>
+              <w:szCs w:val="22"/>
+            </w:rPr>
+          </w:pPr>
+          <w:hyperlink w:anchor="_Toc117259508" w:history="1">
+            <w:r>
+              <w:rPr>
+                <w:rStyle w:val="Hyperlink"/>
+                <w:noProof/>
+              </w:rPr>
+              <w:t>10.</w:t>
+            </w:r>
+            <w:r>
+              <w:rPr>
+                <w:rFonts w:asciiTheme="minorHAnsi" w:eastAsiaTheme="minorEastAsia" w:hAnsiTheme="minorHAnsi" w:cstheme="minorBidi"/>
+                <w:noProof/>
+                <w:sz w:val="22"/>
+                <w:szCs w:val="22"/>
+              </w:rPr>
+              <w:tab/>
+            </w:r>
+            <w:r>
+              <w:rPr>
+                <w:rStyle w:val="Hyperlink"/>
+                <w:noProof/>
+              </w:rPr>
+              <w:t>TFS 16529 – Leverage MaxCorp EmpID as LanID</w:t>
+            </w:r>
+            <w:r>
+              <w:rPr>
+                <w:noProof/>
+                <w:webHidden/>
+              </w:rPr>
+              <w:tab/>
+            </w:r>
+            <w:r>
+              <w:rPr>
+                <w:noProof/>
+                <w:webHidden/>
+              </w:rPr>
+              <w:fldChar w:fldCharType="begin"/>
+            </w:r>
+            <w:r>
+              <w:rPr>
+                <w:noProof/>
+                <w:webHidden/>
+              </w:rPr>
+              <w:instrText xml:space="preserve"> PAGEREF _Toc117259508 \h </w:instrText>
+            </w:r>
+            <w:r>
+              <w:rPr>
+                <w:noProof/>
+                <w:webHidden/>
+              </w:rPr>
+            </w:r>
+            <w:r>
+              <w:rPr>
+                <w:noProof/>
+                <w:webHidden/>
+              </w:rPr>
+              <w:fldChar w:fldCharType="separate"/>
+            </w:r>
+            <w:r>
+              <w:rPr>
+                <w:noProof/>
+                <w:webHidden/>
+              </w:rPr>
+              <w:t>21</w:t>
             </w:r>
             <w:r>
               <w:rPr>
@@ -1989,7 +2254,7 @@
           <w:numId w:val="1"/>
         </w:numPr>
       </w:pPr>
-      <w:bookmarkStart w:id="16" w:name="_Toc35328752"/>
+      <w:bookmarkStart w:id="15" w:name="_Toc117259499"/>
       <w:r>
         <w:t>SCR 1</w:t>
       </w:r>
@@ -2005,7 +2270,7 @@
       <w:r>
         <w:t>[EC].[fn_intGetSiteIDFromLanID]</w:t>
       </w:r>
-      <w:bookmarkEnd w:id="16"/>
+      <w:bookmarkEnd w:id="15"/>
     </w:p>
     <w:p/>
     <w:tbl>
@@ -2093,7 +2358,31 @@
           </w:tcPr>
           <w:p>
             <w:r>
-              <w:t xml:space="preserve">The function used in Outliers load process that looks up user site ids using the lanid value in the file. In order to find the site for the employee first the employee id of the given lan id is looked up. The current function is not robust enough to handle to the lookup when there are 2 </w:t>
+              <w:t xml:space="preserve">The function used in </w:t>
+            </w:r>
+            <w:proofErr w:type="gramStart"/>
+            <w:r>
+              <w:t>Outliers</w:t>
+            </w:r>
+            <w:proofErr w:type="gramEnd"/>
+            <w:r>
+              <w:t xml:space="preserve"> load process that looks up user site ids using the lanid value in the file. </w:t>
+            </w:r>
+            <w:proofErr w:type="gramStart"/>
+            <w:r>
+              <w:t>In order to</w:t>
+            </w:r>
+            <w:proofErr w:type="gramEnd"/>
+            <w:r>
+              <w:t xml:space="preserve"> find the site for the employee first the employee id of the given </w:t>
+            </w:r>
+            <w:proofErr w:type="spellStart"/>
+            <w:r>
+              <w:t>lan</w:t>
+            </w:r>
+            <w:proofErr w:type="spellEnd"/>
+            <w:r>
+              <w:t xml:space="preserve"> id is looked up. The current function is not robust enough to handle to the lookup when there are 2 </w:t>
             </w:r>
             <w:r>
               <w:t xml:space="preserve">or more </w:t>
@@ -2123,8 +2412,13 @@
             <w:tcW w:w="10455" w:type="dxa"/>
           </w:tcPr>
           <w:p>
-            <w:r>
-              <w:t xml:space="preserve">eCoaching_Dev database on vrivfssdbt02\scord01,1437 </w:t>
+            <w:proofErr w:type="spellStart"/>
+            <w:r>
+              <w:t>eCoaching_Dev</w:t>
+            </w:r>
+            <w:proofErr w:type="spellEnd"/>
+            <w:r>
+              <w:t xml:space="preserve"> database on vrivfssdbt02\scord01,1437 </w:t>
             </w:r>
           </w:p>
         </w:tc>
@@ -2194,9 +2488,11 @@
             <w:tcW w:w="10455" w:type="dxa"/>
           </w:tcPr>
           <w:p>
+            <w:proofErr w:type="spellStart"/>
             <w:r>
               <w:t>CCO_eCoaching_Functions.sql</w:t>
             </w:r>
+            <w:proofErr w:type="spellEnd"/>
           </w:p>
         </w:tc>
       </w:tr>
@@ -3662,11 +3958,11 @@
           <w:numId w:val="1"/>
         </w:numPr>
       </w:pPr>
-      <w:bookmarkStart w:id="17" w:name="_Toc35328753"/>
+      <w:bookmarkStart w:id="16" w:name="_Toc117259500"/>
       <w:r>
         <w:t>SCR 14423 Extend dashboard functionality to senior leadership</w:t>
       </w:r>
-      <w:bookmarkEnd w:id="17"/>
+      <w:bookmarkEnd w:id="16"/>
     </w:p>
     <w:p/>
     <w:tbl>
@@ -3760,7 +4056,15 @@
               <w:t>llow senior managers</w:t>
             </w:r>
             <w:r>
-              <w:t xml:space="preserve"> (manager plus level 1, level 2 and level 3)</w:t>
+              <w:t xml:space="preserve"> (manager plus level 1, level </w:t>
+            </w:r>
+            <w:proofErr w:type="gramStart"/>
+            <w:r>
+              <w:t>2</w:t>
+            </w:r>
+            <w:proofErr w:type="gramEnd"/>
+            <w:r>
+              <w:t xml:space="preserve"> and level 3)</w:t>
             </w:r>
             <w:r>
               <w:t xml:space="preserve"> to view the coaching and warning logs of those employees reporting up through the hierarchy to them.</w:t>
@@ -3778,7 +4082,15 @@
           </w:p>
           <w:p>
             <w:r>
-              <w:t>Sr Mgr Lvl 1</w:t>
+              <w:t xml:space="preserve">Sr Mgr </w:t>
+            </w:r>
+            <w:proofErr w:type="spellStart"/>
+            <w:r>
+              <w:t>Lvl</w:t>
+            </w:r>
+            <w:proofErr w:type="spellEnd"/>
+            <w:r>
+              <w:t xml:space="preserve"> 1</w:t>
             </w:r>
             <w:r>
               <w:t xml:space="preserve"> – Supervisor of Manager and 999999 if not available </w:t>
@@ -3786,7 +4098,15 @@
           </w:p>
           <w:p>
             <w:r>
-              <w:t>Sr Mgr Lvl 2</w:t>
+              <w:t xml:space="preserve">Sr Mgr </w:t>
+            </w:r>
+            <w:proofErr w:type="spellStart"/>
+            <w:r>
+              <w:t>Lvl</w:t>
+            </w:r>
+            <w:proofErr w:type="spellEnd"/>
+            <w:r>
+              <w:t xml:space="preserve"> 2</w:t>
             </w:r>
             <w:r>
               <w:t xml:space="preserve"> </w:t>
@@ -3795,7 +4115,15 @@
               <w:t xml:space="preserve">– Supervisor of </w:t>
             </w:r>
             <w:r>
-              <w:t xml:space="preserve"> Sr Mgr Lvl 1</w:t>
+              <w:t xml:space="preserve"> Sr Mgr </w:t>
+            </w:r>
+            <w:proofErr w:type="spellStart"/>
+            <w:r>
+              <w:t>Lvl</w:t>
+            </w:r>
+            <w:proofErr w:type="spellEnd"/>
+            <w:r>
+              <w:t xml:space="preserve"> 1</w:t>
             </w:r>
             <w:r>
               <w:t xml:space="preserve"> </w:t>
@@ -3809,7 +4137,15 @@
           </w:p>
           <w:p>
             <w:r>
-              <w:t>Sr Mgr Lvl 3</w:t>
+              <w:t xml:space="preserve">Sr Mgr </w:t>
+            </w:r>
+            <w:proofErr w:type="spellStart"/>
+            <w:r>
+              <w:t>Lvl</w:t>
+            </w:r>
+            <w:proofErr w:type="spellEnd"/>
+            <w:r>
+              <w:t xml:space="preserve"> 3</w:t>
             </w:r>
             <w:r>
               <w:t xml:space="preserve"> </w:t>
@@ -3818,7 +4154,15 @@
               <w:t xml:space="preserve">- Supervisor of </w:t>
             </w:r>
             <w:r>
-              <w:t xml:space="preserve">Sr Mgr Lvl 2 and </w:t>
+              <w:t xml:space="preserve">Sr Mgr </w:t>
+            </w:r>
+            <w:proofErr w:type="spellStart"/>
+            <w:r>
+              <w:t>Lvl</w:t>
+            </w:r>
+            <w:proofErr w:type="spellEnd"/>
+            <w:r>
+              <w:t xml:space="preserve"> 2 and </w:t>
             </w:r>
             <w:r>
               <w:t xml:space="preserve">999999 if not available </w:t>
@@ -3846,8 +4190,13 @@
             <w:tcW w:w="10455" w:type="dxa"/>
           </w:tcPr>
           <w:p>
-            <w:r>
-              <w:t xml:space="preserve">eCoaching_Dev database on vrivfssdbt02\scord01,1437 </w:t>
+            <w:proofErr w:type="spellStart"/>
+            <w:r>
+              <w:t>eCoaching_Dev</w:t>
+            </w:r>
+            <w:proofErr w:type="spellEnd"/>
+            <w:r>
+              <w:t xml:space="preserve"> database on vrivfssdbt02\scord01,1437 </w:t>
             </w:r>
           </w:p>
         </w:tc>
@@ -3918,9 +4267,11 @@
             <w:tcW w:w="10455" w:type="dxa"/>
           </w:tcPr>
           <w:p>
+            <w:proofErr w:type="spellStart"/>
             <w:r>
               <w:t>CCO_eCoaching_Functions.sql</w:t>
             </w:r>
+            <w:proofErr w:type="spellEnd"/>
           </w:p>
         </w:tc>
       </w:tr>
@@ -5575,12 +5926,21 @@
               </w:rPr>
               <w:t>(</w:t>
             </w:r>
-            <w:r>
-              <w:rPr>
-                <w:rFonts w:asciiTheme="minorHAnsi" w:hAnsiTheme="minorHAnsi"/>
-                <w:bCs/>
-              </w:rPr>
-              <w:t>Harkess, David T</w:t>
+            <w:proofErr w:type="spellStart"/>
+            <w:r>
+              <w:rPr>
+                <w:rFonts w:asciiTheme="minorHAnsi" w:hAnsiTheme="minorHAnsi"/>
+                <w:bCs/>
+              </w:rPr>
+              <w:t>Harkess</w:t>
+            </w:r>
+            <w:proofErr w:type="spellEnd"/>
+            <w:r>
+              <w:rPr>
+                <w:rFonts w:asciiTheme="minorHAnsi" w:hAnsiTheme="minorHAnsi"/>
+                <w:bCs/>
+              </w:rPr>
+              <w:t>, David T</w:t>
             </w:r>
             <w:r>
               <w:rPr>
@@ -5922,7 +6282,7 @@
           <w:numId w:val="1"/>
         </w:numPr>
       </w:pPr>
-      <w:bookmarkStart w:id="18" w:name="_Toc35328754"/>
+      <w:bookmarkStart w:id="17" w:name="_Toc117259501"/>
       <w:r>
         <w:t xml:space="preserve">SCR 144893 </w:t>
       </w:r>
@@ -5932,7 +6292,7 @@
       <w:r>
         <w:t xml:space="preserve"> – Consolidating Coaching Reasons</w:t>
       </w:r>
-      <w:bookmarkEnd w:id="18"/>
+      <w:bookmarkEnd w:id="17"/>
     </w:p>
     <w:p/>
     <w:tbl>
@@ -6020,7 +6380,15 @@
           </w:tcPr>
           <w:p>
             <w:r>
-              <w:t>In historical dashboard, combine multiple Coaching Reasons, sub Coaching Reasons and Values as single strings for a Coaching log with ‘|’ as a separator.</w:t>
+              <w:t xml:space="preserve">In historical dashboard, combine multiple Coaching Reasons, </w:t>
+            </w:r>
+            <w:proofErr w:type="gramStart"/>
+            <w:r>
+              <w:t>sub Coaching</w:t>
+            </w:r>
+            <w:proofErr w:type="gramEnd"/>
+            <w:r>
+              <w:t xml:space="preserve"> Reasons and Values as single strings for a Coaching log with ‘|’ as a separator.</w:t>
             </w:r>
           </w:p>
           <w:p/>
@@ -6045,8 +6413,13 @@
             <w:tcW w:w="10455" w:type="dxa"/>
           </w:tcPr>
           <w:p>
-            <w:r>
-              <w:t xml:space="preserve">eCoaching_Dev database on vrivfssdbt02\scord01,1437 </w:t>
+            <w:proofErr w:type="spellStart"/>
+            <w:r>
+              <w:t>eCoaching_Dev</w:t>
+            </w:r>
+            <w:proofErr w:type="spellEnd"/>
+            <w:r>
+              <w:t xml:space="preserve"> database on vrivfssdbt02\scord01,1437 </w:t>
             </w:r>
           </w:p>
         </w:tc>
@@ -6175,9 +6548,11 @@
             <w:tcW w:w="10455" w:type="dxa"/>
           </w:tcPr>
           <w:p>
+            <w:proofErr w:type="spellStart"/>
             <w:r>
               <w:t>CCO_eCoaching_Functions.sql</w:t>
             </w:r>
+            <w:proofErr w:type="spellEnd"/>
           </w:p>
         </w:tc>
       </w:tr>
@@ -8603,13 +8978,13 @@
           <w:numId w:val="2"/>
         </w:numPr>
       </w:pPr>
-      <w:bookmarkStart w:id="19" w:name="_Toc511681040"/>
-      <w:bookmarkStart w:id="20" w:name="_Toc35328755"/>
+      <w:bookmarkStart w:id="18" w:name="_Toc511681040"/>
+      <w:bookmarkStart w:id="19" w:name="_Toc117259502"/>
       <w:r>
         <w:t>TFS 7136 – Move Submissions to new architecture</w:t>
       </w:r>
+      <w:bookmarkEnd w:id="18"/>
       <w:bookmarkEnd w:id="19"/>
-      <w:bookmarkEnd w:id="20"/>
       <w:r>
         <w:t xml:space="preserve"> </w:t>
       </w:r>
@@ -8727,7 +9102,15 @@
           </w:p>
           <w:p>
             <w:r>
-              <w:t>The architecture and design will be similar to the ecoaching log admin tool.</w:t>
+              <w:t xml:space="preserve">The architecture and design will be </w:t>
+            </w:r>
+            <w:proofErr w:type="gramStart"/>
+            <w:r>
+              <w:t>similar to</w:t>
+            </w:r>
+            <w:proofErr w:type="gramEnd"/>
+            <w:r>
+              <w:t xml:space="preserve"> the ecoaching log admin tool.</w:t>
             </w:r>
           </w:p>
         </w:tc>
@@ -8779,8 +9162,13 @@
           </w:p>
           <w:p>
             <w:r>
-              <w:t>[EC].[fn_strDirectUserHierarchy]--upd</w:t>
-            </w:r>
+              <w:t>[EC].[fn_strDirectUserHierarchy]--</w:t>
+            </w:r>
+            <w:proofErr w:type="spellStart"/>
+            <w:r>
+              <w:t>upd</w:t>
+            </w:r>
+            <w:proofErr w:type="spellEnd"/>
           </w:p>
           <w:p>
             <w:r>
@@ -8808,14 +9196,18 @@
             <w:tcW w:w="10455" w:type="dxa"/>
           </w:tcPr>
           <w:p>
+            <w:proofErr w:type="spellStart"/>
             <w:r>
               <w:t>fn_intStatusIDFromInsertParams.sql</w:t>
             </w:r>
-          </w:p>
-          <w:p>
+            <w:proofErr w:type="spellEnd"/>
+          </w:p>
+          <w:p>
+            <w:proofErr w:type="spellStart"/>
             <w:r>
               <w:t>fn_strDirectUserHierarchy.sql</w:t>
             </w:r>
+            <w:proofErr w:type="spellEnd"/>
           </w:p>
         </w:tc>
       </w:tr>
@@ -8920,7 +9312,27 @@
                 <w:sz w:val="19"/>
                 <w:szCs w:val="19"/>
               </w:rPr>
-              <w:t>[CoachingKey]</w:t>
+              <w:t>[</w:t>
+            </w:r>
+            <w:proofErr w:type="spellStart"/>
+            <w:r>
+              <w:rPr>
+                <w:rFonts w:ascii="Consolas" w:hAnsi="Consolas" w:cs="Consolas"/>
+                <w:color w:val="008080"/>
+                <w:sz w:val="19"/>
+                <w:szCs w:val="19"/>
+              </w:rPr>
+              <w:t>CoachingKey</w:t>
+            </w:r>
+            <w:proofErr w:type="spellEnd"/>
+            <w:r>
+              <w:rPr>
+                <w:rFonts w:ascii="Consolas" w:hAnsi="Consolas" w:cs="Consolas"/>
+                <w:color w:val="008080"/>
+                <w:sz w:val="19"/>
+                <w:szCs w:val="19"/>
+              </w:rPr>
+              <w:t>]</w:t>
             </w:r>
             <w:r>
               <w:rPr>
@@ -8999,7 +9411,27 @@
                 <w:sz w:val="19"/>
                 <w:szCs w:val="19"/>
               </w:rPr>
-              <w:t>[CoachingCert]</w:t>
+              <w:t>[</w:t>
+            </w:r>
+            <w:proofErr w:type="spellStart"/>
+            <w:r>
+              <w:rPr>
+                <w:rFonts w:ascii="Consolas" w:hAnsi="Consolas" w:cs="Consolas"/>
+                <w:color w:val="008080"/>
+                <w:sz w:val="19"/>
+                <w:szCs w:val="19"/>
+              </w:rPr>
+              <w:t>CoachingCert</w:t>
+            </w:r>
+            <w:proofErr w:type="spellEnd"/>
+            <w:r>
+              <w:rPr>
+                <w:rFonts w:ascii="Consolas" w:hAnsi="Consolas" w:cs="Consolas"/>
+                <w:color w:val="008080"/>
+                <w:sz w:val="19"/>
+                <w:szCs w:val="19"/>
+              </w:rPr>
+              <w:t>]</w:t>
             </w:r>
           </w:p>
           <w:p>
@@ -9363,6 +9795,7 @@
               </w:rPr>
               <w:t>),</w:t>
             </w:r>
+            <w:proofErr w:type="spellStart"/>
             <w:r>
               <w:rPr>
                 <w:rFonts w:ascii="Consolas" w:hAnsi="Consolas" w:cs="Consolas"/>
@@ -9372,6 +9805,7 @@
               </w:rPr>
               <w:t>DecryptByKey</w:t>
             </w:r>
+            <w:proofErr w:type="spellEnd"/>
             <w:r>
               <w:rPr>
                 <w:rFonts w:ascii="Consolas" w:hAnsi="Consolas" w:cs="Consolas"/>
@@ -9514,6 +9948,7 @@
               </w:rPr>
               <w:t>),</w:t>
             </w:r>
+            <w:proofErr w:type="spellStart"/>
             <w:r>
               <w:rPr>
                 <w:rFonts w:ascii="Consolas" w:hAnsi="Consolas" w:cs="Consolas"/>
@@ -9523,6 +9958,7 @@
               </w:rPr>
               <w:t>DecryptByKey</w:t>
             </w:r>
+            <w:proofErr w:type="spellEnd"/>
             <w:r>
               <w:rPr>
                 <w:rFonts w:ascii="Consolas" w:hAnsi="Consolas" w:cs="Consolas"/>
@@ -9666,6 +10102,7 @@
               </w:rPr>
               <w:t>),</w:t>
             </w:r>
+            <w:proofErr w:type="spellStart"/>
             <w:r>
               <w:rPr>
                 <w:rFonts w:ascii="Consolas" w:hAnsi="Consolas" w:cs="Consolas"/>
@@ -9675,6 +10112,7 @@
               </w:rPr>
               <w:t>DecryptByKey</w:t>
             </w:r>
+            <w:proofErr w:type="spellEnd"/>
             <w:r>
               <w:rPr>
                 <w:rFonts w:ascii="Consolas" w:hAnsi="Consolas" w:cs="Consolas"/>
@@ -9817,6 +10255,7 @@
               </w:rPr>
               <w:t>),</w:t>
             </w:r>
+            <w:proofErr w:type="spellStart"/>
             <w:r>
               <w:rPr>
                 <w:rFonts w:ascii="Consolas" w:hAnsi="Consolas" w:cs="Consolas"/>
@@ -9826,6 +10265,7 @@
               </w:rPr>
               <w:t>DecryptByKey</w:t>
             </w:r>
+            <w:proofErr w:type="spellEnd"/>
             <w:r>
               <w:rPr>
                 <w:rFonts w:ascii="Consolas" w:hAnsi="Consolas" w:cs="Consolas"/>
@@ -9969,6 +10409,7 @@
               </w:rPr>
               <w:t>),</w:t>
             </w:r>
+            <w:proofErr w:type="spellStart"/>
             <w:r>
               <w:rPr>
                 <w:rFonts w:ascii="Consolas" w:hAnsi="Consolas" w:cs="Consolas"/>
@@ -9978,6 +10419,7 @@
               </w:rPr>
               <w:t>DecryptByKey</w:t>
             </w:r>
+            <w:proofErr w:type="spellEnd"/>
             <w:r>
               <w:rPr>
                 <w:rFonts w:ascii="Consolas" w:hAnsi="Consolas" w:cs="Consolas"/>
@@ -10121,6 +10563,7 @@
               </w:rPr>
               <w:t>),</w:t>
             </w:r>
+            <w:proofErr w:type="spellStart"/>
             <w:r>
               <w:rPr>
                 <w:rFonts w:ascii="Consolas" w:hAnsi="Consolas" w:cs="Consolas"/>
@@ -10130,6 +10573,7 @@
               </w:rPr>
               <w:t>DecryptByKey</w:t>
             </w:r>
+            <w:proofErr w:type="spellEnd"/>
             <w:r>
               <w:rPr>
                 <w:rFonts w:ascii="Consolas" w:hAnsi="Consolas" w:cs="Consolas"/>
@@ -10273,6 +10717,7 @@
               </w:rPr>
               <w:t>),</w:t>
             </w:r>
+            <w:proofErr w:type="spellStart"/>
             <w:r>
               <w:rPr>
                 <w:rFonts w:ascii="Consolas" w:hAnsi="Consolas" w:cs="Consolas"/>
@@ -10282,6 +10727,7 @@
               </w:rPr>
               <w:t>DecryptByKey</w:t>
             </w:r>
+            <w:proofErr w:type="spellEnd"/>
             <w:r>
               <w:rPr>
                 <w:rFonts w:ascii="Consolas" w:hAnsi="Consolas" w:cs="Consolas"/>
@@ -10442,6 +10888,7 @@
               </w:rPr>
               <w:t xml:space="preserve"> </w:t>
             </w:r>
+            <w:proofErr w:type="spellStart"/>
             <w:r>
               <w:rPr>
                 <w:rFonts w:ascii="Consolas" w:hAnsi="Consolas" w:cs="Consolas"/>
@@ -10451,6 +10898,7 @@
               </w:rPr>
               <w:t>emp_job_code</w:t>
             </w:r>
+            <w:proofErr w:type="spellEnd"/>
             <w:r>
               <w:rPr>
                 <w:rFonts w:ascii="Consolas" w:hAnsi="Consolas" w:cs="Consolas"/>
@@ -10600,6 +11048,7 @@
               </w:rPr>
               <w:t xml:space="preserve"> </w:t>
             </w:r>
+            <w:proofErr w:type="spellStart"/>
             <w:r>
               <w:rPr>
                 <w:rFonts w:ascii="Consolas" w:hAnsi="Consolas" w:cs="Consolas"/>
@@ -10609,6 +11058,7 @@
               </w:rPr>
               <w:t>emp_id</w:t>
             </w:r>
+            <w:proofErr w:type="spellEnd"/>
             <w:r>
               <w:rPr>
                 <w:rFonts w:ascii="Consolas" w:hAnsi="Consolas" w:cs="Consolas"/>
@@ -10754,7 +11204,27 @@
                 <w:sz w:val="19"/>
                 <w:szCs w:val="19"/>
               </w:rPr>
-              <w:t>[CoachingKey]</w:t>
+              <w:t>[</w:t>
+            </w:r>
+            <w:proofErr w:type="spellStart"/>
+            <w:r>
+              <w:rPr>
+                <w:rFonts w:ascii="Consolas" w:hAnsi="Consolas" w:cs="Consolas"/>
+                <w:color w:val="008080"/>
+                <w:sz w:val="19"/>
+                <w:szCs w:val="19"/>
+              </w:rPr>
+              <w:t>CoachingKey</w:t>
+            </w:r>
+            <w:proofErr w:type="spellEnd"/>
+            <w:r>
+              <w:rPr>
+                <w:rFonts w:ascii="Consolas" w:hAnsi="Consolas" w:cs="Consolas"/>
+                <w:color w:val="008080"/>
+                <w:sz w:val="19"/>
+                <w:szCs w:val="19"/>
+              </w:rPr>
+              <w:t>]</w:t>
             </w:r>
             <w:r>
               <w:rPr>
@@ -11093,6 +11563,7 @@
               </w:rPr>
               <w:t xml:space="preserve"> </w:t>
             </w:r>
+            <w:proofErr w:type="spellStart"/>
             <w:r>
               <w:rPr>
                 <w:rFonts w:ascii="Consolas" w:hAnsi="Consolas" w:cs="Consolas"/>
@@ -11120,6 +11591,7 @@
               </w:rPr>
               <w:t>DIM_Source</w:t>
             </w:r>
+            <w:proofErr w:type="spellEnd"/>
             <w:r>
               <w:rPr>
                 <w:rFonts w:ascii="Consolas" w:hAnsi="Consolas" w:cs="Consolas"/>
@@ -11173,6 +11645,7 @@
               </w:rPr>
               <w:t xml:space="preserve"> </w:t>
             </w:r>
+            <w:proofErr w:type="spellStart"/>
             <w:r>
               <w:rPr>
                 <w:rFonts w:ascii="Consolas" w:hAnsi="Consolas" w:cs="Consolas"/>
@@ -11191,6 +11664,7 @@
               </w:rPr>
               <w:t>.Source</w:t>
             </w:r>
+            <w:proofErr w:type="spellEnd"/>
             <w:r>
               <w:rPr>
                 <w:rFonts w:ascii="Consolas" w:hAnsi="Consolas" w:cs="Consolas"/>
@@ -11216,6 +11690,7 @@
               </w:rPr>
               <w:t xml:space="preserve"> </w:t>
             </w:r>
+            <w:proofErr w:type="spellStart"/>
             <w:r>
               <w:rPr>
                 <w:rFonts w:ascii="Consolas" w:hAnsi="Consolas" w:cs="Consolas"/>
@@ -11243,6 +11718,7 @@
               </w:rPr>
               <w:t>CoachingSource</w:t>
             </w:r>
+            <w:proofErr w:type="spellEnd"/>
           </w:p>
           <w:p>
             <w:pPr>
@@ -11279,6 +11755,7 @@
               </w:rPr>
               <w:t xml:space="preserve"> </w:t>
             </w:r>
+            <w:proofErr w:type="spellStart"/>
             <w:r>
               <w:rPr>
                 <w:rFonts w:ascii="Consolas" w:hAnsi="Consolas" w:cs="Consolas"/>
@@ -11306,6 +11783,7 @@
               </w:rPr>
               <w:t>SubSource</w:t>
             </w:r>
+            <w:proofErr w:type="spellEnd"/>
             <w:r>
               <w:rPr>
                 <w:rFonts w:ascii="Consolas" w:hAnsi="Consolas" w:cs="Consolas"/>
@@ -11331,6 +11809,7 @@
               </w:rPr>
               <w:t xml:space="preserve"> </w:t>
             </w:r>
+            <w:proofErr w:type="spellStart"/>
             <w:r>
               <w:rPr>
                 <w:rFonts w:ascii="Consolas" w:hAnsi="Consolas" w:cs="Consolas"/>
@@ -11358,6 +11837,7 @@
               </w:rPr>
               <w:t>SubCoachingSource</w:t>
             </w:r>
+            <w:proofErr w:type="spellEnd"/>
           </w:p>
           <w:p>
             <w:pPr>
@@ -13319,14 +13799,14 @@
           <w:numId w:val="2"/>
         </w:numPr>
       </w:pPr>
-      <w:bookmarkStart w:id="21" w:name="_Toc35328756"/>
+      <w:bookmarkStart w:id="20" w:name="_Toc117259503"/>
       <w:r>
         <w:t xml:space="preserve">TFS 12063 – </w:t>
       </w:r>
       <w:r>
         <w:t>Add location to site translation for new Phoenix office</w:t>
       </w:r>
-      <w:bookmarkEnd w:id="21"/>
+      <w:bookmarkEnd w:id="20"/>
     </w:p>
     <w:p/>
     <w:tbl>
@@ -13523,9 +14003,11 @@
             <w:tcW w:w="10455" w:type="dxa"/>
           </w:tcPr>
           <w:p>
+            <w:proofErr w:type="spellStart"/>
             <w:r>
               <w:t>fn_strSiteNameFromSiteLocation.sql</w:t>
             </w:r>
+            <w:proofErr w:type="spellEnd"/>
           </w:p>
         </w:tc>
       </w:tr>
@@ -13630,7 +14112,27 @@
                 <w:sz w:val="19"/>
                 <w:szCs w:val="19"/>
               </w:rPr>
-              <w:t>[CoachingKey]</w:t>
+              <w:t>[</w:t>
+            </w:r>
+            <w:proofErr w:type="spellStart"/>
+            <w:r>
+              <w:rPr>
+                <w:rFonts w:ascii="Consolas" w:hAnsi="Consolas" w:cs="Consolas"/>
+                <w:color w:val="008080"/>
+                <w:sz w:val="19"/>
+                <w:szCs w:val="19"/>
+              </w:rPr>
+              <w:t>CoachingKey</w:t>
+            </w:r>
+            <w:proofErr w:type="spellEnd"/>
+            <w:r>
+              <w:rPr>
+                <w:rFonts w:ascii="Consolas" w:hAnsi="Consolas" w:cs="Consolas"/>
+                <w:color w:val="008080"/>
+                <w:sz w:val="19"/>
+                <w:szCs w:val="19"/>
+              </w:rPr>
+              <w:t>]</w:t>
             </w:r>
             <w:r>
               <w:rPr>
@@ -13709,7 +14211,27 @@
                 <w:sz w:val="19"/>
                 <w:szCs w:val="19"/>
               </w:rPr>
-              <w:t>[CoachingCert]</w:t>
+              <w:t>[</w:t>
+            </w:r>
+            <w:proofErr w:type="spellStart"/>
+            <w:r>
+              <w:rPr>
+                <w:rFonts w:ascii="Consolas" w:hAnsi="Consolas" w:cs="Consolas"/>
+                <w:color w:val="008080"/>
+                <w:sz w:val="19"/>
+                <w:szCs w:val="19"/>
+              </w:rPr>
+              <w:t>CoachingCert</w:t>
+            </w:r>
+            <w:proofErr w:type="spellEnd"/>
+            <w:r>
+              <w:rPr>
+                <w:rFonts w:ascii="Consolas" w:hAnsi="Consolas" w:cs="Consolas"/>
+                <w:color w:val="008080"/>
+                <w:sz w:val="19"/>
+                <w:szCs w:val="19"/>
+              </w:rPr>
+              <w:t>]</w:t>
             </w:r>
           </w:p>
           <w:p>
@@ -14072,6 +14594,7 @@
               </w:rPr>
               <w:t>),</w:t>
             </w:r>
+            <w:proofErr w:type="spellStart"/>
             <w:r>
               <w:rPr>
                 <w:rFonts w:ascii="Consolas" w:hAnsi="Consolas" w:cs="Consolas"/>
@@ -14081,6 +14604,7 @@
               </w:rPr>
               <w:t>DecryptByKey</w:t>
             </w:r>
+            <w:proofErr w:type="spellEnd"/>
             <w:r>
               <w:rPr>
                 <w:rFonts w:ascii="Consolas" w:hAnsi="Consolas" w:cs="Consolas"/>
@@ -14223,6 +14747,7 @@
               </w:rPr>
               <w:t>),</w:t>
             </w:r>
+            <w:proofErr w:type="spellStart"/>
             <w:r>
               <w:rPr>
                 <w:rFonts w:ascii="Consolas" w:hAnsi="Consolas" w:cs="Consolas"/>
@@ -14232,6 +14757,7 @@
               </w:rPr>
               <w:t>DecryptByKey</w:t>
             </w:r>
+            <w:proofErr w:type="spellEnd"/>
             <w:r>
               <w:rPr>
                 <w:rFonts w:ascii="Consolas" w:hAnsi="Consolas" w:cs="Consolas"/>
@@ -14375,6 +14901,7 @@
               </w:rPr>
               <w:t>),</w:t>
             </w:r>
+            <w:proofErr w:type="spellStart"/>
             <w:r>
               <w:rPr>
                 <w:rFonts w:ascii="Consolas" w:hAnsi="Consolas" w:cs="Consolas"/>
@@ -14384,6 +14911,7 @@
               </w:rPr>
               <w:t>DecryptByKey</w:t>
             </w:r>
+            <w:proofErr w:type="spellEnd"/>
             <w:r>
               <w:rPr>
                 <w:rFonts w:ascii="Consolas" w:hAnsi="Consolas" w:cs="Consolas"/>
@@ -14526,6 +15054,7 @@
               </w:rPr>
               <w:t>),</w:t>
             </w:r>
+            <w:proofErr w:type="spellStart"/>
             <w:r>
               <w:rPr>
                 <w:rFonts w:ascii="Consolas" w:hAnsi="Consolas" w:cs="Consolas"/>
@@ -14535,6 +15064,7 @@
               </w:rPr>
               <w:t>DecryptByKey</w:t>
             </w:r>
+            <w:proofErr w:type="spellEnd"/>
             <w:r>
               <w:rPr>
                 <w:rFonts w:ascii="Consolas" w:hAnsi="Consolas" w:cs="Consolas"/>
@@ -14678,6 +15208,7 @@
               </w:rPr>
               <w:t>),</w:t>
             </w:r>
+            <w:proofErr w:type="spellStart"/>
             <w:r>
               <w:rPr>
                 <w:rFonts w:ascii="Consolas" w:hAnsi="Consolas" w:cs="Consolas"/>
@@ -14687,6 +15218,7 @@
               </w:rPr>
               <w:t>DecryptByKey</w:t>
             </w:r>
+            <w:proofErr w:type="spellEnd"/>
             <w:r>
               <w:rPr>
                 <w:rFonts w:ascii="Consolas" w:hAnsi="Consolas" w:cs="Consolas"/>
@@ -14830,6 +15362,7 @@
               </w:rPr>
               <w:t>),</w:t>
             </w:r>
+            <w:proofErr w:type="spellStart"/>
             <w:r>
               <w:rPr>
                 <w:rFonts w:ascii="Consolas" w:hAnsi="Consolas" w:cs="Consolas"/>
@@ -14839,6 +15372,7 @@
               </w:rPr>
               <w:t>DecryptByKey</w:t>
             </w:r>
+            <w:proofErr w:type="spellEnd"/>
             <w:r>
               <w:rPr>
                 <w:rFonts w:ascii="Consolas" w:hAnsi="Consolas" w:cs="Consolas"/>
@@ -14982,6 +15516,7 @@
               </w:rPr>
               <w:t>),</w:t>
             </w:r>
+            <w:proofErr w:type="spellStart"/>
             <w:r>
               <w:rPr>
                 <w:rFonts w:ascii="Consolas" w:hAnsi="Consolas" w:cs="Consolas"/>
@@ -14991,6 +15526,7 @@
               </w:rPr>
               <w:t>DecryptByKey</w:t>
             </w:r>
+            <w:proofErr w:type="spellEnd"/>
             <w:r>
               <w:rPr>
                 <w:rFonts w:ascii="Consolas" w:hAnsi="Consolas" w:cs="Consolas"/>
@@ -15203,7 +15739,25 @@
                 <w:sz w:val="19"/>
                 <w:szCs w:val="19"/>
               </w:rPr>
-              <w:t xml:space="preserve"> Emp_site </w:t>
+              <w:t xml:space="preserve"> </w:t>
+            </w:r>
+            <w:proofErr w:type="spellStart"/>
+            <w:r>
+              <w:rPr>
+                <w:rFonts w:ascii="Consolas" w:hAnsi="Consolas" w:cs="Consolas"/>
+                <w:sz w:val="19"/>
+                <w:szCs w:val="19"/>
+              </w:rPr>
+              <w:t>Emp_site</w:t>
+            </w:r>
+            <w:proofErr w:type="spellEnd"/>
+            <w:r>
+              <w:rPr>
+                <w:rFonts w:ascii="Consolas" w:hAnsi="Consolas" w:cs="Consolas"/>
+                <w:sz w:val="19"/>
+                <w:szCs w:val="19"/>
+              </w:rPr>
+              <w:t xml:space="preserve"> </w:t>
             </w:r>
             <w:r>
               <w:rPr>
@@ -15397,7 +15951,27 @@
                 <w:sz w:val="19"/>
                 <w:szCs w:val="19"/>
               </w:rPr>
-              <w:t>[CoachingKey]</w:t>
+              <w:t>[</w:t>
+            </w:r>
+            <w:proofErr w:type="spellStart"/>
+            <w:r>
+              <w:rPr>
+                <w:rFonts w:ascii="Consolas" w:hAnsi="Consolas" w:cs="Consolas"/>
+                <w:color w:val="008080"/>
+                <w:sz w:val="19"/>
+                <w:szCs w:val="19"/>
+              </w:rPr>
+              <w:t>CoachingKey</w:t>
+            </w:r>
+            <w:proofErr w:type="spellEnd"/>
+            <w:r>
+              <w:rPr>
+                <w:rFonts w:ascii="Consolas" w:hAnsi="Consolas" w:cs="Consolas"/>
+                <w:color w:val="008080"/>
+                <w:sz w:val="19"/>
+                <w:szCs w:val="19"/>
+              </w:rPr>
+              <w:t>]</w:t>
             </w:r>
             <w:r>
               <w:rPr>
@@ -15889,7 +16463,25 @@
                 <w:sz w:val="19"/>
                 <w:szCs w:val="19"/>
               </w:rPr>
-              <w:t xml:space="preserve"> Emp_site </w:t>
+              <w:t xml:space="preserve"> </w:t>
+            </w:r>
+            <w:proofErr w:type="spellStart"/>
+            <w:r>
+              <w:rPr>
+                <w:rFonts w:ascii="Consolas" w:hAnsi="Consolas" w:cs="Consolas"/>
+                <w:sz w:val="19"/>
+                <w:szCs w:val="19"/>
+              </w:rPr>
+              <w:t>Emp_site</w:t>
+            </w:r>
+            <w:proofErr w:type="spellEnd"/>
+            <w:r>
+              <w:rPr>
+                <w:rFonts w:ascii="Consolas" w:hAnsi="Consolas" w:cs="Consolas"/>
+                <w:sz w:val="19"/>
+                <w:szCs w:val="19"/>
+              </w:rPr>
+              <w:t xml:space="preserve"> </w:t>
             </w:r>
           </w:p>
           <w:p>
@@ -16399,11 +16991,11 @@
           <w:numId w:val="2"/>
         </w:numPr>
       </w:pPr>
-      <w:bookmarkStart w:id="22" w:name="_Toc35328757"/>
+      <w:bookmarkStart w:id="21" w:name="_Toc117259504"/>
       <w:r>
         <w:t>TFS 12316 – Historical dashboard access for select analysts</w:t>
       </w:r>
-      <w:bookmarkEnd w:id="22"/>
+      <w:bookmarkEnd w:id="21"/>
     </w:p>
     <w:p/>
     <w:tbl>
@@ -16595,9 +17187,11 @@
             <w:tcW w:w="10455" w:type="dxa"/>
           </w:tcPr>
           <w:p>
+            <w:proofErr w:type="spellStart"/>
             <w:r>
               <w:t>fn_strGetUserRole.sql</w:t>
             </w:r>
+            <w:proofErr w:type="spellEnd"/>
           </w:p>
         </w:tc>
       </w:tr>
@@ -16703,7 +17297,27 @@
                 <w:sz w:val="19"/>
                 <w:szCs w:val="19"/>
               </w:rPr>
-              <w:t>[CoachingKey]</w:t>
+              <w:t>[</w:t>
+            </w:r>
+            <w:proofErr w:type="spellStart"/>
+            <w:r>
+              <w:rPr>
+                <w:rFonts w:ascii="Consolas" w:hAnsi="Consolas" w:cs="Consolas"/>
+                <w:color w:val="008080"/>
+                <w:sz w:val="19"/>
+                <w:szCs w:val="19"/>
+              </w:rPr>
+              <w:t>CoachingKey</w:t>
+            </w:r>
+            <w:proofErr w:type="spellEnd"/>
+            <w:r>
+              <w:rPr>
+                <w:rFonts w:ascii="Consolas" w:hAnsi="Consolas" w:cs="Consolas"/>
+                <w:color w:val="008080"/>
+                <w:sz w:val="19"/>
+                <w:szCs w:val="19"/>
+              </w:rPr>
+              <w:t>]</w:t>
             </w:r>
             <w:r>
               <w:rPr>
@@ -16782,7 +17396,27 @@
                 <w:sz w:val="19"/>
                 <w:szCs w:val="19"/>
               </w:rPr>
-              <w:t>[CoachingCert]</w:t>
+              <w:t>[</w:t>
+            </w:r>
+            <w:proofErr w:type="spellStart"/>
+            <w:r>
+              <w:rPr>
+                <w:rFonts w:ascii="Consolas" w:hAnsi="Consolas" w:cs="Consolas"/>
+                <w:color w:val="008080"/>
+                <w:sz w:val="19"/>
+                <w:szCs w:val="19"/>
+              </w:rPr>
+              <w:t>CoachingCert</w:t>
+            </w:r>
+            <w:proofErr w:type="spellEnd"/>
+            <w:r>
+              <w:rPr>
+                <w:rFonts w:ascii="Consolas" w:hAnsi="Consolas" w:cs="Consolas"/>
+                <w:color w:val="008080"/>
+                <w:sz w:val="19"/>
+                <w:szCs w:val="19"/>
+              </w:rPr>
+              <w:t>]</w:t>
             </w:r>
           </w:p>
           <w:p>
@@ -16941,6 +17575,7 @@
               </w:rPr>
               <w:t>),</w:t>
             </w:r>
+            <w:proofErr w:type="spellStart"/>
             <w:r>
               <w:rPr>
                 <w:rFonts w:ascii="Consolas" w:hAnsi="Consolas" w:cs="Consolas"/>
@@ -16950,6 +17585,7 @@
               </w:rPr>
               <w:t>DecryptByKey</w:t>
             </w:r>
+            <w:proofErr w:type="spellEnd"/>
             <w:r>
               <w:rPr>
                 <w:rFonts w:ascii="Consolas" w:hAnsi="Consolas" w:cs="Consolas"/>
@@ -17082,6 +17718,7 @@
               </w:rPr>
               <w:t>),</w:t>
             </w:r>
+            <w:proofErr w:type="spellStart"/>
             <w:r>
               <w:rPr>
                 <w:rFonts w:ascii="Consolas" w:hAnsi="Consolas" w:cs="Consolas"/>
@@ -17091,6 +17728,7 @@
               </w:rPr>
               <w:t>DecryptByKey</w:t>
             </w:r>
+            <w:proofErr w:type="spellEnd"/>
             <w:r>
               <w:rPr>
                 <w:rFonts w:ascii="Consolas" w:hAnsi="Consolas" w:cs="Consolas"/>
@@ -17224,6 +17862,7 @@
               </w:rPr>
               <w:t>),</w:t>
             </w:r>
+            <w:proofErr w:type="spellStart"/>
             <w:r>
               <w:rPr>
                 <w:rFonts w:ascii="Consolas" w:hAnsi="Consolas" w:cs="Consolas"/>
@@ -17233,6 +17872,7 @@
               </w:rPr>
               <w:t>DecryptByKey</w:t>
             </w:r>
+            <w:proofErr w:type="spellEnd"/>
             <w:r>
               <w:rPr>
                 <w:rFonts w:ascii="Consolas" w:hAnsi="Consolas" w:cs="Consolas"/>
@@ -17313,6 +17953,7 @@
               </w:rPr>
               <w:t>,</w:t>
             </w:r>
+            <w:proofErr w:type="spellStart"/>
             <w:r>
               <w:rPr>
                 <w:rFonts w:ascii="Consolas" w:hAnsi="Consolas" w:cs="Consolas"/>
@@ -17321,6 +17962,7 @@
               </w:rPr>
               <w:t>emp_job_code</w:t>
             </w:r>
+            <w:proofErr w:type="spellEnd"/>
           </w:p>
           <w:p>
             <w:pPr>
@@ -17408,7 +18050,25 @@
                 <w:sz w:val="19"/>
                 <w:szCs w:val="19"/>
               </w:rPr>
-              <w:t xml:space="preserve"> emp_job_code </w:t>
+              <w:t xml:space="preserve"> </w:t>
+            </w:r>
+            <w:proofErr w:type="spellStart"/>
+            <w:r>
+              <w:rPr>
+                <w:rFonts w:ascii="Consolas" w:hAnsi="Consolas" w:cs="Consolas"/>
+                <w:sz w:val="19"/>
+                <w:szCs w:val="19"/>
+              </w:rPr>
+              <w:t>emp_job_code</w:t>
+            </w:r>
+            <w:proofErr w:type="spellEnd"/>
+            <w:r>
+              <w:rPr>
+                <w:rFonts w:ascii="Consolas" w:hAnsi="Consolas" w:cs="Consolas"/>
+                <w:sz w:val="19"/>
+                <w:szCs w:val="19"/>
+              </w:rPr>
+              <w:t xml:space="preserve"> </w:t>
             </w:r>
             <w:r>
               <w:rPr>
@@ -17562,7 +18222,16 @@
                 <w:sz w:val="19"/>
                 <w:szCs w:val="19"/>
               </w:rPr>
-              <w:t xml:space="preserve"> ec</w:t>
+              <w:t xml:space="preserve"> </w:t>
+            </w:r>
+            <w:proofErr w:type="spellStart"/>
+            <w:r>
+              <w:rPr>
+                <w:rFonts w:ascii="Consolas" w:hAnsi="Consolas" w:cs="Consolas"/>
+                <w:sz w:val="19"/>
+                <w:szCs w:val="19"/>
+              </w:rPr>
+              <w:t>ec</w:t>
             </w:r>
             <w:r>
               <w:rPr>
@@ -17581,6 +18250,7 @@
               </w:rPr>
               <w:t>View_Historical_Dashboard_ACL</w:t>
             </w:r>
+            <w:proofErr w:type="spellEnd"/>
           </w:p>
           <w:p>
             <w:pPr>
@@ -17608,7 +18278,25 @@
                 <w:sz w:val="19"/>
                 <w:szCs w:val="19"/>
               </w:rPr>
-              <w:t xml:space="preserve"> user_lanid </w:t>
+              <w:t xml:space="preserve"> </w:t>
+            </w:r>
+            <w:proofErr w:type="spellStart"/>
+            <w:r>
+              <w:rPr>
+                <w:rFonts w:ascii="Consolas" w:hAnsi="Consolas" w:cs="Consolas"/>
+                <w:sz w:val="19"/>
+                <w:szCs w:val="19"/>
+              </w:rPr>
+              <w:t>user_lanid</w:t>
+            </w:r>
+            <w:proofErr w:type="spellEnd"/>
+            <w:r>
+              <w:rPr>
+                <w:rFonts w:ascii="Consolas" w:hAnsi="Consolas" w:cs="Consolas"/>
+                <w:sz w:val="19"/>
+                <w:szCs w:val="19"/>
+              </w:rPr>
+              <w:t xml:space="preserve"> </w:t>
             </w:r>
             <w:r>
               <w:rPr>
@@ -17634,7 +18322,27 @@
                 <w:sz w:val="19"/>
                 <w:szCs w:val="19"/>
               </w:rPr>
-              <w:t>'jonathan.ramos'</w:t>
+              <w:t>'</w:t>
+            </w:r>
+            <w:proofErr w:type="spellStart"/>
+            <w:r>
+              <w:rPr>
+                <w:rFonts w:ascii="Consolas" w:hAnsi="Consolas" w:cs="Consolas"/>
+                <w:color w:val="FF0000"/>
+                <w:sz w:val="19"/>
+                <w:szCs w:val="19"/>
+              </w:rPr>
+              <w:t>jonathan.ramos</w:t>
+            </w:r>
+            <w:proofErr w:type="spellEnd"/>
+            <w:r>
+              <w:rPr>
+                <w:rFonts w:ascii="Consolas" w:hAnsi="Consolas" w:cs="Consolas"/>
+                <w:color w:val="FF0000"/>
+                <w:sz w:val="19"/>
+                <w:szCs w:val="19"/>
+              </w:rPr>
+              <w:t>'</w:t>
             </w:r>
           </w:p>
           <w:p>
@@ -17988,6 +18696,7 @@
               </w:rPr>
               <w:t xml:space="preserve"> </w:t>
             </w:r>
+            <w:proofErr w:type="spellStart"/>
             <w:r>
               <w:rPr>
                 <w:rFonts w:ascii="Consolas" w:hAnsi="Consolas" w:cs="Consolas"/>
@@ -17995,7 +18704,17 @@
                 <w:sz w:val="19"/>
                 <w:szCs w:val="19"/>
               </w:rPr>
-              <w:t>N'jonathan.ramos'</w:t>
+              <w:t>N'jonathan.ramos</w:t>
+            </w:r>
+            <w:proofErr w:type="spellEnd"/>
+            <w:r>
+              <w:rPr>
+                <w:rFonts w:ascii="Consolas" w:hAnsi="Consolas" w:cs="Consolas"/>
+                <w:color w:val="FF0000"/>
+                <w:sz w:val="19"/>
+                <w:szCs w:val="19"/>
+              </w:rPr>
+              <w:t>'</w:t>
             </w:r>
             <w:r>
               <w:rPr>
@@ -18051,6 +18770,7 @@
               </w:rPr>
               <w:t xml:space="preserve"> </w:t>
             </w:r>
+            <w:proofErr w:type="spellStart"/>
             <w:r>
               <w:rPr>
                 <w:rFonts w:ascii="Consolas" w:hAnsi="Consolas" w:cs="Consolas"/>
@@ -18058,7 +18778,17 @@
                 <w:sz w:val="19"/>
                 <w:szCs w:val="19"/>
               </w:rPr>
-              <w:t>N'Ramos, Jonathan'</w:t>
+              <w:t>N'Ramos</w:t>
+            </w:r>
+            <w:proofErr w:type="spellEnd"/>
+            <w:r>
+              <w:rPr>
+                <w:rFonts w:ascii="Consolas" w:hAnsi="Consolas" w:cs="Consolas"/>
+                <w:color w:val="FF0000"/>
+                <w:sz w:val="19"/>
+                <w:szCs w:val="19"/>
+              </w:rPr>
+              <w:t>, Jonathan'</w:t>
             </w:r>
             <w:r>
               <w:rPr>
@@ -18177,6 +18907,7 @@
               </w:rPr>
               <w:t xml:space="preserve"> </w:t>
             </w:r>
+            <w:proofErr w:type="spellStart"/>
             <w:r>
               <w:rPr>
                 <w:rFonts w:ascii="Consolas" w:hAnsi="Consolas" w:cs="Consolas"/>
@@ -18184,7 +18915,17 @@
                 <w:sz w:val="19"/>
                 <w:szCs w:val="19"/>
               </w:rPr>
-              <w:t>N'susmitha.palacherla'</w:t>
+              <w:t>N'susmitha.palacherla</w:t>
+            </w:r>
+            <w:proofErr w:type="spellEnd"/>
+            <w:r>
+              <w:rPr>
+                <w:rFonts w:ascii="Consolas" w:hAnsi="Consolas" w:cs="Consolas"/>
+                <w:color w:val="FF0000"/>
+                <w:sz w:val="19"/>
+                <w:szCs w:val="19"/>
+              </w:rPr>
+              <w:t>'</w:t>
             </w:r>
             <w:r>
               <w:rPr>
@@ -18439,7 +19180,27 @@
                 <w:sz w:val="19"/>
                 <w:szCs w:val="19"/>
               </w:rPr>
-              <w:t>N'@rowId'</w:t>
+              <w:t>N'@</w:t>
+            </w:r>
+            <w:proofErr w:type="spellStart"/>
+            <w:r>
+              <w:rPr>
+                <w:rFonts w:ascii="Consolas" w:hAnsi="Consolas" w:cs="Consolas"/>
+                <w:color w:val="FF0000"/>
+                <w:sz w:val="19"/>
+                <w:szCs w:val="19"/>
+              </w:rPr>
+              <w:t>rowId</w:t>
+            </w:r>
+            <w:proofErr w:type="spellEnd"/>
+            <w:r>
+              <w:rPr>
+                <w:rFonts w:ascii="Consolas" w:hAnsi="Consolas" w:cs="Consolas"/>
+                <w:color w:val="FF0000"/>
+                <w:sz w:val="19"/>
+                <w:szCs w:val="19"/>
+              </w:rPr>
+              <w:t>'</w:t>
             </w:r>
             <w:r>
               <w:rPr>
@@ -18502,7 +19263,27 @@
                 <w:sz w:val="19"/>
                 <w:szCs w:val="19"/>
               </w:rPr>
-              <w:t>N'@returnCode'</w:t>
+              <w:t>N'@</w:t>
+            </w:r>
+            <w:proofErr w:type="spellStart"/>
+            <w:r>
+              <w:rPr>
+                <w:rFonts w:ascii="Consolas" w:hAnsi="Consolas" w:cs="Consolas"/>
+                <w:color w:val="FF0000"/>
+                <w:sz w:val="19"/>
+                <w:szCs w:val="19"/>
+              </w:rPr>
+              <w:t>returnCode</w:t>
+            </w:r>
+            <w:proofErr w:type="spellEnd"/>
+            <w:r>
+              <w:rPr>
+                <w:rFonts w:ascii="Consolas" w:hAnsi="Consolas" w:cs="Consolas"/>
+                <w:color w:val="FF0000"/>
+                <w:sz w:val="19"/>
+                <w:szCs w:val="19"/>
+              </w:rPr>
+              <w:t>'</w:t>
             </w:r>
             <w:r>
               <w:rPr>
@@ -18565,7 +19346,27 @@
                 <w:sz w:val="19"/>
                 <w:szCs w:val="19"/>
               </w:rPr>
-              <w:t>N'@returnMessage'</w:t>
+              <w:t>N'@</w:t>
+            </w:r>
+            <w:proofErr w:type="spellStart"/>
+            <w:r>
+              <w:rPr>
+                <w:rFonts w:ascii="Consolas" w:hAnsi="Consolas" w:cs="Consolas"/>
+                <w:color w:val="FF0000"/>
+                <w:sz w:val="19"/>
+                <w:szCs w:val="19"/>
+              </w:rPr>
+              <w:t>returnMessage</w:t>
+            </w:r>
+            <w:proofErr w:type="spellEnd"/>
+            <w:r>
+              <w:rPr>
+                <w:rFonts w:ascii="Consolas" w:hAnsi="Consolas" w:cs="Consolas"/>
+                <w:color w:val="FF0000"/>
+                <w:sz w:val="19"/>
+                <w:szCs w:val="19"/>
+              </w:rPr>
+              <w:t>'</w:t>
             </w:r>
           </w:p>
           <w:p>
@@ -19306,7 +20107,25 @@
                 <w:sz w:val="19"/>
                 <w:szCs w:val="19"/>
               </w:rPr>
-              <w:t xml:space="preserve"> roleid </w:t>
+              <w:t xml:space="preserve"> </w:t>
+            </w:r>
+            <w:proofErr w:type="spellStart"/>
+            <w:r>
+              <w:rPr>
+                <w:rFonts w:ascii="Consolas" w:hAnsi="Consolas" w:cs="Consolas"/>
+                <w:sz w:val="19"/>
+                <w:szCs w:val="19"/>
+              </w:rPr>
+              <w:t>roleid</w:t>
+            </w:r>
+            <w:proofErr w:type="spellEnd"/>
+            <w:r>
+              <w:rPr>
+                <w:rFonts w:ascii="Consolas" w:hAnsi="Consolas" w:cs="Consolas"/>
+                <w:sz w:val="19"/>
+                <w:szCs w:val="19"/>
+              </w:rPr>
+              <w:t xml:space="preserve"> </w:t>
             </w:r>
             <w:r>
               <w:rPr>
@@ -19580,7 +20399,25 @@
                 <w:sz w:val="19"/>
                 <w:szCs w:val="19"/>
               </w:rPr>
-              <w:t xml:space="preserve"> roleid </w:t>
+              <w:t xml:space="preserve"> </w:t>
+            </w:r>
+            <w:proofErr w:type="spellStart"/>
+            <w:r>
+              <w:rPr>
+                <w:rFonts w:ascii="Consolas" w:hAnsi="Consolas" w:cs="Consolas"/>
+                <w:sz w:val="19"/>
+                <w:szCs w:val="19"/>
+              </w:rPr>
+              <w:t>roleid</w:t>
+            </w:r>
+            <w:proofErr w:type="spellEnd"/>
+            <w:r>
+              <w:rPr>
+                <w:rFonts w:ascii="Consolas" w:hAnsi="Consolas" w:cs="Consolas"/>
+                <w:sz w:val="19"/>
+                <w:szCs w:val="19"/>
+              </w:rPr>
+              <w:t xml:space="preserve"> </w:t>
             </w:r>
             <w:r>
               <w:rPr>
@@ -19659,7 +20496,23 @@
                 <w:rFonts w:asciiTheme="minorHAnsi" w:hAnsiTheme="minorHAnsi"/>
                 <w:bCs/>
               </w:rPr>
-              <w:t>Row with MySubmisison = 1. All others 0</w:t>
+              <w:t xml:space="preserve">Row with </w:t>
+            </w:r>
+            <w:proofErr w:type="spellStart"/>
+            <w:r>
+              <w:rPr>
+                <w:rFonts w:asciiTheme="minorHAnsi" w:hAnsiTheme="minorHAnsi"/>
+                <w:bCs/>
+              </w:rPr>
+              <w:t>MySubmisison</w:t>
+            </w:r>
+            <w:proofErr w:type="spellEnd"/>
+            <w:r>
+              <w:rPr>
+                <w:rFonts w:asciiTheme="minorHAnsi" w:hAnsiTheme="minorHAnsi"/>
+                <w:bCs/>
+              </w:rPr>
+              <w:t xml:space="preserve"> = 1. All others 0</w:t>
             </w:r>
           </w:p>
         </w:tc>
@@ -20580,11 +21433,11 @@
           <w:numId w:val="2"/>
         </w:numPr>
       </w:pPr>
-      <w:bookmarkStart w:id="23" w:name="_Toc35328758"/>
+      <w:bookmarkStart w:id="22" w:name="_Toc117259505"/>
       <w:r>
         <w:t>TFS 12467 - Assign Manager Role to WPPM job codes</w:t>
       </w:r>
-      <w:bookmarkEnd w:id="23"/>
+      <w:bookmarkEnd w:id="22"/>
     </w:p>
     <w:tbl>
       <w:tblPr>
@@ -20769,9 +21622,11 @@
             <w:tcW w:w="10455" w:type="dxa"/>
           </w:tcPr>
           <w:p>
+            <w:proofErr w:type="spellStart"/>
             <w:r>
               <w:t>fn_strGetUserRole.sql</w:t>
             </w:r>
+            <w:proofErr w:type="spellEnd"/>
           </w:p>
         </w:tc>
       </w:tr>
@@ -20876,7 +21731,27 @@
                 <w:sz w:val="19"/>
                 <w:szCs w:val="19"/>
               </w:rPr>
-              <w:t>[CoachingKey]</w:t>
+              <w:t>[</w:t>
+            </w:r>
+            <w:proofErr w:type="spellStart"/>
+            <w:r>
+              <w:rPr>
+                <w:rFonts w:ascii="Consolas" w:hAnsi="Consolas" w:cs="Consolas"/>
+                <w:color w:val="008080"/>
+                <w:sz w:val="19"/>
+                <w:szCs w:val="19"/>
+              </w:rPr>
+              <w:t>CoachingKey</w:t>
+            </w:r>
+            <w:proofErr w:type="spellEnd"/>
+            <w:r>
+              <w:rPr>
+                <w:rFonts w:ascii="Consolas" w:hAnsi="Consolas" w:cs="Consolas"/>
+                <w:color w:val="008080"/>
+                <w:sz w:val="19"/>
+                <w:szCs w:val="19"/>
+              </w:rPr>
+              <w:t>]</w:t>
             </w:r>
             <w:r>
               <w:rPr>
@@ -20955,7 +21830,27 @@
                 <w:sz w:val="19"/>
                 <w:szCs w:val="19"/>
               </w:rPr>
-              <w:t>[CoachingCert]</w:t>
+              <w:t>[</w:t>
+            </w:r>
+            <w:proofErr w:type="spellStart"/>
+            <w:r>
+              <w:rPr>
+                <w:rFonts w:ascii="Consolas" w:hAnsi="Consolas" w:cs="Consolas"/>
+                <w:color w:val="008080"/>
+                <w:sz w:val="19"/>
+                <w:szCs w:val="19"/>
+              </w:rPr>
+              <w:t>CoachingCert</w:t>
+            </w:r>
+            <w:proofErr w:type="spellEnd"/>
+            <w:r>
+              <w:rPr>
+                <w:rFonts w:ascii="Consolas" w:hAnsi="Consolas" w:cs="Consolas"/>
+                <w:color w:val="008080"/>
+                <w:sz w:val="19"/>
+                <w:szCs w:val="19"/>
+              </w:rPr>
+              <w:t>]</w:t>
             </w:r>
           </w:p>
           <w:p>
@@ -21114,6 +22009,7 @@
               </w:rPr>
               <w:t>),</w:t>
             </w:r>
+            <w:proofErr w:type="spellStart"/>
             <w:r>
               <w:rPr>
                 <w:rFonts w:ascii="Consolas" w:hAnsi="Consolas" w:cs="Consolas"/>
@@ -21123,6 +22019,7 @@
               </w:rPr>
               <w:t>DecryptByKey</w:t>
             </w:r>
+            <w:proofErr w:type="spellEnd"/>
             <w:r>
               <w:rPr>
                 <w:rFonts w:ascii="Consolas" w:hAnsi="Consolas" w:cs="Consolas"/>
@@ -21255,6 +22152,7 @@
               </w:rPr>
               <w:t>),</w:t>
             </w:r>
+            <w:proofErr w:type="spellStart"/>
             <w:r>
               <w:rPr>
                 <w:rFonts w:ascii="Consolas" w:hAnsi="Consolas" w:cs="Consolas"/>
@@ -21264,6 +22162,7 @@
               </w:rPr>
               <w:t>DecryptByKey</w:t>
             </w:r>
+            <w:proofErr w:type="spellEnd"/>
             <w:r>
               <w:rPr>
                 <w:rFonts w:ascii="Consolas" w:hAnsi="Consolas" w:cs="Consolas"/>
@@ -21397,6 +22296,7 @@
               </w:rPr>
               <w:t>),</w:t>
             </w:r>
+            <w:proofErr w:type="spellStart"/>
             <w:r>
               <w:rPr>
                 <w:rFonts w:ascii="Consolas" w:hAnsi="Consolas" w:cs="Consolas"/>
@@ -21406,6 +22306,7 @@
               </w:rPr>
               <w:t>DecryptByKey</w:t>
             </w:r>
+            <w:proofErr w:type="spellEnd"/>
             <w:r>
               <w:rPr>
                 <w:rFonts w:ascii="Consolas" w:hAnsi="Consolas" w:cs="Consolas"/>
@@ -21486,6 +22387,7 @@
               </w:rPr>
               <w:t>,</w:t>
             </w:r>
+            <w:proofErr w:type="spellStart"/>
             <w:r>
               <w:rPr>
                 <w:rFonts w:ascii="Consolas" w:hAnsi="Consolas" w:cs="Consolas"/>
@@ -21494,6 +22396,7 @@
               </w:rPr>
               <w:t>emp_job_code</w:t>
             </w:r>
+            <w:proofErr w:type="spellEnd"/>
           </w:p>
           <w:p>
             <w:pPr>
@@ -21581,7 +22484,25 @@
                 <w:sz w:val="19"/>
                 <w:szCs w:val="19"/>
               </w:rPr>
-              <w:t xml:space="preserve"> emp_job_code </w:t>
+              <w:t xml:space="preserve"> </w:t>
+            </w:r>
+            <w:proofErr w:type="spellStart"/>
+            <w:r>
+              <w:rPr>
+                <w:rFonts w:ascii="Consolas" w:hAnsi="Consolas" w:cs="Consolas"/>
+                <w:sz w:val="19"/>
+                <w:szCs w:val="19"/>
+              </w:rPr>
+              <w:t>emp_job_code</w:t>
+            </w:r>
+            <w:proofErr w:type="spellEnd"/>
+            <w:r>
+              <w:rPr>
+                <w:rFonts w:ascii="Consolas" w:hAnsi="Consolas" w:cs="Consolas"/>
+                <w:sz w:val="19"/>
+                <w:szCs w:val="19"/>
+              </w:rPr>
+              <w:t xml:space="preserve"> </w:t>
             </w:r>
             <w:r>
               <w:rPr>
@@ -21803,6 +22724,7 @@
               </w:rPr>
               <w:t>),</w:t>
             </w:r>
+            <w:proofErr w:type="spellStart"/>
             <w:r>
               <w:rPr>
                 <w:rFonts w:ascii="Consolas" w:hAnsi="Consolas" w:cs="Consolas"/>
@@ -21812,6 +22734,7 @@
               </w:rPr>
               <w:t>DecryptByKey</w:t>
             </w:r>
+            <w:proofErr w:type="spellEnd"/>
             <w:r>
               <w:rPr>
                 <w:rFonts w:ascii="Consolas" w:hAnsi="Consolas" w:cs="Consolas"/>
@@ -21945,6 +22868,7 @@
               </w:rPr>
               <w:t>),</w:t>
             </w:r>
+            <w:proofErr w:type="spellStart"/>
             <w:r>
               <w:rPr>
                 <w:rFonts w:ascii="Consolas" w:hAnsi="Consolas" w:cs="Consolas"/>
@@ -21954,6 +22878,7 @@
               </w:rPr>
               <w:t>DecryptByKey</w:t>
             </w:r>
+            <w:proofErr w:type="spellEnd"/>
             <w:r>
               <w:rPr>
                 <w:rFonts w:ascii="Consolas" w:hAnsi="Consolas" w:cs="Consolas"/>
@@ -22034,6 +22959,7 @@
               </w:rPr>
               <w:t>,</w:t>
             </w:r>
+            <w:proofErr w:type="spellStart"/>
             <w:r>
               <w:rPr>
                 <w:rFonts w:ascii="Consolas" w:hAnsi="Consolas" w:cs="Consolas"/>
@@ -22042,6 +22968,7 @@
               </w:rPr>
               <w:t>emp_job_code</w:t>
             </w:r>
+            <w:proofErr w:type="spellEnd"/>
           </w:p>
           <w:p>
             <w:pPr>
@@ -22186,6 +23113,7 @@
               </w:rPr>
               <w:t>),</w:t>
             </w:r>
+            <w:proofErr w:type="spellStart"/>
             <w:r>
               <w:rPr>
                 <w:rFonts w:ascii="Consolas" w:hAnsi="Consolas" w:cs="Consolas"/>
@@ -22195,6 +23123,7 @@
               </w:rPr>
               <w:t>DecryptByKey</w:t>
             </w:r>
+            <w:proofErr w:type="spellEnd"/>
             <w:r>
               <w:rPr>
                 <w:rFonts w:ascii="Consolas" w:hAnsi="Consolas" w:cs="Consolas"/>
@@ -22236,19 +23165,39 @@
                 <w:sz w:val="19"/>
                 <w:szCs w:val="19"/>
               </w:rPr>
-              <w:t>'joseph.barnes'</w:t>
-            </w:r>
-          </w:p>
-          <w:p>
-            <w:pPr>
-              <w:overflowPunct/>
-              <w:textAlignment w:val="auto"/>
+              <w:t>'</w:t>
+            </w:r>
+            <w:proofErr w:type="spellStart"/>
+            <w:r>
               <w:rPr>
                 <w:rFonts w:ascii="Consolas" w:hAnsi="Consolas" w:cs="Consolas"/>
                 <w:color w:val="FF0000"/>
                 <w:sz w:val="19"/>
                 <w:szCs w:val="19"/>
               </w:rPr>
+              <w:t>joseph.barnes</w:t>
+            </w:r>
+            <w:proofErr w:type="spellEnd"/>
+            <w:r>
+              <w:rPr>
+                <w:rFonts w:ascii="Consolas" w:hAnsi="Consolas" w:cs="Consolas"/>
+                <w:color w:val="FF0000"/>
+                <w:sz w:val="19"/>
+                <w:szCs w:val="19"/>
+              </w:rPr>
+              <w:t>'</w:t>
+            </w:r>
+          </w:p>
+          <w:p>
+            <w:pPr>
+              <w:overflowPunct/>
+              <w:textAlignment w:val="auto"/>
+              <w:rPr>
+                <w:rFonts w:ascii="Consolas" w:hAnsi="Consolas" w:cs="Consolas"/>
+                <w:color w:val="FF0000"/>
+                <w:sz w:val="19"/>
+                <w:szCs w:val="19"/>
+              </w:rPr>
             </w:pPr>
           </w:p>
           <w:p>
@@ -22279,7 +23228,47 @@
                 <w:sz w:val="19"/>
                 <w:szCs w:val="19"/>
               </w:rPr>
-              <w:t>--OPEN SYMMETRIC KEY [CoachingKey]  DECRYPTION BY CERTIFICATE [CoachingCert]</w:t>
+              <w:t>--OPEN SYMMETRIC KEY [</w:t>
+            </w:r>
+            <w:proofErr w:type="spellStart"/>
+            <w:r>
+              <w:rPr>
+                <w:rFonts w:ascii="Consolas" w:hAnsi="Consolas" w:cs="Consolas"/>
+                <w:color w:val="008000"/>
+                <w:sz w:val="19"/>
+                <w:szCs w:val="19"/>
+              </w:rPr>
+              <w:t>CoachingKey</w:t>
+            </w:r>
+            <w:proofErr w:type="spellEnd"/>
+            <w:r>
+              <w:rPr>
+                <w:rFonts w:ascii="Consolas" w:hAnsi="Consolas" w:cs="Consolas"/>
+                <w:color w:val="008000"/>
+                <w:sz w:val="19"/>
+                <w:szCs w:val="19"/>
+              </w:rPr>
+              <w:t>]  DECRYPTION BY CERTIFICATE [</w:t>
+            </w:r>
+            <w:proofErr w:type="spellStart"/>
+            <w:r>
+              <w:rPr>
+                <w:rFonts w:ascii="Consolas" w:hAnsi="Consolas" w:cs="Consolas"/>
+                <w:color w:val="008000"/>
+                <w:sz w:val="19"/>
+                <w:szCs w:val="19"/>
+              </w:rPr>
+              <w:t>CoachingCert</w:t>
+            </w:r>
+            <w:proofErr w:type="spellEnd"/>
+            <w:r>
+              <w:rPr>
+                <w:rFonts w:ascii="Consolas" w:hAnsi="Consolas" w:cs="Consolas"/>
+                <w:color w:val="008000"/>
+                <w:sz w:val="19"/>
+                <w:szCs w:val="19"/>
+              </w:rPr>
+              <w:t>]</w:t>
             </w:r>
           </w:p>
           <w:p>
@@ -23584,14 +24573,14 @@
           <w:numId w:val="2"/>
         </w:numPr>
       </w:pPr>
-      <w:bookmarkStart w:id="24" w:name="_Toc35328759"/>
+      <w:bookmarkStart w:id="23" w:name="_Toc117259506"/>
       <w:r>
         <w:t>TFS 16389 - Assign Manager Role to WPS</w:t>
       </w:r>
       <w:r>
         <w:t>M job codes</w:t>
       </w:r>
-      <w:bookmarkEnd w:id="24"/>
+      <w:bookmarkEnd w:id="23"/>
     </w:p>
     <w:tbl>
       <w:tblPr>
@@ -23776,9 +24765,11 @@
             <w:tcW w:w="10455" w:type="dxa"/>
           </w:tcPr>
           <w:p>
+            <w:proofErr w:type="spellStart"/>
             <w:r>
               <w:t>fn_strGetUserRole.sql</w:t>
             </w:r>
+            <w:proofErr w:type="spellEnd"/>
           </w:p>
         </w:tc>
       </w:tr>
@@ -23883,7 +24874,27 @@
                 <w:sz w:val="19"/>
                 <w:szCs w:val="19"/>
               </w:rPr>
-              <w:t>[CoachingKey]</w:t>
+              <w:t>[</w:t>
+            </w:r>
+            <w:proofErr w:type="spellStart"/>
+            <w:r>
+              <w:rPr>
+                <w:rFonts w:ascii="Consolas" w:hAnsi="Consolas" w:cs="Consolas"/>
+                <w:color w:val="008080"/>
+                <w:sz w:val="19"/>
+                <w:szCs w:val="19"/>
+              </w:rPr>
+              <w:t>CoachingKey</w:t>
+            </w:r>
+            <w:proofErr w:type="spellEnd"/>
+            <w:r>
+              <w:rPr>
+                <w:rFonts w:ascii="Consolas" w:hAnsi="Consolas" w:cs="Consolas"/>
+                <w:color w:val="008080"/>
+                <w:sz w:val="19"/>
+                <w:szCs w:val="19"/>
+              </w:rPr>
+              <w:t>]</w:t>
             </w:r>
             <w:r>
               <w:rPr>
@@ -23962,7 +24973,27 @@
                 <w:sz w:val="19"/>
                 <w:szCs w:val="19"/>
               </w:rPr>
-              <w:t>[CoachingCert]</w:t>
+              <w:t>[</w:t>
+            </w:r>
+            <w:proofErr w:type="spellStart"/>
+            <w:r>
+              <w:rPr>
+                <w:rFonts w:ascii="Consolas" w:hAnsi="Consolas" w:cs="Consolas"/>
+                <w:color w:val="008080"/>
+                <w:sz w:val="19"/>
+                <w:szCs w:val="19"/>
+              </w:rPr>
+              <w:t>CoachingCert</w:t>
+            </w:r>
+            <w:proofErr w:type="spellEnd"/>
+            <w:r>
+              <w:rPr>
+                <w:rFonts w:ascii="Consolas" w:hAnsi="Consolas" w:cs="Consolas"/>
+                <w:color w:val="008080"/>
+                <w:sz w:val="19"/>
+                <w:szCs w:val="19"/>
+              </w:rPr>
+              <w:t>]</w:t>
             </w:r>
           </w:p>
           <w:p>
@@ -24121,6 +25152,7 @@
               </w:rPr>
               <w:t>),</w:t>
             </w:r>
+            <w:proofErr w:type="spellStart"/>
             <w:r>
               <w:rPr>
                 <w:rFonts w:ascii="Consolas" w:hAnsi="Consolas" w:cs="Consolas"/>
@@ -24130,6 +25162,7 @@
               </w:rPr>
               <w:t>DecryptByKey</w:t>
             </w:r>
+            <w:proofErr w:type="spellEnd"/>
             <w:r>
               <w:rPr>
                 <w:rFonts w:ascii="Consolas" w:hAnsi="Consolas" w:cs="Consolas"/>
@@ -24262,6 +25295,7 @@
               </w:rPr>
               <w:t>),</w:t>
             </w:r>
+            <w:proofErr w:type="spellStart"/>
             <w:r>
               <w:rPr>
                 <w:rFonts w:ascii="Consolas" w:hAnsi="Consolas" w:cs="Consolas"/>
@@ -24271,6 +25305,7 @@
               </w:rPr>
               <w:t>DecryptByKey</w:t>
             </w:r>
+            <w:proofErr w:type="spellEnd"/>
             <w:r>
               <w:rPr>
                 <w:rFonts w:ascii="Consolas" w:hAnsi="Consolas" w:cs="Consolas"/>
@@ -24404,6 +25439,7 @@
               </w:rPr>
               <w:t>),</w:t>
             </w:r>
+            <w:proofErr w:type="spellStart"/>
             <w:r>
               <w:rPr>
                 <w:rFonts w:ascii="Consolas" w:hAnsi="Consolas" w:cs="Consolas"/>
@@ -24413,6 +25449,7 @@
               </w:rPr>
               <w:t>DecryptByKey</w:t>
             </w:r>
+            <w:proofErr w:type="spellEnd"/>
             <w:r>
               <w:rPr>
                 <w:rFonts w:ascii="Consolas" w:hAnsi="Consolas" w:cs="Consolas"/>
@@ -24493,6 +25530,7 @@
               </w:rPr>
               <w:t>,</w:t>
             </w:r>
+            <w:proofErr w:type="spellStart"/>
             <w:r>
               <w:rPr>
                 <w:rFonts w:ascii="Consolas" w:hAnsi="Consolas" w:cs="Consolas"/>
@@ -24501,6 +25539,7 @@
               </w:rPr>
               <w:t>emp_job_code</w:t>
             </w:r>
+            <w:proofErr w:type="spellEnd"/>
           </w:p>
           <w:p>
             <w:pPr>
@@ -24588,7 +25627,25 @@
                 <w:sz w:val="19"/>
                 <w:szCs w:val="19"/>
               </w:rPr>
-              <w:t xml:space="preserve"> emp_job_code </w:t>
+              <w:t xml:space="preserve"> </w:t>
+            </w:r>
+            <w:proofErr w:type="spellStart"/>
+            <w:r>
+              <w:rPr>
+                <w:rFonts w:ascii="Consolas" w:hAnsi="Consolas" w:cs="Consolas"/>
+                <w:sz w:val="19"/>
+                <w:szCs w:val="19"/>
+              </w:rPr>
+              <w:t>emp_job_code</w:t>
+            </w:r>
+            <w:proofErr w:type="spellEnd"/>
+            <w:r>
+              <w:rPr>
+                <w:rFonts w:ascii="Consolas" w:hAnsi="Consolas" w:cs="Consolas"/>
+                <w:sz w:val="19"/>
+                <w:szCs w:val="19"/>
+              </w:rPr>
+              <w:t xml:space="preserve"> </w:t>
             </w:r>
             <w:r>
               <w:rPr>
@@ -24810,6 +25867,7 @@
               </w:rPr>
               <w:t>),</w:t>
             </w:r>
+            <w:proofErr w:type="spellStart"/>
             <w:r>
               <w:rPr>
                 <w:rFonts w:ascii="Consolas" w:hAnsi="Consolas" w:cs="Consolas"/>
@@ -24819,6 +25877,7 @@
               </w:rPr>
               <w:t>DecryptByKey</w:t>
             </w:r>
+            <w:proofErr w:type="spellEnd"/>
             <w:r>
               <w:rPr>
                 <w:rFonts w:ascii="Consolas" w:hAnsi="Consolas" w:cs="Consolas"/>
@@ -24952,6 +26011,7 @@
               </w:rPr>
               <w:t>),</w:t>
             </w:r>
+            <w:proofErr w:type="spellStart"/>
             <w:r>
               <w:rPr>
                 <w:rFonts w:ascii="Consolas" w:hAnsi="Consolas" w:cs="Consolas"/>
@@ -24961,6 +26021,7 @@
               </w:rPr>
               <w:t>DecryptByKey</w:t>
             </w:r>
+            <w:proofErr w:type="spellEnd"/>
             <w:r>
               <w:rPr>
                 <w:rFonts w:ascii="Consolas" w:hAnsi="Consolas" w:cs="Consolas"/>
@@ -25041,6 +26102,7 @@
               </w:rPr>
               <w:t>,</w:t>
             </w:r>
+            <w:proofErr w:type="spellStart"/>
             <w:r>
               <w:rPr>
                 <w:rFonts w:ascii="Consolas" w:hAnsi="Consolas" w:cs="Consolas"/>
@@ -25049,6 +26111,7 @@
               </w:rPr>
               <w:t>emp_job_code</w:t>
             </w:r>
+            <w:proofErr w:type="spellEnd"/>
           </w:p>
           <w:p>
             <w:pPr>
@@ -25192,6 +26255,7 @@
               </w:rPr>
               <w:t>),</w:t>
             </w:r>
+            <w:proofErr w:type="spellStart"/>
             <w:r>
               <w:rPr>
                 <w:rFonts w:ascii="Consolas" w:hAnsi="Consolas" w:cs="Consolas"/>
@@ -25201,6 +26265,7 @@
               </w:rPr>
               <w:t>DecryptByKey</w:t>
             </w:r>
+            <w:proofErr w:type="spellEnd"/>
             <w:r>
               <w:rPr>
                 <w:rFonts w:ascii="Consolas" w:hAnsi="Consolas" w:cs="Consolas"/>
@@ -25244,6 +26309,7 @@
               </w:rPr>
               <w:t>'</w:t>
             </w:r>
+            <w:proofErr w:type="spellStart"/>
             <w:r>
               <w:rPr>
                 <w:rFonts w:ascii="Consolas" w:hAnsi="Consolas" w:cs="Consolas"/>
@@ -25253,6 +26319,7 @@
               </w:rPr>
               <w:t>Amy.Kennedy</w:t>
             </w:r>
+            <w:proofErr w:type="spellEnd"/>
             <w:r>
               <w:rPr>
                 <w:rFonts w:ascii="Consolas" w:hAnsi="Consolas" w:cs="Consolas"/>
@@ -25303,7 +26370,47 @@
                 <w:sz w:val="19"/>
                 <w:szCs w:val="19"/>
               </w:rPr>
-              <w:t>--OPEN SYMMETRIC KEY [CoachingKey]  DECRYPTION BY CERTIFICATE [CoachingCert]</w:t>
+              <w:t>--OPEN SYMMETRIC KEY [</w:t>
+            </w:r>
+            <w:proofErr w:type="spellStart"/>
+            <w:r>
+              <w:rPr>
+                <w:rFonts w:ascii="Consolas" w:hAnsi="Consolas" w:cs="Consolas"/>
+                <w:color w:val="008000"/>
+                <w:sz w:val="19"/>
+                <w:szCs w:val="19"/>
+              </w:rPr>
+              <w:t>CoachingKey</w:t>
+            </w:r>
+            <w:proofErr w:type="spellEnd"/>
+            <w:r>
+              <w:rPr>
+                <w:rFonts w:ascii="Consolas" w:hAnsi="Consolas" w:cs="Consolas"/>
+                <w:color w:val="008000"/>
+                <w:sz w:val="19"/>
+                <w:szCs w:val="19"/>
+              </w:rPr>
+              <w:t>]  DECRYPTION BY CERTIFICATE [</w:t>
+            </w:r>
+            <w:proofErr w:type="spellStart"/>
+            <w:r>
+              <w:rPr>
+                <w:rFonts w:ascii="Consolas" w:hAnsi="Consolas" w:cs="Consolas"/>
+                <w:color w:val="008000"/>
+                <w:sz w:val="19"/>
+                <w:szCs w:val="19"/>
+              </w:rPr>
+              <w:t>CoachingCert</w:t>
+            </w:r>
+            <w:proofErr w:type="spellEnd"/>
+            <w:r>
+              <w:rPr>
+                <w:rFonts w:ascii="Consolas" w:hAnsi="Consolas" w:cs="Consolas"/>
+                <w:color w:val="008000"/>
+                <w:sz w:val="19"/>
+                <w:szCs w:val="19"/>
+              </w:rPr>
+              <w:t>]</w:t>
             </w:r>
           </w:p>
           <w:p>
@@ -26483,14 +27590,22 @@
           <w:numId w:val="2"/>
         </w:numPr>
       </w:pPr>
-      <w:bookmarkStart w:id="25" w:name="_Toc35328760"/>
+      <w:bookmarkStart w:id="24" w:name="_Toc117259507"/>
       <w:r>
-        <w:t>TFS 16529 – Leverage MaxC</w:t>
+        <w:t xml:space="preserve">TFS 16529 – Leverage </w:t>
+      </w:r>
+      <w:proofErr w:type="spellStart"/>
+      <w:r>
+        <w:t>MaxC</w:t>
       </w:r>
       <w:r>
-        <w:t>orp EmpID as LanID</w:t>
+        <w:t>orp</w:t>
       </w:r>
-      <w:bookmarkEnd w:id="25"/>
+      <w:proofErr w:type="spellEnd"/>
+      <w:r>
+        <w:t xml:space="preserve"> EmpID as LanID</w:t>
+      </w:r>
+      <w:bookmarkEnd w:id="24"/>
     </w:p>
     <w:p/>
     <w:tbl>
@@ -26600,7 +27715,31 @@
           </w:tcPr>
           <w:p>
             <w:r>
-              <w:t>Brownsville staff will be accessing eCLusing their Maxcorp ids and will not have AD.local lanids. eCL should be able to strip the Maxcorp domain prefix and be able to use the employee id as their lanid to grant access to the various tabs and roll up data correctly.</w:t>
+              <w:t xml:space="preserve">Brownsville staff will be accessing </w:t>
+            </w:r>
+            <w:proofErr w:type="spellStart"/>
+            <w:r>
+              <w:t>eCLusing</w:t>
+            </w:r>
+            <w:proofErr w:type="spellEnd"/>
+            <w:r>
+              <w:t xml:space="preserve"> their Maxcorp ids and will not have </w:t>
+            </w:r>
+            <w:proofErr w:type="spellStart"/>
+            <w:r>
+              <w:t>AD.local</w:t>
+            </w:r>
+            <w:proofErr w:type="spellEnd"/>
+            <w:r>
+              <w:t xml:space="preserve"> </w:t>
+            </w:r>
+            <w:proofErr w:type="spellStart"/>
+            <w:r>
+              <w:t>lanids</w:t>
+            </w:r>
+            <w:proofErr w:type="spellEnd"/>
+            <w:r>
+              <w:t>. eCL should be able to strip the Maxcorp domain prefix and be able to use the employee id as their lanid to grant access to the various tabs and roll up data correctly.</w:t>
             </w:r>
           </w:p>
         </w:tc>
@@ -26678,9 +27817,11 @@
             <w:tcW w:w="10455" w:type="dxa"/>
           </w:tcPr>
           <w:p>
+            <w:proofErr w:type="spellStart"/>
             <w:r>
               <w:t>fn_nvcGetEmpIdFromLanId.sql</w:t>
             </w:r>
+            <w:proofErr w:type="spellEnd"/>
           </w:p>
         </w:tc>
       </w:tr>
@@ -26936,7 +28077,27 @@
                 <w:sz w:val="19"/>
                 <w:szCs w:val="19"/>
               </w:rPr>
-              <w:t>[fn_nvcGetEmpIDfromLanid]</w:t>
+              <w:t>[</w:t>
+            </w:r>
+            <w:proofErr w:type="spellStart"/>
+            <w:r>
+              <w:rPr>
+                <w:rFonts w:ascii="Consolas" w:hAnsi="Consolas" w:cs="Consolas"/>
+                <w:color w:val="000000"/>
+                <w:sz w:val="19"/>
+                <w:szCs w:val="19"/>
+              </w:rPr>
+              <w:t>fn_nvcGetEmpIDfromLanid</w:t>
+            </w:r>
+            <w:proofErr w:type="spellEnd"/>
+            <w:r>
+              <w:rPr>
+                <w:rFonts w:ascii="Consolas" w:hAnsi="Consolas" w:cs="Consolas"/>
+                <w:color w:val="000000"/>
+                <w:sz w:val="19"/>
+                <w:szCs w:val="19"/>
+              </w:rPr>
+              <w:t>]</w:t>
             </w:r>
             <w:r>
               <w:rPr>
@@ -27093,8 +28254,9 @@
                 <w:sz w:val="19"/>
                 <w:szCs w:val="19"/>
               </w:rPr>
-              <w:t>[fn_nvcGetEmpIDfromLanid]</w:t>
-            </w:r>
+              <w:t>[</w:t>
+            </w:r>
+            <w:proofErr w:type="spellStart"/>
             <w:r>
               <w:rPr>
                 <w:rFonts w:ascii="Consolas" w:hAnsi="Consolas" w:cs="Consolas"/>
@@ -27102,7 +28264,46 @@
                 <w:sz w:val="19"/>
                 <w:szCs w:val="19"/>
               </w:rPr>
-              <w:t xml:space="preserve"> ('maxcorp\236691',</w:t>
+              <w:t>fn_nvcGetEmpIDfromLanid</w:t>
+            </w:r>
+            <w:proofErr w:type="spellEnd"/>
+            <w:r>
+              <w:rPr>
+                <w:rFonts w:ascii="Consolas" w:hAnsi="Consolas" w:cs="Consolas"/>
+                <w:color w:val="000000"/>
+                <w:sz w:val="19"/>
+                <w:szCs w:val="19"/>
+              </w:rPr>
+              <w:t>]</w:t>
+            </w:r>
+            <w:r>
+              <w:rPr>
+                <w:rFonts w:ascii="Consolas" w:hAnsi="Consolas" w:cs="Consolas"/>
+                <w:color w:val="000000"/>
+                <w:sz w:val="19"/>
+                <w:szCs w:val="19"/>
+              </w:rPr>
+              <w:t xml:space="preserve"> ('</w:t>
+            </w:r>
+            <w:proofErr w:type="spellStart"/>
+            <w:r>
+              <w:rPr>
+                <w:rFonts w:ascii="Consolas" w:hAnsi="Consolas" w:cs="Consolas"/>
+                <w:color w:val="000000"/>
+                <w:sz w:val="19"/>
+                <w:szCs w:val="19"/>
+              </w:rPr>
+              <w:t>maxcorp</w:t>
+            </w:r>
+            <w:proofErr w:type="spellEnd"/>
+            <w:r>
+              <w:rPr>
+                <w:rFonts w:ascii="Consolas" w:hAnsi="Consolas" w:cs="Consolas"/>
+                <w:color w:val="000000"/>
+                <w:sz w:val="19"/>
+                <w:szCs w:val="19"/>
+              </w:rPr>
+              <w:t>\236691',</w:t>
             </w:r>
             <w:r>
               <w:rPr>
@@ -27351,8 +28552,9 @@
                 <w:sz w:val="19"/>
                 <w:szCs w:val="19"/>
               </w:rPr>
-              <w:t xml:space="preserve"> ec</w:t>
-            </w:r>
+              <w:t xml:space="preserve"> </w:t>
+            </w:r>
+            <w:proofErr w:type="spellStart"/>
             <w:r>
               <w:rPr>
                 <w:rFonts w:ascii="Consolas" w:hAnsi="Consolas" w:cs="Consolas"/>
@@ -27360,6 +28562,15 @@
                 <w:sz w:val="19"/>
                 <w:szCs w:val="19"/>
               </w:rPr>
+              <w:t>ec</w:t>
+            </w:r>
+            <w:r>
+              <w:rPr>
+                <w:rFonts w:ascii="Consolas" w:hAnsi="Consolas" w:cs="Consolas"/>
+                <w:color w:val="000000"/>
+                <w:sz w:val="19"/>
+                <w:szCs w:val="19"/>
+              </w:rPr>
               <w:t>.</w:t>
             </w:r>
             <w:r>
@@ -27371,6 +28582,7 @@
               </w:rPr>
               <w:t>coaching_log</w:t>
             </w:r>
+            <w:proofErr w:type="spellEnd"/>
           </w:p>
           <w:p>
             <w:pPr>
@@ -27544,7 +28756,21 @@
               <w:rPr>
                 <w:i/>
               </w:rPr>
-              <w:t>These 6 logs should display in MyDahboard pending section when logged in using Maxcorp EmpID</w:t>
+              <w:t xml:space="preserve">These 6 logs should display in </w:t>
+            </w:r>
+            <w:proofErr w:type="spellStart"/>
+            <w:r>
+              <w:rPr>
+                <w:i/>
+              </w:rPr>
+              <w:t>MyDahboard</w:t>
+            </w:r>
+            <w:proofErr w:type="spellEnd"/>
+            <w:r>
+              <w:rPr>
+                <w:i/>
+              </w:rPr>
+              <w:t xml:space="preserve"> pending section when logged in using Maxcorp EmpID</w:t>
             </w:r>
             <w:r>
               <w:rPr>
@@ -27890,6 +29116,1040 @@
         </w:tc>
       </w:tr>
     </w:tbl>
+    <w:p>
+      <w:pPr>
+        <w:pStyle w:val="Heading2"/>
+      </w:pPr>
+    </w:p>
+    <w:p>
+      <w:pPr>
+        <w:pStyle w:val="Heading2"/>
+      </w:pPr>
+    </w:p>
+    <w:p>
+      <w:pPr>
+        <w:pStyle w:val="Heading2"/>
+        <w:numPr>
+          <w:ilvl w:val="0"/>
+          <w:numId w:val="2"/>
+        </w:numPr>
+      </w:pPr>
+      <w:bookmarkStart w:id="25" w:name="_Toc117259508"/>
+      <w:r>
+        <w:t xml:space="preserve">TFS 16529 – Leverage </w:t>
+      </w:r>
+      <w:proofErr w:type="spellStart"/>
+      <w:r>
+        <w:t>MaxCorp</w:t>
+      </w:r>
+      <w:proofErr w:type="spellEnd"/>
+      <w:r>
+        <w:t xml:space="preserve"> EmpID as LanID</w:t>
+      </w:r>
+      <w:bookmarkEnd w:id="25"/>
+    </w:p>
+    <w:p/>
+    <w:tbl>
+      <w:tblPr>
+        <w:tblW w:w="0" w:type="auto"/>
+        <w:tblInd w:w="-612" w:type="dxa"/>
+        <w:tblBorders>
+          <w:top w:val="single" w:sz="4" w:space="0" w:color="auto"/>
+          <w:left w:val="single" w:sz="4" w:space="0" w:color="auto"/>
+          <w:bottom w:val="single" w:sz="4" w:space="0" w:color="auto"/>
+          <w:right w:val="single" w:sz="4" w:space="0" w:color="auto"/>
+          <w:insideH w:val="single" w:sz="4" w:space="0" w:color="auto"/>
+          <w:insideV w:val="single" w:sz="4" w:space="0" w:color="auto"/>
+        </w:tblBorders>
+        <w:tblLayout w:type="fixed"/>
+        <w:tblLook w:val="0000" w:firstRow="0" w:lastRow="0" w:firstColumn="0" w:lastColumn="0" w:noHBand="0" w:noVBand="0"/>
+      </w:tblPr>
+      <w:tblGrid>
+        <w:gridCol w:w="2549"/>
+        <w:gridCol w:w="10455"/>
+      </w:tblGrid>
+      <w:tr>
+        <w:trPr>
+          <w:tblHeader/>
+        </w:trPr>
+        <w:tc>
+          <w:tcPr>
+            <w:tcW w:w="2549" w:type="dxa"/>
+            <w:shd w:val="solid" w:color="auto" w:fill="000000"/>
+          </w:tcPr>
+          <w:p>
+            <w:r>
+              <w:t>Item</w:t>
+            </w:r>
+          </w:p>
+        </w:tc>
+        <w:tc>
+          <w:tcPr>
+            <w:tcW w:w="10455" w:type="dxa"/>
+            <w:shd w:val="solid" w:color="auto" w:fill="000000"/>
+          </w:tcPr>
+          <w:p>
+            <w:r>
+              <w:t>Description</w:t>
+            </w:r>
+          </w:p>
+        </w:tc>
+      </w:tr>
+      <w:tr>
+        <w:tc>
+          <w:tcPr>
+            <w:tcW w:w="2549" w:type="dxa"/>
+          </w:tcPr>
+          <w:p>
+            <w:r>
+              <w:t>Test Case ID</w:t>
+            </w:r>
+          </w:p>
+        </w:tc>
+        <w:tc>
+          <w:tcPr>
+            <w:tcW w:w="10455" w:type="dxa"/>
+          </w:tcPr>
+          <w:p>
+            <w:r>
+              <w:t>10</w:t>
+            </w:r>
+            <w:r>
+              <w:t>.0</w:t>
+            </w:r>
+          </w:p>
+        </w:tc>
+      </w:tr>
+      <w:tr>
+        <w:tc>
+          <w:tcPr>
+            <w:tcW w:w="2549" w:type="dxa"/>
+          </w:tcPr>
+          <w:p>
+            <w:r>
+              <w:t>Change Type</w:t>
+            </w:r>
+          </w:p>
+        </w:tc>
+        <w:tc>
+          <w:tcPr>
+            <w:tcW w:w="10455" w:type="dxa"/>
+          </w:tcPr>
+          <w:p>
+            <w:r>
+              <w:t>Problem Report</w:t>
+            </w:r>
+          </w:p>
+        </w:tc>
+      </w:tr>
+      <w:tr>
+        <w:tc>
+          <w:tcPr>
+            <w:tcW w:w="2549" w:type="dxa"/>
+          </w:tcPr>
+          <w:p>
+            <w:r>
+              <w:lastRenderedPageBreak/>
+              <w:t>Change Description</w:t>
+            </w:r>
+          </w:p>
+        </w:tc>
+        <w:tc>
+          <w:tcPr>
+            <w:tcW w:w="10455" w:type="dxa"/>
+          </w:tcPr>
+          <w:p>
+            <w:r>
+              <w:t xml:space="preserve">Some characters in the feed file description text like &lt;script and &lt;form when html encoded are causing issues in the </w:t>
+            </w:r>
+            <w:proofErr w:type="spellStart"/>
+            <w:r>
+              <w:t>ui</w:t>
+            </w:r>
+            <w:proofErr w:type="spellEnd"/>
+            <w:r>
+              <w:t xml:space="preserve"> code. </w:t>
+            </w:r>
+          </w:p>
+          <w:p>
+            <w:r>
+              <w:t>This change will encode &lt;script as ‘&lt; script’ and &lt;form as ‘&lt; form’ with a space in between</w:t>
+            </w:r>
+          </w:p>
+        </w:tc>
+      </w:tr>
+      <w:tr>
+        <w:trPr>
+          <w:trHeight w:val="332"/>
+        </w:trPr>
+        <w:tc>
+          <w:tcPr>
+            <w:tcW w:w="2549" w:type="dxa"/>
+          </w:tcPr>
+          <w:p>
+            <w:r>
+              <w:t>Test Environment</w:t>
+            </w:r>
+          </w:p>
+        </w:tc>
+        <w:tc>
+          <w:tcPr>
+            <w:tcW w:w="10455" w:type="dxa"/>
+          </w:tcPr>
+          <w:p>
+            <w:r>
+              <w:t xml:space="preserve">eCoachingDev database on </w:t>
+            </w:r>
+            <w:r>
+              <w:t>uvaadadsql50cco.ad.local</w:t>
+            </w:r>
+          </w:p>
+        </w:tc>
+      </w:tr>
+      <w:tr>
+        <w:tc>
+          <w:tcPr>
+            <w:tcW w:w="2549" w:type="dxa"/>
+          </w:tcPr>
+          <w:p>
+            <w:r>
+              <w:t>Code Modules created/updated</w:t>
+            </w:r>
+          </w:p>
+        </w:tc>
+        <w:tc>
+          <w:tcPr>
+            <w:tcW w:w="10455" w:type="dxa"/>
+          </w:tcPr>
+          <w:p>
+            <w:r>
+              <w:t>2</w:t>
+            </w:r>
+            <w:r>
+              <w:t xml:space="preserve"> function</w:t>
+            </w:r>
+            <w:r>
+              <w:t>s</w:t>
+            </w:r>
+          </w:p>
+          <w:p>
+            <w:r>
+              <w:t>fn_nvcHtmlEncode</w:t>
+            </w:r>
+          </w:p>
+          <w:p>
+            <w:r>
+              <w:t>fn_nvcHtmlDecode</w:t>
+            </w:r>
+          </w:p>
+        </w:tc>
+      </w:tr>
+      <w:tr>
+        <w:trPr>
+          <w:trHeight w:val="512"/>
+        </w:trPr>
+        <w:tc>
+          <w:tcPr>
+            <w:tcW w:w="2549" w:type="dxa"/>
+          </w:tcPr>
+          <w:p>
+            <w:r>
+              <w:t>Code doc</w:t>
+            </w:r>
+          </w:p>
+        </w:tc>
+        <w:tc>
+          <w:tcPr>
+            <w:tcW w:w="10455" w:type="dxa"/>
+          </w:tcPr>
+          <w:p>
+            <w:proofErr w:type="spellStart"/>
+            <w:r>
+              <w:t>fn_nvcHtmlEncode.sql</w:t>
+            </w:r>
+            <w:proofErr w:type="spellEnd"/>
+          </w:p>
+          <w:p>
+            <w:proofErr w:type="spellStart"/>
+            <w:r>
+              <w:t>fn_nvcHtmlDecode.sql</w:t>
+            </w:r>
+            <w:proofErr w:type="spellEnd"/>
+          </w:p>
+        </w:tc>
+      </w:tr>
+      <w:tr>
+        <w:tc>
+          <w:tcPr>
+            <w:tcW w:w="2549" w:type="dxa"/>
+          </w:tcPr>
+          <w:p>
+            <w:r>
+              <w:t>Notes</w:t>
+            </w:r>
+          </w:p>
+        </w:tc>
+        <w:tc>
+          <w:tcPr>
+            <w:tcW w:w="10455" w:type="dxa"/>
+          </w:tcPr>
+          <w:p/>
+        </w:tc>
+      </w:tr>
+      <w:tr>
+        <w:tc>
+          <w:tcPr>
+            <w:tcW w:w="2549" w:type="dxa"/>
+          </w:tcPr>
+          <w:p>
+            <w:r>
+              <w:t>Useful sql</w:t>
+            </w:r>
+          </w:p>
+        </w:tc>
+        <w:tc>
+          <w:tcPr>
+            <w:tcW w:w="10455" w:type="dxa"/>
+          </w:tcPr>
+          <w:p>
+            <w:pPr>
+              <w:overflowPunct/>
+              <w:textAlignment w:val="auto"/>
+              <w:rPr>
+                <w:rFonts w:ascii="Consolas" w:hAnsi="Consolas" w:cs="Consolas"/>
+                <w:sz w:val="19"/>
+                <w:szCs w:val="19"/>
+              </w:rPr>
+            </w:pPr>
+          </w:p>
+          <w:p>
+            <w:pPr>
+              <w:overflowPunct/>
+              <w:textAlignment w:val="auto"/>
+              <w:rPr>
+                <w:rFonts w:ascii="Consolas" w:hAnsi="Consolas" w:cs="Consolas"/>
+                <w:sz w:val="19"/>
+                <w:szCs w:val="19"/>
+              </w:rPr>
+            </w:pPr>
+          </w:p>
+          <w:p/>
+        </w:tc>
+      </w:tr>
+    </w:tbl>
+    <w:p/>
+    <w:p/>
+    <w:p/>
+    <w:tbl>
+      <w:tblPr>
+        <w:tblW w:w="13500" w:type="dxa"/>
+        <w:tblInd w:w="-612" w:type="dxa"/>
+        <w:tblBorders>
+          <w:top w:val="double" w:sz="4" w:space="0" w:color="auto"/>
+          <w:left w:val="double" w:sz="4" w:space="0" w:color="auto"/>
+          <w:bottom w:val="double" w:sz="4" w:space="0" w:color="auto"/>
+          <w:right w:val="double" w:sz="4" w:space="0" w:color="auto"/>
+          <w:insideH w:val="single" w:sz="6" w:space="0" w:color="auto"/>
+          <w:insideV w:val="single" w:sz="6" w:space="0" w:color="auto"/>
+        </w:tblBorders>
+        <w:tblLayout w:type="fixed"/>
+        <w:tblLook w:val="0000" w:firstRow="0" w:lastRow="0" w:firstColumn="0" w:lastColumn="0" w:noHBand="0" w:noVBand="0"/>
+      </w:tblPr>
+      <w:tblGrid>
+        <w:gridCol w:w="900"/>
+        <w:gridCol w:w="3960"/>
+        <w:gridCol w:w="4500"/>
+        <w:gridCol w:w="1260"/>
+        <w:gridCol w:w="2880"/>
+      </w:tblGrid>
+      <w:tr>
+        <w:trPr>
+          <w:cantSplit/>
+          <w:tblHeader/>
+        </w:trPr>
+        <w:tc>
+          <w:tcPr>
+            <w:tcW w:w="900" w:type="dxa"/>
+            <w:shd w:val="clear" w:color="auto" w:fill="A6A6A6"/>
+          </w:tcPr>
+          <w:p>
+            <w:pPr>
+              <w:rPr>
+                <w:i/>
+              </w:rPr>
+            </w:pPr>
+            <w:r>
+              <w:t>TEST#</w:t>
+            </w:r>
+          </w:p>
+        </w:tc>
+        <w:tc>
+          <w:tcPr>
+            <w:tcW w:w="3960" w:type="dxa"/>
+            <w:shd w:val="clear" w:color="auto" w:fill="A6A6A6"/>
+          </w:tcPr>
+          <w:p>
+            <w:pPr>
+              <w:rPr>
+                <w:i/>
+              </w:rPr>
+            </w:pPr>
+            <w:r>
+              <w:t>ACTION</w:t>
+            </w:r>
+          </w:p>
+        </w:tc>
+        <w:tc>
+          <w:tcPr>
+            <w:tcW w:w="4500" w:type="dxa"/>
+            <w:shd w:val="clear" w:color="auto" w:fill="A6A6A6"/>
+          </w:tcPr>
+          <w:p>
+            <w:pPr>
+              <w:rPr>
+                <w:i/>
+              </w:rPr>
+            </w:pPr>
+            <w:r>
+              <w:t xml:space="preserve">EXPECTED RESULTS </w:t>
+            </w:r>
+          </w:p>
+        </w:tc>
+        <w:tc>
+          <w:tcPr>
+            <w:tcW w:w="1260" w:type="dxa"/>
+            <w:shd w:val="clear" w:color="auto" w:fill="A6A6A6"/>
+          </w:tcPr>
+          <w:p>
+            <w:pPr>
+              <w:rPr>
+                <w:i/>
+              </w:rPr>
+            </w:pPr>
+            <w:r>
+              <w:t>RESULTS</w:t>
+            </w:r>
+          </w:p>
+          <w:p>
+            <w:pPr>
+              <w:rPr>
+                <w:i/>
+              </w:rPr>
+            </w:pPr>
+            <w:r>
+              <w:t>P/F/I</w:t>
+            </w:r>
+          </w:p>
+        </w:tc>
+        <w:tc>
+          <w:tcPr>
+            <w:tcW w:w="2880" w:type="dxa"/>
+            <w:shd w:val="clear" w:color="auto" w:fill="A6A6A6"/>
+          </w:tcPr>
+          <w:p>
+            <w:pPr>
+              <w:rPr>
+                <w:i/>
+              </w:rPr>
+            </w:pPr>
+            <w:r>
+              <w:t>COMMENTS</w:t>
+            </w:r>
+          </w:p>
+        </w:tc>
+      </w:tr>
+      <w:tr>
+        <w:trPr>
+          <w:cantSplit/>
+        </w:trPr>
+        <w:tc>
+          <w:tcPr>
+            <w:tcW w:w="900" w:type="dxa"/>
+          </w:tcPr>
+          <w:p>
+            <w:pPr>
+              <w:rPr>
+                <w:i/>
+              </w:rPr>
+            </w:pPr>
+            <w:r>
+              <w:rPr>
+                <w:rFonts w:asciiTheme="minorHAnsi" w:hAnsiTheme="minorHAnsi"/>
+                <w:bCs/>
+              </w:rPr>
+              <w:t>10</w:t>
+            </w:r>
+            <w:r>
+              <w:rPr>
+                <w:rFonts w:asciiTheme="minorHAnsi" w:hAnsiTheme="minorHAnsi"/>
+                <w:bCs/>
+              </w:rPr>
+              <w:t>.1</w:t>
+            </w:r>
+          </w:p>
+        </w:tc>
+        <w:tc>
+          <w:tcPr>
+            <w:tcW w:w="3960" w:type="dxa"/>
+          </w:tcPr>
+          <w:p>
+            <w:pPr>
+              <w:overflowPunct/>
+              <w:textAlignment w:val="auto"/>
+              <w:rPr>
+                <w:rFonts w:ascii="Consolas" w:hAnsi="Consolas" w:cs="Consolas"/>
+                <w:color w:val="000000"/>
+                <w:sz w:val="19"/>
+                <w:szCs w:val="19"/>
+              </w:rPr>
+            </w:pPr>
+            <w:r>
+              <w:rPr>
+                <w:rFonts w:ascii="Consolas" w:hAnsi="Consolas" w:cs="Consolas"/>
+                <w:color w:val="0000FF"/>
+                <w:sz w:val="19"/>
+                <w:szCs w:val="19"/>
+              </w:rPr>
+              <w:t>select</w:t>
+            </w:r>
+            <w:r>
+              <w:rPr>
+                <w:rFonts w:ascii="Consolas" w:hAnsi="Consolas" w:cs="Consolas"/>
+                <w:color w:val="000000"/>
+                <w:sz w:val="19"/>
+                <w:szCs w:val="19"/>
+              </w:rPr>
+              <w:t xml:space="preserve"> [EC]</w:t>
+            </w:r>
+            <w:r>
+              <w:rPr>
+                <w:rFonts w:ascii="Consolas" w:hAnsi="Consolas" w:cs="Consolas"/>
+                <w:color w:val="808080"/>
+                <w:sz w:val="19"/>
+                <w:szCs w:val="19"/>
+              </w:rPr>
+              <w:t>.</w:t>
+            </w:r>
+            <w:r>
+              <w:rPr>
+                <w:rFonts w:ascii="Consolas" w:hAnsi="Consolas" w:cs="Consolas"/>
+                <w:color w:val="000000"/>
+                <w:sz w:val="19"/>
+                <w:szCs w:val="19"/>
+              </w:rPr>
+              <w:t>[fn_nvcHtmlEncode]</w:t>
+            </w:r>
+            <w:r>
+              <w:rPr>
+                <w:rFonts w:ascii="Consolas" w:hAnsi="Consolas" w:cs="Consolas"/>
+                <w:color w:val="808080"/>
+                <w:sz w:val="19"/>
+                <w:szCs w:val="19"/>
+              </w:rPr>
+              <w:t>(</w:t>
+            </w:r>
+            <w:r>
+              <w:rPr>
+                <w:rFonts w:ascii="Consolas" w:hAnsi="Consolas" w:cs="Consolas"/>
+                <w:color w:val="FF0000"/>
+                <w:sz w:val="19"/>
+                <w:szCs w:val="19"/>
+              </w:rPr>
+              <w:t xml:space="preserve">'&lt;script name&gt; is script </w:t>
+            </w:r>
+            <w:proofErr w:type="spellStart"/>
+            <w:r>
+              <w:rPr>
+                <w:rFonts w:ascii="Consolas" w:hAnsi="Consolas" w:cs="Consolas"/>
+                <w:color w:val="FF0000"/>
+                <w:sz w:val="19"/>
+                <w:szCs w:val="19"/>
+              </w:rPr>
+              <w:t>abc</w:t>
+            </w:r>
+            <w:proofErr w:type="spellEnd"/>
+            <w:r>
+              <w:rPr>
+                <w:rFonts w:ascii="Consolas" w:hAnsi="Consolas" w:cs="Consolas"/>
+                <w:color w:val="FF0000"/>
+                <w:sz w:val="19"/>
+                <w:szCs w:val="19"/>
+              </w:rPr>
+              <w:t>'</w:t>
+            </w:r>
+            <w:r>
+              <w:rPr>
+                <w:rFonts w:ascii="Consolas" w:hAnsi="Consolas" w:cs="Consolas"/>
+                <w:color w:val="808080"/>
+                <w:sz w:val="19"/>
+                <w:szCs w:val="19"/>
+              </w:rPr>
+              <w:t>)</w:t>
+            </w:r>
+          </w:p>
+        </w:tc>
+        <w:tc>
+          <w:tcPr>
+            <w:tcW w:w="4500" w:type="dxa"/>
+          </w:tcPr>
+          <w:p>
+            <w:pPr>
+              <w:rPr>
+                <w:rFonts w:asciiTheme="minorHAnsi" w:hAnsiTheme="minorHAnsi"/>
+                <w:bCs/>
+              </w:rPr>
+            </w:pPr>
+            <w:r>
+              <w:rPr>
+                <w:rFonts w:asciiTheme="minorHAnsi" w:hAnsiTheme="minorHAnsi"/>
+                <w:bCs/>
+              </w:rPr>
+              <w:t>&amp;</w:t>
+            </w:r>
+            <w:proofErr w:type="spellStart"/>
+            <w:proofErr w:type="gramStart"/>
+            <w:r>
+              <w:rPr>
+                <w:rFonts w:asciiTheme="minorHAnsi" w:hAnsiTheme="minorHAnsi"/>
+                <w:bCs/>
+              </w:rPr>
+              <w:t>lt</w:t>
+            </w:r>
+            <w:proofErr w:type="spellEnd"/>
+            <w:proofErr w:type="gramEnd"/>
+            <w:r>
+              <w:rPr>
+                <w:rFonts w:asciiTheme="minorHAnsi" w:hAnsiTheme="minorHAnsi"/>
+                <w:bCs/>
+              </w:rPr>
+              <w:t xml:space="preserve">; script </w:t>
+            </w:r>
+            <w:proofErr w:type="spellStart"/>
+            <w:r>
+              <w:rPr>
+                <w:rFonts w:asciiTheme="minorHAnsi" w:hAnsiTheme="minorHAnsi"/>
+                <w:bCs/>
+              </w:rPr>
+              <w:t>name&amp;gt</w:t>
+            </w:r>
+            <w:proofErr w:type="spellEnd"/>
+            <w:r>
+              <w:rPr>
+                <w:rFonts w:asciiTheme="minorHAnsi" w:hAnsiTheme="minorHAnsi"/>
+                <w:bCs/>
+              </w:rPr>
+              <w:t xml:space="preserve">; is script </w:t>
+            </w:r>
+            <w:proofErr w:type="spellStart"/>
+            <w:r>
+              <w:rPr>
+                <w:rFonts w:asciiTheme="minorHAnsi" w:hAnsiTheme="minorHAnsi"/>
+                <w:bCs/>
+              </w:rPr>
+              <w:t>ab</w:t>
+            </w:r>
+            <w:r>
+              <w:rPr>
+                <w:rFonts w:asciiTheme="minorHAnsi" w:hAnsiTheme="minorHAnsi"/>
+                <w:bCs/>
+              </w:rPr>
+              <w:t>c</w:t>
+            </w:r>
+            <w:proofErr w:type="spellEnd"/>
+          </w:p>
+        </w:tc>
+        <w:tc>
+          <w:tcPr>
+            <w:tcW w:w="1260" w:type="dxa"/>
+          </w:tcPr>
+          <w:p>
+            <w:pPr>
+              <w:rPr>
+                <w:rFonts w:asciiTheme="minorHAnsi" w:hAnsiTheme="minorHAnsi"/>
+                <w:bCs/>
+              </w:rPr>
+            </w:pPr>
+            <w:r>
+              <w:rPr>
+                <w:rFonts w:asciiTheme="minorHAnsi" w:hAnsiTheme="minorHAnsi"/>
+                <w:bCs/>
+              </w:rPr>
+              <w:t>P</w:t>
+            </w:r>
+          </w:p>
+        </w:tc>
+        <w:tc>
+          <w:tcPr>
+            <w:tcW w:w="2880" w:type="dxa"/>
+          </w:tcPr>
+          <w:p>
+            <w:pPr>
+              <w:rPr>
+                <w:i/>
+              </w:rPr>
+            </w:pPr>
+          </w:p>
+        </w:tc>
+      </w:tr>
+      <w:tr>
+        <w:trPr>
+          <w:cantSplit/>
+        </w:trPr>
+        <w:tc>
+          <w:tcPr>
+            <w:tcW w:w="900" w:type="dxa"/>
+          </w:tcPr>
+          <w:p>
+            <w:pPr>
+              <w:rPr>
+                <w:rFonts w:asciiTheme="minorHAnsi" w:hAnsiTheme="minorHAnsi"/>
+                <w:bCs/>
+              </w:rPr>
+            </w:pPr>
+            <w:r>
+              <w:rPr>
+                <w:rFonts w:asciiTheme="minorHAnsi" w:hAnsiTheme="minorHAnsi"/>
+                <w:bCs/>
+              </w:rPr>
+              <w:t>10</w:t>
+            </w:r>
+            <w:r>
+              <w:rPr>
+                <w:rFonts w:asciiTheme="minorHAnsi" w:hAnsiTheme="minorHAnsi"/>
+                <w:bCs/>
+              </w:rPr>
+              <w:t>.2</w:t>
+            </w:r>
+          </w:p>
+        </w:tc>
+        <w:tc>
+          <w:tcPr>
+            <w:tcW w:w="3960" w:type="dxa"/>
+          </w:tcPr>
+          <w:p>
+            <w:pPr>
+              <w:overflowPunct/>
+              <w:textAlignment w:val="auto"/>
+              <w:rPr>
+                <w:rFonts w:ascii="Consolas" w:hAnsi="Consolas" w:cs="Consolas"/>
+                <w:color w:val="000000"/>
+                <w:sz w:val="19"/>
+                <w:szCs w:val="19"/>
+              </w:rPr>
+            </w:pPr>
+            <w:r>
+              <w:rPr>
+                <w:rFonts w:ascii="Consolas" w:hAnsi="Consolas" w:cs="Consolas"/>
+                <w:color w:val="0000FF"/>
+                <w:sz w:val="19"/>
+                <w:szCs w:val="19"/>
+              </w:rPr>
+              <w:t>select</w:t>
+            </w:r>
+            <w:r>
+              <w:rPr>
+                <w:rFonts w:ascii="Consolas" w:hAnsi="Consolas" w:cs="Consolas"/>
+                <w:color w:val="000000"/>
+                <w:sz w:val="19"/>
+                <w:szCs w:val="19"/>
+              </w:rPr>
+              <w:t xml:space="preserve"> [EC]</w:t>
+            </w:r>
+            <w:r>
+              <w:rPr>
+                <w:rFonts w:ascii="Consolas" w:hAnsi="Consolas" w:cs="Consolas"/>
+                <w:color w:val="808080"/>
+                <w:sz w:val="19"/>
+                <w:szCs w:val="19"/>
+              </w:rPr>
+              <w:t>.</w:t>
+            </w:r>
+            <w:r>
+              <w:rPr>
+                <w:rFonts w:ascii="Consolas" w:hAnsi="Consolas" w:cs="Consolas"/>
+                <w:color w:val="000000"/>
+                <w:sz w:val="19"/>
+                <w:szCs w:val="19"/>
+              </w:rPr>
+              <w:t>[fn_nvcHtmlDecode]</w:t>
+            </w:r>
+            <w:r>
+              <w:rPr>
+                <w:rFonts w:ascii="Consolas" w:hAnsi="Consolas" w:cs="Consolas"/>
+                <w:color w:val="808080"/>
+                <w:sz w:val="19"/>
+                <w:szCs w:val="19"/>
+              </w:rPr>
+              <w:t>(</w:t>
+            </w:r>
+            <w:r>
+              <w:rPr>
+                <w:rFonts w:ascii="Consolas" w:hAnsi="Consolas" w:cs="Consolas"/>
+                <w:color w:val="FF0000"/>
+                <w:sz w:val="19"/>
+                <w:szCs w:val="19"/>
+              </w:rPr>
+              <w:t>'&amp;</w:t>
+            </w:r>
+            <w:proofErr w:type="spellStart"/>
+            <w:r>
+              <w:rPr>
+                <w:rFonts w:ascii="Consolas" w:hAnsi="Consolas" w:cs="Consolas"/>
+                <w:color w:val="FF0000"/>
+                <w:sz w:val="19"/>
+                <w:szCs w:val="19"/>
+              </w:rPr>
+              <w:t>lt</w:t>
+            </w:r>
+            <w:proofErr w:type="spellEnd"/>
+            <w:r>
+              <w:rPr>
+                <w:rFonts w:ascii="Consolas" w:hAnsi="Consolas" w:cs="Consolas"/>
+                <w:color w:val="FF0000"/>
+                <w:sz w:val="19"/>
+                <w:szCs w:val="19"/>
+              </w:rPr>
+              <w:t xml:space="preserve">; script </w:t>
+            </w:r>
+            <w:proofErr w:type="spellStart"/>
+            <w:r>
+              <w:rPr>
+                <w:rFonts w:ascii="Consolas" w:hAnsi="Consolas" w:cs="Consolas"/>
+                <w:color w:val="FF0000"/>
+                <w:sz w:val="19"/>
+                <w:szCs w:val="19"/>
+              </w:rPr>
+              <w:t>name&amp;gt</w:t>
+            </w:r>
+            <w:proofErr w:type="spellEnd"/>
+            <w:r>
+              <w:rPr>
+                <w:rFonts w:ascii="Consolas" w:hAnsi="Consolas" w:cs="Consolas"/>
+                <w:color w:val="FF0000"/>
+                <w:sz w:val="19"/>
+                <w:szCs w:val="19"/>
+              </w:rPr>
+              <w:t>; is script abs'</w:t>
+            </w:r>
+            <w:r>
+              <w:rPr>
+                <w:rFonts w:ascii="Consolas" w:hAnsi="Consolas" w:cs="Consolas"/>
+                <w:color w:val="808080"/>
+                <w:sz w:val="19"/>
+                <w:szCs w:val="19"/>
+              </w:rPr>
+              <w:t>)</w:t>
+            </w:r>
+          </w:p>
+        </w:tc>
+        <w:tc>
+          <w:tcPr>
+            <w:tcW w:w="4500" w:type="dxa"/>
+          </w:tcPr>
+          <w:p>
+            <w:pPr>
+              <w:rPr>
+                <w:rFonts w:asciiTheme="minorHAnsi" w:hAnsiTheme="minorHAnsi"/>
+                <w:bCs/>
+              </w:rPr>
+            </w:pPr>
+            <w:r>
+              <w:rPr>
+                <w:rFonts w:asciiTheme="minorHAnsi" w:hAnsiTheme="minorHAnsi"/>
+                <w:bCs/>
+              </w:rPr>
+              <w:t xml:space="preserve">&lt;script name&gt; is script </w:t>
+            </w:r>
+            <w:proofErr w:type="spellStart"/>
+            <w:r>
+              <w:rPr>
+                <w:rFonts w:asciiTheme="minorHAnsi" w:hAnsiTheme="minorHAnsi"/>
+                <w:bCs/>
+              </w:rPr>
+              <w:t>abc</w:t>
+            </w:r>
+            <w:proofErr w:type="spellEnd"/>
+          </w:p>
+        </w:tc>
+        <w:tc>
+          <w:tcPr>
+            <w:tcW w:w="1260" w:type="dxa"/>
+          </w:tcPr>
+          <w:p>
+            <w:pPr>
+              <w:rPr>
+                <w:rFonts w:asciiTheme="minorHAnsi" w:hAnsiTheme="minorHAnsi"/>
+                <w:bCs/>
+              </w:rPr>
+            </w:pPr>
+            <w:r>
+              <w:rPr>
+                <w:rFonts w:asciiTheme="minorHAnsi" w:hAnsiTheme="minorHAnsi"/>
+                <w:bCs/>
+              </w:rPr>
+              <w:t>P</w:t>
+            </w:r>
+          </w:p>
+        </w:tc>
+        <w:tc>
+          <w:tcPr>
+            <w:tcW w:w="2880" w:type="dxa"/>
+          </w:tcPr>
+          <w:p>
+            <w:pPr>
+              <w:rPr>
+                <w:i/>
+              </w:rPr>
+            </w:pPr>
+          </w:p>
+        </w:tc>
+      </w:tr>
+      <w:tr>
+        <w:trPr>
+          <w:cantSplit/>
+        </w:trPr>
+        <w:tc>
+          <w:tcPr>
+            <w:tcW w:w="900" w:type="dxa"/>
+          </w:tcPr>
+          <w:p>
+            <w:pPr>
+              <w:rPr>
+                <w:rFonts w:asciiTheme="minorHAnsi" w:hAnsiTheme="minorHAnsi"/>
+                <w:bCs/>
+              </w:rPr>
+            </w:pPr>
+          </w:p>
+        </w:tc>
+        <w:tc>
+          <w:tcPr>
+            <w:tcW w:w="3960" w:type="dxa"/>
+          </w:tcPr>
+          <w:p>
+            <w:pPr>
+              <w:overflowPunct/>
+              <w:textAlignment w:val="auto"/>
+              <w:rPr>
+                <w:rFonts w:ascii="Courier New" w:hAnsi="Courier New" w:cs="Courier New"/>
+                <w:noProof/>
+                <w:color w:val="0000FF"/>
+              </w:rPr>
+            </w:pPr>
+          </w:p>
+        </w:tc>
+        <w:tc>
+          <w:tcPr>
+            <w:tcW w:w="4500" w:type="dxa"/>
+          </w:tcPr>
+          <w:p>
+            <w:pPr>
+              <w:rPr>
+                <w:rFonts w:asciiTheme="minorHAnsi" w:hAnsiTheme="minorHAnsi"/>
+                <w:bCs/>
+              </w:rPr>
+            </w:pPr>
+          </w:p>
+        </w:tc>
+        <w:tc>
+          <w:tcPr>
+            <w:tcW w:w="1260" w:type="dxa"/>
+          </w:tcPr>
+          <w:p>
+            <w:pPr>
+              <w:rPr>
+                <w:rFonts w:asciiTheme="minorHAnsi" w:hAnsiTheme="minorHAnsi"/>
+                <w:bCs/>
+              </w:rPr>
+            </w:pPr>
+          </w:p>
+        </w:tc>
+        <w:tc>
+          <w:tcPr>
+            <w:tcW w:w="2880" w:type="dxa"/>
+          </w:tcPr>
+          <w:p>
+            <w:pPr>
+              <w:rPr>
+                <w:i/>
+              </w:rPr>
+            </w:pPr>
+          </w:p>
+        </w:tc>
+      </w:tr>
+      <w:tr>
+        <w:trPr>
+          <w:cantSplit/>
+        </w:trPr>
+        <w:tc>
+          <w:tcPr>
+            <w:tcW w:w="900" w:type="dxa"/>
+          </w:tcPr>
+          <w:p>
+            <w:pPr>
+              <w:rPr>
+                <w:rFonts w:asciiTheme="minorHAnsi" w:hAnsiTheme="minorHAnsi"/>
+                <w:bCs/>
+              </w:rPr>
+            </w:pPr>
+          </w:p>
+        </w:tc>
+        <w:tc>
+          <w:tcPr>
+            <w:tcW w:w="3960" w:type="dxa"/>
+          </w:tcPr>
+          <w:p>
+            <w:pPr>
+              <w:overflowPunct/>
+              <w:textAlignment w:val="auto"/>
+              <w:rPr>
+                <w:rFonts w:ascii="Courier New" w:hAnsi="Courier New" w:cs="Courier New"/>
+                <w:noProof/>
+                <w:color w:val="0000FF"/>
+              </w:rPr>
+            </w:pPr>
+          </w:p>
+        </w:tc>
+        <w:tc>
+          <w:tcPr>
+            <w:tcW w:w="4500" w:type="dxa"/>
+          </w:tcPr>
+          <w:p>
+            <w:pPr>
+              <w:rPr>
+                <w:rFonts w:asciiTheme="minorHAnsi" w:hAnsiTheme="minorHAnsi"/>
+                <w:bCs/>
+              </w:rPr>
+            </w:pPr>
+          </w:p>
+        </w:tc>
+        <w:tc>
+          <w:tcPr>
+            <w:tcW w:w="1260" w:type="dxa"/>
+          </w:tcPr>
+          <w:p>
+            <w:pPr>
+              <w:rPr>
+                <w:rFonts w:asciiTheme="minorHAnsi" w:hAnsiTheme="minorHAnsi"/>
+                <w:bCs/>
+              </w:rPr>
+            </w:pPr>
+          </w:p>
+        </w:tc>
+        <w:tc>
+          <w:tcPr>
+            <w:tcW w:w="2880" w:type="dxa"/>
+          </w:tcPr>
+          <w:p>
+            <w:pPr>
+              <w:rPr>
+                <w:i/>
+              </w:rPr>
+            </w:pPr>
+          </w:p>
+        </w:tc>
+      </w:tr>
+    </w:tbl>
+    <w:p/>
     <w:p/>
     <w:sectPr>
       <w:headerReference w:type="default" r:id="rId8"/>
@@ -27905,7 +30165,7 @@
 </file>
 
 <file path=word/endnotes.xml><?xml version="1.0" encoding="utf-8"?>
-<w:endnotes xmlns:wpc="http://schemas.microsoft.com/office/word/2010/wordprocessingCanvas" xmlns:cx="http://schemas.microsoft.com/office/drawing/2014/chartex" xmlns:cx1="http://schemas.microsoft.com/office/drawing/2015/9/8/chartex" xmlns:mc="http://schemas.openxmlformats.org/markup-compatibility/2006" xmlns:o="urn:schemas-microsoft-com:office:office" xmlns:r="http://schemas.openxmlformats.org/officeDocument/2006/relationships" xmlns:m="http://schemas.openxmlformats.org/officeDocument/2006/math" xmlns:v="urn:schemas-microsoft-com:vml" xmlns:wp14="http://schemas.microsoft.com/office/word/2010/wordprocessingDrawing" xmlns:wp="http://schemas.openxmlformats.org/drawingml/2006/wordprocessingDrawing" xmlns:w10="urn:schemas-microsoft-com:office:word" xmlns:w="http://schemas.openxmlformats.org/wordprocessingml/2006/main" xmlns:w14="http://schemas.microsoft.com/office/word/2010/wordml" xmlns:w15="http://schemas.microsoft.com/office/word/2012/wordml" xmlns:w16se="http://schemas.microsoft.com/office/word/2015/wordml/symex" xmlns:wpg="http://schemas.microsoft.com/office/word/2010/wordprocessingGroup" xmlns:wpi="http://schemas.microsoft.com/office/word/2010/wordprocessingInk" xmlns:wne="http://schemas.microsoft.com/office/word/2006/wordml" xmlns:wps="http://schemas.microsoft.com/office/word/2010/wordprocessingShape" mc:Ignorable="w14 w15 w16se wp14">
+<w:endnotes xmlns:wpc="http://schemas.microsoft.com/office/word/2010/wordprocessingCanvas" xmlns:cx="http://schemas.microsoft.com/office/drawing/2014/chartex" xmlns:cx1="http://schemas.microsoft.com/office/drawing/2015/9/8/chartex" xmlns:cx2="http://schemas.microsoft.com/office/drawing/2015/10/21/chartex" xmlns:cx3="http://schemas.microsoft.com/office/drawing/2016/5/9/chartex" xmlns:cx4="http://schemas.microsoft.com/office/drawing/2016/5/10/chartex" xmlns:cx5="http://schemas.microsoft.com/office/drawing/2016/5/11/chartex" xmlns:cx6="http://schemas.microsoft.com/office/drawing/2016/5/12/chartex" xmlns:cx7="http://schemas.microsoft.com/office/drawing/2016/5/13/chartex" xmlns:cx8="http://schemas.microsoft.com/office/drawing/2016/5/14/chartex" xmlns:mc="http://schemas.openxmlformats.org/markup-compatibility/2006" xmlns:aink="http://schemas.microsoft.com/office/drawing/2016/ink" xmlns:am3d="http://schemas.microsoft.com/office/drawing/2017/model3d" xmlns:o="urn:schemas-microsoft-com:office:office" xmlns:r="http://schemas.openxmlformats.org/officeDocument/2006/relationships" xmlns:m="http://schemas.openxmlformats.org/officeDocument/2006/math" xmlns:v="urn:schemas-microsoft-com:vml" xmlns:wp14="http://schemas.microsoft.com/office/word/2010/wordprocessingDrawing" xmlns:wp="http://schemas.openxmlformats.org/drawingml/2006/wordprocessingDrawing" xmlns:w10="urn:schemas-microsoft-com:office:word" xmlns:w="http://schemas.openxmlformats.org/wordprocessingml/2006/main" xmlns:w14="http://schemas.microsoft.com/office/word/2010/wordml" xmlns:w15="http://schemas.microsoft.com/office/word/2012/wordml" xmlns:w16cex="http://schemas.microsoft.com/office/word/2018/wordml/cex" xmlns:w16cid="http://schemas.microsoft.com/office/word/2016/wordml/cid" xmlns:w16="http://schemas.microsoft.com/office/word/2018/wordml" xmlns:w16sdtdh="http://schemas.microsoft.com/office/word/2020/wordml/sdtdatahash" xmlns:w16se="http://schemas.microsoft.com/office/word/2015/wordml/symex" xmlns:wpg="http://schemas.microsoft.com/office/word/2010/wordprocessingGroup" xmlns:wpi="http://schemas.microsoft.com/office/word/2010/wordprocessingInk" xmlns:wne="http://schemas.microsoft.com/office/word/2006/wordml" xmlns:wps="http://schemas.microsoft.com/office/word/2010/wordprocessingShape" mc:Ignorable="w14 w15 w16se w16cid w16 w16cex w16sdtdh wp14">
   <w:endnote w:type="separator" w:id="-1">
     <w:p>
       <w:r>
@@ -27924,7 +30184,7 @@
 </file>
 
 <file path=word/footer1.xml><?xml version="1.0" encoding="utf-8"?>
-<w:ftr xmlns:wpc="http://schemas.microsoft.com/office/word/2010/wordprocessingCanvas" xmlns:cx="http://schemas.microsoft.com/office/drawing/2014/chartex" xmlns:cx1="http://schemas.microsoft.com/office/drawing/2015/9/8/chartex" xmlns:mc="http://schemas.openxmlformats.org/markup-compatibility/2006" xmlns:o="urn:schemas-microsoft-com:office:office" xmlns:r="http://schemas.openxmlformats.org/officeDocument/2006/relationships" xmlns:m="http://schemas.openxmlformats.org/officeDocument/2006/math" xmlns:v="urn:schemas-microsoft-com:vml" xmlns:wp14="http://schemas.microsoft.com/office/word/2010/wordprocessingDrawing" xmlns:wp="http://schemas.openxmlformats.org/drawingml/2006/wordprocessingDrawing" xmlns:w10="urn:schemas-microsoft-com:office:word" xmlns:w="http://schemas.openxmlformats.org/wordprocessingml/2006/main" xmlns:w14="http://schemas.microsoft.com/office/word/2010/wordml" xmlns:w15="http://schemas.microsoft.com/office/word/2012/wordml" xmlns:w16se="http://schemas.microsoft.com/office/word/2015/wordml/symex" xmlns:wpg="http://schemas.microsoft.com/office/word/2010/wordprocessingGroup" xmlns:wpi="http://schemas.microsoft.com/office/word/2010/wordprocessingInk" xmlns:wne="http://schemas.microsoft.com/office/word/2006/wordml" xmlns:wps="http://schemas.microsoft.com/office/word/2010/wordprocessingShape" mc:Ignorable="w14 w15 w16se wp14">
+<w:ftr xmlns:wpc="http://schemas.microsoft.com/office/word/2010/wordprocessingCanvas" xmlns:cx="http://schemas.microsoft.com/office/drawing/2014/chartex" xmlns:cx1="http://schemas.microsoft.com/office/drawing/2015/9/8/chartex" xmlns:cx2="http://schemas.microsoft.com/office/drawing/2015/10/21/chartex" xmlns:cx3="http://schemas.microsoft.com/office/drawing/2016/5/9/chartex" xmlns:cx4="http://schemas.microsoft.com/office/drawing/2016/5/10/chartex" xmlns:cx5="http://schemas.microsoft.com/office/drawing/2016/5/11/chartex" xmlns:cx6="http://schemas.microsoft.com/office/drawing/2016/5/12/chartex" xmlns:cx7="http://schemas.microsoft.com/office/drawing/2016/5/13/chartex" xmlns:cx8="http://schemas.microsoft.com/office/drawing/2016/5/14/chartex" xmlns:mc="http://schemas.openxmlformats.org/markup-compatibility/2006" xmlns:aink="http://schemas.microsoft.com/office/drawing/2016/ink" xmlns:am3d="http://schemas.microsoft.com/office/drawing/2017/model3d" xmlns:o="urn:schemas-microsoft-com:office:office" xmlns:r="http://schemas.openxmlformats.org/officeDocument/2006/relationships" xmlns:m="http://schemas.openxmlformats.org/officeDocument/2006/math" xmlns:v="urn:schemas-microsoft-com:vml" xmlns:wp14="http://schemas.microsoft.com/office/word/2010/wordprocessingDrawing" xmlns:wp="http://schemas.openxmlformats.org/drawingml/2006/wordprocessingDrawing" xmlns:w10="urn:schemas-microsoft-com:office:word" xmlns:w="http://schemas.openxmlformats.org/wordprocessingml/2006/main" xmlns:w14="http://schemas.microsoft.com/office/word/2010/wordml" xmlns:w15="http://schemas.microsoft.com/office/word/2012/wordml" xmlns:w16cex="http://schemas.microsoft.com/office/word/2018/wordml/cex" xmlns:w16cid="http://schemas.microsoft.com/office/word/2016/wordml/cid" xmlns:w16="http://schemas.microsoft.com/office/word/2018/wordml" xmlns:w16sdtdh="http://schemas.microsoft.com/office/word/2020/wordml/sdtdatahash" xmlns:w16se="http://schemas.microsoft.com/office/word/2015/wordml/symex" xmlns:wpg="http://schemas.microsoft.com/office/word/2010/wordprocessingGroup" xmlns:wpi="http://schemas.microsoft.com/office/word/2010/wordprocessingInk" xmlns:wne="http://schemas.microsoft.com/office/word/2006/wordml" xmlns:wps="http://schemas.microsoft.com/office/word/2010/wordprocessingShape" mc:Ignorable="w14 w15 w16se w16cid w16 w16cex w16sdtdh wp14">
   <w:p>
     <w:pPr>
       <w:pStyle w:val="Footertext1"/>
@@ -27967,7 +30227,7 @@
       <w:rPr>
         <w:noProof/>
       </w:rPr>
-      <w:t>8/3/2020</w:t>
+      <w:t>10/21/2022</w:t>
     </w:r>
     <w:r>
       <w:fldChar w:fldCharType="end"/>
@@ -28059,7 +30319,7 @@
 </file>
 
 <file path=word/footer2.xml><?xml version="1.0" encoding="utf-8"?>
-<w:ftr xmlns:wpc="http://schemas.microsoft.com/office/word/2010/wordprocessingCanvas" xmlns:cx="http://schemas.microsoft.com/office/drawing/2014/chartex" xmlns:cx1="http://schemas.microsoft.com/office/drawing/2015/9/8/chartex" xmlns:mc="http://schemas.openxmlformats.org/markup-compatibility/2006" xmlns:o="urn:schemas-microsoft-com:office:office" xmlns:r="http://schemas.openxmlformats.org/officeDocument/2006/relationships" xmlns:m="http://schemas.openxmlformats.org/officeDocument/2006/math" xmlns:v="urn:schemas-microsoft-com:vml" xmlns:wp14="http://schemas.microsoft.com/office/word/2010/wordprocessingDrawing" xmlns:wp="http://schemas.openxmlformats.org/drawingml/2006/wordprocessingDrawing" xmlns:w10="urn:schemas-microsoft-com:office:word" xmlns:w="http://schemas.openxmlformats.org/wordprocessingml/2006/main" xmlns:w14="http://schemas.microsoft.com/office/word/2010/wordml" xmlns:w15="http://schemas.microsoft.com/office/word/2012/wordml" xmlns:w16se="http://schemas.microsoft.com/office/word/2015/wordml/symex" xmlns:wpg="http://schemas.microsoft.com/office/word/2010/wordprocessingGroup" xmlns:wpi="http://schemas.microsoft.com/office/word/2010/wordprocessingInk" xmlns:wne="http://schemas.microsoft.com/office/word/2006/wordml" xmlns:wps="http://schemas.microsoft.com/office/word/2010/wordprocessingShape" mc:Ignorable="w14 w15 w16se wp14">
+<w:ftr xmlns:wpc="http://schemas.microsoft.com/office/word/2010/wordprocessingCanvas" xmlns:cx="http://schemas.microsoft.com/office/drawing/2014/chartex" xmlns:cx1="http://schemas.microsoft.com/office/drawing/2015/9/8/chartex" xmlns:cx2="http://schemas.microsoft.com/office/drawing/2015/10/21/chartex" xmlns:cx3="http://schemas.microsoft.com/office/drawing/2016/5/9/chartex" xmlns:cx4="http://schemas.microsoft.com/office/drawing/2016/5/10/chartex" xmlns:cx5="http://schemas.microsoft.com/office/drawing/2016/5/11/chartex" xmlns:cx6="http://schemas.microsoft.com/office/drawing/2016/5/12/chartex" xmlns:cx7="http://schemas.microsoft.com/office/drawing/2016/5/13/chartex" xmlns:cx8="http://schemas.microsoft.com/office/drawing/2016/5/14/chartex" xmlns:mc="http://schemas.openxmlformats.org/markup-compatibility/2006" xmlns:aink="http://schemas.microsoft.com/office/drawing/2016/ink" xmlns:am3d="http://schemas.microsoft.com/office/drawing/2017/model3d" xmlns:o="urn:schemas-microsoft-com:office:office" xmlns:r="http://schemas.openxmlformats.org/officeDocument/2006/relationships" xmlns:m="http://schemas.openxmlformats.org/officeDocument/2006/math" xmlns:v="urn:schemas-microsoft-com:vml" xmlns:wp14="http://schemas.microsoft.com/office/word/2010/wordprocessingDrawing" xmlns:wp="http://schemas.openxmlformats.org/drawingml/2006/wordprocessingDrawing" xmlns:w10="urn:schemas-microsoft-com:office:word" xmlns:w="http://schemas.openxmlformats.org/wordprocessingml/2006/main" xmlns:w14="http://schemas.microsoft.com/office/word/2010/wordml" xmlns:w15="http://schemas.microsoft.com/office/word/2012/wordml" xmlns:w16cex="http://schemas.microsoft.com/office/word/2018/wordml/cex" xmlns:w16cid="http://schemas.microsoft.com/office/word/2016/wordml/cid" xmlns:w16="http://schemas.microsoft.com/office/word/2018/wordml" xmlns:w16sdtdh="http://schemas.microsoft.com/office/word/2020/wordml/sdtdatahash" xmlns:w16se="http://schemas.microsoft.com/office/word/2015/wordml/symex" xmlns:wpg="http://schemas.microsoft.com/office/word/2010/wordprocessingGroup" xmlns:wpi="http://schemas.microsoft.com/office/word/2010/wordprocessingInk" xmlns:wne="http://schemas.microsoft.com/office/word/2006/wordml" xmlns:wps="http://schemas.microsoft.com/office/word/2010/wordprocessingShape" mc:Ignorable="w14 w15 w16se w16cid w16 w16cex w16sdtdh wp14">
   <w:p>
     <w:pPr>
       <w:pStyle w:val="Footer"/>
@@ -28185,7 +30445,7 @@
 </file>
 
 <file path=word/footnotes.xml><?xml version="1.0" encoding="utf-8"?>
-<w:footnotes xmlns:wpc="http://schemas.microsoft.com/office/word/2010/wordprocessingCanvas" xmlns:cx="http://schemas.microsoft.com/office/drawing/2014/chartex" xmlns:cx1="http://schemas.microsoft.com/office/drawing/2015/9/8/chartex" xmlns:mc="http://schemas.openxmlformats.org/markup-compatibility/2006" xmlns:o="urn:schemas-microsoft-com:office:office" xmlns:r="http://schemas.openxmlformats.org/officeDocument/2006/relationships" xmlns:m="http://schemas.openxmlformats.org/officeDocument/2006/math" xmlns:v="urn:schemas-microsoft-com:vml" xmlns:wp14="http://schemas.microsoft.com/office/word/2010/wordprocessingDrawing" xmlns:wp="http://schemas.openxmlformats.org/drawingml/2006/wordprocessingDrawing" xmlns:w10="urn:schemas-microsoft-com:office:word" xmlns:w="http://schemas.openxmlformats.org/wordprocessingml/2006/main" xmlns:w14="http://schemas.microsoft.com/office/word/2010/wordml" xmlns:w15="http://schemas.microsoft.com/office/word/2012/wordml" xmlns:w16se="http://schemas.microsoft.com/office/word/2015/wordml/symex" xmlns:wpg="http://schemas.microsoft.com/office/word/2010/wordprocessingGroup" xmlns:wpi="http://schemas.microsoft.com/office/word/2010/wordprocessingInk" xmlns:wne="http://schemas.microsoft.com/office/word/2006/wordml" xmlns:wps="http://schemas.microsoft.com/office/word/2010/wordprocessingShape" mc:Ignorable="w14 w15 w16se wp14">
+<w:footnotes xmlns:wpc="http://schemas.microsoft.com/office/word/2010/wordprocessingCanvas" xmlns:cx="http://schemas.microsoft.com/office/drawing/2014/chartex" xmlns:cx1="http://schemas.microsoft.com/office/drawing/2015/9/8/chartex" xmlns:cx2="http://schemas.microsoft.com/office/drawing/2015/10/21/chartex" xmlns:cx3="http://schemas.microsoft.com/office/drawing/2016/5/9/chartex" xmlns:cx4="http://schemas.microsoft.com/office/drawing/2016/5/10/chartex" xmlns:cx5="http://schemas.microsoft.com/office/drawing/2016/5/11/chartex" xmlns:cx6="http://schemas.microsoft.com/office/drawing/2016/5/12/chartex" xmlns:cx7="http://schemas.microsoft.com/office/drawing/2016/5/13/chartex" xmlns:cx8="http://schemas.microsoft.com/office/drawing/2016/5/14/chartex" xmlns:mc="http://schemas.openxmlformats.org/markup-compatibility/2006" xmlns:aink="http://schemas.microsoft.com/office/drawing/2016/ink" xmlns:am3d="http://schemas.microsoft.com/office/drawing/2017/model3d" xmlns:o="urn:schemas-microsoft-com:office:office" xmlns:r="http://schemas.openxmlformats.org/officeDocument/2006/relationships" xmlns:m="http://schemas.openxmlformats.org/officeDocument/2006/math" xmlns:v="urn:schemas-microsoft-com:vml" xmlns:wp14="http://schemas.microsoft.com/office/word/2010/wordprocessingDrawing" xmlns:wp="http://schemas.openxmlformats.org/drawingml/2006/wordprocessingDrawing" xmlns:w10="urn:schemas-microsoft-com:office:word" xmlns:w="http://schemas.openxmlformats.org/wordprocessingml/2006/main" xmlns:w14="http://schemas.microsoft.com/office/word/2010/wordml" xmlns:w15="http://schemas.microsoft.com/office/word/2012/wordml" xmlns:w16cex="http://schemas.microsoft.com/office/word/2018/wordml/cex" xmlns:w16cid="http://schemas.microsoft.com/office/word/2016/wordml/cid" xmlns:w16="http://schemas.microsoft.com/office/word/2018/wordml" xmlns:w16sdtdh="http://schemas.microsoft.com/office/word/2020/wordml/sdtdatahash" xmlns:w16se="http://schemas.microsoft.com/office/word/2015/wordml/symex" xmlns:wpg="http://schemas.microsoft.com/office/word/2010/wordprocessingGroup" xmlns:wpi="http://schemas.microsoft.com/office/word/2010/wordprocessingInk" xmlns:wne="http://schemas.microsoft.com/office/word/2006/wordml" xmlns:wps="http://schemas.microsoft.com/office/word/2010/wordprocessingShape" mc:Ignorable="w14 w15 w16se w16cid w16 w16cex w16sdtdh wp14">
   <w:footnote w:type="separator" w:id="-1">
     <w:p>
       <w:r>
@@ -28204,7 +30464,7 @@
 </file>
 
 <file path=word/header1.xml><?xml version="1.0" encoding="utf-8"?>
-<w:hdr xmlns:wpc="http://schemas.microsoft.com/office/word/2010/wordprocessingCanvas" xmlns:cx="http://schemas.microsoft.com/office/drawing/2014/chartex" xmlns:cx1="http://schemas.microsoft.com/office/drawing/2015/9/8/chartex" xmlns:mc="http://schemas.openxmlformats.org/markup-compatibility/2006" xmlns:o="urn:schemas-microsoft-com:office:office" xmlns:r="http://schemas.openxmlformats.org/officeDocument/2006/relationships" xmlns:m="http://schemas.openxmlformats.org/officeDocument/2006/math" xmlns:v="urn:schemas-microsoft-com:vml" xmlns:wp14="http://schemas.microsoft.com/office/word/2010/wordprocessingDrawing" xmlns:wp="http://schemas.openxmlformats.org/drawingml/2006/wordprocessingDrawing" xmlns:w10="urn:schemas-microsoft-com:office:word" xmlns:w="http://schemas.openxmlformats.org/wordprocessingml/2006/main" xmlns:w14="http://schemas.microsoft.com/office/word/2010/wordml" xmlns:w15="http://schemas.microsoft.com/office/word/2012/wordml" xmlns:w16se="http://schemas.microsoft.com/office/word/2015/wordml/symex" xmlns:wpg="http://schemas.microsoft.com/office/word/2010/wordprocessingGroup" xmlns:wpi="http://schemas.microsoft.com/office/word/2010/wordprocessingInk" xmlns:wne="http://schemas.microsoft.com/office/word/2006/wordml" xmlns:wps="http://schemas.microsoft.com/office/word/2010/wordprocessingShape" mc:Ignorable="w14 w15 w16se wp14">
+<w:hdr xmlns:wpc="http://schemas.microsoft.com/office/word/2010/wordprocessingCanvas" xmlns:cx="http://schemas.microsoft.com/office/drawing/2014/chartex" xmlns:cx1="http://schemas.microsoft.com/office/drawing/2015/9/8/chartex" xmlns:cx2="http://schemas.microsoft.com/office/drawing/2015/10/21/chartex" xmlns:cx3="http://schemas.microsoft.com/office/drawing/2016/5/9/chartex" xmlns:cx4="http://schemas.microsoft.com/office/drawing/2016/5/10/chartex" xmlns:cx5="http://schemas.microsoft.com/office/drawing/2016/5/11/chartex" xmlns:cx6="http://schemas.microsoft.com/office/drawing/2016/5/12/chartex" xmlns:cx7="http://schemas.microsoft.com/office/drawing/2016/5/13/chartex" xmlns:cx8="http://schemas.microsoft.com/office/drawing/2016/5/14/chartex" xmlns:mc="http://schemas.openxmlformats.org/markup-compatibility/2006" xmlns:aink="http://schemas.microsoft.com/office/drawing/2016/ink" xmlns:am3d="http://schemas.microsoft.com/office/drawing/2017/model3d" xmlns:o="urn:schemas-microsoft-com:office:office" xmlns:r="http://schemas.openxmlformats.org/officeDocument/2006/relationships" xmlns:m="http://schemas.openxmlformats.org/officeDocument/2006/math" xmlns:v="urn:schemas-microsoft-com:vml" xmlns:wp14="http://schemas.microsoft.com/office/word/2010/wordprocessingDrawing" xmlns:wp="http://schemas.openxmlformats.org/drawingml/2006/wordprocessingDrawing" xmlns:w10="urn:schemas-microsoft-com:office:word" xmlns:w="http://schemas.openxmlformats.org/wordprocessingml/2006/main" xmlns:w14="http://schemas.microsoft.com/office/word/2010/wordml" xmlns:w15="http://schemas.microsoft.com/office/word/2012/wordml" xmlns:w16cex="http://schemas.microsoft.com/office/word/2018/wordml/cex" xmlns:w16cid="http://schemas.microsoft.com/office/word/2016/wordml/cid" xmlns:w16="http://schemas.microsoft.com/office/word/2018/wordml" xmlns:w16sdtdh="http://schemas.microsoft.com/office/word/2020/wordml/sdtdatahash" xmlns:w16se="http://schemas.microsoft.com/office/word/2015/wordml/symex" xmlns:wpg="http://schemas.microsoft.com/office/word/2010/wordprocessingGroup" xmlns:wpi="http://schemas.microsoft.com/office/word/2010/wordprocessingInk" xmlns:wne="http://schemas.microsoft.com/office/word/2006/wordml" xmlns:wps="http://schemas.microsoft.com/office/word/2010/wordprocessingShape" mc:Ignorable="w14 w15 w16se w16cid w16 w16cex w16sdtdh wp14">
   <w:p>
     <w:pPr>
       <w:pStyle w:val="Header"/>
@@ -28255,7 +30515,7 @@
 </file>
 
 <file path=word/numbering.xml><?xml version="1.0" encoding="utf-8"?>
-<w:numbering xmlns:wpc="http://schemas.microsoft.com/office/word/2010/wordprocessingCanvas" xmlns:cx="http://schemas.microsoft.com/office/drawing/2014/chartex" xmlns:cx1="http://schemas.microsoft.com/office/drawing/2015/9/8/chartex" xmlns:mc="http://schemas.openxmlformats.org/markup-compatibility/2006" xmlns:o="urn:schemas-microsoft-com:office:office" xmlns:r="http://schemas.openxmlformats.org/officeDocument/2006/relationships" xmlns:m="http://schemas.openxmlformats.org/officeDocument/2006/math" xmlns:v="urn:schemas-microsoft-com:vml" xmlns:wp14="http://schemas.microsoft.com/office/word/2010/wordprocessingDrawing" xmlns:wp="http://schemas.openxmlformats.org/drawingml/2006/wordprocessingDrawing" xmlns:w10="urn:schemas-microsoft-com:office:word" xmlns:w="http://schemas.openxmlformats.org/wordprocessingml/2006/main" xmlns:w14="http://schemas.microsoft.com/office/word/2010/wordml" xmlns:w15="http://schemas.microsoft.com/office/word/2012/wordml" xmlns:w16se="http://schemas.microsoft.com/office/word/2015/wordml/symex" xmlns:wpg="http://schemas.microsoft.com/office/word/2010/wordprocessingGroup" xmlns:wpi="http://schemas.microsoft.com/office/word/2010/wordprocessingInk" xmlns:wne="http://schemas.microsoft.com/office/word/2006/wordml" xmlns:wps="http://schemas.microsoft.com/office/word/2010/wordprocessingShape" mc:Ignorable="w14 w15 w16se wp14">
+<w:numbering xmlns:wpc="http://schemas.microsoft.com/office/word/2010/wordprocessingCanvas" xmlns:cx="http://schemas.microsoft.com/office/drawing/2014/chartex" xmlns:cx1="http://schemas.microsoft.com/office/drawing/2015/9/8/chartex" xmlns:cx2="http://schemas.microsoft.com/office/drawing/2015/10/21/chartex" xmlns:cx3="http://schemas.microsoft.com/office/drawing/2016/5/9/chartex" xmlns:cx4="http://schemas.microsoft.com/office/drawing/2016/5/10/chartex" xmlns:cx5="http://schemas.microsoft.com/office/drawing/2016/5/11/chartex" xmlns:cx6="http://schemas.microsoft.com/office/drawing/2016/5/12/chartex" xmlns:cx7="http://schemas.microsoft.com/office/drawing/2016/5/13/chartex" xmlns:cx8="http://schemas.microsoft.com/office/drawing/2016/5/14/chartex" xmlns:mc="http://schemas.openxmlformats.org/markup-compatibility/2006" xmlns:aink="http://schemas.microsoft.com/office/drawing/2016/ink" xmlns:am3d="http://schemas.microsoft.com/office/drawing/2017/model3d" xmlns:o="urn:schemas-microsoft-com:office:office" xmlns:r="http://schemas.openxmlformats.org/officeDocument/2006/relationships" xmlns:m="http://schemas.openxmlformats.org/officeDocument/2006/math" xmlns:v="urn:schemas-microsoft-com:vml" xmlns:wp14="http://schemas.microsoft.com/office/word/2010/wordprocessingDrawing" xmlns:wp="http://schemas.openxmlformats.org/drawingml/2006/wordprocessingDrawing" xmlns:w10="urn:schemas-microsoft-com:office:word" xmlns:w="http://schemas.openxmlformats.org/wordprocessingml/2006/main" xmlns:w14="http://schemas.microsoft.com/office/word/2010/wordml" xmlns:w15="http://schemas.microsoft.com/office/word/2012/wordml" xmlns:w16cex="http://schemas.microsoft.com/office/word/2018/wordml/cex" xmlns:w16cid="http://schemas.microsoft.com/office/word/2016/wordml/cid" xmlns:w16="http://schemas.microsoft.com/office/word/2018/wordml" xmlns:w16sdtdh="http://schemas.microsoft.com/office/word/2020/wordml/sdtdatahash" xmlns:w16se="http://schemas.microsoft.com/office/word/2015/wordml/symex" xmlns:wpg="http://schemas.microsoft.com/office/word/2010/wordprocessingGroup" xmlns:wpi="http://schemas.microsoft.com/office/word/2010/wordprocessingInk" xmlns:wne="http://schemas.microsoft.com/office/word/2006/wordml" xmlns:wps="http://schemas.microsoft.com/office/word/2010/wordprocessingShape" mc:Ignorable="w14 w15 w16se w16cid w16 w16cex w16sdtdh wp14">
   <w:abstractNum w:abstractNumId="0" w15:restartNumberingAfterBreak="0">
     <w:nsid w:val="31FC59E7"/>
     <w:multiLevelType w:val="multilevel"/>
@@ -28496,7 +30756,7 @@
 </file>
 
 <file path=word/styles.xml><?xml version="1.0" encoding="utf-8"?>
-<w:styles xmlns:mc="http://schemas.openxmlformats.org/markup-compatibility/2006" xmlns:r="http://schemas.openxmlformats.org/officeDocument/2006/relationships" xmlns:w="http://schemas.openxmlformats.org/wordprocessingml/2006/main" xmlns:w14="http://schemas.microsoft.com/office/word/2010/wordml" xmlns:w15="http://schemas.microsoft.com/office/word/2012/wordml" xmlns:w16se="http://schemas.microsoft.com/office/word/2015/wordml/symex" mc:Ignorable="w14 w15 w16se">
+<w:styles xmlns:mc="http://schemas.openxmlformats.org/markup-compatibility/2006" xmlns:r="http://schemas.openxmlformats.org/officeDocument/2006/relationships" xmlns:w="http://schemas.openxmlformats.org/wordprocessingml/2006/main" xmlns:w14="http://schemas.microsoft.com/office/word/2010/wordml" xmlns:w15="http://schemas.microsoft.com/office/word/2012/wordml" xmlns:w16cex="http://schemas.microsoft.com/office/word/2018/wordml/cex" xmlns:w16cid="http://schemas.microsoft.com/office/word/2016/wordml/cid" xmlns:w16="http://schemas.microsoft.com/office/word/2018/wordml" xmlns:w16sdtdh="http://schemas.microsoft.com/office/word/2020/wordml/sdtdatahash" xmlns:w16se="http://schemas.microsoft.com/office/word/2015/wordml/symex" mc:Ignorable="w14 w15 w16se w16cid w16 w16cex w16sdtdh">
   <w:docDefaults>
     <w:rPrDefault>
       <w:rPr>
@@ -28506,7 +30766,7 @@
     </w:rPrDefault>
     <w:pPrDefault/>
   </w:docDefaults>
-  <w:latentStyles w:defLockedState="0" w:defUIPriority="0" w:defSemiHidden="0" w:defUnhideWhenUsed="0" w:defQFormat="0" w:count="371">
+  <w:latentStyles w:defLockedState="0" w:defUIPriority="0" w:defSemiHidden="0" w:defUnhideWhenUsed="0" w:defQFormat="0" w:count="376">
     <w:lsdException w:name="Normal" w:qFormat="1"/>
     <w:lsdException w:name="heading 1" w:uiPriority="9" w:qFormat="1"/>
     <w:lsdException w:name="heading 2" w:qFormat="1"/>
@@ -28606,7 +30866,6 @@
     <w:lsdException w:name="HTML Sample" w:semiHidden="1" w:unhideWhenUsed="1"/>
     <w:lsdException w:name="HTML Typewriter" w:semiHidden="1" w:unhideWhenUsed="1"/>
     <w:lsdException w:name="HTML Variable" w:semiHidden="1" w:unhideWhenUsed="1"/>
-    <w:lsdException w:name="Normal Table" w:semiHidden="1" w:unhideWhenUsed="1"/>
     <w:lsdException w:name="annotation subject" w:semiHidden="1" w:unhideWhenUsed="1"/>
     <w:lsdException w:name="No List" w:semiHidden="1" w:uiPriority="99" w:unhideWhenUsed="1"/>
     <w:lsdException w:name="Outline List 1" w:semiHidden="1" w:unhideWhenUsed="1"/>
@@ -28649,11 +30908,8 @@
     <w:lsdException w:name="Table Contemporary" w:semiHidden="1" w:unhideWhenUsed="1"/>
     <w:lsdException w:name="Table Elegant" w:semiHidden="1" w:unhideWhenUsed="1"/>
     <w:lsdException w:name="Table Professional" w:semiHidden="1" w:unhideWhenUsed="1"/>
-    <w:lsdException w:name="Table Subtle 1" w:semiHidden="1" w:unhideWhenUsed="1"/>
     <w:lsdException w:name="Table Subtle 2" w:semiHidden="1" w:unhideWhenUsed="1"/>
     <w:lsdException w:name="Table Web 1" w:semiHidden="1" w:unhideWhenUsed="1"/>
-    <w:lsdException w:name="Table Web 2" w:semiHidden="1" w:unhideWhenUsed="1"/>
-    <w:lsdException w:name="Table Web 3" w:semiHidden="1" w:unhideWhenUsed="1"/>
     <w:lsdException w:name="Balloon Text" w:semiHidden="1" w:unhideWhenUsed="1"/>
     <w:lsdException w:name="Table Grid" w:uiPriority="59"/>
     <w:lsdException w:name="Table Theme" w:semiHidden="1" w:unhideWhenUsed="1"/>
@@ -28872,6 +31128,11 @@
     <w:lsdException w:name="List Table 5 Dark Accent 6" w:uiPriority="50"/>
     <w:lsdException w:name="List Table 6 Colorful Accent 6" w:uiPriority="51"/>
     <w:lsdException w:name="List Table 7 Colorful Accent 6" w:uiPriority="52"/>
+    <w:lsdException w:name="Mention" w:semiHidden="1" w:uiPriority="99" w:unhideWhenUsed="1"/>
+    <w:lsdException w:name="Smart Hyperlink" w:semiHidden="1" w:uiPriority="99" w:unhideWhenUsed="1"/>
+    <w:lsdException w:name="Hashtag" w:semiHidden="1" w:uiPriority="99" w:unhideWhenUsed="1"/>
+    <w:lsdException w:name="Unresolved Mention" w:semiHidden="1" w:uiPriority="99" w:unhideWhenUsed="1"/>
+    <w:lsdException w:name="Smart Link" w:semiHidden="1" w:uiPriority="99" w:unhideWhenUsed="1"/>
   </w:latentStyles>
   <w:style w:type="paragraph" w:default="1" w:styleId="Normal">
     <w:name w:val="Normal"/>

</xml_diff>